<commit_message>
correction mise en page
</commit_message>
<xml_diff>
--- a/report_PS6.docx
+++ b/report_PS6.docx
@@ -1,6 +1,6 @@
 
 <file path=word/document.xml><?xml version="1.0" encoding="utf-8"?>
-<w:document xmlns:wpc="http://schemas.microsoft.com/office/word/2010/wordprocessingCanvas" xmlns:cx="http://schemas.microsoft.com/office/drawing/2014/chartex" xmlns:cx1="http://schemas.microsoft.com/office/drawing/2015/9/8/chartex" xmlns:cx2="http://schemas.microsoft.com/office/drawing/2015/10/21/chartex" xmlns:cx3="http://schemas.microsoft.com/office/drawing/2016/5/9/chartex" xmlns:cx4="http://schemas.microsoft.com/office/drawing/2016/5/10/chartex" xmlns:cx5="http://schemas.microsoft.com/office/drawing/2016/5/11/chartex" xmlns:cx6="http://schemas.microsoft.com/office/drawing/2016/5/12/chartex" xmlns:cx7="http://schemas.microsoft.com/office/drawing/2016/5/13/chartex" xmlns:cx8="http://schemas.microsoft.com/office/drawing/2016/5/14/chartex" xmlns:mc="http://schemas.openxmlformats.org/markup-compatibility/2006" xmlns:aink="http://schemas.microsoft.com/office/drawing/2016/ink" xmlns:am3d="http://schemas.microsoft.com/office/drawing/2017/model3d" xmlns:o="urn:schemas-microsoft-com:office:office" xmlns:r="http://schemas.openxmlformats.org/officeDocument/2006/relationships" xmlns:m="http://schemas.openxmlformats.org/officeDocument/2006/math" xmlns:v="urn:schemas-microsoft-com:vml" xmlns:wp14="http://schemas.microsoft.com/office/word/2010/wordprocessingDrawing" xmlns:wp="http://schemas.openxmlformats.org/drawingml/2006/wordprocessingDrawing" xmlns:w10="urn:schemas-microsoft-com:office:word" xmlns:w="http://schemas.openxmlformats.org/wordprocessingml/2006/main" xmlns:w14="http://schemas.microsoft.com/office/word/2010/wordml" xmlns:w15="http://schemas.microsoft.com/office/word/2012/wordml" xmlns:w16cid="http://schemas.microsoft.com/office/word/2016/wordml/cid" xmlns:w16se="http://schemas.microsoft.com/office/word/2015/wordml/symex" xmlns:wpg="http://schemas.microsoft.com/office/word/2010/wordprocessingGroup" xmlns:wpi="http://schemas.microsoft.com/office/word/2010/wordprocessingInk" xmlns:wne="http://schemas.microsoft.com/office/word/2006/wordml" xmlns:wps="http://schemas.microsoft.com/office/word/2010/wordprocessingShape" mc:Ignorable="w14 w15 w16se w16cid wp14">
+<w:document xmlns:wpc="http://schemas.microsoft.com/office/word/2010/wordprocessingCanvas" xmlns:cx="http://schemas.microsoft.com/office/drawing/2014/chartex" xmlns:cx1="http://schemas.microsoft.com/office/drawing/2015/9/8/chartex" xmlns:cx2="http://schemas.microsoft.com/office/drawing/2015/10/21/chartex" xmlns:cx3="http://schemas.microsoft.com/office/drawing/2016/5/9/chartex" xmlns:cx4="http://schemas.microsoft.com/office/drawing/2016/5/10/chartex" xmlns:cx5="http://schemas.microsoft.com/office/drawing/2016/5/11/chartex" xmlns:cx6="http://schemas.microsoft.com/office/drawing/2016/5/12/chartex" xmlns:cx7="http://schemas.microsoft.com/office/drawing/2016/5/13/chartex" xmlns:cx8="http://schemas.microsoft.com/office/drawing/2016/5/14/chartex" xmlns:mc="http://schemas.openxmlformats.org/markup-compatibility/2006" xmlns:aink="http://schemas.microsoft.com/office/drawing/2016/ink" xmlns:am3d="http://schemas.microsoft.com/office/drawing/2017/model3d" xmlns:o="urn:schemas-microsoft-com:office:office" xmlns:r="http://schemas.openxmlformats.org/officeDocument/2006/relationships" xmlns:m="http://schemas.openxmlformats.org/officeDocument/2006/math" xmlns:v="urn:schemas-microsoft-com:vml" xmlns:wp14="http://schemas.microsoft.com/office/word/2010/wordprocessingDrawing" xmlns:wp="http://schemas.openxmlformats.org/drawingml/2006/wordprocessingDrawing" xmlns:w10="urn:schemas-microsoft-com:office:word" xmlns:w="http://schemas.openxmlformats.org/wordprocessingml/2006/main" xmlns:w14="http://schemas.microsoft.com/office/word/2010/wordml" xmlns:w15="http://schemas.microsoft.com/office/word/2012/wordml" xmlns:w16cex="http://schemas.microsoft.com/office/word/2018/wordml/cex" xmlns:w16cid="http://schemas.microsoft.com/office/word/2016/wordml/cid" xmlns:w16="http://schemas.microsoft.com/office/word/2018/wordml" xmlns:w16se="http://schemas.microsoft.com/office/word/2015/wordml/symex" xmlns:wpg="http://schemas.microsoft.com/office/word/2010/wordprocessingGroup" xmlns:wpi="http://schemas.microsoft.com/office/word/2010/wordprocessingInk" xmlns:wne="http://schemas.microsoft.com/office/word/2006/wordml" xmlns:wps="http://schemas.microsoft.com/office/word/2010/wordprocessingShape" mc:Ignorable="w14 w15 w16se w16cid w16 w16cex wp14">
   <w:body>
     <w:p>
       <w:pPr>
@@ -4180,6 +4180,7 @@
                               </w:rPr>
                               <w:t xml:space="preserve">Nom d’équipe : </w:t>
                             </w:r>
+                            <w:proofErr w:type="spellStart"/>
                             <w:r>
                               <w:rPr>
                                 <w:sz w:val="26"/>
@@ -4187,6 +4188,7 @@
                               </w:rPr>
                               <w:t>TooTiredToWork</w:t>
                             </w:r>
+                            <w:proofErr w:type="spellEnd"/>
                           </w:p>
                           <w:p>
                             <w:pPr>
@@ -4237,6 +4239,7 @@
                         </w:rPr>
                         <w:t xml:space="preserve">Nom d’équipe : </w:t>
                       </w:r>
+                      <w:proofErr w:type="spellStart"/>
                       <w:r>
                         <w:rPr>
                           <w:sz w:val="26"/>
@@ -4244,6 +4247,7 @@
                         </w:rPr>
                         <w:t>TooTiredToWork</w:t>
                       </w:r>
+                      <w:proofErr w:type="spellEnd"/>
                     </w:p>
                     <w:p>
                       <w:pPr>
@@ -4399,7 +4403,7 @@
             </w:rPr>
             <w:fldChar w:fldCharType="separate"/>
           </w:r>
-          <w:hyperlink w:anchor="_Toc38880171" w:history="1">
+          <w:hyperlink w:anchor="_Toc40715933" w:history="1">
             <w:r>
               <w:rPr>
                 <w:rStyle w:val="Lienhypertexte"/>
@@ -4428,7 +4432,7 @@
                 <w:noProof/>
                 <w:webHidden/>
               </w:rPr>
-              <w:instrText xml:space="preserve"> PAGEREF _Toc38880171 \h </w:instrText>
+              <w:instrText xml:space="preserve"> PAGEREF _Toc40715933 \h </w:instrText>
             </w:r>
             <w:r>
               <w:rPr>
@@ -4471,7 +4475,7 @@
               <w:lang w:eastAsia="fr-FR"/>
             </w:rPr>
           </w:pPr>
-          <w:hyperlink w:anchor="_Toc38880172" w:history="1">
+          <w:hyperlink w:anchor="_Toc40715934" w:history="1">
             <w:r>
               <w:rPr>
                 <w:rStyle w:val="Lienhypertexte"/>
@@ -4500,151 +4504,7 @@
                 <w:noProof/>
                 <w:webHidden/>
               </w:rPr>
-              <w:instrText xml:space="preserve"> PAGEREF _Toc38880172 \h </w:instrText>
-            </w:r>
-            <w:r>
-              <w:rPr>
-                <w:noProof/>
-                <w:webHidden/>
-              </w:rPr>
-            </w:r>
-            <w:r>
-              <w:rPr>
-                <w:noProof/>
-                <w:webHidden/>
-              </w:rPr>
-              <w:fldChar w:fldCharType="separate"/>
-            </w:r>
-            <w:r>
-              <w:rPr>
-                <w:noProof/>
-                <w:webHidden/>
-              </w:rPr>
-              <w:t>3</w:t>
-            </w:r>
-            <w:r>
-              <w:rPr>
-                <w:noProof/>
-                <w:webHidden/>
-              </w:rPr>
-              <w:fldChar w:fldCharType="end"/>
-            </w:r>
-          </w:hyperlink>
-        </w:p>
-        <w:p>
-          <w:pPr>
-            <w:pStyle w:val="TM1"/>
-            <w:tabs>
-              <w:tab w:val="right" w:leader="dot" w:pos="9062"/>
-            </w:tabs>
-            <w:rPr>
-              <w:rFonts w:eastAsiaTheme="minorEastAsia"/>
-              <w:noProof/>
-              <w:lang w:eastAsia="fr-FR"/>
-            </w:rPr>
-          </w:pPr>
-          <w:hyperlink w:anchor="_Toc38880173" w:history="1">
-            <w:r>
-              <w:rPr>
-                <w:rStyle w:val="Lienhypertexte"/>
-                <w:rFonts w:ascii="Segoe UI" w:hAnsi="Segoe UI" w:cs="Segoe UI"/>
-                <w:noProof/>
-                <w:lang w:eastAsia="fr-FR"/>
-              </w:rPr>
-              <w:t>Présentation de l’évaluation croisée et analyse des résultats obtenus</w:t>
-            </w:r>
-            <w:r>
-              <w:rPr>
-                <w:noProof/>
-                <w:webHidden/>
-              </w:rPr>
-              <w:tab/>
-            </w:r>
-            <w:r>
-              <w:rPr>
-                <w:noProof/>
-                <w:webHidden/>
-              </w:rPr>
-              <w:fldChar w:fldCharType="begin"/>
-            </w:r>
-            <w:r>
-              <w:rPr>
-                <w:noProof/>
-                <w:webHidden/>
-              </w:rPr>
-              <w:instrText xml:space="preserve"> PAGEREF _Toc38880173 \h </w:instrText>
-            </w:r>
-            <w:r>
-              <w:rPr>
-                <w:noProof/>
-                <w:webHidden/>
-              </w:rPr>
-            </w:r>
-            <w:r>
-              <w:rPr>
-                <w:noProof/>
-                <w:webHidden/>
-              </w:rPr>
-              <w:fldChar w:fldCharType="separate"/>
-            </w:r>
-            <w:r>
-              <w:rPr>
-                <w:noProof/>
-                <w:webHidden/>
-              </w:rPr>
-              <w:t>4</w:t>
-            </w:r>
-            <w:r>
-              <w:rPr>
-                <w:noProof/>
-                <w:webHidden/>
-              </w:rPr>
-              <w:fldChar w:fldCharType="end"/>
-            </w:r>
-          </w:hyperlink>
-        </w:p>
-        <w:p>
-          <w:pPr>
-            <w:pStyle w:val="TM1"/>
-            <w:tabs>
-              <w:tab w:val="right" w:leader="dot" w:pos="9062"/>
-            </w:tabs>
-            <w:rPr>
-              <w:rFonts w:eastAsiaTheme="minorEastAsia"/>
-              <w:noProof/>
-              <w:lang w:eastAsia="fr-FR"/>
-            </w:rPr>
-          </w:pPr>
-          <w:hyperlink w:anchor="_Toc38880174" w:history="1">
-            <w:r>
-              <w:rPr>
-                <w:rStyle w:val="Lienhypertexte"/>
-                <w:rFonts w:ascii="Segoe UI" w:hAnsi="Segoe UI" w:cs="Segoe UI"/>
-                <w:noProof/>
-                <w:lang w:eastAsia="fr-FR"/>
-              </w:rPr>
-              <w:t>Conclusion et perspective</w:t>
-            </w:r>
-            <w:r>
-              <w:rPr>
-                <w:noProof/>
-                <w:webHidden/>
-              </w:rPr>
-              <w:tab/>
-            </w:r>
-            <w:r>
-              <w:rPr>
-                <w:noProof/>
-                <w:webHidden/>
-              </w:rPr>
-              <w:fldChar w:fldCharType="begin"/>
-            </w:r>
-            <w:r>
-              <w:rPr>
-                <w:noProof/>
-                <w:webHidden/>
-              </w:rPr>
-              <w:instrText xml:space="preserve"> PAGEREF _Toc38880174 \h </w:instrText>
+              <w:instrText xml:space="preserve"> PAGEREF _Toc40715934 \h </w:instrText>
             </w:r>
             <w:r>
               <w:rPr>
@@ -4687,7 +4547,7 @@
               <w:lang w:eastAsia="fr-FR"/>
             </w:rPr>
           </w:pPr>
-          <w:hyperlink w:anchor="_Toc38880175" w:history="1">
+          <w:hyperlink w:anchor="_Toc40715935" w:history="1">
             <w:r>
               <w:rPr>
                 <w:rStyle w:val="Lienhypertexte"/>
@@ -4695,7 +4555,7 @@
                 <w:noProof/>
                 <w:lang w:eastAsia="fr-FR"/>
               </w:rPr>
-              <w:t>Annexes</w:t>
+              <w:t>Présentation de l’évaluation croisée et analyse des résultats obtenus</w:t>
             </w:r>
             <w:r>
               <w:rPr>
@@ -4716,7 +4576,7 @@
                 <w:noProof/>
                 <w:webHidden/>
               </w:rPr>
-              <w:instrText xml:space="preserve"> PAGEREF _Toc38880175 \h </w:instrText>
+              <w:instrText xml:space="preserve"> PAGEREF _Toc40715935 \h </w:instrText>
             </w:r>
             <w:r>
               <w:rPr>
@@ -4759,7 +4619,7 @@
               <w:lang w:eastAsia="fr-FR"/>
             </w:rPr>
           </w:pPr>
-          <w:hyperlink w:anchor="_Toc38880176" w:history="1">
+          <w:hyperlink w:anchor="_Toc40715936" w:history="1">
             <w:r>
               <w:rPr>
                 <w:rStyle w:val="Lienhypertexte"/>
@@ -4767,7 +4627,7 @@
                 <w:noProof/>
                 <w:lang w:eastAsia="fr-FR"/>
               </w:rPr>
-              <w:t>Répartition des tâches dans l’équipe</w:t>
+              <w:t>Conclusion et perspective</w:t>
             </w:r>
             <w:r>
               <w:rPr>
@@ -4788,7 +4648,7 @@
                 <w:noProof/>
                 <w:webHidden/>
               </w:rPr>
-              <w:instrText xml:space="preserve"> PAGEREF _Toc38880176 \h </w:instrText>
+              <w:instrText xml:space="preserve"> PAGEREF _Toc40715936 \h </w:instrText>
             </w:r>
             <w:r>
               <w:rPr>
@@ -4831,7 +4691,7 @@
               <w:lang w:eastAsia="fr-FR"/>
             </w:rPr>
           </w:pPr>
-          <w:hyperlink w:anchor="_Toc38880177" w:history="1">
+          <w:hyperlink w:anchor="_Toc40715937" w:history="1">
             <w:r>
               <w:rPr>
                 <w:rStyle w:val="Lienhypertexte"/>
@@ -4839,7 +4699,7 @@
                 <w:noProof/>
                 <w:lang w:eastAsia="fr-FR"/>
               </w:rPr>
-              <w:t>Vidéo de démonstration finale</w:t>
+              <w:t>Annexes</w:t>
             </w:r>
             <w:r>
               <w:rPr>
@@ -4860,7 +4720,7 @@
                 <w:noProof/>
                 <w:webHidden/>
               </w:rPr>
-              <w:instrText xml:space="preserve"> PAGEREF _Toc38880177 \h </w:instrText>
+              <w:instrText xml:space="preserve"> PAGEREF _Toc40715937 \h </w:instrText>
             </w:r>
             <w:r>
               <w:rPr>
@@ -4893,6 +4753,150 @@
         </w:p>
         <w:p>
           <w:pPr>
+            <w:pStyle w:val="TM1"/>
+            <w:tabs>
+              <w:tab w:val="right" w:leader="dot" w:pos="9062"/>
+            </w:tabs>
+            <w:rPr>
+              <w:rFonts w:eastAsiaTheme="minorEastAsia"/>
+              <w:noProof/>
+              <w:lang w:eastAsia="fr-FR"/>
+            </w:rPr>
+          </w:pPr>
+          <w:hyperlink w:anchor="_Toc40715938" w:history="1">
+            <w:r>
+              <w:rPr>
+                <w:rStyle w:val="Lienhypertexte"/>
+                <w:rFonts w:ascii="Segoe UI" w:hAnsi="Segoe UI" w:cs="Segoe UI"/>
+                <w:noProof/>
+                <w:lang w:eastAsia="fr-FR"/>
+              </w:rPr>
+              <w:t>Répartition des tâches dans l’équipe</w:t>
+            </w:r>
+            <w:r>
+              <w:rPr>
+                <w:noProof/>
+                <w:webHidden/>
+              </w:rPr>
+              <w:tab/>
+            </w:r>
+            <w:r>
+              <w:rPr>
+                <w:noProof/>
+                <w:webHidden/>
+              </w:rPr>
+              <w:fldChar w:fldCharType="begin"/>
+            </w:r>
+            <w:r>
+              <w:rPr>
+                <w:noProof/>
+                <w:webHidden/>
+              </w:rPr>
+              <w:instrText xml:space="preserve"> PAGEREF _Toc40715938 \h </w:instrText>
+            </w:r>
+            <w:r>
+              <w:rPr>
+                <w:noProof/>
+                <w:webHidden/>
+              </w:rPr>
+            </w:r>
+            <w:r>
+              <w:rPr>
+                <w:noProof/>
+                <w:webHidden/>
+              </w:rPr>
+              <w:fldChar w:fldCharType="separate"/>
+            </w:r>
+            <w:r>
+              <w:rPr>
+                <w:noProof/>
+                <w:webHidden/>
+              </w:rPr>
+              <w:t>9</w:t>
+            </w:r>
+            <w:r>
+              <w:rPr>
+                <w:noProof/>
+                <w:webHidden/>
+              </w:rPr>
+              <w:fldChar w:fldCharType="end"/>
+            </w:r>
+          </w:hyperlink>
+        </w:p>
+        <w:p>
+          <w:pPr>
+            <w:pStyle w:val="TM1"/>
+            <w:tabs>
+              <w:tab w:val="right" w:leader="dot" w:pos="9062"/>
+            </w:tabs>
+            <w:rPr>
+              <w:rFonts w:eastAsiaTheme="minorEastAsia"/>
+              <w:noProof/>
+              <w:lang w:eastAsia="fr-FR"/>
+            </w:rPr>
+          </w:pPr>
+          <w:hyperlink w:anchor="_Toc40715939" w:history="1">
+            <w:r>
+              <w:rPr>
+                <w:rStyle w:val="Lienhypertexte"/>
+                <w:rFonts w:ascii="Segoe UI" w:hAnsi="Segoe UI" w:cs="Segoe UI"/>
+                <w:noProof/>
+                <w:lang w:eastAsia="fr-FR"/>
+              </w:rPr>
+              <w:t>Vidéo de démonstration finale</w:t>
+            </w:r>
+            <w:r>
+              <w:rPr>
+                <w:noProof/>
+                <w:webHidden/>
+              </w:rPr>
+              <w:tab/>
+            </w:r>
+            <w:r>
+              <w:rPr>
+                <w:noProof/>
+                <w:webHidden/>
+              </w:rPr>
+              <w:fldChar w:fldCharType="begin"/>
+            </w:r>
+            <w:r>
+              <w:rPr>
+                <w:noProof/>
+                <w:webHidden/>
+              </w:rPr>
+              <w:instrText xml:space="preserve"> PAGEREF _Toc40715939 \h </w:instrText>
+            </w:r>
+            <w:r>
+              <w:rPr>
+                <w:noProof/>
+                <w:webHidden/>
+              </w:rPr>
+            </w:r>
+            <w:r>
+              <w:rPr>
+                <w:noProof/>
+                <w:webHidden/>
+              </w:rPr>
+              <w:fldChar w:fldCharType="separate"/>
+            </w:r>
+            <w:r>
+              <w:rPr>
+                <w:noProof/>
+                <w:webHidden/>
+              </w:rPr>
+              <w:t>10</w:t>
+            </w:r>
+            <w:r>
+              <w:rPr>
+                <w:noProof/>
+                <w:webHidden/>
+              </w:rPr>
+              <w:fldChar w:fldCharType="end"/>
+            </w:r>
+          </w:hyperlink>
+        </w:p>
+        <w:p>
+          <w:pPr>
             <w:rPr>
               <w:rFonts w:ascii="Segoe UI" w:hAnsi="Segoe UI" w:cs="Segoe UI"/>
             </w:rPr>
@@ -4981,7 +4985,7 @@
           <w:lang w:eastAsia="fr-FR"/>
         </w:rPr>
       </w:pPr>
-      <w:bookmarkStart w:id="0" w:name="_Toc38880171"/>
+      <w:bookmarkStart w:id="0" w:name="_Toc40715933"/>
       <w:r>
         <w:rPr>
           <w:rFonts w:ascii="Segoe UI" w:eastAsiaTheme="minorEastAsia" w:hAnsi="Segoe UI" w:cs="Segoe UI"/>
@@ -4994,1005 +4998,1023 @@
     </w:p>
     <w:p>
       <w:pPr>
+        <w:jc w:val="both"/>
         <w:rPr>
           <w:rFonts w:ascii="Segoe UI" w:hAnsi="Segoe UI" w:cs="Segoe UI"/>
           <w:lang w:eastAsia="fr-FR"/>
         </w:rPr>
       </w:pPr>
-    </w:p>
-    <w:p>
-      <w:pPr>
+      <w:r>
         <w:rPr>
           <w:rFonts w:ascii="Segoe UI" w:hAnsi="Segoe UI" w:cs="Segoe UI"/>
           <w:lang w:eastAsia="fr-FR"/>
         </w:rPr>
-      </w:pPr>
+        <w:t>Le but de ce projet est de créer une application de quiz pour les personnes âgées étant atteint de troubles spécifiques. Dans notre cas, nous nous sommes penchés sur la thématique des personnes âgées ayant des problèmes visuels.</w:t>
+      </w:r>
       <w:r>
         <w:rPr>
           <w:rFonts w:ascii="Segoe UI" w:hAnsi="Segoe UI" w:cs="Segoe UI"/>
           <w:lang w:eastAsia="fr-FR"/>
         </w:rPr>
-        <w:t>Le but de ce projet est de créer une application de quiz pour les personnes âgées étant atteint de troubles spécifiques. Dans notre cas, nous nous sommes penchés sur la thématique des personnes âgées ayant des problèmes visuels.</w:t>
-      </w:r>
-      <w:r>
+        <w:t xml:space="preserve"> </w:t>
+      </w:r>
+    </w:p>
+    <w:p>
+      <w:pPr>
+        <w:jc w:val="both"/>
         <w:rPr>
           <w:rFonts w:ascii="Segoe UI" w:hAnsi="Segoe UI" w:cs="Segoe UI"/>
           <w:lang w:eastAsia="fr-FR"/>
         </w:rPr>
-        <w:br/>
-      </w:r>
+      </w:pPr>
       <w:r>
         <w:rPr>
           <w:rFonts w:ascii="Segoe UI" w:hAnsi="Segoe UI" w:cs="Segoe UI"/>
           <w:lang w:eastAsia="fr-FR"/>
         </w:rPr>
-        <w:br/>
+        <w:t>Pour mener ce projet à bien, nous avons utilisé des personas ayant chacun un scénario différent.</w:t>
       </w:r>
       <w:r>
         <w:rPr>
           <w:rFonts w:ascii="Segoe UI" w:hAnsi="Segoe UI" w:cs="Segoe UI"/>
           <w:lang w:eastAsia="fr-FR"/>
         </w:rPr>
-        <w:t>Pour mener ce projet à bien, nous avons utilisé des personas ayant chacun un scénario différent.</w:t>
+        <w:t xml:space="preserve"> Nous avons à notre actif 3 personas différents. Une aide-soignante, et deux personnes </w:t>
       </w:r>
       <w:r>
         <w:rPr>
           <w:rFonts w:ascii="Segoe UI" w:hAnsi="Segoe UI" w:cs="Segoe UI"/>
           <w:lang w:eastAsia="fr-FR"/>
         </w:rPr>
-        <w:t xml:space="preserve"> Nous avons à notre actif 3 personas différents. Une aide-soignante, et deux personnes </w:t>
+        <w:t>âgées</w:t>
       </w:r>
       <w:r>
         <w:rPr>
           <w:rFonts w:ascii="Segoe UI" w:hAnsi="Segoe UI" w:cs="Segoe UI"/>
           <w:lang w:eastAsia="fr-FR"/>
         </w:rPr>
-        <w:t>âgées</w:t>
-      </w:r>
-      <w:r>
-        <w:rPr>
-          <w:rFonts w:ascii="Segoe UI" w:hAnsi="Segoe UI" w:cs="Segoe UI"/>
+        <w:t xml:space="preserve"> ayant des problèmes de vue différents.</w:t>
+      </w:r>
+    </w:p>
+    <w:p>
+      <w:pPr>
+        <w:pStyle w:val="Titre2"/>
+        <w:rPr>
           <w:lang w:eastAsia="fr-FR"/>
         </w:rPr>
-        <w:t xml:space="preserve"> ayant des problèmes de vue différents.</w:t>
-      </w:r>
-    </w:p>
-    <w:p>
-      <w:pPr>
-        <w:rPr>
-          <w:rFonts w:ascii="Segoe UI" w:hAnsi="Segoe UI" w:cs="Segoe UI"/>
+      </w:pPr>
+      <w:r>
+        <w:rPr>
           <w:lang w:eastAsia="fr-FR"/>
         </w:rPr>
+        <w:t>Dorothéa</w:t>
+      </w:r>
+    </w:p>
+    <w:p>
+      <w:pPr>
+        <w:jc w:val="both"/>
+        <w:rPr>
+          <w:rFonts w:ascii="Segoe UI" w:hAnsi="Segoe UI" w:cs="Segoe UI"/>
+        </w:rPr>
       </w:pPr>
       <w:r>
         <w:rPr>
           <w:rFonts w:ascii="Segoe UI" w:hAnsi="Segoe UI" w:cs="Segoe UI"/>
           <w:lang w:eastAsia="fr-FR"/>
         </w:rPr>
-        <w:t>Nous allons commencer par le persona de l’aide-soignante et de son scénario.</w:t>
-      </w:r>
-      <w:r>
-        <w:rPr>
-          <w:rFonts w:ascii="Segoe UI" w:hAnsi="Segoe UI" w:cs="Segoe UI"/>
+        <w:t xml:space="preserve">Dorothéa a </w:t>
+      </w:r>
+      <w:r>
+        <w:rPr>
+          <w:rFonts w:ascii="Segoe UI" w:hAnsi="Segoe UI" w:cs="Segoe UI"/>
+        </w:rPr>
+        <w:t>38 ans, elle est aide-soignante et s’occupe des personnes âgées dans le centre. Elle est en charge de créer les quiz et/ou de les maintenir. Comme elle est très occupée</w:t>
+      </w:r>
+      <w:r>
+        <w:rPr>
+          <w:rFonts w:ascii="Segoe UI" w:hAnsi="Segoe UI" w:cs="Segoe UI"/>
+        </w:rPr>
+        <w:t>, elle</w:t>
+      </w:r>
+      <w:r>
+        <w:rPr>
+          <w:rFonts w:ascii="Segoe UI" w:hAnsi="Segoe UI" w:cs="Segoe UI"/>
+        </w:rPr>
+        <w:t xml:space="preserve"> aimerait une création simple et rapide du quizz. Elle aimerait aussi pouvoir modifier ou supprimer un quizz si celui</w:t>
+      </w:r>
+      <w:r>
+        <w:rPr>
+          <w:rFonts w:ascii="Segoe UI" w:hAnsi="Segoe UI" w:cs="Segoe UI"/>
+        </w:rPr>
+        <w:t>-</w:t>
+      </w:r>
+      <w:r>
+        <w:rPr>
+          <w:rFonts w:ascii="Segoe UI" w:hAnsi="Segoe UI" w:cs="Segoe UI"/>
+        </w:rPr>
+        <w:t>ci est erroné ou n’est plus utile</w:t>
+      </w:r>
+      <w:r>
+        <w:rPr>
+          <w:rFonts w:ascii="Segoe UI" w:hAnsi="Segoe UI" w:cs="Segoe UI"/>
+        </w:rPr>
+        <w:t>.</w:t>
+      </w:r>
+    </w:p>
+    <w:p>
+      <w:pPr>
+        <w:pStyle w:val="Titre3"/>
+        <w:rPr>
           <w:lang w:eastAsia="fr-FR"/>
         </w:rPr>
-        <w:br/>
-      </w:r>
-    </w:p>
-    <w:p>
-      <w:pPr>
-        <w:rPr>
-          <w:rFonts w:ascii="Segoe UI" w:hAnsi="Segoe UI" w:cs="Segoe UI"/>
+      </w:pPr>
+      <w:r>
+        <w:rPr>
           <w:lang w:eastAsia="fr-FR"/>
         </w:rPr>
-      </w:pPr>
-      <w:r>
-        <w:rPr>
-          <w:rFonts w:ascii="Segoe UI" w:hAnsi="Segoe UI" w:cs="Segoe UI"/>
-          <w:b/>
-          <w:bCs/>
+        <w:t>Scénario</w:t>
+      </w:r>
+    </w:p>
+    <w:p>
+      <w:pPr>
+        <w:jc w:val="both"/>
+        <w:rPr>
+          <w:rFonts w:ascii="Segoe UI" w:hAnsi="Segoe UI" w:cs="Segoe UI"/>
+        </w:rPr>
+      </w:pPr>
+      <w:r>
+        <w:rPr>
+          <w:rFonts w:ascii="Segoe UI" w:hAnsi="Segoe UI" w:cs="Segoe UI"/>
+        </w:rPr>
+        <w:t>Je m’occupe de la création des quizz</w:t>
+      </w:r>
+      <w:r>
+        <w:rPr>
+          <w:rFonts w:ascii="Segoe UI" w:hAnsi="Segoe UI" w:cs="Segoe UI"/>
+        </w:rPr>
+        <w:t>.</w:t>
+      </w:r>
+    </w:p>
+    <w:p>
+      <w:pPr>
+        <w:jc w:val="both"/>
+        <w:rPr>
+          <w:rFonts w:ascii="Segoe UI" w:hAnsi="Segoe UI" w:cs="Segoe UI"/>
+        </w:rPr>
+      </w:pPr>
+      <w:r>
+        <w:rPr>
+          <w:rFonts w:ascii="Segoe UI" w:hAnsi="Segoe UI" w:cs="Segoe UI"/>
+        </w:rPr>
+        <w:t xml:space="preserve">Pour cela, </w:t>
+      </w:r>
+    </w:p>
+    <w:p>
+      <w:pPr>
+        <w:pStyle w:val="Paragraphedeliste"/>
+        <w:numPr>
+          <w:ilvl w:val="0"/>
+          <w:numId w:val="1"/>
+        </w:numPr>
+        <w:jc w:val="both"/>
+        <w:rPr>
+          <w:rFonts w:ascii="Segoe UI" w:hAnsi="Segoe UI" w:cs="Segoe UI"/>
+        </w:rPr>
+      </w:pPr>
+      <w:r>
+        <w:rPr>
+          <w:rFonts w:ascii="Segoe UI" w:hAnsi="Segoe UI" w:cs="Segoe UI"/>
+        </w:rPr>
+        <w:t>J</w:t>
+      </w:r>
+      <w:r>
+        <w:rPr>
+          <w:rFonts w:ascii="Segoe UI" w:hAnsi="Segoe UI" w:cs="Segoe UI"/>
+        </w:rPr>
+        <w:t>e vais dans le</w:t>
+      </w:r>
+      <w:r>
+        <w:rPr>
+          <w:rFonts w:ascii="Segoe UI" w:hAnsi="Segoe UI" w:cs="Segoe UI"/>
+        </w:rPr>
+        <w:t xml:space="preserve"> mode création</w:t>
+      </w:r>
+      <w:r>
+        <w:rPr>
+          <w:rFonts w:ascii="Segoe UI" w:hAnsi="Segoe UI" w:cs="Segoe UI"/>
+        </w:rPr>
+        <w:t xml:space="preserve"> afin de gérer les quizz</w:t>
+      </w:r>
+      <w:r>
+        <w:rPr>
+          <w:rFonts w:ascii="Segoe UI" w:hAnsi="Segoe UI" w:cs="Segoe UI"/>
+        </w:rPr>
+        <w:t>.</w:t>
+      </w:r>
+    </w:p>
+    <w:p>
+      <w:pPr>
+        <w:pStyle w:val="Paragraphedeliste"/>
+        <w:numPr>
+          <w:ilvl w:val="0"/>
+          <w:numId w:val="1"/>
+        </w:numPr>
+        <w:jc w:val="both"/>
+        <w:rPr>
+          <w:rFonts w:ascii="Segoe UI" w:hAnsi="Segoe UI" w:cs="Segoe UI"/>
+        </w:rPr>
+      </w:pPr>
+      <w:r>
+        <w:rPr>
+          <w:rFonts w:ascii="Segoe UI" w:hAnsi="Segoe UI" w:cs="Segoe UI"/>
+        </w:rPr>
+        <w:t>Je choisis d’éditer le thème qui contient le quiz en sélectionnant les petits rouages qui apparaissent dans la case du thème.</w:t>
+      </w:r>
+    </w:p>
+    <w:p>
+      <w:pPr>
+        <w:jc w:val="both"/>
+        <w:rPr>
+          <w:rFonts w:ascii="Segoe UI" w:hAnsi="Segoe UI" w:cs="Segoe UI"/>
+        </w:rPr>
+      </w:pPr>
+      <w:r>
+        <w:rPr>
+          <w:rFonts w:ascii="Segoe UI" w:hAnsi="Segoe UI" w:cs="Segoe UI"/>
+        </w:rPr>
+        <w:t>Je veux créer un nouveau questionnaire.</w:t>
+      </w:r>
+    </w:p>
+    <w:p>
+      <w:pPr>
+        <w:jc w:val="both"/>
+        <w:rPr>
+          <w:rFonts w:ascii="Segoe UI" w:hAnsi="Segoe UI" w:cs="Segoe UI"/>
+        </w:rPr>
+      </w:pPr>
+      <w:r>
+        <w:rPr>
+          <w:rFonts w:ascii="Segoe UI" w:hAnsi="Segoe UI" w:cs="Segoe UI"/>
+        </w:rPr>
+        <w:t>Pour cela,</w:t>
+      </w:r>
+    </w:p>
+    <w:p>
+      <w:pPr>
+        <w:pStyle w:val="Paragraphedeliste"/>
+        <w:numPr>
+          <w:ilvl w:val="0"/>
+          <w:numId w:val="2"/>
+        </w:numPr>
+        <w:jc w:val="both"/>
+        <w:rPr>
+          <w:rFonts w:ascii="Segoe UI" w:hAnsi="Segoe UI" w:cs="Segoe UI"/>
+        </w:rPr>
+      </w:pPr>
+      <w:r>
+        <w:rPr>
+          <w:rFonts w:ascii="Segoe UI" w:hAnsi="Segoe UI" w:cs="Segoe UI"/>
+        </w:rPr>
+        <w:t>Je défile dans le carrousel afin d’arriver au bouton + pour ajouter un quiz.</w:t>
+      </w:r>
+    </w:p>
+    <w:p>
+      <w:pPr>
+        <w:pStyle w:val="Paragraphedeliste"/>
+        <w:numPr>
+          <w:ilvl w:val="0"/>
+          <w:numId w:val="2"/>
+        </w:numPr>
+        <w:jc w:val="both"/>
+        <w:rPr>
+          <w:rFonts w:ascii="Segoe UI" w:hAnsi="Segoe UI" w:cs="Segoe UI"/>
+        </w:rPr>
+      </w:pPr>
+      <w:r>
+        <w:rPr>
+          <w:rFonts w:ascii="Segoe UI" w:hAnsi="Segoe UI" w:cs="Segoe UI"/>
+        </w:rPr>
+        <w:t>Je clique dessus.</w:t>
+      </w:r>
+    </w:p>
+    <w:p>
+      <w:pPr>
+        <w:pStyle w:val="Paragraphedeliste"/>
+        <w:numPr>
+          <w:ilvl w:val="0"/>
+          <w:numId w:val="2"/>
+        </w:numPr>
+        <w:jc w:val="both"/>
+        <w:rPr>
+          <w:rFonts w:ascii="Segoe UI" w:hAnsi="Segoe UI" w:cs="Segoe UI"/>
+        </w:rPr>
+      </w:pPr>
+      <w:r>
+        <w:rPr>
+          <w:rFonts w:ascii="Segoe UI" w:hAnsi="Segoe UI" w:cs="Segoe UI"/>
+        </w:rPr>
+        <w:t>Je donne un nom au futur quizz.</w:t>
+      </w:r>
+    </w:p>
+    <w:p>
+      <w:pPr>
+        <w:pStyle w:val="Paragraphedeliste"/>
+        <w:numPr>
+          <w:ilvl w:val="0"/>
+          <w:numId w:val="2"/>
+        </w:numPr>
+        <w:jc w:val="both"/>
+        <w:rPr>
+          <w:rFonts w:ascii="Segoe UI" w:hAnsi="Segoe UI" w:cs="Segoe UI"/>
+        </w:rPr>
+      </w:pPr>
+      <w:r>
+        <w:rPr>
+          <w:rFonts w:ascii="Segoe UI" w:hAnsi="Segoe UI" w:cs="Segoe UI"/>
+        </w:rPr>
+        <w:t>Je clique sur créer.</w:t>
+      </w:r>
+    </w:p>
+    <w:p>
+      <w:pPr>
+        <w:pStyle w:val="Paragraphedeliste"/>
+        <w:numPr>
+          <w:ilvl w:val="0"/>
+          <w:numId w:val="2"/>
+        </w:numPr>
+        <w:jc w:val="both"/>
+        <w:rPr>
+          <w:rFonts w:ascii="Segoe UI" w:hAnsi="Segoe UI" w:cs="Segoe UI"/>
+        </w:rPr>
+      </w:pPr>
+      <w:r>
+        <w:rPr>
+          <w:rFonts w:ascii="Segoe UI" w:hAnsi="Segoe UI" w:cs="Segoe UI"/>
+        </w:rPr>
+        <w:t>Dans la page d’édition du quizz que j’ai créé</w:t>
+      </w:r>
+      <w:r>
+        <w:rPr>
+          <w:rFonts w:ascii="Segoe UI" w:hAnsi="Segoe UI" w:cs="Segoe UI"/>
+        </w:rPr>
+        <w:t xml:space="preserve">, </w:t>
+      </w:r>
+      <w:r>
+        <w:rPr>
+          <w:rFonts w:ascii="Segoe UI" w:hAnsi="Segoe UI" w:cs="Segoe UI"/>
+        </w:rPr>
+        <w:t>je crée une nouvelle question en appuyant sur le bouton +.</w:t>
+      </w:r>
+    </w:p>
+    <w:p>
+      <w:pPr>
+        <w:pStyle w:val="Paragraphedeliste"/>
+        <w:numPr>
+          <w:ilvl w:val="0"/>
+          <w:numId w:val="2"/>
+        </w:numPr>
+        <w:jc w:val="both"/>
+        <w:rPr>
+          <w:rFonts w:ascii="Segoe UI" w:hAnsi="Segoe UI" w:cs="Segoe UI"/>
+        </w:rPr>
+      </w:pPr>
+      <w:r>
+        <w:rPr>
+          <w:rFonts w:ascii="Segoe UI" w:hAnsi="Segoe UI" w:cs="Segoe UI"/>
+        </w:rPr>
+        <w:t>Je</w:t>
+      </w:r>
+      <w:r>
+        <w:rPr>
+          <w:rFonts w:ascii="Segoe UI" w:hAnsi="Segoe UI" w:cs="Segoe UI"/>
+        </w:rPr>
+        <w:t xml:space="preserve"> remplis la box dédiée à la question puis je remplis les box destinées aux réponses.</w:t>
+      </w:r>
+    </w:p>
+    <w:p>
+      <w:pPr>
+        <w:pStyle w:val="Paragraphedeliste"/>
+        <w:numPr>
+          <w:ilvl w:val="0"/>
+          <w:numId w:val="2"/>
+        </w:numPr>
+        <w:jc w:val="both"/>
+        <w:rPr>
+          <w:rFonts w:ascii="Segoe UI" w:hAnsi="Segoe UI" w:cs="Segoe UI"/>
+        </w:rPr>
+      </w:pPr>
+      <w:r>
+        <w:rPr>
+          <w:rFonts w:ascii="Segoe UI" w:hAnsi="Segoe UI" w:cs="Segoe UI"/>
+        </w:rPr>
+        <w:t>Je confirme ma saisie et je crée d’autres questions.</w:t>
+      </w:r>
+    </w:p>
+    <w:p>
+      <w:pPr>
+        <w:pStyle w:val="Paragraphedeliste"/>
+        <w:numPr>
+          <w:ilvl w:val="0"/>
+          <w:numId w:val="2"/>
+        </w:numPr>
+        <w:jc w:val="both"/>
+        <w:rPr>
+          <w:rFonts w:ascii="Segoe UI" w:hAnsi="Segoe UI" w:cs="Segoe UI"/>
+        </w:rPr>
+      </w:pPr>
+      <w:r>
+        <w:rPr>
+          <w:rFonts w:ascii="Segoe UI" w:hAnsi="Segoe UI" w:cs="Segoe UI"/>
+        </w:rPr>
+        <w:t>Je pense que le niveau du quizz est difficile, je mets donc le niveau de difficulté à 3.</w:t>
+      </w:r>
+    </w:p>
+    <w:p>
+      <w:pPr>
+        <w:pStyle w:val="Titre2"/>
+      </w:pPr>
+      <w:r>
+        <w:t>Léontine</w:t>
+      </w:r>
+    </w:p>
+    <w:p>
+      <w:pPr>
+        <w:jc w:val="both"/>
+        <w:rPr>
+          <w:rFonts w:ascii="Segoe UI" w:hAnsi="Segoe UI" w:cs="Segoe UI"/>
+        </w:rPr>
+      </w:pPr>
+      <w:r>
+        <w:rPr>
+          <w:rFonts w:ascii="Segoe UI" w:hAnsi="Segoe UI" w:cs="Segoe UI"/>
+        </w:rPr>
+        <w:t xml:space="preserve">Léontine </w:t>
+      </w:r>
+      <w:r>
+        <w:rPr>
+          <w:rFonts w:ascii="Segoe UI" w:hAnsi="Segoe UI" w:cs="Segoe UI"/>
+        </w:rPr>
+        <w:t xml:space="preserve">a </w:t>
+      </w:r>
+      <w:r>
+        <w:rPr>
+          <w:rFonts w:ascii="Segoe UI" w:hAnsi="Segoe UI" w:cs="Segoe UI"/>
+        </w:rPr>
+        <w:t xml:space="preserve">82 ans, </w:t>
+      </w:r>
+      <w:r>
+        <w:rPr>
+          <w:rFonts w:ascii="Segoe UI" w:hAnsi="Segoe UI" w:cs="Segoe UI"/>
+        </w:rPr>
+        <w:t>e</w:t>
+      </w:r>
+      <w:r>
+        <w:rPr>
+          <w:rFonts w:ascii="Segoe UI" w:hAnsi="Segoe UI" w:cs="Segoe UI"/>
+        </w:rPr>
+        <w:t>lle a un glaucome</w:t>
+      </w:r>
+      <w:r>
+        <w:rPr>
+          <w:rStyle w:val="Appelnotedebasdep"/>
+          <w:rFonts w:ascii="Segoe UI" w:hAnsi="Segoe UI" w:cs="Segoe UI"/>
+        </w:rPr>
+        <w:footnoteReference w:id="1"/>
+      </w:r>
+      <w:r>
+        <w:rPr>
+          <w:rFonts w:ascii="Segoe UI" w:hAnsi="Segoe UI" w:cs="Segoe UI"/>
+        </w:rPr>
+        <w:t xml:space="preserve">. </w:t>
+      </w:r>
+      <w:r>
+        <w:rPr>
+          <w:rFonts w:ascii="Segoe UI" w:hAnsi="Segoe UI" w:cs="Segoe UI"/>
+        </w:rPr>
+        <w:t>Elle a l’habitude d’utiliser l’outil informatique pour faire ses recherches personnelles. Elle veut mettre à rude épreuve ses connaissances et veut connaître ses résultats pour chaque quizz. Elle voudrait pouvoir lire les questions sans à constamment bouger la tête.</w:t>
+      </w:r>
+      <w:r>
+        <w:rPr>
+          <w:rFonts w:ascii="Segoe UI" w:hAnsi="Segoe UI" w:cs="Segoe UI"/>
+        </w:rPr>
+        <w:t xml:space="preserve"> Elle aime créer des quiz pour ses amies grâce aux connaissances qu’elle a.</w:t>
+      </w:r>
+    </w:p>
+    <w:p>
+      <w:pPr>
+        <w:pStyle w:val="Titre3"/>
+      </w:pPr>
+      <w:r>
+        <w:lastRenderedPageBreak/>
+        <w:t>Scénario</w:t>
+      </w:r>
+    </w:p>
+    <w:p>
+      <w:pPr>
+        <w:pStyle w:val="Paragraphedeliste"/>
+        <w:numPr>
+          <w:ilvl w:val="0"/>
+          <w:numId w:val="3"/>
+        </w:numPr>
+      </w:pPr>
+      <w:r>
+        <w:rPr>
+          <w:rFonts w:ascii="Segoe UI" w:hAnsi="Segoe UI" w:cs="Segoe UI"/>
+        </w:rPr>
+        <w:t>Je choisi</w:t>
+      </w:r>
+      <w:r>
+        <w:rPr>
+          <w:rFonts w:ascii="Segoe UI" w:hAnsi="Segoe UI" w:cs="Segoe UI"/>
+        </w:rPr>
+        <w:t>s</w:t>
+      </w:r>
+      <w:r>
+        <w:rPr>
+          <w:rFonts w:ascii="Segoe UI" w:hAnsi="Segoe UI" w:cs="Segoe UI"/>
+        </w:rPr>
+        <w:t xml:space="preserve"> le thème </w:t>
+      </w:r>
+      <w:r>
+        <w:rPr>
+          <w:rFonts w:ascii="Segoe UI" w:hAnsi="Segoe UI" w:cs="Segoe UI"/>
+        </w:rPr>
+        <w:t>« Disney</w:t>
+      </w:r>
+      <w:r>
+        <w:rPr>
+          <w:rFonts w:ascii="Segoe UI" w:hAnsi="Segoe UI" w:cs="Segoe UI"/>
+        </w:rPr>
+        <w:t xml:space="preserve"> » </w:t>
+      </w:r>
+      <w:r>
+        <w:rPr>
+          <w:rFonts w:ascii="Segoe UI" w:hAnsi="Segoe UI" w:cs="Segoe UI"/>
+        </w:rPr>
+        <w:t>en appuyant sur la case appropriée</w:t>
+      </w:r>
+      <w:r>
+        <w:rPr>
+          <w:rFonts w:ascii="Segoe UI" w:hAnsi="Segoe UI" w:cs="Segoe UI"/>
+        </w:rPr>
+        <w:t>.</w:t>
+      </w:r>
+    </w:p>
+    <w:p>
+      <w:pPr>
+        <w:pStyle w:val="Paragraphedeliste"/>
+        <w:numPr>
+          <w:ilvl w:val="0"/>
+          <w:numId w:val="3"/>
+        </w:numPr>
+      </w:pPr>
+      <w:r>
+        <w:rPr>
+          <w:rFonts w:ascii="Segoe UI" w:hAnsi="Segoe UI" w:cs="Segoe UI"/>
+        </w:rPr>
+        <w:t xml:space="preserve">Avant </w:t>
+      </w:r>
+      <w:r>
+        <w:rPr>
+          <w:rFonts w:ascii="Segoe UI" w:hAnsi="Segoe UI" w:cs="Segoe UI"/>
+        </w:rPr>
+        <w:t>de choisir un quizz</w:t>
+      </w:r>
+      <w:r>
+        <w:rPr>
+          <w:rFonts w:ascii="Segoe UI" w:hAnsi="Segoe UI" w:cs="Segoe UI"/>
+        </w:rPr>
+        <w:t xml:space="preserve">, </w:t>
+      </w:r>
+      <w:r>
+        <w:rPr>
+          <w:rFonts w:ascii="Segoe UI" w:hAnsi="Segoe UI" w:cs="Segoe UI"/>
+        </w:rPr>
+        <w:t>j’appuie sur le rouage en haut à droite pour gérer les paramètres.</w:t>
+      </w:r>
+    </w:p>
+    <w:p>
+      <w:pPr>
+        <w:pStyle w:val="Paragraphedeliste"/>
+        <w:numPr>
+          <w:ilvl w:val="0"/>
+          <w:numId w:val="3"/>
+        </w:numPr>
+      </w:pPr>
+      <w:r>
+        <w:rPr>
+          <w:rFonts w:ascii="Segoe UI" w:hAnsi="Segoe UI" w:cs="Segoe UI"/>
+        </w:rPr>
+        <w:t>J’augmente</w:t>
+      </w:r>
+      <w:r>
+        <w:rPr>
+          <w:rFonts w:ascii="Segoe UI" w:hAnsi="Segoe UI" w:cs="Segoe UI"/>
+        </w:rPr>
+        <w:t xml:space="preserve"> la taille des marges aux extrémités pour pouvoir voir l’intégralité de la question</w:t>
+      </w:r>
+      <w:r>
+        <w:rPr>
+          <w:rFonts w:ascii="Segoe UI" w:hAnsi="Segoe UI" w:cs="Segoe UI"/>
+        </w:rPr>
+        <w:t xml:space="preserve"> dans mon champ de vision</w:t>
+      </w:r>
+      <w:r>
+        <w:rPr>
+          <w:rFonts w:ascii="Segoe UI" w:hAnsi="Segoe UI" w:cs="Segoe UI"/>
+        </w:rPr>
+        <w:t>.</w:t>
+      </w:r>
+    </w:p>
+    <w:p>
+      <w:pPr>
+        <w:pStyle w:val="Paragraphedeliste"/>
+        <w:numPr>
+          <w:ilvl w:val="0"/>
+          <w:numId w:val="3"/>
+        </w:numPr>
+      </w:pPr>
+      <w:r>
+        <w:rPr>
+          <w:rFonts w:ascii="Segoe UI" w:hAnsi="Segoe UI" w:cs="Segoe UI"/>
+        </w:rPr>
+        <w:t>J’appuie sur confirmer et je choisis le quizz « La petite Sirène ».</w:t>
+      </w:r>
+    </w:p>
+    <w:p>
+      <w:pPr>
+        <w:pStyle w:val="Paragraphedeliste"/>
+        <w:numPr>
+          <w:ilvl w:val="0"/>
+          <w:numId w:val="3"/>
+        </w:numPr>
+      </w:pPr>
+      <w:r>
+        <w:rPr>
+          <w:rFonts w:ascii="Segoe UI" w:hAnsi="Segoe UI" w:cs="Segoe UI"/>
+        </w:rPr>
+        <w:t>À la fin du quizz, je regarde mon taux de réussite à ce quizz.</w:t>
+      </w:r>
+    </w:p>
+    <w:p>
+      <w:pPr>
+        <w:pStyle w:val="Paragraphedeliste"/>
+        <w:numPr>
+          <w:ilvl w:val="0"/>
+          <w:numId w:val="3"/>
+        </w:numPr>
+      </w:pPr>
+      <w:r>
+        <w:rPr>
+          <w:rFonts w:ascii="Segoe UI" w:hAnsi="Segoe UI" w:cs="Segoe UI"/>
+        </w:rPr>
+        <w:t>Je choisis de faire une relecture et de voir où étaient mes erreurs en cliquant sur relecture.</w:t>
+      </w:r>
+    </w:p>
+    <w:p>
+      <w:pPr>
+        <w:pStyle w:val="Paragraphedeliste"/>
+        <w:numPr>
+          <w:ilvl w:val="0"/>
+          <w:numId w:val="3"/>
+        </w:numPr>
+      </w:pPr>
+      <w:r>
+        <w:rPr>
+          <w:rFonts w:ascii="Segoe UI" w:hAnsi="Segoe UI" w:cs="Segoe UI"/>
+        </w:rPr>
+        <w:t>Quand j’ai fini ma relecture, j’appuie sur le bouton quitter.</w:t>
+      </w:r>
+    </w:p>
+    <w:p>
+      <w:pPr>
+        <w:rPr>
+          <w:rFonts w:ascii="Segoe UI" w:hAnsi="Segoe UI" w:cs="Segoe UI"/>
+        </w:rPr>
+      </w:pPr>
+      <w:r>
+        <w:rPr>
+          <w:rFonts w:ascii="Segoe UI" w:hAnsi="Segoe UI" w:cs="Segoe UI"/>
+        </w:rPr>
+        <w:t>J’ai envie de rajouter un quiz sur « La reine des neiges ».</w:t>
+      </w:r>
+      <w:r>
+        <w:rPr>
+          <w:rFonts w:ascii="Segoe UI" w:hAnsi="Segoe UI" w:cs="Segoe UI"/>
+        </w:rPr>
+        <w:t xml:space="preserve"> </w:t>
+      </w:r>
+      <w:r>
+        <w:rPr>
+          <w:rFonts w:ascii="Segoe UI" w:hAnsi="Segoe UI" w:cs="Segoe UI"/>
+        </w:rPr>
+        <w:t>Pour cela,</w:t>
+      </w:r>
+    </w:p>
+    <w:p>
+      <w:pPr>
+        <w:pStyle w:val="Paragraphedeliste"/>
+        <w:numPr>
+          <w:ilvl w:val="0"/>
+          <w:numId w:val="4"/>
+        </w:numPr>
+      </w:pPr>
+      <w:r>
+        <w:rPr>
+          <w:rFonts w:ascii="Segoe UI" w:hAnsi="Segoe UI" w:cs="Segoe UI"/>
+        </w:rPr>
+        <w:t>J’appuie sur le bouton mode création.</w:t>
+      </w:r>
+    </w:p>
+    <w:p>
+      <w:pPr>
+        <w:pStyle w:val="Paragraphedeliste"/>
+        <w:numPr>
+          <w:ilvl w:val="0"/>
+          <w:numId w:val="4"/>
+        </w:numPr>
+      </w:pPr>
+      <w:r>
+        <w:rPr>
+          <w:rFonts w:ascii="Segoe UI" w:hAnsi="Segoe UI" w:cs="Segoe UI"/>
+        </w:rPr>
+        <w:t>J’édite le thème qui correspond à mon quiz, en l’occurrence, Disney.</w:t>
+      </w:r>
+    </w:p>
+    <w:p>
+      <w:pPr>
+        <w:pStyle w:val="Paragraphedeliste"/>
+        <w:numPr>
+          <w:ilvl w:val="0"/>
+          <w:numId w:val="4"/>
+        </w:numPr>
+      </w:pPr>
+      <w:r>
+        <w:rPr>
+          <w:rFonts w:ascii="Segoe UI" w:hAnsi="Segoe UI" w:cs="Segoe UI"/>
+        </w:rPr>
+        <w:t>À l’aide du carrousel, je fais défiler les pages jusqu’à trouver une case avec un « + » et j’appuie dessus.</w:t>
+      </w:r>
+    </w:p>
+    <w:p>
+      <w:pPr>
+        <w:pStyle w:val="Paragraphedeliste"/>
+        <w:numPr>
+          <w:ilvl w:val="0"/>
+          <w:numId w:val="4"/>
+        </w:numPr>
+      </w:pPr>
+      <w:r>
+        <w:rPr>
+          <w:rFonts w:ascii="Segoe UI" w:hAnsi="Segoe UI" w:cs="Segoe UI"/>
+        </w:rPr>
+        <w:t>Je rentre le nom du nouveau quiz et je clique sur créer.</w:t>
+      </w:r>
+    </w:p>
+    <w:p>
+      <w:pPr>
+        <w:pStyle w:val="Paragraphedeliste"/>
+        <w:numPr>
+          <w:ilvl w:val="0"/>
+          <w:numId w:val="4"/>
+        </w:numPr>
+      </w:pPr>
+      <w:r>
+        <w:rPr>
+          <w:rFonts w:ascii="Segoe UI" w:hAnsi="Segoe UI" w:cs="Segoe UI"/>
+        </w:rPr>
+        <w:t>Je crée une nouvelle question en appuyant sur la case « + ».</w:t>
+      </w:r>
+    </w:p>
+    <w:p>
+      <w:pPr>
+        <w:pStyle w:val="Paragraphedeliste"/>
+        <w:numPr>
+          <w:ilvl w:val="0"/>
+          <w:numId w:val="4"/>
+        </w:numPr>
+      </w:pPr>
+      <w:r>
+        <w:rPr>
+          <w:rFonts w:ascii="Segoe UI" w:hAnsi="Segoe UI" w:cs="Segoe UI"/>
+        </w:rPr>
+        <w:t>Je remplis les différents champs qui me sont proposés et je confirme la création de question.</w:t>
+      </w:r>
+    </w:p>
+    <w:p>
+      <w:pPr>
+        <w:pStyle w:val="Paragraphedeliste"/>
+        <w:numPr>
+          <w:ilvl w:val="0"/>
+          <w:numId w:val="4"/>
+        </w:numPr>
+      </w:pPr>
+      <w:r>
+        <w:rPr>
+          <w:rFonts w:ascii="Segoe UI" w:hAnsi="Segoe UI" w:cs="Segoe UI"/>
+        </w:rPr>
+        <w:t>Après avoir créé différentes questions, j’appuie sur la flèche en haut à gauche jusqu’à revenir au menu principal.</w:t>
+      </w:r>
+    </w:p>
+    <w:p>
+      <w:pPr>
+        <w:pStyle w:val="Titre2"/>
+      </w:pPr>
+      <w:r>
+        <w:t>Baudoin</w:t>
+      </w:r>
+    </w:p>
+    <w:p>
+      <w:pPr>
+        <w:jc w:val="both"/>
+        <w:rPr>
+          <w:rFonts w:ascii="Segoe UI" w:hAnsi="Segoe UI" w:cs="Segoe UI"/>
+        </w:rPr>
+      </w:pPr>
+      <w:r>
+        <w:rPr>
+          <w:rFonts w:ascii="Segoe UI" w:hAnsi="Segoe UI" w:cs="Segoe UI"/>
+        </w:rPr>
+        <w:t>Baudoin a 88 ans, ses petits-enfants lui ont appris à utiliser les nouvelles technologies. Il aime faire des quizz pour se détendre, et apprendre de nouvelles choses sur des sujets qu’il ne connait pas forcément. Il a du mal à lire de près. Il possède aussi une cataracte</w:t>
+      </w:r>
+      <w:r>
+        <w:rPr>
+          <w:rStyle w:val="Appelnotedebasdep"/>
+          <w:rFonts w:ascii="Segoe UI" w:hAnsi="Segoe UI" w:cs="Segoe UI"/>
+        </w:rPr>
+        <w:footnoteReference w:id="2"/>
+      </w:r>
+      <w:r>
+        <w:rPr>
+          <w:rFonts w:ascii="Segoe UI" w:hAnsi="Segoe UI" w:cs="Segoe UI"/>
+        </w:rPr>
+        <w:t>. Il voudrait donc pouvoir changer la police d’écriture ainsi que la couleur de fond en fonction de son état de fatigue.</w:t>
+      </w:r>
+    </w:p>
+    <w:p>
+      <w:pPr>
+        <w:pStyle w:val="Titre3"/>
+      </w:pPr>
+      <w:r>
+        <w:t>Scénario</w:t>
+      </w:r>
+    </w:p>
+    <w:p>
+      <w:pPr>
+        <w:pStyle w:val="Paragraphedeliste"/>
+        <w:numPr>
+          <w:ilvl w:val="0"/>
+          <w:numId w:val="5"/>
+        </w:numPr>
+      </w:pPr>
+      <w:r>
+        <w:rPr>
+          <w:rFonts w:ascii="Segoe UI" w:hAnsi="Segoe UI" w:cs="Segoe UI"/>
+        </w:rPr>
+        <w:t>Au début de l’application, je configure la taille de police afin de pouvoir lire les questions.</w:t>
+      </w:r>
+    </w:p>
+    <w:p>
+      <w:pPr>
+        <w:pStyle w:val="Paragraphedeliste"/>
+        <w:numPr>
+          <w:ilvl w:val="0"/>
+          <w:numId w:val="5"/>
+        </w:numPr>
+      </w:pPr>
+      <w:r>
+        <w:rPr>
+          <w:rFonts w:ascii="Segoe UI" w:hAnsi="Segoe UI" w:cs="Segoe UI"/>
+        </w:rPr>
+        <w:t>Je veux faire un quizz sur le</w:t>
+      </w:r>
+      <w:r>
+        <w:rPr>
+          <w:rFonts w:ascii="Segoe UI" w:hAnsi="Segoe UI" w:cs="Segoe UI"/>
+        </w:rPr>
+        <w:t xml:space="preserve"> « sport </w:t>
+      </w:r>
+      <w:r>
+        <w:rPr>
+          <w:rFonts w:ascii="Segoe UI" w:hAnsi="Segoe UI" w:cs="Segoe UI"/>
+        </w:rPr>
+        <w:t>». Je choisi</w:t>
+      </w:r>
+      <w:r>
+        <w:rPr>
+          <w:rFonts w:ascii="Segoe UI" w:hAnsi="Segoe UI" w:cs="Segoe UI"/>
+        </w:rPr>
+        <w:t>s</w:t>
+      </w:r>
+      <w:r>
+        <w:rPr>
+          <w:rFonts w:ascii="Segoe UI" w:hAnsi="Segoe UI" w:cs="Segoe UI"/>
+        </w:rPr>
+        <w:t xml:space="preserve"> donc ce thème</w:t>
+      </w:r>
+      <w:r>
+        <w:rPr>
+          <w:rFonts w:ascii="Segoe UI" w:hAnsi="Segoe UI" w:cs="Segoe UI"/>
+        </w:rPr>
+        <w:t>.</w:t>
+      </w:r>
+    </w:p>
+    <w:p>
+      <w:pPr>
+        <w:pStyle w:val="Paragraphedeliste"/>
+        <w:numPr>
+          <w:ilvl w:val="0"/>
+          <w:numId w:val="5"/>
+        </w:numPr>
+      </w:pPr>
+      <w:r>
+        <w:rPr>
+          <w:rFonts w:ascii="Segoe UI" w:hAnsi="Segoe UI" w:cs="Segoe UI"/>
+        </w:rPr>
+        <w:t>J</w:t>
+      </w:r>
+      <w:r>
+        <w:rPr>
+          <w:rFonts w:ascii="Segoe UI" w:hAnsi="Segoe UI" w:cs="Segoe UI"/>
+        </w:rPr>
+        <w:t>e remarque que j’ai encore un peu de mal à lire, j’appuie sur l’icône rouage en haut à droite pour changer les paramètres.</w:t>
+      </w:r>
+    </w:p>
+    <w:p>
+      <w:pPr>
+        <w:pStyle w:val="Paragraphedeliste"/>
+        <w:numPr>
+          <w:ilvl w:val="0"/>
+          <w:numId w:val="5"/>
+        </w:numPr>
+      </w:pPr>
+      <w:r>
+        <w:rPr>
+          <w:rFonts w:ascii="Segoe UI" w:hAnsi="Segoe UI" w:cs="Segoe UI"/>
+        </w:rPr>
+        <w:t>J’augmente encore la taille de police et je change la palette de couleur du site.</w:t>
+      </w:r>
+    </w:p>
+    <w:p>
+      <w:pPr>
+        <w:pStyle w:val="Paragraphedeliste"/>
+        <w:numPr>
+          <w:ilvl w:val="0"/>
+          <w:numId w:val="5"/>
+        </w:numPr>
+      </w:pPr>
+      <w:r>
+        <w:rPr>
+          <w:rFonts w:ascii="Segoe UI" w:hAnsi="Segoe UI" w:cs="Segoe UI"/>
+        </w:rPr>
+        <w:t>Quand les paramètres me vont, j’appuie sur confirmer.</w:t>
+      </w:r>
+    </w:p>
+    <w:p>
+      <w:pPr>
+        <w:pStyle w:val="Paragraphedeliste"/>
+        <w:numPr>
+          <w:ilvl w:val="0"/>
+          <w:numId w:val="5"/>
+        </w:numPr>
+      </w:pPr>
+      <w:r>
+        <w:rPr>
+          <w:rFonts w:ascii="Segoe UI" w:hAnsi="Segoe UI" w:cs="Segoe UI"/>
+        </w:rPr>
+        <w:t xml:space="preserve">Je </w:t>
+      </w:r>
+      <w:r>
+        <w:rPr>
+          <w:rFonts w:ascii="Segoe UI" w:hAnsi="Segoe UI" w:cs="Segoe UI"/>
+        </w:rPr>
+        <w:t>sélectionne le quizz sur le « handball » et je réponds aux différentes questions.</w:t>
+      </w:r>
+    </w:p>
+    <w:p>
+      <w:pPr>
+        <w:pStyle w:val="Paragraphedeliste"/>
+        <w:numPr>
+          <w:ilvl w:val="0"/>
+          <w:numId w:val="5"/>
+        </w:numPr>
+      </w:pPr>
+      <w:r>
+        <w:rPr>
+          <w:rFonts w:ascii="Segoe UI" w:hAnsi="Segoe UI" w:cs="Segoe UI"/>
+        </w:rPr>
+        <w:t>À la fin du quizz, je sélectionne quitter.</w:t>
+      </w:r>
+    </w:p>
+    <w:p>
+      <w:pPr>
+        <w:pStyle w:val="Titre1"/>
+        <w:rPr>
+          <w:rFonts w:ascii="Segoe UI" w:hAnsi="Segoe UI" w:cs="Segoe UI"/>
           <w:lang w:eastAsia="fr-FR"/>
         </w:rPr>
-        <w:t>Persona</w:t>
-      </w:r>
-      <w:r>
-        <w:rPr>
-          <w:rFonts w:ascii="Segoe UI" w:hAnsi="Segoe UI" w:cs="Segoe UI"/>
-          <w:lang w:eastAsia="fr-FR"/>
-        </w:rPr>
-        <w:t> </w:t>
-      </w:r>
-      <w:r>
-        <w:rPr>
-          <w:rFonts w:ascii="Segoe UI" w:hAnsi="Segoe UI" w:cs="Segoe UI"/>
-          <w:b/>
-          <w:bCs/>
-          <w:lang w:eastAsia="fr-FR"/>
-        </w:rPr>
-        <w:t>:</w:t>
-      </w:r>
-    </w:p>
-    <w:p>
-      <w:pPr>
-        <w:rPr>
-          <w:rFonts w:ascii="Segoe UI" w:hAnsi="Segoe UI" w:cs="Segoe UI"/>
-          <w:b/>
-          <w:bCs/>
-          <w:lang w:eastAsia="fr-FR"/>
-        </w:rPr>
-      </w:pPr>
-      <w:r>
-        <w:rPr>
-          <w:rFonts w:ascii="Segoe UI" w:hAnsi="Segoe UI" w:cs="Segoe UI"/>
-          <w:lang w:eastAsia="fr-FR"/>
-        </w:rPr>
-        <w:t xml:space="preserve">Dorothéa a </w:t>
-      </w:r>
-      <w:r>
-        <w:rPr>
-          <w:rFonts w:ascii="Segoe UI" w:hAnsi="Segoe UI" w:cs="Segoe UI"/>
-        </w:rPr>
-        <w:t>38 ans, elle est aide-soignante et s’occupe des personnes âgées dans le centre. Elle est en charge de créer les quiz et/ou de les maintenir. Comme elle est très occupée</w:t>
-      </w:r>
-      <w:r>
-        <w:rPr>
-          <w:rFonts w:ascii="Segoe UI" w:hAnsi="Segoe UI" w:cs="Segoe UI"/>
-        </w:rPr>
-        <w:t>, elle</w:t>
-      </w:r>
-      <w:r>
-        <w:rPr>
-          <w:rFonts w:ascii="Segoe UI" w:hAnsi="Segoe UI" w:cs="Segoe UI"/>
-        </w:rPr>
-        <w:t xml:space="preserve"> aimerait une création simple et rapide du quizz. Elle aimerait aussi pouvoir modifier ou supprimer un quizz si celui</w:t>
-      </w:r>
-      <w:r>
-        <w:rPr>
-          <w:rFonts w:ascii="Segoe UI" w:hAnsi="Segoe UI" w:cs="Segoe UI"/>
-        </w:rPr>
-        <w:t>-</w:t>
-      </w:r>
-      <w:r>
-        <w:rPr>
-          <w:rFonts w:ascii="Segoe UI" w:hAnsi="Segoe UI" w:cs="Segoe UI"/>
-        </w:rPr>
-        <w:t>ci est erroné ou n’est plus utile</w:t>
-      </w:r>
-      <w:r>
-        <w:rPr>
-          <w:rFonts w:ascii="Segoe UI" w:hAnsi="Segoe UI" w:cs="Segoe UI"/>
-        </w:rPr>
-        <w:t>.</w:t>
-      </w:r>
-    </w:p>
-    <w:p>
-      <w:pPr>
-        <w:rPr>
-          <w:rFonts w:ascii="Segoe UI" w:hAnsi="Segoe UI" w:cs="Segoe UI"/>
-        </w:rPr>
-      </w:pPr>
-    </w:p>
-    <w:p>
-      <w:pPr>
-        <w:rPr>
-          <w:rFonts w:ascii="Segoe UI" w:hAnsi="Segoe UI" w:cs="Segoe UI"/>
-        </w:rPr>
-      </w:pPr>
-      <w:r>
-        <w:rPr>
-          <w:rFonts w:ascii="Segoe UI" w:hAnsi="Segoe UI" w:cs="Segoe UI"/>
-          <w:b/>
-          <w:bCs/>
-        </w:rPr>
-        <w:t>Scénario</w:t>
-      </w:r>
-      <w:r>
-        <w:rPr>
-          <w:rFonts w:ascii="Segoe UI" w:hAnsi="Segoe UI" w:cs="Segoe UI"/>
-        </w:rPr>
-        <w:t> </w:t>
-      </w:r>
-      <w:r>
-        <w:rPr>
-          <w:rFonts w:ascii="Segoe UI" w:hAnsi="Segoe UI" w:cs="Segoe UI"/>
-          <w:b/>
-          <w:bCs/>
-        </w:rPr>
-        <w:t>:</w:t>
-      </w:r>
-    </w:p>
-    <w:p>
-      <w:pPr>
-        <w:rPr>
-          <w:rFonts w:ascii="Segoe UI" w:hAnsi="Segoe UI" w:cs="Segoe UI"/>
-        </w:rPr>
-      </w:pPr>
-      <w:r>
-        <w:rPr>
-          <w:rFonts w:ascii="Segoe UI" w:hAnsi="Segoe UI" w:cs="Segoe UI"/>
-        </w:rPr>
-        <w:t>Je m’occupe de la création des quizz. Pour cela, je vais dans le</w:t>
-      </w:r>
-      <w:r>
-        <w:rPr>
-          <w:rFonts w:ascii="Segoe UI" w:hAnsi="Segoe UI" w:cs="Segoe UI"/>
-        </w:rPr>
-        <w:t xml:space="preserve"> mode création</w:t>
-      </w:r>
-      <w:r>
-        <w:rPr>
-          <w:rFonts w:ascii="Segoe UI" w:hAnsi="Segoe UI" w:cs="Segoe UI"/>
-        </w:rPr>
-        <w:t xml:space="preserve"> afin de gérer les </w:t>
-      </w:r>
-      <w:r>
-        <w:rPr>
-          <w:rFonts w:ascii="Segoe UI" w:hAnsi="Segoe UI" w:cs="Segoe UI"/>
-        </w:rPr>
-        <w:t>quizz</w:t>
-      </w:r>
-      <w:r>
-        <w:rPr>
-          <w:rFonts w:ascii="Segoe UI" w:hAnsi="Segoe UI" w:cs="Segoe UI"/>
-        </w:rPr>
-        <w:t>s.</w:t>
-      </w:r>
-      <w:r>
-        <w:rPr>
-          <w:rFonts w:ascii="Segoe UI" w:hAnsi="Segoe UI" w:cs="Segoe UI"/>
-        </w:rPr>
-        <w:br/>
-        <w:t>Je choisi</w:t>
-      </w:r>
-      <w:r>
-        <w:rPr>
-          <w:rFonts w:ascii="Segoe UI" w:hAnsi="Segoe UI" w:cs="Segoe UI"/>
-        </w:rPr>
-        <w:t>s</w:t>
-      </w:r>
-      <w:r>
-        <w:rPr>
-          <w:rFonts w:ascii="Segoe UI" w:hAnsi="Segoe UI" w:cs="Segoe UI"/>
-        </w:rPr>
-        <w:t xml:space="preserve"> d’éditer le thème qui contient le quiz en sélectionnant les petits rouages qui apparaissent dans la case du thème.</w:t>
-      </w:r>
-      <w:r>
-        <w:rPr>
-          <w:rFonts w:ascii="Segoe UI" w:hAnsi="Segoe UI" w:cs="Segoe UI"/>
-        </w:rPr>
-        <w:br/>
-      </w:r>
-      <w:r>
-        <w:rPr>
-          <w:rFonts w:ascii="Segoe UI" w:hAnsi="Segoe UI" w:cs="Segoe UI"/>
-        </w:rPr>
-        <w:t xml:space="preserve">Je veux créer un nouveau questionnaire. </w:t>
-      </w:r>
-      <w:r>
-        <w:rPr>
-          <w:rFonts w:ascii="Segoe UI" w:hAnsi="Segoe UI" w:cs="Segoe UI"/>
-        </w:rPr>
-        <w:t>Je défile dans le carrousel afin d’arriver au bo</w:t>
-      </w:r>
-      <w:r>
-        <w:rPr>
-          <w:rFonts w:ascii="Segoe UI" w:hAnsi="Segoe UI" w:cs="Segoe UI"/>
-        </w:rPr>
-        <w:t>u</w:t>
-      </w:r>
-      <w:r>
-        <w:rPr>
-          <w:rFonts w:ascii="Segoe UI" w:hAnsi="Segoe UI" w:cs="Segoe UI"/>
-        </w:rPr>
-        <w:t>ton + pour ajouter un quiz. Je clique dessus.</w:t>
-      </w:r>
-      <w:r>
-        <w:rPr>
-          <w:rFonts w:ascii="Segoe UI" w:hAnsi="Segoe UI" w:cs="Segoe UI"/>
-        </w:rPr>
-        <w:br/>
-        <w:t>Je donne un nom au futur quizz.</w:t>
-      </w:r>
-      <w:r>
-        <w:rPr>
-          <w:rFonts w:ascii="Segoe UI" w:hAnsi="Segoe UI" w:cs="Segoe UI"/>
-        </w:rPr>
-        <w:t xml:space="preserve"> Je clique sur créer.</w:t>
-      </w:r>
-      <w:r>
-        <w:rPr>
-          <w:rFonts w:ascii="Segoe UI" w:hAnsi="Segoe UI" w:cs="Segoe UI"/>
-        </w:rPr>
-        <w:br/>
-      </w:r>
-      <w:r>
-        <w:rPr>
-          <w:rFonts w:ascii="Segoe UI" w:hAnsi="Segoe UI" w:cs="Segoe UI"/>
-        </w:rPr>
-        <w:t>Dans la page d’édition du quizz que j’ai créé</w:t>
-      </w:r>
-      <w:r>
-        <w:rPr>
-          <w:rFonts w:ascii="Segoe UI" w:hAnsi="Segoe UI" w:cs="Segoe UI"/>
-        </w:rPr>
-        <w:t xml:space="preserve">, </w:t>
-      </w:r>
-      <w:r>
-        <w:rPr>
-          <w:rFonts w:ascii="Segoe UI" w:hAnsi="Segoe UI" w:cs="Segoe UI"/>
-        </w:rPr>
-        <w:t>je crée une nouvelle question en appuyant sur le bouton +. Je</w:t>
-      </w:r>
-      <w:r>
-        <w:rPr>
-          <w:rFonts w:ascii="Segoe UI" w:hAnsi="Segoe UI" w:cs="Segoe UI"/>
-        </w:rPr>
-        <w:t xml:space="preserve"> remplis la box dédiée à la question puis je remplis les box destinées aux réponses.</w:t>
-      </w:r>
-    </w:p>
-    <w:p>
-      <w:pPr>
-        <w:rPr>
-          <w:rFonts w:ascii="Segoe UI" w:hAnsi="Segoe UI" w:cs="Segoe UI"/>
-        </w:rPr>
-      </w:pPr>
-      <w:r>
-        <w:rPr>
-          <w:rFonts w:ascii="Segoe UI" w:hAnsi="Segoe UI" w:cs="Segoe UI"/>
-        </w:rPr>
-        <w:t>Je confirme ma saisie et je crée d’autres questions.</w:t>
-      </w:r>
-      <w:r>
-        <w:rPr>
-          <w:rFonts w:ascii="Segoe UI" w:hAnsi="Segoe UI" w:cs="Segoe UI"/>
-        </w:rPr>
-        <w:br/>
-        <w:t>Je pense que le niveau du quizz est difficile, je mets donc le niveau de difficulté à 3.</w:t>
-      </w:r>
-    </w:p>
-    <w:p>
-      <w:pPr>
-        <w:rPr>
-          <w:rFonts w:ascii="Segoe UI" w:hAnsi="Segoe UI" w:cs="Segoe UI"/>
-        </w:rPr>
-      </w:pPr>
-    </w:p>
-    <w:p>
-      <w:pPr>
-        <w:rPr>
-          <w:rFonts w:ascii="Segoe UI" w:hAnsi="Segoe UI" w:cs="Segoe UI"/>
-        </w:rPr>
-      </w:pPr>
-      <w:r>
-        <w:rPr>
-          <w:rFonts w:ascii="Segoe UI" w:hAnsi="Segoe UI" w:cs="Segoe UI"/>
-        </w:rPr>
-        <w:t>Maintenant nous allons passer au persona d’une personne âgée atteinte d’un glaucome. Pour ceux qui ne le savent pas, un glaucome est une maladie oculaire qui peut mener à la cécité.</w:t>
-      </w:r>
-      <w:r>
-        <w:rPr>
-          <w:rFonts w:ascii="Segoe UI" w:hAnsi="Segoe UI" w:cs="Segoe UI"/>
-        </w:rPr>
-        <w:br/>
-        <w:t>Cela se définit par un rétrécissement du champ visuel (on aurait donc une vision tunnel).</w:t>
-      </w:r>
-    </w:p>
-    <w:p>
-      <w:pPr>
-        <w:rPr>
-          <w:rFonts w:ascii="Segoe UI" w:hAnsi="Segoe UI" w:cs="Segoe UI"/>
-        </w:rPr>
-      </w:pPr>
-    </w:p>
-    <w:p>
-      <w:pPr>
-        <w:rPr>
-          <w:rFonts w:ascii="Segoe UI" w:hAnsi="Segoe UI" w:cs="Segoe UI"/>
-        </w:rPr>
-      </w:pPr>
-    </w:p>
-    <w:p>
-      <w:pPr>
-        <w:rPr>
-          <w:rFonts w:ascii="Segoe UI" w:hAnsi="Segoe UI" w:cs="Segoe UI"/>
-        </w:rPr>
-      </w:pPr>
-    </w:p>
-    <w:p>
-      <w:pPr>
-        <w:rPr>
-          <w:rFonts w:ascii="Segoe UI" w:hAnsi="Segoe UI" w:cs="Segoe UI"/>
-        </w:rPr>
-      </w:pPr>
-      <w:r>
-        <w:rPr>
-          <w:rFonts w:ascii="Segoe UI" w:hAnsi="Segoe UI" w:cs="Segoe UI"/>
-          <w:b/>
-          <w:bCs/>
-        </w:rPr>
-        <w:lastRenderedPageBreak/>
-        <w:t>Persona :</w:t>
-      </w:r>
-    </w:p>
-    <w:p>
-      <w:pPr>
-        <w:rPr>
-          <w:rFonts w:ascii="Segoe UI" w:hAnsi="Segoe UI" w:cs="Segoe UI"/>
-        </w:rPr>
-      </w:pPr>
-      <w:r>
-        <w:rPr>
-          <w:rFonts w:ascii="Segoe UI" w:hAnsi="Segoe UI" w:cs="Segoe UI"/>
-        </w:rPr>
-        <w:t xml:space="preserve">Léontine </w:t>
-      </w:r>
-      <w:r>
-        <w:rPr>
-          <w:rFonts w:ascii="Segoe UI" w:hAnsi="Segoe UI" w:cs="Segoe UI"/>
-        </w:rPr>
-        <w:t xml:space="preserve">a </w:t>
-      </w:r>
-      <w:r>
-        <w:rPr>
-          <w:rFonts w:ascii="Segoe UI" w:hAnsi="Segoe UI" w:cs="Segoe UI"/>
-        </w:rPr>
-        <w:t xml:space="preserve">82 ans, </w:t>
-      </w:r>
-      <w:r>
-        <w:rPr>
-          <w:rFonts w:ascii="Segoe UI" w:hAnsi="Segoe UI" w:cs="Segoe UI"/>
-        </w:rPr>
-        <w:t>e</w:t>
-      </w:r>
-      <w:r>
-        <w:rPr>
-          <w:rFonts w:ascii="Segoe UI" w:hAnsi="Segoe UI" w:cs="Segoe UI"/>
-        </w:rPr>
-        <w:t>lle a un glaucome</w:t>
-      </w:r>
-      <w:r>
-        <w:rPr>
-          <w:rFonts w:ascii="Segoe UI" w:hAnsi="Segoe UI" w:cs="Segoe UI"/>
-        </w:rPr>
-        <w:t xml:space="preserve">. </w:t>
-      </w:r>
-      <w:r>
-        <w:rPr>
-          <w:rFonts w:ascii="Segoe UI" w:hAnsi="Segoe UI" w:cs="Segoe UI"/>
-        </w:rPr>
-        <w:t>Elle a l’habitude d’utiliser l’outil informatique pour faire ses recherches personnelles. Elle veut mettre à rude épreuve ses connaissances et veut connaître ses résultats pour chaque quizz. Elle voudrait pouvoir lire les questions sans à constamment bouger la tête.</w:t>
-      </w:r>
-      <w:r>
-        <w:rPr>
-          <w:rFonts w:ascii="Segoe UI" w:hAnsi="Segoe UI" w:cs="Segoe UI"/>
-        </w:rPr>
-        <w:t xml:space="preserve"> Elle aime créer des quiz pour ses amies grâce aux connaissances qu’elle a.</w:t>
-      </w:r>
-    </w:p>
-    <w:p>
-      <w:pPr>
-        <w:rPr>
-          <w:rFonts w:ascii="Segoe UI" w:hAnsi="Segoe UI" w:cs="Segoe UI"/>
-        </w:rPr>
-      </w:pPr>
-    </w:p>
-    <w:p>
-      <w:pPr>
-        <w:rPr>
-          <w:rFonts w:ascii="Segoe UI" w:hAnsi="Segoe UI" w:cs="Segoe UI"/>
-        </w:rPr>
-      </w:pPr>
-      <w:r>
-        <w:rPr>
-          <w:rFonts w:ascii="Segoe UI" w:hAnsi="Segoe UI" w:cs="Segoe UI"/>
-          <w:b/>
-          <w:bCs/>
-        </w:rPr>
-        <w:t>Scénario</w:t>
-      </w:r>
-      <w:r>
-        <w:rPr>
-          <w:rFonts w:ascii="Segoe UI" w:hAnsi="Segoe UI" w:cs="Segoe UI"/>
-        </w:rPr>
-        <w:t> :</w:t>
-      </w:r>
-    </w:p>
-    <w:p>
-      <w:pPr>
-        <w:rPr>
-          <w:rFonts w:ascii="Segoe UI" w:hAnsi="Segoe UI" w:cs="Segoe UI"/>
-        </w:rPr>
-      </w:pPr>
-      <w:r>
-        <w:rPr>
-          <w:rFonts w:ascii="Segoe UI" w:hAnsi="Segoe UI" w:cs="Segoe UI"/>
-        </w:rPr>
-        <w:t>Je choisi</w:t>
-      </w:r>
-      <w:r>
-        <w:rPr>
-          <w:rFonts w:ascii="Segoe UI" w:hAnsi="Segoe UI" w:cs="Segoe UI"/>
-        </w:rPr>
-        <w:t>s</w:t>
-      </w:r>
-      <w:r>
-        <w:rPr>
-          <w:rFonts w:ascii="Segoe UI" w:hAnsi="Segoe UI" w:cs="Segoe UI"/>
-        </w:rPr>
-        <w:t xml:space="preserve"> le thème </w:t>
-      </w:r>
-      <w:r>
-        <w:rPr>
-          <w:rFonts w:ascii="Segoe UI" w:hAnsi="Segoe UI" w:cs="Segoe UI"/>
-        </w:rPr>
-        <w:t>« Disney</w:t>
-      </w:r>
-      <w:r>
-        <w:rPr>
-          <w:rFonts w:ascii="Segoe UI" w:hAnsi="Segoe UI" w:cs="Segoe UI"/>
-        </w:rPr>
-        <w:t xml:space="preserve"> » </w:t>
-      </w:r>
-      <w:r>
-        <w:rPr>
-          <w:rFonts w:ascii="Segoe UI" w:hAnsi="Segoe UI" w:cs="Segoe UI"/>
-        </w:rPr>
-        <w:t>en appuyant</w:t>
-      </w:r>
-      <w:r>
-        <w:rPr>
-          <w:rFonts w:ascii="Segoe UI" w:hAnsi="Segoe UI" w:cs="Segoe UI"/>
-        </w:rPr>
-        <w:t xml:space="preserve"> sur la case </w:t>
-      </w:r>
-      <w:r>
-        <w:rPr>
-          <w:rFonts w:ascii="Segoe UI" w:hAnsi="Segoe UI" w:cs="Segoe UI"/>
-        </w:rPr>
-        <w:t>appropriée</w:t>
-      </w:r>
-      <w:r>
-        <w:rPr>
-          <w:rFonts w:ascii="Segoe UI" w:hAnsi="Segoe UI" w:cs="Segoe UI"/>
-        </w:rPr>
-        <w:t>.</w:t>
-      </w:r>
-      <w:r>
-        <w:rPr>
-          <w:rFonts w:ascii="Segoe UI" w:hAnsi="Segoe UI" w:cs="Segoe UI"/>
-        </w:rPr>
-        <w:br/>
-      </w:r>
-      <w:r>
-        <w:rPr>
-          <w:rFonts w:ascii="Segoe UI" w:hAnsi="Segoe UI" w:cs="Segoe UI"/>
-        </w:rPr>
-        <w:t xml:space="preserve"> Avant </w:t>
-      </w:r>
-      <w:r>
-        <w:rPr>
-          <w:rFonts w:ascii="Segoe UI" w:hAnsi="Segoe UI" w:cs="Segoe UI"/>
-        </w:rPr>
-        <w:t>de choisir un quizz</w:t>
-      </w:r>
-      <w:r>
-        <w:rPr>
-          <w:rFonts w:ascii="Segoe UI" w:hAnsi="Segoe UI" w:cs="Segoe UI"/>
-        </w:rPr>
-        <w:t xml:space="preserve">, </w:t>
-      </w:r>
-      <w:r>
-        <w:rPr>
-          <w:rFonts w:ascii="Segoe UI" w:hAnsi="Segoe UI" w:cs="Segoe UI"/>
-        </w:rPr>
-        <w:t>j’appuie sur le rouage en haut à droite pour gérer les paramètres. J’</w:t>
-      </w:r>
-      <w:r>
-        <w:rPr>
-          <w:rFonts w:ascii="Segoe UI" w:hAnsi="Segoe UI" w:cs="Segoe UI"/>
-        </w:rPr>
-        <w:t>augmente</w:t>
-      </w:r>
-      <w:r>
-        <w:rPr>
-          <w:rFonts w:ascii="Segoe UI" w:hAnsi="Segoe UI" w:cs="Segoe UI"/>
-        </w:rPr>
-        <w:t xml:space="preserve"> la taille des marges aux extrémités pour pouvoir voir l’intégralité de la question</w:t>
-      </w:r>
-      <w:r>
-        <w:rPr>
-          <w:rFonts w:ascii="Segoe UI" w:hAnsi="Segoe UI" w:cs="Segoe UI"/>
-        </w:rPr>
-        <w:t xml:space="preserve"> dans mon champ de vision</w:t>
-      </w:r>
-      <w:r>
-        <w:rPr>
-          <w:rFonts w:ascii="Segoe UI" w:hAnsi="Segoe UI" w:cs="Segoe UI"/>
-        </w:rPr>
-        <w:t>.</w:t>
-      </w:r>
-      <w:r>
-        <w:rPr>
-          <w:rFonts w:ascii="Segoe UI" w:hAnsi="Segoe UI" w:cs="Segoe UI"/>
-        </w:rPr>
-        <w:br/>
-        <w:t>J’appuie sur confirmer et je choisis le quizz « La petite Sirène ».</w:t>
-      </w:r>
-      <w:r>
-        <w:rPr>
-          <w:rFonts w:ascii="Segoe UI" w:hAnsi="Segoe UI" w:cs="Segoe UI"/>
-        </w:rPr>
-        <w:br/>
-      </w:r>
-      <w:r>
-        <w:rPr>
-          <w:rFonts w:ascii="Segoe UI" w:hAnsi="Segoe UI" w:cs="Segoe UI"/>
-        </w:rPr>
-        <w:t xml:space="preserve"> À la fin du quizz, je regarde mon taux de réussite à ce quizz. </w:t>
-      </w:r>
-      <w:r>
-        <w:rPr>
-          <w:rFonts w:ascii="Segoe UI" w:hAnsi="Segoe UI" w:cs="Segoe UI"/>
-        </w:rPr>
-        <w:t>Je choisis de faire une relecture et de voir où étaient mes erreurs</w:t>
-      </w:r>
-      <w:r>
-        <w:rPr>
-          <w:rFonts w:ascii="Segoe UI" w:hAnsi="Segoe UI" w:cs="Segoe UI"/>
-        </w:rPr>
-        <w:t xml:space="preserve"> en cliquant sur relecture</w:t>
-      </w:r>
-      <w:r>
-        <w:rPr>
-          <w:rFonts w:ascii="Segoe UI" w:hAnsi="Segoe UI" w:cs="Segoe UI"/>
-        </w:rPr>
-        <w:t>.</w:t>
-      </w:r>
-      <w:r>
-        <w:rPr>
-          <w:rFonts w:ascii="Segoe UI" w:hAnsi="Segoe UI" w:cs="Segoe UI"/>
-        </w:rPr>
-        <w:br/>
-        <w:t>Quand j’ai fini ma relecture, j’appuie sur le bouton quitter</w:t>
-      </w:r>
-      <w:r>
-        <w:rPr>
-          <w:rFonts w:ascii="Segoe UI" w:hAnsi="Segoe UI" w:cs="Segoe UI"/>
-        </w:rPr>
-        <w:t>.</w:t>
-      </w:r>
-    </w:p>
-    <w:p>
-      <w:pPr>
-        <w:rPr>
-          <w:rFonts w:ascii="Segoe UI" w:hAnsi="Segoe UI" w:cs="Segoe UI"/>
-        </w:rPr>
-      </w:pPr>
-      <w:r>
-        <w:rPr>
-          <w:rFonts w:ascii="Segoe UI" w:hAnsi="Segoe UI" w:cs="Segoe UI"/>
-        </w:rPr>
-        <w:t>J’ai envie de rajouter un quiz sur « La reine des neiges », pour cela, j’appuie sur le bouton mode création.</w:t>
-      </w:r>
-      <w:r>
-        <w:rPr>
-          <w:rFonts w:ascii="Segoe UI" w:hAnsi="Segoe UI" w:cs="Segoe UI"/>
-        </w:rPr>
-        <w:br/>
-        <w:t>J’édite le thème qui correspond à mon quiz, en l’occurrence, Disney.</w:t>
-      </w:r>
-      <w:r>
-        <w:rPr>
-          <w:rFonts w:ascii="Segoe UI" w:hAnsi="Segoe UI" w:cs="Segoe UI"/>
-        </w:rPr>
-        <w:br/>
-      </w:r>
-      <w:r>
-        <w:rPr>
-          <w:rFonts w:ascii="Segoe UI" w:hAnsi="Segoe UI" w:cs="Segoe UI"/>
-        </w:rPr>
-        <w:t>À l’aide du carrousel, je fais défiler les pages jusqu’à trouver une case avec un « + » et j’appuie dessus.</w:t>
-      </w:r>
-      <w:r>
-        <w:rPr>
-          <w:rFonts w:ascii="Segoe UI" w:hAnsi="Segoe UI" w:cs="Segoe UI"/>
-        </w:rPr>
-        <w:br/>
-        <w:t>Je rentre le nom du nouveau quiz et je clique sur créer.</w:t>
-      </w:r>
-      <w:r>
-        <w:rPr>
-          <w:rFonts w:ascii="Segoe UI" w:hAnsi="Segoe UI" w:cs="Segoe UI"/>
-        </w:rPr>
-        <w:br/>
-        <w:t xml:space="preserve">Je crée une nouvelle question en </w:t>
-      </w:r>
-      <w:r>
-        <w:rPr>
-          <w:rFonts w:ascii="Segoe UI" w:hAnsi="Segoe UI" w:cs="Segoe UI"/>
-        </w:rPr>
-        <w:t>appuyant</w:t>
-      </w:r>
-      <w:r>
-        <w:rPr>
-          <w:rFonts w:ascii="Segoe UI" w:hAnsi="Segoe UI" w:cs="Segoe UI"/>
-        </w:rPr>
-        <w:t xml:space="preserve"> sur la case « + ».</w:t>
-      </w:r>
-      <w:r>
-        <w:rPr>
-          <w:rFonts w:ascii="Segoe UI" w:hAnsi="Segoe UI" w:cs="Segoe UI"/>
-        </w:rPr>
-        <w:br/>
-        <w:t>je remplis les différents champs qui me sont proposés et je confirme la création de question.</w:t>
-      </w:r>
-      <w:r>
-        <w:rPr>
-          <w:rFonts w:ascii="Segoe UI" w:hAnsi="Segoe UI" w:cs="Segoe UI"/>
-        </w:rPr>
-        <w:br/>
-        <w:t>Après avoir créé différentes questions</w:t>
-      </w:r>
-      <w:r>
-        <w:rPr>
-          <w:rFonts w:ascii="Segoe UI" w:hAnsi="Segoe UI" w:cs="Segoe UI"/>
-        </w:rPr>
-        <w:t>, j’appuie sur la flèche en haut à gauche jusqu’à revenir au menu principal.</w:t>
-      </w:r>
-      <w:r>
-        <w:rPr>
-          <w:rFonts w:ascii="Segoe UI" w:hAnsi="Segoe UI" w:cs="Segoe UI"/>
-        </w:rPr>
-        <w:br/>
-      </w:r>
-    </w:p>
-    <w:p>
-      <w:pPr>
-        <w:rPr>
-          <w:rFonts w:ascii="Segoe UI" w:hAnsi="Segoe UI" w:cs="Segoe UI"/>
-        </w:rPr>
-      </w:pPr>
-    </w:p>
-    <w:p>
-      <w:pPr>
-        <w:rPr>
-          <w:rFonts w:ascii="Segoe UI" w:hAnsi="Segoe UI" w:cs="Segoe UI"/>
-        </w:rPr>
-      </w:pPr>
-    </w:p>
-    <w:p>
-      <w:pPr>
-        <w:rPr>
-          <w:rFonts w:ascii="Segoe UI" w:hAnsi="Segoe UI" w:cs="Segoe UI"/>
-        </w:rPr>
-      </w:pPr>
-      <w:r>
-        <w:rPr>
-          <w:rFonts w:ascii="Segoe UI" w:hAnsi="Segoe UI" w:cs="Segoe UI"/>
-        </w:rPr>
-        <w:t>Et pour finir, la dernière</w:t>
-      </w:r>
-      <w:r>
-        <w:rPr>
-          <w:rFonts w:ascii="Segoe UI" w:hAnsi="Segoe UI" w:cs="Segoe UI"/>
-        </w:rPr>
-        <w:t xml:space="preserve"> personne, qui a du mal à lire de près. Il possède aussi une cataracte. La cataracte est définie au début par une gêne à la lumière.</w:t>
-      </w:r>
-    </w:p>
-    <w:p>
-      <w:pPr>
-        <w:rPr>
-          <w:rFonts w:ascii="Segoe UI" w:hAnsi="Segoe UI" w:cs="Segoe UI"/>
-        </w:rPr>
-      </w:pPr>
-    </w:p>
-    <w:p>
-      <w:pPr>
-        <w:rPr>
-          <w:rFonts w:ascii="Segoe UI" w:hAnsi="Segoe UI" w:cs="Segoe UI"/>
-        </w:rPr>
-      </w:pPr>
-      <w:r>
-        <w:rPr>
-          <w:rFonts w:ascii="Segoe UI" w:hAnsi="Segoe UI" w:cs="Segoe UI"/>
-          <w:b/>
-          <w:bCs/>
-        </w:rPr>
-        <w:t>Persona </w:t>
-      </w:r>
-      <w:r>
-        <w:rPr>
-          <w:rFonts w:ascii="Segoe UI" w:hAnsi="Segoe UI" w:cs="Segoe UI"/>
-        </w:rPr>
-        <w:t>:</w:t>
-      </w:r>
-    </w:p>
-    <w:p>
-      <w:pPr>
-        <w:rPr>
-          <w:rFonts w:ascii="Segoe UI" w:hAnsi="Segoe UI" w:cs="Segoe UI"/>
-        </w:rPr>
-      </w:pPr>
-      <w:r>
-        <w:rPr>
-          <w:rFonts w:ascii="Segoe UI" w:hAnsi="Segoe UI" w:cs="Segoe UI"/>
-        </w:rPr>
-        <w:t>Baudoin a 88 ans, ses petits-enfants lui ont appris à utiliser les nouvelles technologies. Il aime faire des quizz pour se détendre, et apprendre de nouvelles choses sur des sujets qu’il ne connait pas forcément. Il a du mal à lire de près. Il possède aussi une cataracte. Il voudrait donc pouvoir changer la police d’écriture ainsi que la couleur de fond en fonction de son état de fatigue.</w:t>
-      </w:r>
-    </w:p>
-    <w:p>
-      <w:pPr>
-        <w:rPr>
-          <w:rFonts w:ascii="Segoe UI" w:hAnsi="Segoe UI" w:cs="Segoe UI"/>
-        </w:rPr>
-      </w:pPr>
-    </w:p>
-    <w:p>
-      <w:pPr>
-        <w:rPr>
-          <w:rFonts w:ascii="Segoe UI" w:hAnsi="Segoe UI" w:cs="Segoe UI"/>
-        </w:rPr>
-      </w:pPr>
-      <w:r>
-        <w:rPr>
-          <w:rFonts w:ascii="Segoe UI" w:hAnsi="Segoe UI" w:cs="Segoe UI"/>
-          <w:b/>
-          <w:bCs/>
-        </w:rPr>
-        <w:t>Scénario</w:t>
-      </w:r>
-      <w:r>
-        <w:rPr>
-          <w:rFonts w:ascii="Segoe UI" w:hAnsi="Segoe UI" w:cs="Segoe UI"/>
-        </w:rPr>
-        <w:t> :</w:t>
-      </w:r>
-    </w:p>
-    <w:p>
-      <w:pPr>
-        <w:rPr>
-          <w:rFonts w:ascii="Segoe UI" w:hAnsi="Segoe UI" w:cs="Segoe UI"/>
-        </w:rPr>
-      </w:pPr>
-      <w:r>
-        <w:rPr>
-          <w:rFonts w:ascii="Segoe UI" w:hAnsi="Segoe UI" w:cs="Segoe UI"/>
-        </w:rPr>
-        <w:t>Au début de l’application, je configure la taille de police afin de pouvoir lire les questions.</w:t>
-      </w:r>
-      <w:r>
-        <w:rPr>
-          <w:rFonts w:ascii="Segoe UI" w:hAnsi="Segoe UI" w:cs="Segoe UI"/>
-        </w:rPr>
-        <w:br/>
-      </w:r>
-      <w:r>
-        <w:rPr>
-          <w:rFonts w:ascii="Segoe UI" w:hAnsi="Segoe UI" w:cs="Segoe UI"/>
-        </w:rPr>
-        <w:t>Je veux faire un quizz sur le</w:t>
-      </w:r>
-      <w:r>
-        <w:rPr>
-          <w:rFonts w:ascii="Segoe UI" w:hAnsi="Segoe UI" w:cs="Segoe UI"/>
-        </w:rPr>
-        <w:t xml:space="preserve"> « sport </w:t>
-      </w:r>
-      <w:r>
-        <w:rPr>
-          <w:rFonts w:ascii="Segoe UI" w:hAnsi="Segoe UI" w:cs="Segoe UI"/>
-        </w:rPr>
-        <w:t>». Je choisi</w:t>
-      </w:r>
-      <w:r>
-        <w:rPr>
-          <w:rFonts w:ascii="Segoe UI" w:hAnsi="Segoe UI" w:cs="Segoe UI"/>
-        </w:rPr>
-        <w:t>s</w:t>
-      </w:r>
-      <w:r>
-        <w:rPr>
-          <w:rFonts w:ascii="Segoe UI" w:hAnsi="Segoe UI" w:cs="Segoe UI"/>
-        </w:rPr>
-        <w:t xml:space="preserve"> donc ce thème</w:t>
-      </w:r>
-      <w:r>
-        <w:rPr>
-          <w:rFonts w:ascii="Segoe UI" w:hAnsi="Segoe UI" w:cs="Segoe UI"/>
-        </w:rPr>
-        <w:t>.</w:t>
-      </w:r>
-      <w:r>
-        <w:rPr>
-          <w:rFonts w:ascii="Segoe UI" w:hAnsi="Segoe UI" w:cs="Segoe UI"/>
-        </w:rPr>
-        <w:br/>
-        <w:t>je remarque que j’ai encore un peu de mal à lire, j’appuie sur l’</w:t>
-      </w:r>
-      <w:r>
-        <w:rPr>
-          <w:rFonts w:ascii="Segoe UI" w:hAnsi="Segoe UI" w:cs="Segoe UI"/>
-        </w:rPr>
-        <w:t>icône</w:t>
-      </w:r>
-      <w:r>
-        <w:rPr>
-          <w:rFonts w:ascii="Segoe UI" w:hAnsi="Segoe UI" w:cs="Segoe UI"/>
-        </w:rPr>
-        <w:t xml:space="preserve"> rouage en haut à droite pour changer les paramètres. J’</w:t>
-      </w:r>
-      <w:r>
-        <w:rPr>
-          <w:rFonts w:ascii="Segoe UI" w:hAnsi="Segoe UI" w:cs="Segoe UI"/>
-        </w:rPr>
-        <w:t>augmente</w:t>
-      </w:r>
-      <w:r>
-        <w:rPr>
-          <w:rFonts w:ascii="Segoe UI" w:hAnsi="Segoe UI" w:cs="Segoe UI"/>
-        </w:rPr>
-        <w:t xml:space="preserve"> encore la </w:t>
-      </w:r>
-      <w:r>
-        <w:rPr>
-          <w:rFonts w:ascii="Segoe UI" w:hAnsi="Segoe UI" w:cs="Segoe UI"/>
-        </w:rPr>
-        <w:t xml:space="preserve">taille de </w:t>
-      </w:r>
-      <w:r>
-        <w:rPr>
-          <w:rFonts w:ascii="Segoe UI" w:hAnsi="Segoe UI" w:cs="Segoe UI"/>
-        </w:rPr>
-        <w:t>police et je change la palette de couleur du site.</w:t>
-      </w:r>
-      <w:r>
-        <w:rPr>
-          <w:rFonts w:ascii="Segoe UI" w:hAnsi="Segoe UI" w:cs="Segoe UI"/>
-        </w:rPr>
-        <w:t xml:space="preserve"> Quand les paramètres me vont, j’appuie sur confirmer.</w:t>
-      </w:r>
-      <w:r>
-        <w:rPr>
-          <w:rFonts w:ascii="Segoe UI" w:hAnsi="Segoe UI" w:cs="Segoe UI"/>
-        </w:rPr>
-        <w:br/>
-      </w:r>
-      <w:r>
-        <w:rPr>
-          <w:rFonts w:ascii="Segoe UI" w:hAnsi="Segoe UI" w:cs="Segoe UI"/>
-        </w:rPr>
-        <w:t xml:space="preserve">Je </w:t>
-      </w:r>
-      <w:r>
-        <w:rPr>
-          <w:rFonts w:ascii="Segoe UI" w:hAnsi="Segoe UI" w:cs="Segoe UI"/>
-        </w:rPr>
-        <w:t>sélectionne le quizz sur le « handball » et je réponds aux différentes questions.</w:t>
-      </w:r>
-      <w:r>
-        <w:rPr>
-          <w:rFonts w:ascii="Segoe UI" w:hAnsi="Segoe UI" w:cs="Segoe UI"/>
-        </w:rPr>
-        <w:br/>
-        <w:t>À la fin du quizz, je sélectionne quitter.</w:t>
-      </w:r>
-      <w:r>
-        <w:rPr>
-          <w:rFonts w:ascii="Segoe UI" w:hAnsi="Segoe UI" w:cs="Segoe UI"/>
-          <w:lang w:eastAsia="fr-FR"/>
-        </w:rPr>
-        <w:br w:type="page"/>
-      </w:r>
-    </w:p>
-    <w:p>
-      <w:pPr>
-        <w:pStyle w:val="Titre1"/>
-        <w:rPr>
-          <w:rFonts w:ascii="Segoe UI" w:hAnsi="Segoe UI" w:cs="Segoe UI"/>
-          <w:lang w:eastAsia="fr-FR"/>
-        </w:rPr>
-      </w:pPr>
-      <w:bookmarkStart w:id="1" w:name="_Toc38880172"/>
+      </w:pPr>
+      <w:bookmarkStart w:id="1" w:name="_Toc40715934"/>
       <w:r>
         <w:rPr>
           <w:rFonts w:ascii="Segoe UI" w:hAnsi="Segoe UI" w:cs="Segoe UI"/>
@@ -6034,7 +6056,7 @@
           <w:lang w:eastAsia="fr-FR"/>
         </w:rPr>
       </w:pPr>
-      <w:bookmarkStart w:id="2" w:name="_Toc38880173"/>
+      <w:bookmarkStart w:id="2" w:name="_Toc40715935"/>
       <w:r>
         <w:rPr>
           <w:rFonts w:ascii="Segoe UI" w:hAnsi="Segoe UI" w:cs="Segoe UI"/>
@@ -6076,7 +6098,7 @@
           <w:lang w:eastAsia="fr-FR"/>
         </w:rPr>
       </w:pPr>
-      <w:bookmarkStart w:id="3" w:name="_Toc38880174"/>
+      <w:bookmarkStart w:id="3" w:name="_Toc40715936"/>
       <w:r>
         <w:rPr>
           <w:rFonts w:ascii="Segoe UI" w:hAnsi="Segoe UI" w:cs="Segoe UI"/>
@@ -6113,7 +6135,7 @@
           <w:lang w:eastAsia="fr-FR"/>
         </w:rPr>
       </w:pPr>
-      <w:bookmarkStart w:id="4" w:name="_Toc38880175"/>
+      <w:bookmarkStart w:id="4" w:name="_Toc40715937"/>
       <w:r>
         <w:rPr>
           <w:rFonts w:ascii="Segoe UI" w:hAnsi="Segoe UI" w:cs="Segoe UI"/>
@@ -6155,7 +6177,7 @@
           <w:lang w:eastAsia="fr-FR"/>
         </w:rPr>
       </w:pPr>
-      <w:bookmarkStart w:id="5" w:name="_Toc38880176"/>
+      <w:bookmarkStart w:id="5" w:name="_Toc40715938"/>
       <w:r>
         <w:rPr>
           <w:rFonts w:ascii="Segoe UI" w:hAnsi="Segoe UI" w:cs="Segoe UI"/>
@@ -6197,7 +6219,7 @@
           <w:lang w:eastAsia="fr-FR"/>
         </w:rPr>
       </w:pPr>
-      <w:bookmarkStart w:id="6" w:name="_Toc38880177"/>
+      <w:bookmarkStart w:id="6" w:name="_Toc40715939"/>
       <w:r>
         <w:rPr>
           <w:rFonts w:ascii="Segoe UI" w:hAnsi="Segoe UI" w:cs="Segoe UI"/>
@@ -6217,7 +6239,7 @@
       </w:pPr>
     </w:p>
     <w:sectPr>
-      <w:footerReference w:type="default" r:id="rId8"/>
+      <w:footerReference w:type="default" r:id="rId9"/>
       <w:pgSz w:w="11906" w:h="16838"/>
       <w:pgMar w:top="1417" w:right="1417" w:bottom="1417" w:left="1417" w:header="708" w:footer="708" w:gutter="0"/>
       <w:pgNumType w:start="0"/>
@@ -6230,7 +6252,7 @@
 </file>
 
 <file path=word/endnotes.xml><?xml version="1.0" encoding="utf-8"?>
-<w:endnotes xmlns:wpc="http://schemas.microsoft.com/office/word/2010/wordprocessingCanvas" xmlns:cx="http://schemas.microsoft.com/office/drawing/2014/chartex" xmlns:cx1="http://schemas.microsoft.com/office/drawing/2015/9/8/chartex" xmlns:cx2="http://schemas.microsoft.com/office/drawing/2015/10/21/chartex" xmlns:cx3="http://schemas.microsoft.com/office/drawing/2016/5/9/chartex" xmlns:cx4="http://schemas.microsoft.com/office/drawing/2016/5/10/chartex" xmlns:cx5="http://schemas.microsoft.com/office/drawing/2016/5/11/chartex" xmlns:cx6="http://schemas.microsoft.com/office/drawing/2016/5/12/chartex" xmlns:cx7="http://schemas.microsoft.com/office/drawing/2016/5/13/chartex" xmlns:cx8="http://schemas.microsoft.com/office/drawing/2016/5/14/chartex" xmlns:mc="http://schemas.openxmlformats.org/markup-compatibility/2006" xmlns:aink="http://schemas.microsoft.com/office/drawing/2016/ink" xmlns:am3d="http://schemas.microsoft.com/office/drawing/2017/model3d" xmlns:o="urn:schemas-microsoft-com:office:office" xmlns:r="http://schemas.openxmlformats.org/officeDocument/2006/relationships" xmlns:m="http://schemas.openxmlformats.org/officeDocument/2006/math" xmlns:v="urn:schemas-microsoft-com:vml" xmlns:wp14="http://schemas.microsoft.com/office/word/2010/wordprocessingDrawing" xmlns:wp="http://schemas.openxmlformats.org/drawingml/2006/wordprocessingDrawing" xmlns:w10="urn:schemas-microsoft-com:office:word" xmlns:w="http://schemas.openxmlformats.org/wordprocessingml/2006/main" xmlns:w14="http://schemas.microsoft.com/office/word/2010/wordml" xmlns:w15="http://schemas.microsoft.com/office/word/2012/wordml" xmlns:w16cid="http://schemas.microsoft.com/office/word/2016/wordml/cid" xmlns:w16se="http://schemas.microsoft.com/office/word/2015/wordml/symex" xmlns:wpg="http://schemas.microsoft.com/office/word/2010/wordprocessingGroup" xmlns:wpi="http://schemas.microsoft.com/office/word/2010/wordprocessingInk" xmlns:wne="http://schemas.microsoft.com/office/word/2006/wordml" xmlns:wps="http://schemas.microsoft.com/office/word/2010/wordprocessingShape" mc:Ignorable="w14 w15 w16se w16cid wp14">
+<w:endnotes xmlns:wpc="http://schemas.microsoft.com/office/word/2010/wordprocessingCanvas" xmlns:cx="http://schemas.microsoft.com/office/drawing/2014/chartex" xmlns:cx1="http://schemas.microsoft.com/office/drawing/2015/9/8/chartex" xmlns:cx2="http://schemas.microsoft.com/office/drawing/2015/10/21/chartex" xmlns:cx3="http://schemas.microsoft.com/office/drawing/2016/5/9/chartex" xmlns:cx4="http://schemas.microsoft.com/office/drawing/2016/5/10/chartex" xmlns:cx5="http://schemas.microsoft.com/office/drawing/2016/5/11/chartex" xmlns:cx6="http://schemas.microsoft.com/office/drawing/2016/5/12/chartex" xmlns:cx7="http://schemas.microsoft.com/office/drawing/2016/5/13/chartex" xmlns:cx8="http://schemas.microsoft.com/office/drawing/2016/5/14/chartex" xmlns:mc="http://schemas.openxmlformats.org/markup-compatibility/2006" xmlns:aink="http://schemas.microsoft.com/office/drawing/2016/ink" xmlns:am3d="http://schemas.microsoft.com/office/drawing/2017/model3d" xmlns:o="urn:schemas-microsoft-com:office:office" xmlns:r="http://schemas.openxmlformats.org/officeDocument/2006/relationships" xmlns:m="http://schemas.openxmlformats.org/officeDocument/2006/math" xmlns:v="urn:schemas-microsoft-com:vml" xmlns:wp14="http://schemas.microsoft.com/office/word/2010/wordprocessingDrawing" xmlns:wp="http://schemas.openxmlformats.org/drawingml/2006/wordprocessingDrawing" xmlns:w10="urn:schemas-microsoft-com:office:word" xmlns:w="http://schemas.openxmlformats.org/wordprocessingml/2006/main" xmlns:w14="http://schemas.microsoft.com/office/word/2010/wordml" xmlns:w15="http://schemas.microsoft.com/office/word/2012/wordml" xmlns:w16cex="http://schemas.microsoft.com/office/word/2018/wordml/cex" xmlns:w16cid="http://schemas.microsoft.com/office/word/2016/wordml/cid" xmlns:w16="http://schemas.microsoft.com/office/word/2018/wordml" xmlns:w16se="http://schemas.microsoft.com/office/word/2015/wordml/symex" xmlns:wpg="http://schemas.microsoft.com/office/word/2010/wordprocessingGroup" xmlns:wpi="http://schemas.microsoft.com/office/word/2010/wordprocessingInk" xmlns:wne="http://schemas.microsoft.com/office/word/2006/wordml" xmlns:wps="http://schemas.microsoft.com/office/word/2010/wordprocessingShape" mc:Ignorable="w14 w15 w16se w16cid w16 w16cex wp14">
   <w:endnote w:type="separator" w:id="-1">
     <w:p>
       <w:pPr>
@@ -6255,7 +6277,7 @@
 </file>
 
 <file path=word/footer1.xml><?xml version="1.0" encoding="utf-8"?>
-<w:ftr xmlns:wpc="http://schemas.microsoft.com/office/word/2010/wordprocessingCanvas" xmlns:cx="http://schemas.microsoft.com/office/drawing/2014/chartex" xmlns:cx1="http://schemas.microsoft.com/office/drawing/2015/9/8/chartex" xmlns:cx2="http://schemas.microsoft.com/office/drawing/2015/10/21/chartex" xmlns:cx3="http://schemas.microsoft.com/office/drawing/2016/5/9/chartex" xmlns:cx4="http://schemas.microsoft.com/office/drawing/2016/5/10/chartex" xmlns:cx5="http://schemas.microsoft.com/office/drawing/2016/5/11/chartex" xmlns:cx6="http://schemas.microsoft.com/office/drawing/2016/5/12/chartex" xmlns:cx7="http://schemas.microsoft.com/office/drawing/2016/5/13/chartex" xmlns:cx8="http://schemas.microsoft.com/office/drawing/2016/5/14/chartex" xmlns:mc="http://schemas.openxmlformats.org/markup-compatibility/2006" xmlns:aink="http://schemas.microsoft.com/office/drawing/2016/ink" xmlns:am3d="http://schemas.microsoft.com/office/drawing/2017/model3d" xmlns:o="urn:schemas-microsoft-com:office:office" xmlns:r="http://schemas.openxmlformats.org/officeDocument/2006/relationships" xmlns:m="http://schemas.openxmlformats.org/officeDocument/2006/math" xmlns:v="urn:schemas-microsoft-com:vml" xmlns:wp14="http://schemas.microsoft.com/office/word/2010/wordprocessingDrawing" xmlns:wp="http://schemas.openxmlformats.org/drawingml/2006/wordprocessingDrawing" xmlns:w10="urn:schemas-microsoft-com:office:word" xmlns:w="http://schemas.openxmlformats.org/wordprocessingml/2006/main" xmlns:w14="http://schemas.microsoft.com/office/word/2010/wordml" xmlns:w15="http://schemas.microsoft.com/office/word/2012/wordml" xmlns:w16cid="http://schemas.microsoft.com/office/word/2016/wordml/cid" xmlns:w16se="http://schemas.microsoft.com/office/word/2015/wordml/symex" xmlns:wpg="http://schemas.microsoft.com/office/word/2010/wordprocessingGroup" xmlns:wpi="http://schemas.microsoft.com/office/word/2010/wordprocessingInk" xmlns:wne="http://schemas.microsoft.com/office/word/2006/wordml" xmlns:wps="http://schemas.microsoft.com/office/word/2010/wordprocessingShape" mc:Ignorable="w14 w15 w16se w16cid wp14">
+<w:ftr xmlns:wpc="http://schemas.microsoft.com/office/word/2010/wordprocessingCanvas" xmlns:cx="http://schemas.microsoft.com/office/drawing/2014/chartex" xmlns:cx1="http://schemas.microsoft.com/office/drawing/2015/9/8/chartex" xmlns:cx2="http://schemas.microsoft.com/office/drawing/2015/10/21/chartex" xmlns:cx3="http://schemas.microsoft.com/office/drawing/2016/5/9/chartex" xmlns:cx4="http://schemas.microsoft.com/office/drawing/2016/5/10/chartex" xmlns:cx5="http://schemas.microsoft.com/office/drawing/2016/5/11/chartex" xmlns:cx6="http://schemas.microsoft.com/office/drawing/2016/5/12/chartex" xmlns:cx7="http://schemas.microsoft.com/office/drawing/2016/5/13/chartex" xmlns:cx8="http://schemas.microsoft.com/office/drawing/2016/5/14/chartex" xmlns:mc="http://schemas.openxmlformats.org/markup-compatibility/2006" xmlns:aink="http://schemas.microsoft.com/office/drawing/2016/ink" xmlns:am3d="http://schemas.microsoft.com/office/drawing/2017/model3d" xmlns:o="urn:schemas-microsoft-com:office:office" xmlns:r="http://schemas.openxmlformats.org/officeDocument/2006/relationships" xmlns:m="http://schemas.openxmlformats.org/officeDocument/2006/math" xmlns:v="urn:schemas-microsoft-com:vml" xmlns:wp14="http://schemas.microsoft.com/office/word/2010/wordprocessingDrawing" xmlns:wp="http://schemas.openxmlformats.org/drawingml/2006/wordprocessingDrawing" xmlns:w10="urn:schemas-microsoft-com:office:word" xmlns:w="http://schemas.openxmlformats.org/wordprocessingml/2006/main" xmlns:w14="http://schemas.microsoft.com/office/word/2010/wordml" xmlns:w15="http://schemas.microsoft.com/office/word/2012/wordml" xmlns:w16cex="http://schemas.microsoft.com/office/word/2018/wordml/cex" xmlns:w16cid="http://schemas.microsoft.com/office/word/2016/wordml/cid" xmlns:w16="http://schemas.microsoft.com/office/word/2018/wordml" xmlns:w16se="http://schemas.microsoft.com/office/word/2015/wordml/symex" xmlns:wpg="http://schemas.microsoft.com/office/word/2010/wordprocessingGroup" xmlns:wpi="http://schemas.microsoft.com/office/word/2010/wordprocessingInk" xmlns:wne="http://schemas.microsoft.com/office/word/2006/wordml" xmlns:wps="http://schemas.microsoft.com/office/word/2010/wordprocessingShape" mc:Ignorable="w14 w15 w16se w16cid w16 w16cex wp14">
   <w:sdt>
     <w:sdtPr>
       <w:id w:val="-755202547"/>
@@ -6298,7 +6320,7 @@
 </file>
 
 <file path=word/footnotes.xml><?xml version="1.0" encoding="utf-8"?>
-<w:footnotes xmlns:wpc="http://schemas.microsoft.com/office/word/2010/wordprocessingCanvas" xmlns:cx="http://schemas.microsoft.com/office/drawing/2014/chartex" xmlns:cx1="http://schemas.microsoft.com/office/drawing/2015/9/8/chartex" xmlns:cx2="http://schemas.microsoft.com/office/drawing/2015/10/21/chartex" xmlns:cx3="http://schemas.microsoft.com/office/drawing/2016/5/9/chartex" xmlns:cx4="http://schemas.microsoft.com/office/drawing/2016/5/10/chartex" xmlns:cx5="http://schemas.microsoft.com/office/drawing/2016/5/11/chartex" xmlns:cx6="http://schemas.microsoft.com/office/drawing/2016/5/12/chartex" xmlns:cx7="http://schemas.microsoft.com/office/drawing/2016/5/13/chartex" xmlns:cx8="http://schemas.microsoft.com/office/drawing/2016/5/14/chartex" xmlns:mc="http://schemas.openxmlformats.org/markup-compatibility/2006" xmlns:aink="http://schemas.microsoft.com/office/drawing/2016/ink" xmlns:am3d="http://schemas.microsoft.com/office/drawing/2017/model3d" xmlns:o="urn:schemas-microsoft-com:office:office" xmlns:r="http://schemas.openxmlformats.org/officeDocument/2006/relationships" xmlns:m="http://schemas.openxmlformats.org/officeDocument/2006/math" xmlns:v="urn:schemas-microsoft-com:vml" xmlns:wp14="http://schemas.microsoft.com/office/word/2010/wordprocessingDrawing" xmlns:wp="http://schemas.openxmlformats.org/drawingml/2006/wordprocessingDrawing" xmlns:w10="urn:schemas-microsoft-com:office:word" xmlns:w="http://schemas.openxmlformats.org/wordprocessingml/2006/main" xmlns:w14="http://schemas.microsoft.com/office/word/2010/wordml" xmlns:w15="http://schemas.microsoft.com/office/word/2012/wordml" xmlns:w16cid="http://schemas.microsoft.com/office/word/2016/wordml/cid" xmlns:w16se="http://schemas.microsoft.com/office/word/2015/wordml/symex" xmlns:wpg="http://schemas.microsoft.com/office/word/2010/wordprocessingGroup" xmlns:wpi="http://schemas.microsoft.com/office/word/2010/wordprocessingInk" xmlns:wne="http://schemas.microsoft.com/office/word/2006/wordml" xmlns:wps="http://schemas.microsoft.com/office/word/2010/wordprocessingShape" mc:Ignorable="w14 w15 w16se w16cid wp14">
+<w:footnotes xmlns:wpc="http://schemas.microsoft.com/office/word/2010/wordprocessingCanvas" xmlns:cx="http://schemas.microsoft.com/office/drawing/2014/chartex" xmlns:cx1="http://schemas.microsoft.com/office/drawing/2015/9/8/chartex" xmlns:cx2="http://schemas.microsoft.com/office/drawing/2015/10/21/chartex" xmlns:cx3="http://schemas.microsoft.com/office/drawing/2016/5/9/chartex" xmlns:cx4="http://schemas.microsoft.com/office/drawing/2016/5/10/chartex" xmlns:cx5="http://schemas.microsoft.com/office/drawing/2016/5/11/chartex" xmlns:cx6="http://schemas.microsoft.com/office/drawing/2016/5/12/chartex" xmlns:cx7="http://schemas.microsoft.com/office/drawing/2016/5/13/chartex" xmlns:cx8="http://schemas.microsoft.com/office/drawing/2016/5/14/chartex" xmlns:mc="http://schemas.openxmlformats.org/markup-compatibility/2006" xmlns:aink="http://schemas.microsoft.com/office/drawing/2016/ink" xmlns:am3d="http://schemas.microsoft.com/office/drawing/2017/model3d" xmlns:o="urn:schemas-microsoft-com:office:office" xmlns:r="http://schemas.openxmlformats.org/officeDocument/2006/relationships" xmlns:m="http://schemas.openxmlformats.org/officeDocument/2006/math" xmlns:v="urn:schemas-microsoft-com:vml" xmlns:wp14="http://schemas.microsoft.com/office/word/2010/wordprocessingDrawing" xmlns:wp="http://schemas.openxmlformats.org/drawingml/2006/wordprocessingDrawing" xmlns:w10="urn:schemas-microsoft-com:office:word" xmlns:w="http://schemas.openxmlformats.org/wordprocessingml/2006/main" xmlns:w14="http://schemas.microsoft.com/office/word/2010/wordml" xmlns:w15="http://schemas.microsoft.com/office/word/2012/wordml" xmlns:w16cex="http://schemas.microsoft.com/office/word/2018/wordml/cex" xmlns:w16cid="http://schemas.microsoft.com/office/word/2016/wordml/cid" xmlns:w16="http://schemas.microsoft.com/office/word/2018/wordml" xmlns:w16se="http://schemas.microsoft.com/office/word/2015/wordml/symex" xmlns:wpg="http://schemas.microsoft.com/office/word/2010/wordprocessingGroup" xmlns:wpi="http://schemas.microsoft.com/office/word/2010/wordprocessingInk" xmlns:wne="http://schemas.microsoft.com/office/word/2006/wordml" xmlns:wps="http://schemas.microsoft.com/office/word/2010/wordprocessingShape" mc:Ignorable="w14 w15 w16se w16cid w16 w16cex wp14">
   <w:footnote w:type="separator" w:id="-1">
     <w:p>
       <w:pPr>
@@ -6316,14 +6338,674 @@
       </w:pPr>
       <w:r>
         <w:continuationSeparator/>
+      </w:r>
+    </w:p>
+  </w:footnote>
+  <w:footnote w:id="1">
+    <w:p>
+      <w:pPr>
+        <w:pStyle w:val="Notedebasdepage"/>
+      </w:pPr>
+      <w:r>
+        <w:rPr>
+          <w:rStyle w:val="Appelnotedebasdep"/>
+        </w:rPr>
+        <w:footnoteRef/>
+      </w:r>
+      <w:r>
+        <w:t xml:space="preserve"> </w:t>
+      </w:r>
+      <w:r>
+        <w:t>Le glaucome est une maladie dégénérative du nerf optique qui entraîne une perte progressive de la vision commençant tout d'abord en périphérie et progressant graduellement vers le centre</w:t>
+      </w:r>
+      <w:r>
+        <w:t>. (</w:t>
+      </w:r>
+      <w:hyperlink r:id="rId1" w:history="1">
+        <w:r>
+          <w:rPr>
+            <w:rStyle w:val="Lienhypertexte"/>
+          </w:rPr>
+          <w:t>https://fr.wikipedia.org/wiki/Glaucome</w:t>
+        </w:r>
+      </w:hyperlink>
+      <w:r>
+        <w:t>)</w:t>
+      </w:r>
+    </w:p>
+  </w:footnote>
+  <w:footnote w:id="2">
+    <w:p>
+      <w:pPr>
+        <w:pStyle w:val="Notedebasdepage"/>
+      </w:pPr>
+      <w:r>
+        <w:rPr>
+          <w:rStyle w:val="Appelnotedebasdep"/>
+        </w:rPr>
+        <w:footnoteRef/>
+      </w:r>
+      <w:r>
+        <w:t xml:space="preserve"> </w:t>
+      </w:r>
+      <w:r>
+        <w:t xml:space="preserve">La cataracte est l'opacification partielle ou totale du cristallin, lentille convergente située à l'intérieur de l'œil. Cette opacification est responsable d'une baisse progressive de la vue, </w:t>
+      </w:r>
+      <w:r>
+        <w:t>au début accompagné</w:t>
+      </w:r>
+      <w:r>
+        <w:t>e</w:t>
+      </w:r>
+      <w:r>
+        <w:t xml:space="preserve"> de gêne à la lumière (photophobie).</w:t>
+      </w:r>
+      <w:r>
+        <w:t xml:space="preserve"> (</w:t>
+      </w:r>
+      <w:hyperlink r:id="rId2" w:history="1">
+        <w:r>
+          <w:rPr>
+            <w:rStyle w:val="Lienhypertexte"/>
+          </w:rPr>
+          <w:t>https://fr.wikipedia.org/wiki/Cataracte_(maladie)</w:t>
+        </w:r>
+      </w:hyperlink>
+      <w:r>
+        <w:t xml:space="preserve">) </w:t>
       </w:r>
     </w:p>
   </w:footnote>
 </w:footnotes>
 </file>
 
+<file path=word/numbering.xml><?xml version="1.0" encoding="utf-8"?>
+<w:numbering xmlns:wpc="http://schemas.microsoft.com/office/word/2010/wordprocessingCanvas" xmlns:cx="http://schemas.microsoft.com/office/drawing/2014/chartex" xmlns:cx1="http://schemas.microsoft.com/office/drawing/2015/9/8/chartex" xmlns:cx2="http://schemas.microsoft.com/office/drawing/2015/10/21/chartex" xmlns:cx3="http://schemas.microsoft.com/office/drawing/2016/5/9/chartex" xmlns:cx4="http://schemas.microsoft.com/office/drawing/2016/5/10/chartex" xmlns:cx5="http://schemas.microsoft.com/office/drawing/2016/5/11/chartex" xmlns:cx6="http://schemas.microsoft.com/office/drawing/2016/5/12/chartex" xmlns:cx7="http://schemas.microsoft.com/office/drawing/2016/5/13/chartex" xmlns:cx8="http://schemas.microsoft.com/office/drawing/2016/5/14/chartex" xmlns:mc="http://schemas.openxmlformats.org/markup-compatibility/2006" xmlns:aink="http://schemas.microsoft.com/office/drawing/2016/ink" xmlns:am3d="http://schemas.microsoft.com/office/drawing/2017/model3d" xmlns:o="urn:schemas-microsoft-com:office:office" xmlns:r="http://schemas.openxmlformats.org/officeDocument/2006/relationships" xmlns:m="http://schemas.openxmlformats.org/officeDocument/2006/math" xmlns:v="urn:schemas-microsoft-com:vml" xmlns:wp14="http://schemas.microsoft.com/office/word/2010/wordprocessingDrawing" xmlns:wp="http://schemas.openxmlformats.org/drawingml/2006/wordprocessingDrawing" xmlns:w10="urn:schemas-microsoft-com:office:word" xmlns:w="http://schemas.openxmlformats.org/wordprocessingml/2006/main" xmlns:w14="http://schemas.microsoft.com/office/word/2010/wordml" xmlns:w15="http://schemas.microsoft.com/office/word/2012/wordml" xmlns:w16cex="http://schemas.microsoft.com/office/word/2018/wordml/cex" xmlns:w16cid="http://schemas.microsoft.com/office/word/2016/wordml/cid" xmlns:w16="http://schemas.microsoft.com/office/word/2018/wordml" xmlns:w16se="http://schemas.microsoft.com/office/word/2015/wordml/symex" xmlns:wpg="http://schemas.microsoft.com/office/word/2010/wordprocessingGroup" xmlns:wpi="http://schemas.microsoft.com/office/word/2010/wordprocessingInk" xmlns:wne="http://schemas.microsoft.com/office/word/2006/wordml" xmlns:wps="http://schemas.microsoft.com/office/word/2010/wordprocessingShape" mc:Ignorable="w14 w15 w16se w16cid w16 w16cex wp14">
+  <w:abstractNum w:abstractNumId="0" w15:restartNumberingAfterBreak="0">
+    <w:nsid w:val="03382038"/>
+    <w:multiLevelType w:val="hybridMultilevel"/>
+    <w:tmpl w:val="8B54BFAA"/>
+    <w:lvl w:ilvl="0" w:tplc="040C0001">
+      <w:start w:val="1"/>
+      <w:numFmt w:val="bullet"/>
+      <w:lvlText w:val=""/>
+      <w:lvlJc w:val="left"/>
+      <w:pPr>
+        <w:ind w:left="720" w:hanging="360"/>
+      </w:pPr>
+      <w:rPr>
+        <w:rFonts w:ascii="Symbol" w:hAnsi="Symbol" w:hint="default"/>
+      </w:rPr>
+    </w:lvl>
+    <w:lvl w:ilvl="1" w:tplc="040C0003" w:tentative="1">
+      <w:start w:val="1"/>
+      <w:numFmt w:val="bullet"/>
+      <w:lvlText w:val="o"/>
+      <w:lvlJc w:val="left"/>
+      <w:pPr>
+        <w:ind w:left="1440" w:hanging="360"/>
+      </w:pPr>
+      <w:rPr>
+        <w:rFonts w:ascii="Courier New" w:hAnsi="Courier New" w:cs="Courier New" w:hint="default"/>
+      </w:rPr>
+    </w:lvl>
+    <w:lvl w:ilvl="2" w:tplc="040C0005" w:tentative="1">
+      <w:start w:val="1"/>
+      <w:numFmt w:val="bullet"/>
+      <w:lvlText w:val=""/>
+      <w:lvlJc w:val="left"/>
+      <w:pPr>
+        <w:ind w:left="2160" w:hanging="360"/>
+      </w:pPr>
+      <w:rPr>
+        <w:rFonts w:ascii="Wingdings" w:hAnsi="Wingdings" w:hint="default"/>
+      </w:rPr>
+    </w:lvl>
+    <w:lvl w:ilvl="3" w:tplc="040C0001" w:tentative="1">
+      <w:start w:val="1"/>
+      <w:numFmt w:val="bullet"/>
+      <w:lvlText w:val=""/>
+      <w:lvlJc w:val="left"/>
+      <w:pPr>
+        <w:ind w:left="2880" w:hanging="360"/>
+      </w:pPr>
+      <w:rPr>
+        <w:rFonts w:ascii="Symbol" w:hAnsi="Symbol" w:hint="default"/>
+      </w:rPr>
+    </w:lvl>
+    <w:lvl w:ilvl="4" w:tplc="040C0003" w:tentative="1">
+      <w:start w:val="1"/>
+      <w:numFmt w:val="bullet"/>
+      <w:lvlText w:val="o"/>
+      <w:lvlJc w:val="left"/>
+      <w:pPr>
+        <w:ind w:left="3600" w:hanging="360"/>
+      </w:pPr>
+      <w:rPr>
+        <w:rFonts w:ascii="Courier New" w:hAnsi="Courier New" w:cs="Courier New" w:hint="default"/>
+      </w:rPr>
+    </w:lvl>
+    <w:lvl w:ilvl="5" w:tplc="040C0005" w:tentative="1">
+      <w:start w:val="1"/>
+      <w:numFmt w:val="bullet"/>
+      <w:lvlText w:val=""/>
+      <w:lvlJc w:val="left"/>
+      <w:pPr>
+        <w:ind w:left="4320" w:hanging="360"/>
+      </w:pPr>
+      <w:rPr>
+        <w:rFonts w:ascii="Wingdings" w:hAnsi="Wingdings" w:hint="default"/>
+      </w:rPr>
+    </w:lvl>
+    <w:lvl w:ilvl="6" w:tplc="040C0001" w:tentative="1">
+      <w:start w:val="1"/>
+      <w:numFmt w:val="bullet"/>
+      <w:lvlText w:val=""/>
+      <w:lvlJc w:val="left"/>
+      <w:pPr>
+        <w:ind w:left="5040" w:hanging="360"/>
+      </w:pPr>
+      <w:rPr>
+        <w:rFonts w:ascii="Symbol" w:hAnsi="Symbol" w:hint="default"/>
+      </w:rPr>
+    </w:lvl>
+    <w:lvl w:ilvl="7" w:tplc="040C0003" w:tentative="1">
+      <w:start w:val="1"/>
+      <w:numFmt w:val="bullet"/>
+      <w:lvlText w:val="o"/>
+      <w:lvlJc w:val="left"/>
+      <w:pPr>
+        <w:ind w:left="5760" w:hanging="360"/>
+      </w:pPr>
+      <w:rPr>
+        <w:rFonts w:ascii="Courier New" w:hAnsi="Courier New" w:cs="Courier New" w:hint="default"/>
+      </w:rPr>
+    </w:lvl>
+    <w:lvl w:ilvl="8" w:tplc="040C0005" w:tentative="1">
+      <w:start w:val="1"/>
+      <w:numFmt w:val="bullet"/>
+      <w:lvlText w:val=""/>
+      <w:lvlJc w:val="left"/>
+      <w:pPr>
+        <w:ind w:left="6480" w:hanging="360"/>
+      </w:pPr>
+      <w:rPr>
+        <w:rFonts w:ascii="Wingdings" w:hAnsi="Wingdings" w:hint="default"/>
+      </w:rPr>
+    </w:lvl>
+  </w:abstractNum>
+  <w:abstractNum w:abstractNumId="1" w15:restartNumberingAfterBreak="0">
+    <w:nsid w:val="0D467354"/>
+    <w:multiLevelType w:val="hybridMultilevel"/>
+    <w:tmpl w:val="64B4D13E"/>
+    <w:lvl w:ilvl="0" w:tplc="040C0001">
+      <w:start w:val="1"/>
+      <w:numFmt w:val="bullet"/>
+      <w:lvlText w:val=""/>
+      <w:lvlJc w:val="left"/>
+      <w:pPr>
+        <w:ind w:left="720" w:hanging="360"/>
+      </w:pPr>
+      <w:rPr>
+        <w:rFonts w:ascii="Symbol" w:hAnsi="Symbol" w:hint="default"/>
+      </w:rPr>
+    </w:lvl>
+    <w:lvl w:ilvl="1" w:tplc="040C0003" w:tentative="1">
+      <w:start w:val="1"/>
+      <w:numFmt w:val="bullet"/>
+      <w:lvlText w:val="o"/>
+      <w:lvlJc w:val="left"/>
+      <w:pPr>
+        <w:ind w:left="1440" w:hanging="360"/>
+      </w:pPr>
+      <w:rPr>
+        <w:rFonts w:ascii="Courier New" w:hAnsi="Courier New" w:cs="Courier New" w:hint="default"/>
+      </w:rPr>
+    </w:lvl>
+    <w:lvl w:ilvl="2" w:tplc="040C0005" w:tentative="1">
+      <w:start w:val="1"/>
+      <w:numFmt w:val="bullet"/>
+      <w:lvlText w:val=""/>
+      <w:lvlJc w:val="left"/>
+      <w:pPr>
+        <w:ind w:left="2160" w:hanging="360"/>
+      </w:pPr>
+      <w:rPr>
+        <w:rFonts w:ascii="Wingdings" w:hAnsi="Wingdings" w:hint="default"/>
+      </w:rPr>
+    </w:lvl>
+    <w:lvl w:ilvl="3" w:tplc="040C0001" w:tentative="1">
+      <w:start w:val="1"/>
+      <w:numFmt w:val="bullet"/>
+      <w:lvlText w:val=""/>
+      <w:lvlJc w:val="left"/>
+      <w:pPr>
+        <w:ind w:left="2880" w:hanging="360"/>
+      </w:pPr>
+      <w:rPr>
+        <w:rFonts w:ascii="Symbol" w:hAnsi="Symbol" w:hint="default"/>
+      </w:rPr>
+    </w:lvl>
+    <w:lvl w:ilvl="4" w:tplc="040C0003" w:tentative="1">
+      <w:start w:val="1"/>
+      <w:numFmt w:val="bullet"/>
+      <w:lvlText w:val="o"/>
+      <w:lvlJc w:val="left"/>
+      <w:pPr>
+        <w:ind w:left="3600" w:hanging="360"/>
+      </w:pPr>
+      <w:rPr>
+        <w:rFonts w:ascii="Courier New" w:hAnsi="Courier New" w:cs="Courier New" w:hint="default"/>
+      </w:rPr>
+    </w:lvl>
+    <w:lvl w:ilvl="5" w:tplc="040C0005" w:tentative="1">
+      <w:start w:val="1"/>
+      <w:numFmt w:val="bullet"/>
+      <w:lvlText w:val=""/>
+      <w:lvlJc w:val="left"/>
+      <w:pPr>
+        <w:ind w:left="4320" w:hanging="360"/>
+      </w:pPr>
+      <w:rPr>
+        <w:rFonts w:ascii="Wingdings" w:hAnsi="Wingdings" w:hint="default"/>
+      </w:rPr>
+    </w:lvl>
+    <w:lvl w:ilvl="6" w:tplc="040C0001" w:tentative="1">
+      <w:start w:val="1"/>
+      <w:numFmt w:val="bullet"/>
+      <w:lvlText w:val=""/>
+      <w:lvlJc w:val="left"/>
+      <w:pPr>
+        <w:ind w:left="5040" w:hanging="360"/>
+      </w:pPr>
+      <w:rPr>
+        <w:rFonts w:ascii="Symbol" w:hAnsi="Symbol" w:hint="default"/>
+      </w:rPr>
+    </w:lvl>
+    <w:lvl w:ilvl="7" w:tplc="040C0003" w:tentative="1">
+      <w:start w:val="1"/>
+      <w:numFmt w:val="bullet"/>
+      <w:lvlText w:val="o"/>
+      <w:lvlJc w:val="left"/>
+      <w:pPr>
+        <w:ind w:left="5760" w:hanging="360"/>
+      </w:pPr>
+      <w:rPr>
+        <w:rFonts w:ascii="Courier New" w:hAnsi="Courier New" w:cs="Courier New" w:hint="default"/>
+      </w:rPr>
+    </w:lvl>
+    <w:lvl w:ilvl="8" w:tplc="040C0005" w:tentative="1">
+      <w:start w:val="1"/>
+      <w:numFmt w:val="bullet"/>
+      <w:lvlText w:val=""/>
+      <w:lvlJc w:val="left"/>
+      <w:pPr>
+        <w:ind w:left="6480" w:hanging="360"/>
+      </w:pPr>
+      <w:rPr>
+        <w:rFonts w:ascii="Wingdings" w:hAnsi="Wingdings" w:hint="default"/>
+      </w:rPr>
+    </w:lvl>
+  </w:abstractNum>
+  <w:abstractNum w:abstractNumId="2" w15:restartNumberingAfterBreak="0">
+    <w:nsid w:val="22C525DD"/>
+    <w:multiLevelType w:val="hybridMultilevel"/>
+    <w:tmpl w:val="773C92A8"/>
+    <w:lvl w:ilvl="0" w:tplc="040C0001">
+      <w:start w:val="1"/>
+      <w:numFmt w:val="bullet"/>
+      <w:lvlText w:val=""/>
+      <w:lvlJc w:val="left"/>
+      <w:pPr>
+        <w:ind w:left="720" w:hanging="360"/>
+      </w:pPr>
+      <w:rPr>
+        <w:rFonts w:ascii="Symbol" w:hAnsi="Symbol" w:hint="default"/>
+      </w:rPr>
+    </w:lvl>
+    <w:lvl w:ilvl="1" w:tplc="040C0003" w:tentative="1">
+      <w:start w:val="1"/>
+      <w:numFmt w:val="bullet"/>
+      <w:lvlText w:val="o"/>
+      <w:lvlJc w:val="left"/>
+      <w:pPr>
+        <w:ind w:left="1440" w:hanging="360"/>
+      </w:pPr>
+      <w:rPr>
+        <w:rFonts w:ascii="Courier New" w:hAnsi="Courier New" w:cs="Courier New" w:hint="default"/>
+      </w:rPr>
+    </w:lvl>
+    <w:lvl w:ilvl="2" w:tplc="040C0005" w:tentative="1">
+      <w:start w:val="1"/>
+      <w:numFmt w:val="bullet"/>
+      <w:lvlText w:val=""/>
+      <w:lvlJc w:val="left"/>
+      <w:pPr>
+        <w:ind w:left="2160" w:hanging="360"/>
+      </w:pPr>
+      <w:rPr>
+        <w:rFonts w:ascii="Wingdings" w:hAnsi="Wingdings" w:hint="default"/>
+      </w:rPr>
+    </w:lvl>
+    <w:lvl w:ilvl="3" w:tplc="040C0001" w:tentative="1">
+      <w:start w:val="1"/>
+      <w:numFmt w:val="bullet"/>
+      <w:lvlText w:val=""/>
+      <w:lvlJc w:val="left"/>
+      <w:pPr>
+        <w:ind w:left="2880" w:hanging="360"/>
+      </w:pPr>
+      <w:rPr>
+        <w:rFonts w:ascii="Symbol" w:hAnsi="Symbol" w:hint="default"/>
+      </w:rPr>
+    </w:lvl>
+    <w:lvl w:ilvl="4" w:tplc="040C0003" w:tentative="1">
+      <w:start w:val="1"/>
+      <w:numFmt w:val="bullet"/>
+      <w:lvlText w:val="o"/>
+      <w:lvlJc w:val="left"/>
+      <w:pPr>
+        <w:ind w:left="3600" w:hanging="360"/>
+      </w:pPr>
+      <w:rPr>
+        <w:rFonts w:ascii="Courier New" w:hAnsi="Courier New" w:cs="Courier New" w:hint="default"/>
+      </w:rPr>
+    </w:lvl>
+    <w:lvl w:ilvl="5" w:tplc="040C0005" w:tentative="1">
+      <w:start w:val="1"/>
+      <w:numFmt w:val="bullet"/>
+      <w:lvlText w:val=""/>
+      <w:lvlJc w:val="left"/>
+      <w:pPr>
+        <w:ind w:left="4320" w:hanging="360"/>
+      </w:pPr>
+      <w:rPr>
+        <w:rFonts w:ascii="Wingdings" w:hAnsi="Wingdings" w:hint="default"/>
+      </w:rPr>
+    </w:lvl>
+    <w:lvl w:ilvl="6" w:tplc="040C0001" w:tentative="1">
+      <w:start w:val="1"/>
+      <w:numFmt w:val="bullet"/>
+      <w:lvlText w:val=""/>
+      <w:lvlJc w:val="left"/>
+      <w:pPr>
+        <w:ind w:left="5040" w:hanging="360"/>
+      </w:pPr>
+      <w:rPr>
+        <w:rFonts w:ascii="Symbol" w:hAnsi="Symbol" w:hint="default"/>
+      </w:rPr>
+    </w:lvl>
+    <w:lvl w:ilvl="7" w:tplc="040C0003" w:tentative="1">
+      <w:start w:val="1"/>
+      <w:numFmt w:val="bullet"/>
+      <w:lvlText w:val="o"/>
+      <w:lvlJc w:val="left"/>
+      <w:pPr>
+        <w:ind w:left="5760" w:hanging="360"/>
+      </w:pPr>
+      <w:rPr>
+        <w:rFonts w:ascii="Courier New" w:hAnsi="Courier New" w:cs="Courier New" w:hint="default"/>
+      </w:rPr>
+    </w:lvl>
+    <w:lvl w:ilvl="8" w:tplc="040C0005" w:tentative="1">
+      <w:start w:val="1"/>
+      <w:numFmt w:val="bullet"/>
+      <w:lvlText w:val=""/>
+      <w:lvlJc w:val="left"/>
+      <w:pPr>
+        <w:ind w:left="6480" w:hanging="360"/>
+      </w:pPr>
+      <w:rPr>
+        <w:rFonts w:ascii="Wingdings" w:hAnsi="Wingdings" w:hint="default"/>
+      </w:rPr>
+    </w:lvl>
+  </w:abstractNum>
+  <w:abstractNum w:abstractNumId="3" w15:restartNumberingAfterBreak="0">
+    <w:nsid w:val="2CFA1C6C"/>
+    <w:multiLevelType w:val="hybridMultilevel"/>
+    <w:tmpl w:val="372C1DA2"/>
+    <w:lvl w:ilvl="0" w:tplc="040C0001">
+      <w:start w:val="1"/>
+      <w:numFmt w:val="bullet"/>
+      <w:lvlText w:val=""/>
+      <w:lvlJc w:val="left"/>
+      <w:pPr>
+        <w:ind w:left="720" w:hanging="360"/>
+      </w:pPr>
+      <w:rPr>
+        <w:rFonts w:ascii="Symbol" w:hAnsi="Symbol" w:hint="default"/>
+      </w:rPr>
+    </w:lvl>
+    <w:lvl w:ilvl="1" w:tplc="040C0003" w:tentative="1">
+      <w:start w:val="1"/>
+      <w:numFmt w:val="bullet"/>
+      <w:lvlText w:val="o"/>
+      <w:lvlJc w:val="left"/>
+      <w:pPr>
+        <w:ind w:left="1440" w:hanging="360"/>
+      </w:pPr>
+      <w:rPr>
+        <w:rFonts w:ascii="Courier New" w:hAnsi="Courier New" w:cs="Courier New" w:hint="default"/>
+      </w:rPr>
+    </w:lvl>
+    <w:lvl w:ilvl="2" w:tplc="040C0005" w:tentative="1">
+      <w:start w:val="1"/>
+      <w:numFmt w:val="bullet"/>
+      <w:lvlText w:val=""/>
+      <w:lvlJc w:val="left"/>
+      <w:pPr>
+        <w:ind w:left="2160" w:hanging="360"/>
+      </w:pPr>
+      <w:rPr>
+        <w:rFonts w:ascii="Wingdings" w:hAnsi="Wingdings" w:hint="default"/>
+      </w:rPr>
+    </w:lvl>
+    <w:lvl w:ilvl="3" w:tplc="040C0001" w:tentative="1">
+      <w:start w:val="1"/>
+      <w:numFmt w:val="bullet"/>
+      <w:lvlText w:val=""/>
+      <w:lvlJc w:val="left"/>
+      <w:pPr>
+        <w:ind w:left="2880" w:hanging="360"/>
+      </w:pPr>
+      <w:rPr>
+        <w:rFonts w:ascii="Symbol" w:hAnsi="Symbol" w:hint="default"/>
+      </w:rPr>
+    </w:lvl>
+    <w:lvl w:ilvl="4" w:tplc="040C0003" w:tentative="1">
+      <w:start w:val="1"/>
+      <w:numFmt w:val="bullet"/>
+      <w:lvlText w:val="o"/>
+      <w:lvlJc w:val="left"/>
+      <w:pPr>
+        <w:ind w:left="3600" w:hanging="360"/>
+      </w:pPr>
+      <w:rPr>
+        <w:rFonts w:ascii="Courier New" w:hAnsi="Courier New" w:cs="Courier New" w:hint="default"/>
+      </w:rPr>
+    </w:lvl>
+    <w:lvl w:ilvl="5" w:tplc="040C0005" w:tentative="1">
+      <w:start w:val="1"/>
+      <w:numFmt w:val="bullet"/>
+      <w:lvlText w:val=""/>
+      <w:lvlJc w:val="left"/>
+      <w:pPr>
+        <w:ind w:left="4320" w:hanging="360"/>
+      </w:pPr>
+      <w:rPr>
+        <w:rFonts w:ascii="Wingdings" w:hAnsi="Wingdings" w:hint="default"/>
+      </w:rPr>
+    </w:lvl>
+    <w:lvl w:ilvl="6" w:tplc="040C0001" w:tentative="1">
+      <w:start w:val="1"/>
+      <w:numFmt w:val="bullet"/>
+      <w:lvlText w:val=""/>
+      <w:lvlJc w:val="left"/>
+      <w:pPr>
+        <w:ind w:left="5040" w:hanging="360"/>
+      </w:pPr>
+      <w:rPr>
+        <w:rFonts w:ascii="Symbol" w:hAnsi="Symbol" w:hint="default"/>
+      </w:rPr>
+    </w:lvl>
+    <w:lvl w:ilvl="7" w:tplc="040C0003" w:tentative="1">
+      <w:start w:val="1"/>
+      <w:numFmt w:val="bullet"/>
+      <w:lvlText w:val="o"/>
+      <w:lvlJc w:val="left"/>
+      <w:pPr>
+        <w:ind w:left="5760" w:hanging="360"/>
+      </w:pPr>
+      <w:rPr>
+        <w:rFonts w:ascii="Courier New" w:hAnsi="Courier New" w:cs="Courier New" w:hint="default"/>
+      </w:rPr>
+    </w:lvl>
+    <w:lvl w:ilvl="8" w:tplc="040C0005" w:tentative="1">
+      <w:start w:val="1"/>
+      <w:numFmt w:val="bullet"/>
+      <w:lvlText w:val=""/>
+      <w:lvlJc w:val="left"/>
+      <w:pPr>
+        <w:ind w:left="6480" w:hanging="360"/>
+      </w:pPr>
+      <w:rPr>
+        <w:rFonts w:ascii="Wingdings" w:hAnsi="Wingdings" w:hint="default"/>
+      </w:rPr>
+    </w:lvl>
+  </w:abstractNum>
+  <w:abstractNum w:abstractNumId="4" w15:restartNumberingAfterBreak="0">
+    <w:nsid w:val="345E42A2"/>
+    <w:multiLevelType w:val="hybridMultilevel"/>
+    <w:tmpl w:val="E3B8B8A4"/>
+    <w:lvl w:ilvl="0" w:tplc="040C0001">
+      <w:start w:val="1"/>
+      <w:numFmt w:val="bullet"/>
+      <w:lvlText w:val=""/>
+      <w:lvlJc w:val="left"/>
+      <w:pPr>
+        <w:ind w:left="720" w:hanging="360"/>
+      </w:pPr>
+      <w:rPr>
+        <w:rFonts w:ascii="Symbol" w:hAnsi="Symbol" w:hint="default"/>
+      </w:rPr>
+    </w:lvl>
+    <w:lvl w:ilvl="1" w:tplc="040C0003" w:tentative="1">
+      <w:start w:val="1"/>
+      <w:numFmt w:val="bullet"/>
+      <w:lvlText w:val="o"/>
+      <w:lvlJc w:val="left"/>
+      <w:pPr>
+        <w:ind w:left="1440" w:hanging="360"/>
+      </w:pPr>
+      <w:rPr>
+        <w:rFonts w:ascii="Courier New" w:hAnsi="Courier New" w:cs="Courier New" w:hint="default"/>
+      </w:rPr>
+    </w:lvl>
+    <w:lvl w:ilvl="2" w:tplc="040C0005" w:tentative="1">
+      <w:start w:val="1"/>
+      <w:numFmt w:val="bullet"/>
+      <w:lvlText w:val=""/>
+      <w:lvlJc w:val="left"/>
+      <w:pPr>
+        <w:ind w:left="2160" w:hanging="360"/>
+      </w:pPr>
+      <w:rPr>
+        <w:rFonts w:ascii="Wingdings" w:hAnsi="Wingdings" w:hint="default"/>
+      </w:rPr>
+    </w:lvl>
+    <w:lvl w:ilvl="3" w:tplc="040C0001" w:tentative="1">
+      <w:start w:val="1"/>
+      <w:numFmt w:val="bullet"/>
+      <w:lvlText w:val=""/>
+      <w:lvlJc w:val="left"/>
+      <w:pPr>
+        <w:ind w:left="2880" w:hanging="360"/>
+      </w:pPr>
+      <w:rPr>
+        <w:rFonts w:ascii="Symbol" w:hAnsi="Symbol" w:hint="default"/>
+      </w:rPr>
+    </w:lvl>
+    <w:lvl w:ilvl="4" w:tplc="040C0003" w:tentative="1">
+      <w:start w:val="1"/>
+      <w:numFmt w:val="bullet"/>
+      <w:lvlText w:val="o"/>
+      <w:lvlJc w:val="left"/>
+      <w:pPr>
+        <w:ind w:left="3600" w:hanging="360"/>
+      </w:pPr>
+      <w:rPr>
+        <w:rFonts w:ascii="Courier New" w:hAnsi="Courier New" w:cs="Courier New" w:hint="default"/>
+      </w:rPr>
+    </w:lvl>
+    <w:lvl w:ilvl="5" w:tplc="040C0005" w:tentative="1">
+      <w:start w:val="1"/>
+      <w:numFmt w:val="bullet"/>
+      <w:lvlText w:val=""/>
+      <w:lvlJc w:val="left"/>
+      <w:pPr>
+        <w:ind w:left="4320" w:hanging="360"/>
+      </w:pPr>
+      <w:rPr>
+        <w:rFonts w:ascii="Wingdings" w:hAnsi="Wingdings" w:hint="default"/>
+      </w:rPr>
+    </w:lvl>
+    <w:lvl w:ilvl="6" w:tplc="040C0001" w:tentative="1">
+      <w:start w:val="1"/>
+      <w:numFmt w:val="bullet"/>
+      <w:lvlText w:val=""/>
+      <w:lvlJc w:val="left"/>
+      <w:pPr>
+        <w:ind w:left="5040" w:hanging="360"/>
+      </w:pPr>
+      <w:rPr>
+        <w:rFonts w:ascii="Symbol" w:hAnsi="Symbol" w:hint="default"/>
+      </w:rPr>
+    </w:lvl>
+    <w:lvl w:ilvl="7" w:tplc="040C0003" w:tentative="1">
+      <w:start w:val="1"/>
+      <w:numFmt w:val="bullet"/>
+      <w:lvlText w:val="o"/>
+      <w:lvlJc w:val="left"/>
+      <w:pPr>
+        <w:ind w:left="5760" w:hanging="360"/>
+      </w:pPr>
+      <w:rPr>
+        <w:rFonts w:ascii="Courier New" w:hAnsi="Courier New" w:cs="Courier New" w:hint="default"/>
+      </w:rPr>
+    </w:lvl>
+    <w:lvl w:ilvl="8" w:tplc="040C0005" w:tentative="1">
+      <w:start w:val="1"/>
+      <w:numFmt w:val="bullet"/>
+      <w:lvlText w:val=""/>
+      <w:lvlJc w:val="left"/>
+      <w:pPr>
+        <w:ind w:left="6480" w:hanging="360"/>
+      </w:pPr>
+      <w:rPr>
+        <w:rFonts w:ascii="Wingdings" w:hAnsi="Wingdings" w:hint="default"/>
+      </w:rPr>
+    </w:lvl>
+  </w:abstractNum>
+  <w:num w:numId="1">
+    <w:abstractNumId w:val="2"/>
+  </w:num>
+  <w:num w:numId="2">
+    <w:abstractNumId w:val="4"/>
+  </w:num>
+  <w:num w:numId="3">
+    <w:abstractNumId w:val="1"/>
+  </w:num>
+  <w:num w:numId="4">
+    <w:abstractNumId w:val="3"/>
+  </w:num>
+  <w:num w:numId="5">
+    <w:abstractNumId w:val="0"/>
+  </w:num>
+</w:numbering>
+</file>
+
 <file path=word/styles.xml><?xml version="1.0" encoding="utf-8"?>
-<w:styles xmlns:mc="http://schemas.openxmlformats.org/markup-compatibility/2006" xmlns:r="http://schemas.openxmlformats.org/officeDocument/2006/relationships" xmlns:w="http://schemas.openxmlformats.org/wordprocessingml/2006/main" xmlns:w14="http://schemas.microsoft.com/office/word/2010/wordml" xmlns:w15="http://schemas.microsoft.com/office/word/2012/wordml" xmlns:w16cid="http://schemas.microsoft.com/office/word/2016/wordml/cid" xmlns:w16se="http://schemas.microsoft.com/office/word/2015/wordml/symex" mc:Ignorable="w14 w15 w16se w16cid">
+<w:styles xmlns:mc="http://schemas.openxmlformats.org/markup-compatibility/2006" xmlns:r="http://schemas.openxmlformats.org/officeDocument/2006/relationships" xmlns:w="http://schemas.openxmlformats.org/wordprocessingml/2006/main" xmlns:w14="http://schemas.microsoft.com/office/word/2010/wordml" xmlns:w15="http://schemas.microsoft.com/office/word/2012/wordml" xmlns:w16cex="http://schemas.microsoft.com/office/word/2018/wordml/cex" xmlns:w16cid="http://schemas.microsoft.com/office/word/2016/wordml/cid" xmlns:w16="http://schemas.microsoft.com/office/word/2018/wordml" xmlns:w16se="http://schemas.microsoft.com/office/word/2015/wordml/symex" mc:Ignorable="w14 w15 w16se w16cid w16 w16cex">
   <w:docDefaults>
     <w:rPrDefault>
       <w:rPr>
@@ -6742,6 +7424,50 @@
       <w:szCs w:val="32"/>
     </w:rPr>
   </w:style>
+  <w:style w:type="paragraph" w:styleId="Titre2">
+    <w:name w:val="heading 2"/>
+    <w:basedOn w:val="Normal"/>
+    <w:next w:val="Normal"/>
+    <w:link w:val="Titre2Car"/>
+    <w:uiPriority w:val="9"/>
+    <w:unhideWhenUsed/>
+    <w:qFormat/>
+    <w:rsid w:val="00FF369B"/>
+    <w:pPr>
+      <w:keepNext/>
+      <w:keepLines/>
+      <w:spacing w:before="40" w:after="0"/>
+      <w:outlineLvl w:val="1"/>
+    </w:pPr>
+    <w:rPr>
+      <w:rFonts w:asciiTheme="majorHAnsi" w:eastAsiaTheme="majorEastAsia" w:hAnsiTheme="majorHAnsi" w:cstheme="majorBidi"/>
+      <w:color w:val="2F5496" w:themeColor="accent1" w:themeShade="BF"/>
+      <w:sz w:val="26"/>
+      <w:szCs w:val="26"/>
+    </w:rPr>
+  </w:style>
+  <w:style w:type="paragraph" w:styleId="Titre3">
+    <w:name w:val="heading 3"/>
+    <w:basedOn w:val="Normal"/>
+    <w:next w:val="Normal"/>
+    <w:link w:val="Titre3Car"/>
+    <w:uiPriority w:val="9"/>
+    <w:unhideWhenUsed/>
+    <w:qFormat/>
+    <w:rsid w:val="00812D60"/>
+    <w:pPr>
+      <w:keepNext/>
+      <w:keepLines/>
+      <w:spacing w:before="40" w:after="0"/>
+      <w:outlineLvl w:val="2"/>
+    </w:pPr>
+    <w:rPr>
+      <w:rFonts w:asciiTheme="majorHAnsi" w:eastAsiaTheme="majorEastAsia" w:hAnsiTheme="majorHAnsi" w:cstheme="majorBidi"/>
+      <w:color w:val="1F3763" w:themeColor="accent1" w:themeShade="7F"/>
+      <w:sz w:val="24"/>
+      <w:szCs w:val="24"/>
+    </w:rPr>
+  </w:style>
   <w:style w:type="character" w:default="1" w:styleId="Policepardfaut">
     <w:name w:val="Default Paragraph Font"/>
     <w:uiPriority w:val="1"/>
@@ -6899,6 +7625,83 @@
       <w:ind w:left="720"/>
       <w:contextualSpacing/>
     </w:pPr>
+  </w:style>
+  <w:style w:type="character" w:customStyle="1" w:styleId="Titre2Car">
+    <w:name w:val="Titre 2 Car"/>
+    <w:basedOn w:val="Policepardfaut"/>
+    <w:link w:val="Titre2"/>
+    <w:uiPriority w:val="9"/>
+    <w:rsid w:val="00FF369B"/>
+    <w:rPr>
+      <w:rFonts w:asciiTheme="majorHAnsi" w:eastAsiaTheme="majorEastAsia" w:hAnsiTheme="majorHAnsi" w:cstheme="majorBidi"/>
+      <w:color w:val="2F5496" w:themeColor="accent1" w:themeShade="BF"/>
+      <w:sz w:val="26"/>
+      <w:szCs w:val="26"/>
+    </w:rPr>
+  </w:style>
+  <w:style w:type="character" w:customStyle="1" w:styleId="Titre3Car">
+    <w:name w:val="Titre 3 Car"/>
+    <w:basedOn w:val="Policepardfaut"/>
+    <w:link w:val="Titre3"/>
+    <w:uiPriority w:val="9"/>
+    <w:rsid w:val="00812D60"/>
+    <w:rPr>
+      <w:rFonts w:asciiTheme="majorHAnsi" w:eastAsiaTheme="majorEastAsia" w:hAnsiTheme="majorHAnsi" w:cstheme="majorBidi"/>
+      <w:color w:val="1F3763" w:themeColor="accent1" w:themeShade="7F"/>
+      <w:sz w:val="24"/>
+      <w:szCs w:val="24"/>
+    </w:rPr>
+  </w:style>
+  <w:style w:type="paragraph" w:styleId="Notedebasdepage">
+    <w:name w:val="footnote text"/>
+    <w:basedOn w:val="Normal"/>
+    <w:link w:val="NotedebasdepageCar"/>
+    <w:uiPriority w:val="99"/>
+    <w:semiHidden/>
+    <w:unhideWhenUsed/>
+    <w:rsid w:val="009C325D"/>
+    <w:pPr>
+      <w:spacing w:after="0" w:line="240" w:lineRule="auto"/>
+    </w:pPr>
+    <w:rPr>
+      <w:sz w:val="20"/>
+      <w:szCs w:val="20"/>
+    </w:rPr>
+  </w:style>
+  <w:style w:type="character" w:customStyle="1" w:styleId="NotedebasdepageCar">
+    <w:name w:val="Note de bas de page Car"/>
+    <w:basedOn w:val="Policepardfaut"/>
+    <w:link w:val="Notedebasdepage"/>
+    <w:uiPriority w:val="99"/>
+    <w:semiHidden/>
+    <w:rsid w:val="009C325D"/>
+    <w:rPr>
+      <w:sz w:val="20"/>
+      <w:szCs w:val="20"/>
+    </w:rPr>
+  </w:style>
+  <w:style w:type="character" w:styleId="Appelnotedebasdep">
+    <w:name w:val="footnote reference"/>
+    <w:basedOn w:val="Policepardfaut"/>
+    <w:uiPriority w:val="99"/>
+    <w:semiHidden/>
+    <w:unhideWhenUsed/>
+    <w:rsid w:val="009C325D"/>
+    <w:rPr>
+      <w:vertAlign w:val="superscript"/>
+    </w:rPr>
+  </w:style>
+  <w:style w:type="character" w:styleId="Mentionnonrsolue">
+    <w:name w:val="Unresolved Mention"/>
+    <w:basedOn w:val="Policepardfaut"/>
+    <w:uiPriority w:val="99"/>
+    <w:semiHidden/>
+    <w:unhideWhenUsed/>
+    <w:rsid w:val="008C3134"/>
+    <w:rPr>
+      <w:color w:val="605E5C"/>
+      <w:shd w:val="clear" w:color="auto" w:fill="E1DFDD"/>
+    </w:rPr>
   </w:style>
 </w:styles>
 </file>
@@ -7210,7 +8013,17 @@
 </file>
 
 <file path=customXml/item2.xml><?xml version="1.0" encoding="utf-8"?>
-<b:Sources xmlns:b="http://schemas.openxmlformats.org/officeDocument/2006/bibliography" xmlns="http://schemas.openxmlformats.org/officeDocument/2006/bibliography" SelectedStyle="\APASixthEditionOfficeOnline.xsl" StyleName="APA" Version="6"/>
+<b:Sources xmlns:b="http://schemas.openxmlformats.org/officeDocument/2006/bibliography" xmlns="http://schemas.openxmlformats.org/officeDocument/2006/bibliography" SelectedStyle="\APASixthEditionOfficeOnline.xsl" StyleName="APA" Version="6">
+  <b:Source>
+    <b:Tag>Gla</b:Tag>
+    <b:SourceType>InternetSite</b:SourceType>
+    <b:Guid>{3ABBF3CD-A147-4534-B2AA-F97B32E9BEC7}</b:Guid>
+    <b:Title>Glaucome Wikipedia</b:Title>
+    <b:InternetSiteTitle>Wikipedia</b:InternetSiteTitle>
+    <b:URL>https://fr.wikipedia.org/wiki/Glaucome</b:URL>
+    <b:RefOrder>1</b:RefOrder>
+  </b:Source>
+</b:Sources>
 </file>
 
 <file path=customXml/itemProps1.xml><?xml version="1.0" encoding="utf-8"?>
@@ -7222,7 +8035,7 @@
 </file>
 
 <file path=customXml/itemProps2.xml><?xml version="1.0" encoding="utf-8"?>
-<ds:datastoreItem xmlns:ds="http://schemas.openxmlformats.org/officeDocument/2006/customXml" ds:itemID="{E74202C4-03CD-4E13-A9F8-699F2F0EA12C}">
+<ds:datastoreItem xmlns:ds="http://schemas.openxmlformats.org/officeDocument/2006/customXml" ds:itemID="{F4437233-F81B-4421-ADB4-2D4458464E1C}">
   <ds:schemaRefs>
     <ds:schemaRef ds:uri="http://schemas.openxmlformats.org/officeDocument/2006/bibliography"/>
   </ds:schemaRefs>

</xml_diff>

<commit_message>
fin explication du back
</commit_message>
<xml_diff>
--- a/report_PS6.docx
+++ b/report_PS6.docx
@@ -4180,6 +4180,7 @@
                               </w:rPr>
                               <w:t xml:space="preserve">Nom d’équipe : </w:t>
                             </w:r>
+                            <w:proofErr w:type="spellStart"/>
                             <w:r>
                               <w:rPr>
                                 <w:sz w:val="26"/>
@@ -4187,6 +4188,7 @@
                               </w:rPr>
                               <w:t>TooTiredToWork</w:t>
                             </w:r>
+                            <w:proofErr w:type="spellEnd"/>
                           </w:p>
                           <w:p>
                             <w:pPr>
@@ -4237,6 +4239,7 @@
                         </w:rPr>
                         <w:t xml:space="preserve">Nom d’équipe : </w:t>
                       </w:r>
+                      <w:proofErr w:type="spellStart"/>
                       <w:r>
                         <w:rPr>
                           <w:sz w:val="26"/>
@@ -4244,6 +4247,7 @@
                         </w:rPr>
                         <w:t>TooTiredToWork</w:t>
                       </w:r>
+                      <w:proofErr w:type="spellEnd"/>
                     </w:p>
                     <w:p>
                       <w:pPr>
@@ -4399,7 +4403,7 @@
             </w:rPr>
             <w:fldChar w:fldCharType="separate"/>
           </w:r>
-          <w:hyperlink w:anchor="_Toc40719229" w:history="1">
+          <w:hyperlink w:anchor="_Toc40781974" w:history="1">
             <w:r>
               <w:rPr>
                 <w:rStyle w:val="Lienhypertexte"/>
@@ -4428,7 +4432,7 @@
                 <w:noProof/>
                 <w:webHidden/>
               </w:rPr>
-              <w:instrText xml:space="preserve"> PAGEREF _Toc40719229 \h </w:instrText>
+              <w:instrText xml:space="preserve"> PAGEREF _Toc40781974 \h </w:instrText>
             </w:r>
             <w:r>
               <w:rPr>
@@ -4471,7 +4475,7 @@
               <w:lang w:eastAsia="fr-FR"/>
             </w:rPr>
           </w:pPr>
-          <w:hyperlink w:anchor="_Toc40719230" w:history="1">
+          <w:hyperlink w:anchor="_Toc40781975" w:history="1">
             <w:r>
               <w:rPr>
                 <w:rStyle w:val="Lienhypertexte"/>
@@ -4499,7 +4503,7 @@
                 <w:noProof/>
                 <w:webHidden/>
               </w:rPr>
-              <w:instrText xml:space="preserve"> PAGEREF _Toc40719230 \h </w:instrText>
+              <w:instrText xml:space="preserve"> PAGEREF _Toc40781975 \h </w:instrText>
             </w:r>
             <w:r>
               <w:rPr>
@@ -4542,7 +4546,7 @@
               <w:lang w:eastAsia="fr-FR"/>
             </w:rPr>
           </w:pPr>
-          <w:hyperlink w:anchor="_Toc40719231" w:history="1">
+          <w:hyperlink w:anchor="_Toc40781976" w:history="1">
             <w:r>
               <w:rPr>
                 <w:rStyle w:val="Lienhypertexte"/>
@@ -4570,7 +4574,7 @@
                 <w:noProof/>
                 <w:webHidden/>
               </w:rPr>
-              <w:instrText xml:space="preserve"> PAGEREF _Toc40719231 \h </w:instrText>
+              <w:instrText xml:space="preserve"> PAGEREF _Toc40781976 \h </w:instrText>
             </w:r>
             <w:r>
               <w:rPr>
@@ -4613,7 +4617,7 @@
               <w:lang w:eastAsia="fr-FR"/>
             </w:rPr>
           </w:pPr>
-          <w:hyperlink w:anchor="_Toc40719232" w:history="1">
+          <w:hyperlink w:anchor="_Toc40781977" w:history="1">
             <w:r>
               <w:rPr>
                 <w:rStyle w:val="Lienhypertexte"/>
@@ -4640,7 +4644,7 @@
                 <w:noProof/>
                 <w:webHidden/>
               </w:rPr>
-              <w:instrText xml:space="preserve"> PAGEREF _Toc40719232 \h </w:instrText>
+              <w:instrText xml:space="preserve"> PAGEREF _Toc40781977 \h </w:instrText>
             </w:r>
             <w:r>
               <w:rPr>
@@ -4683,7 +4687,7 @@
               <w:lang w:eastAsia="fr-FR"/>
             </w:rPr>
           </w:pPr>
-          <w:hyperlink w:anchor="_Toc40719233" w:history="1">
+          <w:hyperlink w:anchor="_Toc40781978" w:history="1">
             <w:r>
               <w:rPr>
                 <w:rStyle w:val="Lienhypertexte"/>
@@ -4710,7 +4714,7 @@
                 <w:noProof/>
                 <w:webHidden/>
               </w:rPr>
-              <w:instrText xml:space="preserve"> PAGEREF _Toc40719233 \h </w:instrText>
+              <w:instrText xml:space="preserve"> PAGEREF _Toc40781978 \h </w:instrText>
             </w:r>
             <w:r>
               <w:rPr>
@@ -4753,7 +4757,7 @@
               <w:lang w:eastAsia="fr-FR"/>
             </w:rPr>
           </w:pPr>
-          <w:hyperlink w:anchor="_Toc40719234" w:history="1">
+          <w:hyperlink w:anchor="_Toc40781979" w:history="1">
             <w:r>
               <w:rPr>
                 <w:rStyle w:val="Lienhypertexte"/>
@@ -4780,7 +4784,7 @@
                 <w:noProof/>
                 <w:webHidden/>
               </w:rPr>
-              <w:instrText xml:space="preserve"> PAGEREF _Toc40719234 \h </w:instrText>
+              <w:instrText xml:space="preserve"> PAGEREF _Toc40781979 \h </w:instrText>
             </w:r>
             <w:r>
               <w:rPr>
@@ -4823,7 +4827,7 @@
               <w:lang w:eastAsia="fr-FR"/>
             </w:rPr>
           </w:pPr>
-          <w:hyperlink w:anchor="_Toc40719235" w:history="1">
+          <w:hyperlink w:anchor="_Toc40781980" w:history="1">
             <w:r>
               <w:rPr>
                 <w:rStyle w:val="Lienhypertexte"/>
@@ -4850,7 +4854,7 @@
                 <w:noProof/>
                 <w:webHidden/>
               </w:rPr>
-              <w:instrText xml:space="preserve"> PAGEREF _Toc40719235 \h </w:instrText>
+              <w:instrText xml:space="preserve"> PAGEREF _Toc40781980 \h </w:instrText>
             </w:r>
             <w:r>
               <w:rPr>
@@ -4893,7 +4897,7 @@
               <w:lang w:eastAsia="fr-FR"/>
             </w:rPr>
           </w:pPr>
-          <w:hyperlink w:anchor="_Toc40719236" w:history="1">
+          <w:hyperlink w:anchor="_Toc40781981" w:history="1">
             <w:r>
               <w:rPr>
                 <w:rStyle w:val="Lienhypertexte"/>
@@ -4922,7 +4926,7 @@
                 <w:noProof/>
                 <w:webHidden/>
               </w:rPr>
-              <w:instrText xml:space="preserve"> PAGEREF _Toc40719236 \h </w:instrText>
+              <w:instrText xml:space="preserve"> PAGEREF _Toc40781981 \h </w:instrText>
             </w:r>
             <w:r>
               <w:rPr>
@@ -4965,7 +4969,7 @@
               <w:lang w:eastAsia="fr-FR"/>
             </w:rPr>
           </w:pPr>
-          <w:hyperlink w:anchor="_Toc40719237" w:history="1">
+          <w:hyperlink w:anchor="_Toc40781982" w:history="1">
             <w:r>
               <w:rPr>
                 <w:rStyle w:val="Lienhypertexte"/>
@@ -4993,7 +4997,7 @@
                 <w:noProof/>
                 <w:webHidden/>
               </w:rPr>
-              <w:instrText xml:space="preserve"> PAGEREF _Toc40719237 \h </w:instrText>
+              <w:instrText xml:space="preserve"> PAGEREF _Toc40781982 \h </w:instrText>
             </w:r>
             <w:r>
               <w:rPr>
@@ -5036,7 +5040,7 @@
               <w:lang w:eastAsia="fr-FR"/>
             </w:rPr>
           </w:pPr>
-          <w:hyperlink w:anchor="_Toc40719238" w:history="1">
+          <w:hyperlink w:anchor="_Toc40781983" w:history="1">
             <w:r>
               <w:rPr>
                 <w:rStyle w:val="Lienhypertexte"/>
@@ -5064,7 +5068,7 @@
                 <w:noProof/>
                 <w:webHidden/>
               </w:rPr>
-              <w:instrText xml:space="preserve"> PAGEREF _Toc40719238 \h </w:instrText>
+              <w:instrText xml:space="preserve"> PAGEREF _Toc40781983 \h </w:instrText>
             </w:r>
             <w:r>
               <w:rPr>
@@ -5107,7 +5111,7 @@
               <w:lang w:eastAsia="fr-FR"/>
             </w:rPr>
           </w:pPr>
-          <w:hyperlink w:anchor="_Toc40719239" w:history="1">
+          <w:hyperlink w:anchor="_Toc40781984" w:history="1">
             <w:r>
               <w:rPr>
                 <w:rStyle w:val="Lienhypertexte"/>
@@ -5136,7 +5140,7 @@
                 <w:noProof/>
                 <w:webHidden/>
               </w:rPr>
-              <w:instrText xml:space="preserve"> PAGEREF _Toc40719239 \h </w:instrText>
+              <w:instrText xml:space="preserve"> PAGEREF _Toc40781984 \h </w:instrText>
             </w:r>
             <w:r>
               <w:rPr>
@@ -5156,7 +5160,7 @@
                 <w:noProof/>
                 <w:webHidden/>
               </w:rPr>
-              <w:t>5</w:t>
+              <w:t>7</w:t>
             </w:r>
             <w:r>
               <w:rPr>
@@ -5179,7 +5183,7 @@
               <w:lang w:eastAsia="fr-FR"/>
             </w:rPr>
           </w:pPr>
-          <w:hyperlink w:anchor="_Toc40719240" w:history="1">
+          <w:hyperlink w:anchor="_Toc40781985" w:history="1">
             <w:r>
               <w:rPr>
                 <w:rStyle w:val="Lienhypertexte"/>
@@ -5208,7 +5212,7 @@
                 <w:noProof/>
                 <w:webHidden/>
               </w:rPr>
-              <w:instrText xml:space="preserve"> PAGEREF _Toc40719240 \h </w:instrText>
+              <w:instrText xml:space="preserve"> PAGEREF _Toc40781985 \h </w:instrText>
             </w:r>
             <w:r>
               <w:rPr>
@@ -5228,7 +5232,7 @@
                 <w:noProof/>
                 <w:webHidden/>
               </w:rPr>
-              <w:t>6</w:t>
+              <w:t>8</w:t>
             </w:r>
             <w:r>
               <w:rPr>
@@ -5251,7 +5255,7 @@
               <w:lang w:eastAsia="fr-FR"/>
             </w:rPr>
           </w:pPr>
-          <w:hyperlink w:anchor="_Toc40719241" w:history="1">
+          <w:hyperlink w:anchor="_Toc40781986" w:history="1">
             <w:r>
               <w:rPr>
                 <w:rStyle w:val="Lienhypertexte"/>
@@ -5280,7 +5284,7 @@
                 <w:noProof/>
                 <w:webHidden/>
               </w:rPr>
-              <w:instrText xml:space="preserve"> PAGEREF _Toc40719241 \h </w:instrText>
+              <w:instrText xml:space="preserve"> PAGEREF _Toc40781986 \h </w:instrText>
             </w:r>
             <w:r>
               <w:rPr>
@@ -5300,7 +5304,7 @@
                 <w:noProof/>
                 <w:webHidden/>
               </w:rPr>
-              <w:t>7</w:t>
+              <w:t>9</w:t>
             </w:r>
             <w:r>
               <w:rPr>
@@ -5323,7 +5327,7 @@
               <w:lang w:eastAsia="fr-FR"/>
             </w:rPr>
           </w:pPr>
-          <w:hyperlink w:anchor="_Toc40719242" w:history="1">
+          <w:hyperlink w:anchor="_Toc40781987" w:history="1">
             <w:r>
               <w:rPr>
                 <w:rStyle w:val="Lienhypertexte"/>
@@ -5352,7 +5356,7 @@
                 <w:noProof/>
                 <w:webHidden/>
               </w:rPr>
-              <w:instrText xml:space="preserve"> PAGEREF _Toc40719242 \h </w:instrText>
+              <w:instrText xml:space="preserve"> PAGEREF _Toc40781987 \h </w:instrText>
             </w:r>
             <w:r>
               <w:rPr>
@@ -5372,7 +5376,7 @@
                 <w:noProof/>
                 <w:webHidden/>
               </w:rPr>
-              <w:t>8</w:t>
+              <w:t>10</w:t>
             </w:r>
             <w:r>
               <w:rPr>
@@ -5395,7 +5399,7 @@
               <w:lang w:eastAsia="fr-FR"/>
             </w:rPr>
           </w:pPr>
-          <w:hyperlink w:anchor="_Toc40719243" w:history="1">
+          <w:hyperlink w:anchor="_Toc40781988" w:history="1">
             <w:r>
               <w:rPr>
                 <w:rStyle w:val="Lienhypertexte"/>
@@ -5424,7 +5428,7 @@
                 <w:noProof/>
                 <w:webHidden/>
               </w:rPr>
-              <w:instrText xml:space="preserve"> PAGEREF _Toc40719243 \h </w:instrText>
+              <w:instrText xml:space="preserve"> PAGEREF _Toc40781988 \h </w:instrText>
             </w:r>
             <w:r>
               <w:rPr>
@@ -5444,7 +5448,7 @@
                 <w:noProof/>
                 <w:webHidden/>
               </w:rPr>
-              <w:t>9</w:t>
+              <w:t>11</w:t>
             </w:r>
             <w:r>
               <w:rPr>
@@ -5545,14 +5549,30 @@
           <w:lang w:eastAsia="fr-FR"/>
         </w:rPr>
       </w:pPr>
-      <w:bookmarkStart w:id="0" w:name="_Toc40719229"/>
+      <w:bookmarkStart w:id="0" w:name="_Toc40781974"/>
       <w:r>
         <w:rPr>
           <w:rFonts w:ascii="Segoe UI" w:eastAsiaTheme="minorEastAsia" w:hAnsi="Segoe UI" w:cs="Segoe UI"/>
           <w:lang w:eastAsia="fr-FR"/>
         </w:rPr>
         <w:lastRenderedPageBreak/>
-        <w:t>Les Personas et leurs scénarios</w:t>
+        <w:t xml:space="preserve">Les </w:t>
+      </w:r>
+      <w:proofErr w:type="spellStart"/>
+      <w:r>
+        <w:rPr>
+          <w:rFonts w:ascii="Segoe UI" w:eastAsiaTheme="minorEastAsia" w:hAnsi="Segoe UI" w:cs="Segoe UI"/>
+          <w:lang w:eastAsia="fr-FR"/>
+        </w:rPr>
+        <w:t>Personas</w:t>
+      </w:r>
+      <w:proofErr w:type="spellEnd"/>
+      <w:r>
+        <w:rPr>
+          <w:rFonts w:ascii="Segoe UI" w:eastAsiaTheme="minorEastAsia" w:hAnsi="Segoe UI" w:cs="Segoe UI"/>
+          <w:lang w:eastAsia="fr-FR"/>
+        </w:rPr>
+        <w:t xml:space="preserve"> et leurs scénarios</w:t>
       </w:r>
       <w:bookmarkEnd w:id="0"/>
     </w:p>
@@ -5585,13 +5605,41 @@
         <w:rPr>
           <w:lang w:eastAsia="fr-FR"/>
         </w:rPr>
-        <w:t>Pour mener ce projet à bien, nous avons utilisé des personas ayant chacun un scénario différent.</w:t>
-      </w:r>
-      <w:r>
-        <w:rPr>
-          <w:lang w:eastAsia="fr-FR"/>
-        </w:rPr>
-        <w:t xml:space="preserve"> Nous avons à notre actif 3 personas différents. Une aide-soignante, et deux personnes </w:t>
+        <w:t xml:space="preserve">Pour mener ce projet à bien, nous avons utilisé des </w:t>
+      </w:r>
+      <w:proofErr w:type="spellStart"/>
+      <w:r>
+        <w:rPr>
+          <w:lang w:eastAsia="fr-FR"/>
+        </w:rPr>
+        <w:t>personas</w:t>
+      </w:r>
+      <w:proofErr w:type="spellEnd"/>
+      <w:r>
+        <w:rPr>
+          <w:lang w:eastAsia="fr-FR"/>
+        </w:rPr>
+        <w:t xml:space="preserve"> ayant chacun un scénario différent.</w:t>
+      </w:r>
+      <w:r>
+        <w:rPr>
+          <w:lang w:eastAsia="fr-FR"/>
+        </w:rPr>
+        <w:t xml:space="preserve"> Nous avons à notre actif 3 </w:t>
+      </w:r>
+      <w:proofErr w:type="spellStart"/>
+      <w:r>
+        <w:rPr>
+          <w:lang w:eastAsia="fr-FR"/>
+        </w:rPr>
+        <w:t>personas</w:t>
+      </w:r>
+      <w:proofErr w:type="spellEnd"/>
+      <w:r>
+        <w:rPr>
+          <w:lang w:eastAsia="fr-FR"/>
+        </w:rPr>
+        <w:t xml:space="preserve"> différents. Une aide-soignante, et deux personnes </w:t>
       </w:r>
       <w:r>
         <w:rPr>
@@ -5613,7 +5661,8 @@
           <w:lang w:eastAsia="fr-FR"/>
         </w:rPr>
       </w:pPr>
-      <w:bookmarkStart w:id="1" w:name="_Toc40719230"/>
+      <w:bookmarkStart w:id="1" w:name="_Toc40781975"/>
+      <w:proofErr w:type="spellStart"/>
       <w:r>
         <w:rPr>
           <w:lang w:eastAsia="fr-FR"/>
@@ -5621,13 +5670,22 @@
         <w:t>Dorothéa</w:t>
       </w:r>
       <w:bookmarkEnd w:id="1"/>
-    </w:p>
-    <w:p>
-      <w:r>
-        <w:rPr>
-          <w:lang w:eastAsia="fr-FR"/>
-        </w:rPr>
-        <w:t xml:space="preserve">Dorothéa a </w:t>
+      <w:proofErr w:type="spellEnd"/>
+    </w:p>
+    <w:p>
+      <w:proofErr w:type="spellStart"/>
+      <w:r>
+        <w:rPr>
+          <w:lang w:eastAsia="fr-FR"/>
+        </w:rPr>
+        <w:t>Dorothéa</w:t>
+      </w:r>
+      <w:proofErr w:type="spellEnd"/>
+      <w:r>
+        <w:rPr>
+          <w:lang w:eastAsia="fr-FR"/>
+        </w:rPr>
+        <w:t xml:space="preserve"> a </w:t>
       </w:r>
       <w:r>
         <w:t>38 ans, elle est aide-soignante et s’occupe des personnes âgées dans le centre. Elle est en charge de créer les quiz et/ou de les maintenir. Comme elle est très occupée</w:t>
@@ -5655,7 +5713,7 @@
           <w:lang w:eastAsia="fr-FR"/>
         </w:rPr>
       </w:pPr>
-      <w:bookmarkStart w:id="2" w:name="_Toc40719231"/>
+      <w:bookmarkStart w:id="2" w:name="_Toc40781976"/>
       <w:r>
         <w:rPr>
           <w:lang w:eastAsia="fr-FR"/>
@@ -5832,7 +5890,7 @@
       <w:pPr>
         <w:pStyle w:val="Titre2"/>
       </w:pPr>
-      <w:bookmarkStart w:id="3" w:name="_Toc40719232"/>
+      <w:bookmarkStart w:id="3" w:name="_Toc40781977"/>
       <w:r>
         <w:t>Léontine</w:t>
       </w:r>
@@ -5883,7 +5941,7 @@
       <w:pPr>
         <w:pStyle w:val="Titre3"/>
       </w:pPr>
-      <w:bookmarkStart w:id="4" w:name="_Toc40719233"/>
+      <w:bookmarkStart w:id="4" w:name="_Toc40781978"/>
       <w:r>
         <w:lastRenderedPageBreak/>
         <w:t>Scénario</w:t>
@@ -6111,7 +6169,7 @@
       <w:pPr>
         <w:pStyle w:val="Titre2"/>
       </w:pPr>
-      <w:bookmarkStart w:id="5" w:name="_Toc40719234"/>
+      <w:bookmarkStart w:id="5" w:name="_Toc40781979"/>
       <w:r>
         <w:t>Baudoin</w:t>
       </w:r>
@@ -6136,7 +6194,7 @@
       <w:pPr>
         <w:pStyle w:val="Titre3"/>
       </w:pPr>
-      <w:bookmarkStart w:id="6" w:name="_Toc40719235"/>
+      <w:bookmarkStart w:id="6" w:name="_Toc40781980"/>
       <w:r>
         <w:t>Scénario</w:t>
       </w:r>
@@ -6260,7 +6318,7 @@
           <w:lang w:eastAsia="fr-FR"/>
         </w:rPr>
       </w:pPr>
-      <w:bookmarkStart w:id="7" w:name="_Toc40719236"/>
+      <w:bookmarkStart w:id="7" w:name="_Toc40781981"/>
       <w:r>
         <w:rPr>
           <w:rFonts w:ascii="Segoe UI" w:hAnsi="Segoe UI" w:cs="Segoe UI"/>
@@ -6281,7 +6339,21 @@
         <w:rPr>
           <w:lang w:eastAsia="fr-FR"/>
         </w:rPr>
-        <w:t>Ce site a été réalisé dans un cadre d’apprentissage. Aussi, nous avons eu des cours sous formes de travaux pratiques pour prendre en main et comprendre le fonctionnement de la technologie utilisé : Angular. Lors de ceux-ci, nous avons vu qu’un site web était séparé en deux partie, le front et le back.</w:t>
+        <w:t xml:space="preserve">Ce site a été réalisé dans un cadre d’apprentissage. Aussi, nous avons eu des cours sous formes de travaux pratiques pour prendre en main et comprendre le fonctionnement de la technologie utilisé : </w:t>
+      </w:r>
+      <w:proofErr w:type="spellStart"/>
+      <w:r>
+        <w:rPr>
+          <w:lang w:eastAsia="fr-FR"/>
+        </w:rPr>
+        <w:t>Angular</w:t>
+      </w:r>
+      <w:proofErr w:type="spellEnd"/>
+      <w:r>
+        <w:rPr>
+          <w:lang w:eastAsia="fr-FR"/>
+        </w:rPr>
+        <w:t>. Lors de ceux-ci, nous avons vu qu’un site web était séparé en deux partie, le front et le back.</w:t>
       </w:r>
     </w:p>
     <w:p>
@@ -6314,7 +6386,7 @@
       <w:pPr>
         <w:pStyle w:val="Titre2"/>
       </w:pPr>
-      <w:bookmarkStart w:id="8" w:name="_Toc40719237"/>
+      <w:bookmarkStart w:id="8" w:name="_Toc40781982"/>
       <w:r>
         <w:rPr>
           <w:lang w:eastAsia="fr-FR"/>
@@ -6330,7 +6402,7 @@
           <w:lang w:eastAsia="fr-FR"/>
         </w:rPr>
       </w:pPr>
-      <w:bookmarkStart w:id="9" w:name="_Toc40719238"/>
+      <w:bookmarkStart w:id="9" w:name="_Toc40781983"/>
       <w:r>
         <w:rPr>
           <w:lang w:eastAsia="fr-FR"/>
@@ -6432,7 +6504,32 @@
           <w:rFonts w:cstheme="minorHAnsi"/>
           <w:lang w:eastAsia="fr-FR"/>
         </w:rPr>
-        <w:t>/theme/:id</w:t>
+        <w:t>/</w:t>
+      </w:r>
+      <w:proofErr w:type="spellStart"/>
+      <w:r>
+        <w:rPr>
+          <w:rFonts w:cstheme="minorHAnsi"/>
+          <w:lang w:eastAsia="fr-FR"/>
+        </w:rPr>
+        <w:t>theme</w:t>
+      </w:r>
+      <w:proofErr w:type="spellEnd"/>
+      <w:proofErr w:type="gramStart"/>
+      <w:r>
+        <w:rPr>
+          <w:rFonts w:cstheme="minorHAnsi"/>
+          <w:lang w:eastAsia="fr-FR"/>
+        </w:rPr>
+        <w:t>/:</w:t>
+      </w:r>
+      <w:proofErr w:type="gramEnd"/>
+      <w:r>
+        <w:rPr>
+          <w:rFonts w:cstheme="minorHAnsi"/>
+          <w:lang w:eastAsia="fr-FR"/>
+        </w:rPr>
+        <w:t>id</w:t>
       </w:r>
     </w:p>
     <w:p>
@@ -6472,12 +6569,30 @@
           <w:lang w:eastAsia="fr-FR"/>
         </w:rPr>
       </w:pPr>
-      <w:r>
-        <w:rPr>
-          <w:rFonts w:cstheme="minorHAnsi"/>
-          <w:lang w:eastAsia="fr-FR"/>
-        </w:rPr>
-        <w:t>/:theme/:id</w:t>
+      <w:proofErr w:type="gramStart"/>
+      <w:r>
+        <w:rPr>
+          <w:rFonts w:cstheme="minorHAnsi"/>
+          <w:lang w:eastAsia="fr-FR"/>
+        </w:rPr>
+        <w:t>/:</w:t>
+      </w:r>
+      <w:proofErr w:type="spellStart"/>
+      <w:r>
+        <w:rPr>
+          <w:rFonts w:cstheme="minorHAnsi"/>
+          <w:lang w:eastAsia="fr-FR"/>
+        </w:rPr>
+        <w:t>theme</w:t>
+      </w:r>
+      <w:proofErr w:type="spellEnd"/>
+      <w:proofErr w:type="gramEnd"/>
+      <w:r>
+        <w:rPr>
+          <w:rFonts w:cstheme="minorHAnsi"/>
+          <w:lang w:eastAsia="fr-FR"/>
+        </w:rPr>
+        <w:t>/:id</w:t>
       </w:r>
     </w:p>
     <w:p>
@@ -6494,6 +6609,7 @@
         </w:rPr>
         <w:t>Avec «</w:t>
       </w:r>
+      <w:proofErr w:type="gramStart"/>
       <w:r>
         <w:rPr>
           <w:rFonts w:cstheme="minorHAnsi"/>
@@ -6501,12 +6617,22 @@
         </w:rPr>
         <w:t> :</w:t>
       </w:r>
-      <w:r>
-        <w:rPr>
-          <w:rFonts w:cstheme="minorHAnsi"/>
-          <w:lang w:eastAsia="fr-FR"/>
-        </w:rPr>
-        <w:t>theme » et «</w:t>
+      <w:proofErr w:type="spellStart"/>
+      <w:r>
+        <w:rPr>
+          <w:rFonts w:cstheme="minorHAnsi"/>
+          <w:lang w:eastAsia="fr-FR"/>
+        </w:rPr>
+        <w:t>theme</w:t>
+      </w:r>
+      <w:proofErr w:type="spellEnd"/>
+      <w:proofErr w:type="gramEnd"/>
+      <w:r>
+        <w:rPr>
+          <w:rFonts w:cstheme="minorHAnsi"/>
+          <w:lang w:eastAsia="fr-FR"/>
+        </w:rPr>
+        <w:t> » et «</w:t>
       </w:r>
       <w:r>
         <w:rPr>
@@ -6565,7 +6691,23 @@
           <w:rFonts w:cstheme="minorHAnsi"/>
           <w:lang w:eastAsia="fr-FR"/>
         </w:rPr>
-        <w:t>Il suffira d’utiliser le suffixe « /add » à la fin de la route. Par exemple, si nous voulons ajouter un nouveau thème, la route utilisée sera :</w:t>
+        <w:t>Il suffira d’utiliser le suffixe « /</w:t>
+      </w:r>
+      <w:proofErr w:type="spellStart"/>
+      <w:r>
+        <w:rPr>
+          <w:rFonts w:cstheme="minorHAnsi"/>
+          <w:lang w:eastAsia="fr-FR"/>
+        </w:rPr>
+        <w:t>add</w:t>
+      </w:r>
+      <w:proofErr w:type="spellEnd"/>
+      <w:r>
+        <w:rPr>
+          <w:rFonts w:cstheme="minorHAnsi"/>
+          <w:lang w:eastAsia="fr-FR"/>
+        </w:rPr>
+        <w:t> » à la fin de la route. Par exemple, si nous voulons ajouter un nouveau thème, la route utilisée sera :</w:t>
       </w:r>
     </w:p>
     <w:p>
@@ -6581,8 +6723,17 @@
           <w:rFonts w:cstheme="minorHAnsi"/>
           <w:lang w:eastAsia="fr-FR"/>
         </w:rPr>
-        <w:t>/add</w:t>
-      </w:r>
+        <w:t>/</w:t>
+      </w:r>
+      <w:proofErr w:type="spellStart"/>
+      <w:r>
+        <w:rPr>
+          <w:rFonts w:cstheme="minorHAnsi"/>
+          <w:lang w:eastAsia="fr-FR"/>
+        </w:rPr>
+        <w:t>add</w:t>
+      </w:r>
+      <w:proofErr w:type="spellEnd"/>
     </w:p>
     <w:p>
       <w:pPr>
@@ -6622,13 +6773,40 @@
           <w:lang w:eastAsia="fr-FR"/>
         </w:rPr>
       </w:pPr>
-      <w:r>
-        <w:rPr>
-          <w:rFonts w:cstheme="minorHAnsi"/>
-          <w:lang w:eastAsia="fr-FR"/>
-        </w:rPr>
-        <w:t>/:theme/add</w:t>
-      </w:r>
+      <w:proofErr w:type="gramStart"/>
+      <w:r>
+        <w:rPr>
+          <w:rFonts w:cstheme="minorHAnsi"/>
+          <w:lang w:eastAsia="fr-FR"/>
+        </w:rPr>
+        <w:t>/:</w:t>
+      </w:r>
+      <w:proofErr w:type="spellStart"/>
+      <w:r>
+        <w:rPr>
+          <w:rFonts w:cstheme="minorHAnsi"/>
+          <w:lang w:eastAsia="fr-FR"/>
+        </w:rPr>
+        <w:t>theme</w:t>
+      </w:r>
+      <w:proofErr w:type="spellEnd"/>
+      <w:proofErr w:type="gramEnd"/>
+      <w:r>
+        <w:rPr>
+          <w:rFonts w:cstheme="minorHAnsi"/>
+          <w:lang w:eastAsia="fr-FR"/>
+        </w:rPr>
+        <w:t>/</w:t>
+      </w:r>
+      <w:proofErr w:type="spellStart"/>
+      <w:r>
+        <w:rPr>
+          <w:rFonts w:cstheme="minorHAnsi"/>
+          <w:lang w:eastAsia="fr-FR"/>
+        </w:rPr>
+        <w:t>add</w:t>
+      </w:r>
+      <w:proofErr w:type="spellEnd"/>
     </w:p>
     <w:p>
       <w:pPr>
@@ -6644,6 +6822,7 @@
         </w:rPr>
         <w:t>Avec «</w:t>
       </w:r>
+      <w:proofErr w:type="gramStart"/>
       <w:r>
         <w:rPr>
           <w:rFonts w:cstheme="minorHAnsi"/>
@@ -6651,12 +6830,22 @@
         </w:rPr>
         <w:t> :</w:t>
       </w:r>
-      <w:r>
-        <w:rPr>
-          <w:rFonts w:cstheme="minorHAnsi"/>
-          <w:lang w:eastAsia="fr-FR"/>
-        </w:rPr>
-        <w:t>theme » qui correspond au nom du thème.</w:t>
+      <w:proofErr w:type="spellStart"/>
+      <w:r>
+        <w:rPr>
+          <w:rFonts w:cstheme="minorHAnsi"/>
+          <w:lang w:eastAsia="fr-FR"/>
+        </w:rPr>
+        <w:t>theme</w:t>
+      </w:r>
+      <w:proofErr w:type="spellEnd"/>
+      <w:proofErr w:type="gramEnd"/>
+      <w:r>
+        <w:rPr>
+          <w:rFonts w:cstheme="minorHAnsi"/>
+          <w:lang w:eastAsia="fr-FR"/>
+        </w:rPr>
+        <w:t> » qui correspond au nom du thème.</w:t>
       </w:r>
     </w:p>
     <w:p>
@@ -6741,12 +6930,30 @@
           <w:lang w:eastAsia="fr-FR"/>
         </w:rPr>
       </w:pPr>
-      <w:r>
-        <w:rPr>
-          <w:rFonts w:cstheme="minorHAnsi"/>
-          <w:lang w:eastAsia="fr-FR"/>
-        </w:rPr>
-        <w:t>/:theme/:id</w:t>
+      <w:proofErr w:type="gramStart"/>
+      <w:r>
+        <w:rPr>
+          <w:rFonts w:cstheme="minorHAnsi"/>
+          <w:lang w:eastAsia="fr-FR"/>
+        </w:rPr>
+        <w:t>/:</w:t>
+      </w:r>
+      <w:proofErr w:type="spellStart"/>
+      <w:r>
+        <w:rPr>
+          <w:rFonts w:cstheme="minorHAnsi"/>
+          <w:lang w:eastAsia="fr-FR"/>
+        </w:rPr>
+        <w:t>theme</w:t>
+      </w:r>
+      <w:proofErr w:type="spellEnd"/>
+      <w:proofErr w:type="gramEnd"/>
+      <w:r>
+        <w:rPr>
+          <w:rFonts w:cstheme="minorHAnsi"/>
+          <w:lang w:eastAsia="fr-FR"/>
+        </w:rPr>
+        <w:t>/:id</w:t>
       </w:r>
     </w:p>
     <w:p>
@@ -6787,27 +6994,262 @@
           <w:lang w:eastAsia="fr-FR"/>
         </w:rPr>
       </w:pPr>
-      <w:r>
-        <w:rPr>
-          <w:rFonts w:cstheme="minorHAnsi"/>
-          <w:lang w:eastAsia="fr-FR"/>
-        </w:rPr>
-        <w:t>/:theme/:id/:label</w:t>
-      </w:r>
-    </w:p>
-    <w:p>
-      <w:pPr>
-        <w:rPr>
-          <w:rFonts w:cstheme="minorHAnsi"/>
-          <w:lang w:eastAsia="fr-FR"/>
-        </w:rPr>
-      </w:pPr>
-      <w:r>
-        <w:rPr>
-          <w:rFonts w:cstheme="minorHAnsi"/>
-          <w:lang w:eastAsia="fr-FR"/>
-        </w:rPr>
-        <w:t>Le « label » correspond à la position de la question dans la liste du quiz de nom « :id » se trouvant dans le thème de nom « :theme»</w:t>
+      <w:proofErr w:type="gramStart"/>
+      <w:r>
+        <w:rPr>
+          <w:rFonts w:cstheme="minorHAnsi"/>
+          <w:lang w:eastAsia="fr-FR"/>
+        </w:rPr>
+        <w:t>/:</w:t>
+      </w:r>
+      <w:proofErr w:type="spellStart"/>
+      <w:r>
+        <w:rPr>
+          <w:rFonts w:cstheme="minorHAnsi"/>
+          <w:lang w:eastAsia="fr-FR"/>
+        </w:rPr>
+        <w:t>theme</w:t>
+      </w:r>
+      <w:proofErr w:type="spellEnd"/>
+      <w:proofErr w:type="gramEnd"/>
+      <w:r>
+        <w:rPr>
+          <w:rFonts w:cstheme="minorHAnsi"/>
+          <w:lang w:eastAsia="fr-FR"/>
+        </w:rPr>
+        <w:t>/:id/:label</w:t>
+      </w:r>
+    </w:p>
+    <w:p>
+      <w:pPr>
+        <w:rPr>
+          <w:rFonts w:cstheme="minorHAnsi"/>
+          <w:lang w:eastAsia="fr-FR"/>
+        </w:rPr>
+      </w:pPr>
+      <w:r>
+        <w:rPr>
+          <w:rFonts w:cstheme="minorHAnsi"/>
+          <w:lang w:eastAsia="fr-FR"/>
+        </w:rPr>
+        <w:t>Le « label » correspond à la position de la question dans la liste du quiz de nom « :id » se trouvant dans le thème de nom «</w:t>
+      </w:r>
+      <w:proofErr w:type="gramStart"/>
+      <w:r>
+        <w:rPr>
+          <w:rFonts w:cstheme="minorHAnsi"/>
+          <w:lang w:eastAsia="fr-FR"/>
+        </w:rPr>
+        <w:t> :</w:t>
+      </w:r>
+      <w:proofErr w:type="spellStart"/>
+      <w:r>
+        <w:rPr>
+          <w:rFonts w:cstheme="minorHAnsi"/>
+          <w:lang w:eastAsia="fr-FR"/>
+        </w:rPr>
+        <w:t>theme</w:t>
+      </w:r>
+      <w:proofErr w:type="spellEnd"/>
+      <w:proofErr w:type="gramEnd"/>
+      <w:r>
+        <w:rPr>
+          <w:rFonts w:cstheme="minorHAnsi"/>
+          <w:lang w:eastAsia="fr-FR"/>
+        </w:rPr>
+        <w:t>»</w:t>
+      </w:r>
+    </w:p>
+    <w:p>
+      <w:pPr>
+        <w:rPr>
+          <w:rFonts w:cstheme="minorHAnsi"/>
+          <w:lang w:eastAsia="fr-FR"/>
+        </w:rPr>
+      </w:pPr>
+    </w:p>
+    <w:p>
+      <w:pPr>
+        <w:rPr>
+          <w:rFonts w:cstheme="minorHAnsi"/>
+          <w:lang w:eastAsia="fr-FR"/>
+        </w:rPr>
+      </w:pPr>
+      <w:r>
+        <w:rPr>
+          <w:rFonts w:cstheme="minorHAnsi"/>
+          <w:lang w:eastAsia="fr-FR"/>
+        </w:rPr>
+        <w:t>Pour la sauvegarde des données, nous utilisons un fichier JSON. Pour cela, nous avons des modèles d’objets, un pour le quiz, un pour le thème, et un autre pour les questions.</w:t>
+      </w:r>
+    </w:p>
+    <w:p>
+      <w:pPr>
+        <w:rPr>
+          <w:rFonts w:cstheme="minorHAnsi"/>
+          <w:lang w:eastAsia="fr-FR"/>
+        </w:rPr>
+      </w:pPr>
+      <w:r>
+        <w:rPr>
+          <w:rFonts w:cstheme="minorHAnsi"/>
+          <w:lang w:eastAsia="fr-FR"/>
+        </w:rPr>
+        <w:t>Ainsi notre fichier JSON se compose d’une liste de thème, et l’objet thème est défini de la façon suivante :</w:t>
+      </w:r>
+    </w:p>
+    <w:p>
+      <w:pPr>
+        <w:keepNext/>
+        <w:jc w:val="center"/>
+      </w:pPr>
+      <w:r>
+        <w:rPr>
+          <w:noProof/>
+        </w:rPr>
+        <w:drawing>
+          <wp:inline distT="0" distB="0" distL="0" distR="0" wp14:anchorId="49D2A594" wp14:editId="6EFB5A49">
+            <wp:extent cx="3601626" cy="2171700"/>
+            <wp:effectExtent l="0" t="0" r="0" b="0"/>
+            <wp:docPr id="11" name="Image 11"/>
+            <wp:cNvGraphicFramePr>
+              <a:graphicFrameLocks xmlns:a="http://schemas.openxmlformats.org/drawingml/2006/main" noChangeAspect="1"/>
+            </wp:cNvGraphicFramePr>
+            <a:graphic xmlns:a="http://schemas.openxmlformats.org/drawingml/2006/main">
+              <a:graphicData uri="http://schemas.openxmlformats.org/drawingml/2006/picture">
+                <pic:pic xmlns:pic="http://schemas.openxmlformats.org/drawingml/2006/picture">
+                  <pic:nvPicPr>
+                    <pic:cNvPr id="1" name=""/>
+                    <pic:cNvPicPr/>
+                  </pic:nvPicPr>
+                  <pic:blipFill>
+                    <a:blip r:embed="rId9"/>
+                    <a:stretch>
+                      <a:fillRect/>
+                    </a:stretch>
+                  </pic:blipFill>
+                  <pic:spPr>
+                    <a:xfrm>
+                      <a:off x="0" y="0"/>
+                      <a:ext cx="3615754" cy="2180219"/>
+                    </a:xfrm>
+                    <a:prstGeom prst="rect">
+                      <a:avLst/>
+                    </a:prstGeom>
+                  </pic:spPr>
+                </pic:pic>
+              </a:graphicData>
+            </a:graphic>
+          </wp:inline>
+        </w:drawing>
+      </w:r>
+    </w:p>
+    <w:p>
+      <w:pPr>
+        <w:pStyle w:val="Lgende"/>
+        <w:jc w:val="center"/>
+      </w:pPr>
+      <w:r>
+        <w:t xml:space="preserve">Figure </w:t>
+      </w:r>
+      <w:fldSimple w:instr=" SEQ Figure \* ARABIC ">
+        <w:r>
+          <w:rPr>
+            <w:noProof/>
+          </w:rPr>
+          <w:t>1</w:t>
+        </w:r>
+      </w:fldSimple>
+      <w:r>
+        <w:t>- Modèle de l'objet Thème</w:t>
+      </w:r>
+    </w:p>
+    <w:p>
+      <w:pPr>
+        <w:jc w:val="left"/>
+        <w:rPr>
+          <w:rFonts w:cstheme="minorHAnsi"/>
+          <w:lang w:eastAsia="fr-FR"/>
+        </w:rPr>
+      </w:pPr>
+      <w:r>
+        <w:rPr>
+          <w:rFonts w:cstheme="minorHAnsi"/>
+          <w:lang w:eastAsia="fr-FR"/>
+        </w:rPr>
+        <w:t>Comme on peut le voir, l’objet Thème possède un « id », qui correspond au nom du thème et d’une liste d’objet Quiz. Cet objet Quiz est</w:t>
+      </w:r>
+      <w:r>
+        <w:rPr>
+          <w:rFonts w:cstheme="minorHAnsi"/>
+          <w:lang w:eastAsia="fr-FR"/>
+        </w:rPr>
+        <w:t xml:space="preserve"> défini avec un « id », le nom du quiz, le niveau de difficulté de celui-ci et une liste de d’objet Question.</w:t>
+      </w:r>
+    </w:p>
+    <w:p>
+      <w:pPr>
+        <w:jc w:val="left"/>
+        <w:rPr>
+          <w:rFonts w:cstheme="minorHAnsi"/>
+          <w:lang w:eastAsia="fr-FR"/>
+        </w:rPr>
+      </w:pPr>
+      <w:r>
+        <w:rPr>
+          <w:rFonts w:cstheme="minorHAnsi"/>
+          <w:lang w:eastAsia="fr-FR"/>
+        </w:rPr>
+        <w:t>Une question est composée d’un « label », qui correspond à l’intitulé de la question, et de réponse. Dans notre projet, la liste des réponses est toujours de taille 4.</w:t>
+      </w:r>
+    </w:p>
+    <w:p>
+      <w:pPr>
+        <w:jc w:val="left"/>
+        <w:rPr>
+          <w:rFonts w:cstheme="minorHAnsi"/>
+          <w:lang w:eastAsia="fr-FR"/>
+        </w:rPr>
+      </w:pPr>
+      <w:r>
+        <w:rPr>
+          <w:rFonts w:cstheme="minorHAnsi"/>
+          <w:lang w:eastAsia="fr-FR"/>
+        </w:rPr>
+        <w:lastRenderedPageBreak/>
+        <w:t>Concernant les ressources, nous utilisons le modèle Quiz pour faire toutes les opérations nécessaires sur la gestion des données de l’application.</w:t>
+      </w:r>
+    </w:p>
+    <w:p>
+      <w:pPr>
+        <w:jc w:val="left"/>
+        <w:rPr>
+          <w:rFonts w:cstheme="minorHAnsi"/>
+          <w:lang w:eastAsia="fr-FR"/>
+        </w:rPr>
+      </w:pPr>
+      <w:r>
+        <w:rPr>
+          <w:rFonts w:cstheme="minorHAnsi"/>
+          <w:lang w:eastAsia="fr-FR"/>
+        </w:rPr>
+        <w:t>Nous récupérons dans le corps de la requête un objet quiz, et c’est avec le modèle du quiz que l’on peut voir s’il y a eu un changement sur le quiz. Que se soit le niveau de difficulté, un ajout de question, ou autre.</w:t>
+      </w:r>
+    </w:p>
+    <w:p>
+      <w:pPr>
+        <w:jc w:val="left"/>
+        <w:rPr>
+          <w:rFonts w:cstheme="minorHAnsi"/>
+          <w:lang w:eastAsia="fr-FR"/>
+        </w:rPr>
+      </w:pPr>
+      <w:r>
+        <w:rPr>
+          <w:rFonts w:cstheme="minorHAnsi"/>
+          <w:lang w:eastAsia="fr-FR"/>
+        </w:rPr>
+        <w:t>C’est pour cela que dans les routes de notre API, nous spécifions toujours le thème dans lequel le quiz se trouve. Comme l’objet quiz ne nous donne pas d’information sur le thème, il fallait récupérer l’information d’une autre manière.</w:t>
       </w:r>
       <w:r>
         <w:rPr>
@@ -6825,7 +7267,7 @@
           <w:lang w:eastAsia="fr-FR"/>
         </w:rPr>
       </w:pPr>
-      <w:bookmarkStart w:id="10" w:name="_Toc40719239"/>
+      <w:bookmarkStart w:id="10" w:name="_Toc40781984"/>
       <w:r>
         <w:rPr>
           <w:rFonts w:ascii="Segoe UI" w:hAnsi="Segoe UI" w:cs="Segoe UI"/>
@@ -6867,7 +7309,7 @@
           <w:lang w:eastAsia="fr-FR"/>
         </w:rPr>
       </w:pPr>
-      <w:bookmarkStart w:id="11" w:name="_Toc40719240"/>
+      <w:bookmarkStart w:id="11" w:name="_Toc40781985"/>
       <w:r>
         <w:rPr>
           <w:rFonts w:ascii="Segoe UI" w:hAnsi="Segoe UI" w:cs="Segoe UI"/>
@@ -6904,7 +7346,7 @@
           <w:lang w:eastAsia="fr-FR"/>
         </w:rPr>
       </w:pPr>
-      <w:bookmarkStart w:id="12" w:name="_Toc40719241"/>
+      <w:bookmarkStart w:id="12" w:name="_Toc40781986"/>
       <w:r>
         <w:rPr>
           <w:rFonts w:ascii="Segoe UI" w:hAnsi="Segoe UI" w:cs="Segoe UI"/>
@@ -6946,7 +7388,7 @@
           <w:lang w:eastAsia="fr-FR"/>
         </w:rPr>
       </w:pPr>
-      <w:bookmarkStart w:id="13" w:name="_Toc40719242"/>
+      <w:bookmarkStart w:id="13" w:name="_Toc40781987"/>
       <w:r>
         <w:rPr>
           <w:rFonts w:ascii="Segoe UI" w:hAnsi="Segoe UI" w:cs="Segoe UI"/>
@@ -6988,7 +7430,7 @@
           <w:lang w:eastAsia="fr-FR"/>
         </w:rPr>
       </w:pPr>
-      <w:bookmarkStart w:id="14" w:name="_Toc40719243"/>
+      <w:bookmarkStart w:id="14" w:name="_Toc40781988"/>
       <w:r>
         <w:rPr>
           <w:rFonts w:ascii="Segoe UI" w:hAnsi="Segoe UI" w:cs="Segoe UI"/>
@@ -7008,7 +7450,7 @@
       </w:pPr>
     </w:p>
     <w:sectPr>
-      <w:footerReference w:type="default" r:id="rId9"/>
+      <w:footerReference w:type="default" r:id="rId10"/>
       <w:pgSz w:w="11906" w:h="16838"/>
       <w:pgMar w:top="1417" w:right="1417" w:bottom="1417" w:left="1417" w:header="708" w:footer="708" w:gutter="0"/>
       <w:pgNumType w:start="0"/>
@@ -7158,11 +7600,16 @@
         <w:t xml:space="preserve"> </w:t>
       </w:r>
       <w:r>
-        <w:t>La cataracte est l'opacification partielle ou totale du cristallin, lentille convergente située à l'intérieur de l'œil. Cette opacification est responsable d'une baisse progressive de la vue, au début accompagné</w:t>
+        <w:t xml:space="preserve">La cataracte est l'opacification partielle ou totale du cristallin, lentille convergente située à l'intérieur de l'œil. Cette opacification est responsable d'une baisse progressive de la vue, </w:t>
+      </w:r>
+      <w:proofErr w:type="gramStart"/>
+      <w:r>
+        <w:t>au début accompagné</w:t>
       </w:r>
       <w:r>
         <w:t>e</w:t>
       </w:r>
+      <w:proofErr w:type="gramEnd"/>
       <w:r>
         <w:t xml:space="preserve"> de gêne à la lumière (photophobie).</w:t>
       </w:r>
@@ -8963,6 +9410,26 @@
       <w:ind w:left="440"/>
     </w:pPr>
   </w:style>
+  <w:style w:type="paragraph" w:styleId="Lgende">
+    <w:name w:val="caption"/>
+    <w:basedOn w:val="Normal"/>
+    <w:next w:val="Normal"/>
+    <w:uiPriority w:val="35"/>
+    <w:semiHidden/>
+    <w:unhideWhenUsed/>
+    <w:qFormat/>
+    <w:rsid w:val="00B04629"/>
+    <w:pPr>
+      <w:spacing w:after="200" w:line="240" w:lineRule="auto"/>
+    </w:pPr>
+    <w:rPr>
+      <w:i/>
+      <w:iCs/>
+      <w:color w:val="44546A" w:themeColor="text2"/>
+      <w:sz w:val="18"/>
+      <w:szCs w:val="18"/>
+    </w:rPr>
+  </w:style>
 </w:styles>
 </file>
 
@@ -9295,7 +9762,7 @@
 </file>
 
 <file path=customXml/itemProps2.xml><?xml version="1.0" encoding="utf-8"?>
-<ds:datastoreItem xmlns:ds="http://schemas.openxmlformats.org/officeDocument/2006/customXml" ds:itemID="{8119F86B-E189-4FF2-9ABC-2AAD03519D09}">
+<ds:datastoreItem xmlns:ds="http://schemas.openxmlformats.org/officeDocument/2006/customXml" ds:itemID="{85DF79C7-7325-4C09-89F6-A7C04420A1BE}">
   <ds:schemaRefs>
     <ds:schemaRef ds:uri="http://schemas.openxmlformats.org/officeDocument/2006/bibliography"/>
   </ds:schemaRefs>

</xml_diff>

<commit_message>
fix taille police + rapport
</commit_message>
<xml_diff>
--- a/report_PS6.docx
+++ b/report_PS6.docx
@@ -4385,7 +4385,7 @@
             </w:rPr>
             <w:fldChar w:fldCharType="separate"/>
           </w:r>
-          <w:hyperlink w:anchor="_Toc40803035" w:history="1">
+          <w:hyperlink w:anchor="_Toc40811056" w:history="1">
             <w:r>
               <w:rPr>
                 <w:rStyle w:val="Lienhypertexte"/>
@@ -4414,7 +4414,7 @@
                 <w:noProof/>
                 <w:webHidden/>
               </w:rPr>
-              <w:instrText xml:space="preserve"> PAGEREF _Toc40803035 \h </w:instrText>
+              <w:instrText xml:space="preserve"> PAGEREF _Toc40811056 \h </w:instrText>
             </w:r>
             <w:r>
               <w:rPr>
@@ -4457,7 +4457,7 @@
               <w:lang w:eastAsia="fr-FR"/>
             </w:rPr>
           </w:pPr>
-          <w:hyperlink w:anchor="_Toc40803036" w:history="1">
+          <w:hyperlink w:anchor="_Toc40811057" w:history="1">
             <w:r>
               <w:rPr>
                 <w:rStyle w:val="Lienhypertexte"/>
@@ -4485,7 +4485,7 @@
                 <w:noProof/>
                 <w:webHidden/>
               </w:rPr>
-              <w:instrText xml:space="preserve"> PAGEREF _Toc40803036 \h </w:instrText>
+              <w:instrText xml:space="preserve"> PAGEREF _Toc40811057 \h </w:instrText>
             </w:r>
             <w:r>
               <w:rPr>
@@ -4528,7 +4528,7 @@
               <w:lang w:eastAsia="fr-FR"/>
             </w:rPr>
           </w:pPr>
-          <w:hyperlink w:anchor="_Toc40803037" w:history="1">
+          <w:hyperlink w:anchor="_Toc40811058" w:history="1">
             <w:r>
               <w:rPr>
                 <w:rStyle w:val="Lienhypertexte"/>
@@ -4556,7 +4556,7 @@
                 <w:noProof/>
                 <w:webHidden/>
               </w:rPr>
-              <w:instrText xml:space="preserve"> PAGEREF _Toc40803037 \h </w:instrText>
+              <w:instrText xml:space="preserve"> PAGEREF _Toc40811058 \h </w:instrText>
             </w:r>
             <w:r>
               <w:rPr>
@@ -4599,7 +4599,7 @@
               <w:lang w:eastAsia="fr-FR"/>
             </w:rPr>
           </w:pPr>
-          <w:hyperlink w:anchor="_Toc40803038" w:history="1">
+          <w:hyperlink w:anchor="_Toc40811059" w:history="1">
             <w:r>
               <w:rPr>
                 <w:rStyle w:val="Lienhypertexte"/>
@@ -4626,7 +4626,7 @@
                 <w:noProof/>
                 <w:webHidden/>
               </w:rPr>
-              <w:instrText xml:space="preserve"> PAGEREF _Toc40803038 \h </w:instrText>
+              <w:instrText xml:space="preserve"> PAGEREF _Toc40811059 \h </w:instrText>
             </w:r>
             <w:r>
               <w:rPr>
@@ -4669,7 +4669,7 @@
               <w:lang w:eastAsia="fr-FR"/>
             </w:rPr>
           </w:pPr>
-          <w:hyperlink w:anchor="_Toc40803039" w:history="1">
+          <w:hyperlink w:anchor="_Toc40811060" w:history="1">
             <w:r>
               <w:rPr>
                 <w:rStyle w:val="Lienhypertexte"/>
@@ -4696,7 +4696,7 @@
                 <w:noProof/>
                 <w:webHidden/>
               </w:rPr>
-              <w:instrText xml:space="preserve"> PAGEREF _Toc40803039 \h </w:instrText>
+              <w:instrText xml:space="preserve"> PAGEREF _Toc40811060 \h </w:instrText>
             </w:r>
             <w:r>
               <w:rPr>
@@ -4739,7 +4739,7 @@
               <w:lang w:eastAsia="fr-FR"/>
             </w:rPr>
           </w:pPr>
-          <w:hyperlink w:anchor="_Toc40803040" w:history="1">
+          <w:hyperlink w:anchor="_Toc40811061" w:history="1">
             <w:r>
               <w:rPr>
                 <w:rStyle w:val="Lienhypertexte"/>
@@ -4766,7 +4766,7 @@
                 <w:noProof/>
                 <w:webHidden/>
               </w:rPr>
-              <w:instrText xml:space="preserve"> PAGEREF _Toc40803040 \h </w:instrText>
+              <w:instrText xml:space="preserve"> PAGEREF _Toc40811061 \h </w:instrText>
             </w:r>
             <w:r>
               <w:rPr>
@@ -4809,7 +4809,7 @@
               <w:lang w:eastAsia="fr-FR"/>
             </w:rPr>
           </w:pPr>
-          <w:hyperlink w:anchor="_Toc40803041" w:history="1">
+          <w:hyperlink w:anchor="_Toc40811062" w:history="1">
             <w:r>
               <w:rPr>
                 <w:rStyle w:val="Lienhypertexte"/>
@@ -4836,7 +4836,7 @@
                 <w:noProof/>
                 <w:webHidden/>
               </w:rPr>
-              <w:instrText xml:space="preserve"> PAGEREF _Toc40803041 \h </w:instrText>
+              <w:instrText xml:space="preserve"> PAGEREF _Toc40811062 \h </w:instrText>
             </w:r>
             <w:r>
               <w:rPr>
@@ -4879,7 +4879,7 @@
               <w:lang w:eastAsia="fr-FR"/>
             </w:rPr>
           </w:pPr>
-          <w:hyperlink w:anchor="_Toc40803042" w:history="1">
+          <w:hyperlink w:anchor="_Toc40811063" w:history="1">
             <w:r>
               <w:rPr>
                 <w:rStyle w:val="Lienhypertexte"/>
@@ -4908,7 +4908,7 @@
                 <w:noProof/>
                 <w:webHidden/>
               </w:rPr>
-              <w:instrText xml:space="preserve"> PAGEREF _Toc40803042 \h </w:instrText>
+              <w:instrText xml:space="preserve"> PAGEREF _Toc40811063 \h </w:instrText>
             </w:r>
             <w:r>
               <w:rPr>
@@ -4951,7 +4951,7 @@
               <w:lang w:eastAsia="fr-FR"/>
             </w:rPr>
           </w:pPr>
-          <w:hyperlink w:anchor="_Toc40803043" w:history="1">
+          <w:hyperlink w:anchor="_Toc40811064" w:history="1">
             <w:r>
               <w:rPr>
                 <w:rStyle w:val="Lienhypertexte"/>
@@ -4979,7 +4979,7 @@
                 <w:noProof/>
                 <w:webHidden/>
               </w:rPr>
-              <w:instrText xml:space="preserve"> PAGEREF _Toc40803043 \h </w:instrText>
+              <w:instrText xml:space="preserve"> PAGEREF _Toc40811064 \h </w:instrText>
             </w:r>
             <w:r>
               <w:rPr>
@@ -5022,7 +5022,7 @@
               <w:lang w:eastAsia="fr-FR"/>
             </w:rPr>
           </w:pPr>
-          <w:hyperlink w:anchor="_Toc40803044" w:history="1">
+          <w:hyperlink w:anchor="_Toc40811065" w:history="1">
             <w:r>
               <w:rPr>
                 <w:rStyle w:val="Lienhypertexte"/>
@@ -5050,7 +5050,7 @@
                 <w:noProof/>
                 <w:webHidden/>
               </w:rPr>
-              <w:instrText xml:space="preserve"> PAGEREF _Toc40803044 \h </w:instrText>
+              <w:instrText xml:space="preserve"> PAGEREF _Toc40811065 \h </w:instrText>
             </w:r>
             <w:r>
               <w:rPr>
@@ -5093,7 +5093,7 @@
               <w:lang w:eastAsia="fr-FR"/>
             </w:rPr>
           </w:pPr>
-          <w:hyperlink w:anchor="_Toc40803045" w:history="1">
+          <w:hyperlink w:anchor="_Toc40811066" w:history="1">
             <w:r>
               <w:rPr>
                 <w:rStyle w:val="Lienhypertexte"/>
@@ -5121,7 +5121,7 @@
                 <w:noProof/>
                 <w:webHidden/>
               </w:rPr>
-              <w:instrText xml:space="preserve"> PAGEREF _Toc40803045 \h </w:instrText>
+              <w:instrText xml:space="preserve"> PAGEREF _Toc40811066 \h </w:instrText>
             </w:r>
             <w:r>
               <w:rPr>
@@ -5164,7 +5164,7 @@
               <w:lang w:eastAsia="fr-FR"/>
             </w:rPr>
           </w:pPr>
-          <w:hyperlink w:anchor="_Toc40803046" w:history="1">
+          <w:hyperlink w:anchor="_Toc40811067" w:history="1">
             <w:r>
               <w:rPr>
                 <w:rStyle w:val="Lienhypertexte"/>
@@ -5192,7 +5192,7 @@
                 <w:noProof/>
                 <w:webHidden/>
               </w:rPr>
-              <w:instrText xml:space="preserve"> PAGEREF _Toc40803046 \h </w:instrText>
+              <w:instrText xml:space="preserve"> PAGEREF _Toc40811067 \h </w:instrText>
             </w:r>
             <w:r>
               <w:rPr>
@@ -5212,7 +5212,7 @@
                 <w:noProof/>
                 <w:webHidden/>
               </w:rPr>
-              <w:t>6</w:t>
+              <w:t>7</w:t>
             </w:r>
             <w:r>
               <w:rPr>
@@ -5235,7 +5235,7 @@
               <w:lang w:eastAsia="fr-FR"/>
             </w:rPr>
           </w:pPr>
-          <w:hyperlink w:anchor="_Toc40803047" w:history="1">
+          <w:hyperlink w:anchor="_Toc40811068" w:history="1">
             <w:r>
               <w:rPr>
                 <w:rStyle w:val="Lienhypertexte"/>
@@ -5264,7 +5264,7 @@
                 <w:noProof/>
                 <w:webHidden/>
               </w:rPr>
-              <w:instrText xml:space="preserve"> PAGEREF _Toc40803047 \h </w:instrText>
+              <w:instrText xml:space="preserve"> PAGEREF _Toc40811068 \h </w:instrText>
             </w:r>
             <w:r>
               <w:rPr>
@@ -5284,7 +5284,7 @@
                 <w:noProof/>
                 <w:webHidden/>
               </w:rPr>
-              <w:t>8</w:t>
+              <w:t>9</w:t>
             </w:r>
             <w:r>
               <w:rPr>
@@ -5307,7 +5307,7 @@
               <w:lang w:eastAsia="fr-FR"/>
             </w:rPr>
           </w:pPr>
-          <w:hyperlink w:anchor="_Toc40803048" w:history="1">
+          <w:hyperlink w:anchor="_Toc40811069" w:history="1">
             <w:r>
               <w:rPr>
                 <w:rStyle w:val="Lienhypertexte"/>
@@ -5336,7 +5336,7 @@
                 <w:noProof/>
                 <w:webHidden/>
               </w:rPr>
-              <w:instrText xml:space="preserve"> PAGEREF _Toc40803048 \h </w:instrText>
+              <w:instrText xml:space="preserve"> PAGEREF _Toc40811069 \h </w:instrText>
             </w:r>
             <w:r>
               <w:rPr>
@@ -5356,7 +5356,7 @@
                 <w:noProof/>
                 <w:webHidden/>
               </w:rPr>
-              <w:t>9</w:t>
+              <w:t>11</w:t>
             </w:r>
             <w:r>
               <w:rPr>
@@ -5379,7 +5379,7 @@
               <w:lang w:eastAsia="fr-FR"/>
             </w:rPr>
           </w:pPr>
-          <w:hyperlink w:anchor="_Toc40803049" w:history="1">
+          <w:hyperlink w:anchor="_Toc40811070" w:history="1">
             <w:r>
               <w:rPr>
                 <w:rStyle w:val="Lienhypertexte"/>
@@ -5408,7 +5408,7 @@
                 <w:noProof/>
                 <w:webHidden/>
               </w:rPr>
-              <w:instrText xml:space="preserve"> PAGEREF _Toc40803049 \h </w:instrText>
+              <w:instrText xml:space="preserve"> PAGEREF _Toc40811070 \h </w:instrText>
             </w:r>
             <w:r>
               <w:rPr>
@@ -5428,7 +5428,7 @@
                 <w:noProof/>
                 <w:webHidden/>
               </w:rPr>
-              <w:t>10</w:t>
+              <w:t>12</w:t>
             </w:r>
             <w:r>
               <w:rPr>
@@ -5451,7 +5451,7 @@
               <w:lang w:eastAsia="fr-FR"/>
             </w:rPr>
           </w:pPr>
-          <w:hyperlink w:anchor="_Toc40803050" w:history="1">
+          <w:hyperlink w:anchor="_Toc40811071" w:history="1">
             <w:r>
               <w:rPr>
                 <w:rStyle w:val="Lienhypertexte"/>
@@ -5480,7 +5480,7 @@
                 <w:noProof/>
                 <w:webHidden/>
               </w:rPr>
-              <w:instrText xml:space="preserve"> PAGEREF _Toc40803050 \h </w:instrText>
+              <w:instrText xml:space="preserve"> PAGEREF _Toc40811071 \h </w:instrText>
             </w:r>
             <w:r>
               <w:rPr>
@@ -5500,7 +5500,7 @@
                 <w:noProof/>
                 <w:webHidden/>
               </w:rPr>
-              <w:t>11</w:t>
+              <w:t>13</w:t>
             </w:r>
             <w:r>
               <w:rPr>
@@ -5523,7 +5523,7 @@
               <w:lang w:eastAsia="fr-FR"/>
             </w:rPr>
           </w:pPr>
-          <w:hyperlink w:anchor="_Toc40803051" w:history="1">
+          <w:hyperlink w:anchor="_Toc40811072" w:history="1">
             <w:r>
               <w:rPr>
                 <w:rStyle w:val="Lienhypertexte"/>
@@ -5552,7 +5552,7 @@
                 <w:noProof/>
                 <w:webHidden/>
               </w:rPr>
-              <w:instrText xml:space="preserve"> PAGEREF _Toc40803051 \h </w:instrText>
+              <w:instrText xml:space="preserve"> PAGEREF _Toc40811072 \h </w:instrText>
             </w:r>
             <w:r>
               <w:rPr>
@@ -5572,7 +5572,7 @@
                 <w:noProof/>
                 <w:webHidden/>
               </w:rPr>
-              <w:t>12</w:t>
+              <w:t>14</w:t>
             </w:r>
             <w:r>
               <w:rPr>
@@ -5673,7 +5673,7 @@
           <w:lang w:eastAsia="fr-FR"/>
         </w:rPr>
       </w:pPr>
-      <w:bookmarkStart w:id="0" w:name="_Toc40803035"/>
+      <w:bookmarkStart w:id="0" w:name="_Toc40811056"/>
       <w:r>
         <w:rPr>
           <w:rFonts w:ascii="Segoe UI" w:eastAsiaTheme="minorEastAsia" w:hAnsi="Segoe UI" w:cs="Segoe UI"/>
@@ -5749,21 +5749,7 @@
         <w:rPr>
           <w:lang w:eastAsia="fr-FR"/>
         </w:rPr>
-        <w:t xml:space="preserve"> Nous </w:t>
-      </w:r>
-      <w:proofErr w:type="gramStart"/>
-      <w:r>
-        <w:rPr>
-          <w:lang w:eastAsia="fr-FR"/>
-        </w:rPr>
-        <w:t>avons</w:t>
-      </w:r>
-      <w:proofErr w:type="gramEnd"/>
-      <w:r>
-        <w:rPr>
-          <w:lang w:eastAsia="fr-FR"/>
-        </w:rPr>
-        <w:t xml:space="preserve"> à notre actif 3 </w:t>
+        <w:t xml:space="preserve"> Nous avons à notre actif 3 </w:t>
       </w:r>
       <w:proofErr w:type="spellStart"/>
       <w:r>
@@ -5799,7 +5785,7 @@
           <w:lang w:eastAsia="fr-FR"/>
         </w:rPr>
       </w:pPr>
-      <w:bookmarkStart w:id="1" w:name="_Toc40803036"/>
+      <w:bookmarkStart w:id="1" w:name="_Toc40811057"/>
       <w:proofErr w:type="spellStart"/>
       <w:r>
         <w:rPr>
@@ -5851,7 +5837,7 @@
           <w:lang w:eastAsia="fr-FR"/>
         </w:rPr>
       </w:pPr>
-      <w:bookmarkStart w:id="2" w:name="_Toc40803037"/>
+      <w:bookmarkStart w:id="2" w:name="_Toc40811058"/>
       <w:r>
         <w:rPr>
           <w:lang w:eastAsia="fr-FR"/>
@@ -6028,7 +6014,7 @@
       <w:pPr>
         <w:pStyle w:val="Titre2"/>
       </w:pPr>
-      <w:bookmarkStart w:id="3" w:name="_Toc40803038"/>
+      <w:bookmarkStart w:id="3" w:name="_Toc40811059"/>
       <w:r>
         <w:t>Léontine</w:t>
       </w:r>
@@ -6061,15 +6047,7 @@
         <w:t xml:space="preserve">. </w:t>
       </w:r>
       <w:r>
-        <w:t xml:space="preserve">Elle a l’habitude d’utiliser l’outil informatique pour faire ses </w:t>
-      </w:r>
-      <w:proofErr w:type="gramStart"/>
-      <w:r>
-        <w:t>recherches</w:t>
-      </w:r>
-      <w:proofErr w:type="gramEnd"/>
-      <w:r>
-        <w:t xml:space="preserve"> personnelles. Elle veut mettre à rude épreuve ses connaissances et veut connaître ses résultats pour chaque quizz. Elle voudrait pouvoir lire les questions sans à constamment bouger la tête.</w:t>
+        <w:t>Elle a l’habitude d’utiliser l’outil informatique pour faire ses recherches personnelles. Elle veut mettre à rude épreuve ses connaissances et veut connaître ses résultats pour chaque quizz. Elle voudrait pouvoir lire les questions sans à constamment bouger la tête.</w:t>
       </w:r>
       <w:r>
         <w:t xml:space="preserve"> Elle aime créer des quiz pour ses amies grâce aux connaissances qu’elle a.</w:t>
@@ -6087,7 +6065,7 @@
       <w:pPr>
         <w:pStyle w:val="Titre3"/>
       </w:pPr>
-      <w:bookmarkStart w:id="4" w:name="_Toc40803039"/>
+      <w:bookmarkStart w:id="4" w:name="_Toc40811060"/>
       <w:r>
         <w:lastRenderedPageBreak/>
         <w:t>Scénario</w:t>
@@ -6315,7 +6293,7 @@
       <w:pPr>
         <w:pStyle w:val="Titre2"/>
       </w:pPr>
-      <w:bookmarkStart w:id="5" w:name="_Toc40803040"/>
+      <w:bookmarkStart w:id="5" w:name="_Toc40811061"/>
       <w:r>
         <w:t>Baudoin</w:t>
       </w:r>
@@ -6340,7 +6318,7 @@
       <w:pPr>
         <w:pStyle w:val="Titre3"/>
       </w:pPr>
-      <w:bookmarkStart w:id="6" w:name="_Toc40803041"/>
+      <w:bookmarkStart w:id="6" w:name="_Toc40811062"/>
       <w:r>
         <w:t>Scénario</w:t>
       </w:r>
@@ -6464,7 +6442,7 @@
           <w:lang w:eastAsia="fr-FR"/>
         </w:rPr>
       </w:pPr>
-      <w:bookmarkStart w:id="7" w:name="_Toc40803042"/>
+      <w:bookmarkStart w:id="7" w:name="_Toc40811063"/>
       <w:r>
         <w:rPr>
           <w:rFonts w:ascii="Segoe UI" w:hAnsi="Segoe UI" w:cs="Segoe UI"/>
@@ -6521,7 +6499,7 @@
           <w:lang w:eastAsia="fr-FR"/>
         </w:rPr>
       </w:pPr>
-      <w:bookmarkStart w:id="8" w:name="_Toc40803043"/>
+      <w:bookmarkStart w:id="8" w:name="_Toc40811064"/>
       <w:r>
         <w:rPr>
           <w:lang w:eastAsia="fr-FR"/>
@@ -6595,7 +6573,7 @@
           <w:lang w:eastAsia="fr-FR"/>
         </w:rPr>
       </w:pPr>
-      <w:bookmarkStart w:id="9" w:name="_Toc40803044"/>
+      <w:bookmarkStart w:id="9" w:name="_Toc40811065"/>
       <w:r>
         <w:rPr>
           <w:lang w:eastAsia="fr-FR"/>
@@ -6772,7 +6750,7 @@
           <w:lang w:eastAsia="fr-FR"/>
         </w:rPr>
       </w:pPr>
-      <w:bookmarkStart w:id="10" w:name="_Toc40803045"/>
+      <w:bookmarkStart w:id="10" w:name="_Toc40811066"/>
       <w:r>
         <w:rPr>
           <w:lang w:eastAsia="fr-FR"/>
@@ -6939,9 +6917,6 @@
       </w:r>
     </w:p>
     <w:p>
-      <w:pPr>
-        <w:pStyle w:val="Titre3"/>
-      </w:pPr>
       <w:r>
         <w:rPr>
           <w:noProof/>
@@ -7001,14 +6976,27 @@
       <w:r>
         <w:t xml:space="preserve">Figure </w:t>
       </w:r>
-      <w:fldSimple w:instr=" SEQ Figure \* ARABIC ">
-        <w:r>
-          <w:rPr>
-            <w:noProof/>
-          </w:rPr>
-          <w:t>1</w:t>
-        </w:r>
-      </w:fldSimple>
+      <w:r>
+        <w:fldChar w:fldCharType="begin"/>
+      </w:r>
+      <w:r>
+        <w:instrText xml:space="preserve"> SEQ Figure \* ARABIC </w:instrText>
+      </w:r>
+      <w:r>
+        <w:fldChar w:fldCharType="separate"/>
+      </w:r>
+      <w:r>
+        <w:rPr>
+          <w:noProof/>
+        </w:rPr>
+        <w:t>1</w:t>
+      </w:r>
+      <w:r>
+        <w:rPr>
+          <w:noProof/>
+        </w:rPr>
+        <w:fldChar w:fldCharType="end"/>
+      </w:r>
       <w:r>
         <w:t xml:space="preserve"> - Schéma représentant le fonctionnement d'un carousel</w:t>
       </w:r>
@@ -7148,7 +7136,7 @@
           <w:lang w:eastAsia="fr-FR"/>
         </w:rPr>
       </w:pPr>
-      <w:bookmarkStart w:id="11" w:name="_Toc40803046"/>
+      <w:bookmarkStart w:id="11" w:name="_Toc40811067"/>
       <w:r>
         <w:rPr>
           <w:lang w:eastAsia="fr-FR"/>
@@ -7916,14 +7904,27 @@
       <w:r>
         <w:t xml:space="preserve">Figure </w:t>
       </w:r>
-      <w:fldSimple w:instr=" SEQ Figure \* ARABIC ">
-        <w:r>
-          <w:rPr>
-            <w:noProof/>
-          </w:rPr>
-          <w:t>2</w:t>
-        </w:r>
-      </w:fldSimple>
+      <w:r>
+        <w:fldChar w:fldCharType="begin"/>
+      </w:r>
+      <w:r>
+        <w:instrText xml:space="preserve"> SEQ Figure \* ARABIC </w:instrText>
+      </w:r>
+      <w:r>
+        <w:fldChar w:fldCharType="separate"/>
+      </w:r>
+      <w:r>
+        <w:rPr>
+          <w:noProof/>
+        </w:rPr>
+        <w:t>2</w:t>
+      </w:r>
+      <w:r>
+        <w:rPr>
+          <w:noProof/>
+        </w:rPr>
+        <w:fldChar w:fldCharType="end"/>
+      </w:r>
       <w:r>
         <w:t>- Modèle de l'objet Thème</w:t>
       </w:r>
@@ -8013,7 +8014,7 @@
           <w:lang w:eastAsia="fr-FR"/>
         </w:rPr>
       </w:pPr>
-      <w:bookmarkStart w:id="12" w:name="_Toc40803047"/>
+      <w:bookmarkStart w:id="12" w:name="_Toc40811068"/>
       <w:r>
         <w:rPr>
           <w:rFonts w:ascii="Segoe UI" w:hAnsi="Segoe UI" w:cs="Segoe UI"/>
@@ -8034,6 +8035,1105 @@
     </w:p>
     <w:p>
       <w:pPr>
+        <w:pStyle w:val="Corps"/>
+        <w:tabs>
+          <w:tab w:val="left" w:pos="720"/>
+          <w:tab w:val="left" w:pos="1440"/>
+          <w:tab w:val="left" w:pos="2160"/>
+          <w:tab w:val="left" w:pos="2880"/>
+          <w:tab w:val="left" w:pos="3600"/>
+          <w:tab w:val="left" w:pos="4320"/>
+          <w:tab w:val="left" w:pos="5040"/>
+          <w:tab w:val="left" w:pos="5760"/>
+          <w:tab w:val="left" w:pos="6480"/>
+          <w:tab w:val="left" w:pos="7200"/>
+          <w:tab w:val="left" w:pos="7920"/>
+          <w:tab w:val="left" w:pos="8640"/>
+        </w:tabs>
+        <w:spacing w:after="0" w:line="240" w:lineRule="auto"/>
+        <w:rPr>
+          <w:rStyle w:val="Aucun"/>
+          <w:rFonts w:asciiTheme="minorHAnsi" w:hAnsiTheme="minorHAnsi" w:cstheme="minorHAnsi"/>
+        </w:rPr>
+      </w:pPr>
+      <w:r>
+        <w:rPr>
+          <w:rStyle w:val="Aucun"/>
+          <w:rFonts w:asciiTheme="minorHAnsi" w:hAnsiTheme="minorHAnsi" w:cstheme="minorHAnsi"/>
+        </w:rPr>
+        <w:t xml:space="preserve">L’évaluation croisée </w:t>
+      </w:r>
+      <w:r>
+        <w:rPr>
+          <w:rStyle w:val="Aucun"/>
+          <w:rFonts w:asciiTheme="minorHAnsi" w:hAnsiTheme="minorHAnsi" w:cstheme="minorHAnsi"/>
+        </w:rPr>
+        <w:t xml:space="preserve">est un moyen </w:t>
+      </w:r>
+      <w:r>
+        <w:rPr>
+          <w:rStyle w:val="Aucun"/>
+          <w:rFonts w:asciiTheme="minorHAnsi" w:hAnsiTheme="minorHAnsi" w:cstheme="minorHAnsi"/>
+        </w:rPr>
+        <w:t xml:space="preserve">qui nous </w:t>
+      </w:r>
+      <w:r>
+        <w:rPr>
+          <w:rStyle w:val="Aucun"/>
+          <w:rFonts w:asciiTheme="minorHAnsi" w:hAnsiTheme="minorHAnsi" w:cstheme="minorHAnsi"/>
+        </w:rPr>
+        <w:t>permet d’identifier</w:t>
+      </w:r>
+      <w:r>
+        <w:rPr>
+          <w:rStyle w:val="Aucun"/>
+          <w:rFonts w:asciiTheme="minorHAnsi" w:hAnsiTheme="minorHAnsi" w:cstheme="minorHAnsi"/>
+        </w:rPr>
+        <w:t xml:space="preserve"> </w:t>
+      </w:r>
+      <w:r>
+        <w:rPr>
+          <w:rStyle w:val="Aucun"/>
+          <w:rFonts w:asciiTheme="minorHAnsi" w:hAnsiTheme="minorHAnsi" w:cstheme="minorHAnsi"/>
+        </w:rPr>
+        <w:t xml:space="preserve">les problèmes les plus importants, que ce soit de l’ordre fonctionnel ou bien de la compréhension de l’application, fait avec des utilisateurs lambdas. Le but de cette démarche est d’obtenir </w:t>
+      </w:r>
+      <w:r>
+        <w:rPr>
+          <w:rStyle w:val="Aucun"/>
+          <w:rFonts w:asciiTheme="minorHAnsi" w:hAnsiTheme="minorHAnsi" w:cstheme="minorHAnsi"/>
+        </w:rPr>
+        <w:t xml:space="preserve">des retours sur </w:t>
+      </w:r>
+      <w:r>
+        <w:rPr>
+          <w:rStyle w:val="Aucun"/>
+          <w:rFonts w:asciiTheme="minorHAnsi" w:hAnsiTheme="minorHAnsi" w:cstheme="minorHAnsi"/>
+        </w:rPr>
+        <w:t>le</w:t>
+      </w:r>
+      <w:r>
+        <w:rPr>
+          <w:rStyle w:val="Aucun"/>
+          <w:rFonts w:asciiTheme="minorHAnsi" w:hAnsiTheme="minorHAnsi" w:cstheme="minorHAnsi"/>
+        </w:rPr>
+        <w:t xml:space="preserve"> site </w:t>
+      </w:r>
+      <w:r>
+        <w:rPr>
+          <w:rStyle w:val="Aucun"/>
+          <w:rFonts w:asciiTheme="minorHAnsi" w:hAnsiTheme="minorHAnsi" w:cstheme="minorHAnsi"/>
+        </w:rPr>
+        <w:t>qui permettront de le modifier afin qu’il soit plus compréhensible pour les utilisateurs</w:t>
+      </w:r>
+      <w:r>
+        <w:rPr>
+          <w:rStyle w:val="Aucun"/>
+          <w:rFonts w:asciiTheme="minorHAnsi" w:hAnsiTheme="minorHAnsi" w:cstheme="minorHAnsi"/>
+        </w:rPr>
+        <w:t>.</w:t>
+      </w:r>
+    </w:p>
+    <w:p>
+      <w:pPr>
+        <w:pStyle w:val="Corps"/>
+        <w:tabs>
+          <w:tab w:val="left" w:pos="720"/>
+          <w:tab w:val="left" w:pos="1440"/>
+          <w:tab w:val="left" w:pos="2160"/>
+          <w:tab w:val="left" w:pos="2880"/>
+          <w:tab w:val="left" w:pos="3600"/>
+          <w:tab w:val="left" w:pos="4320"/>
+          <w:tab w:val="left" w:pos="5040"/>
+          <w:tab w:val="left" w:pos="5760"/>
+          <w:tab w:val="left" w:pos="6480"/>
+          <w:tab w:val="left" w:pos="7200"/>
+          <w:tab w:val="left" w:pos="7920"/>
+          <w:tab w:val="left" w:pos="8640"/>
+        </w:tabs>
+        <w:spacing w:after="0" w:line="240" w:lineRule="auto"/>
+        <w:rPr>
+          <w:rStyle w:val="Aucun"/>
+          <w:rFonts w:asciiTheme="minorHAnsi" w:hAnsiTheme="minorHAnsi" w:cstheme="minorHAnsi"/>
+        </w:rPr>
+      </w:pPr>
+      <w:r>
+        <w:rPr>
+          <w:rStyle w:val="Aucun"/>
+          <w:rFonts w:asciiTheme="minorHAnsi" w:hAnsiTheme="minorHAnsi" w:cstheme="minorHAnsi"/>
+        </w:rPr>
+        <w:t>Pour ce projet, nous avons été mis en binôme, avec l’équipe « Oui ». Nous avons opté pour l’évaluation v2, celle où nous sommes la main de l’utilisateur. Ce choix vient juste du fait que nous ne voulions pas perdre de temps à télécharger les projets de l’autre équipe et de le mettre en place pour qu’il fonctionne. Dans des conditions normales, nous aurions évidemment choisi l’évaluation v1 en laissant le testeur sur notre machine pour qu’il teste l’application.</w:t>
+      </w:r>
+    </w:p>
+    <w:p>
+      <w:pPr>
+        <w:pStyle w:val="Corps"/>
+        <w:tabs>
+          <w:tab w:val="left" w:pos="720"/>
+          <w:tab w:val="left" w:pos="1440"/>
+          <w:tab w:val="left" w:pos="2160"/>
+          <w:tab w:val="left" w:pos="2880"/>
+          <w:tab w:val="left" w:pos="3600"/>
+          <w:tab w:val="left" w:pos="4320"/>
+          <w:tab w:val="left" w:pos="5040"/>
+          <w:tab w:val="left" w:pos="5760"/>
+          <w:tab w:val="left" w:pos="6480"/>
+          <w:tab w:val="left" w:pos="7200"/>
+          <w:tab w:val="left" w:pos="7920"/>
+          <w:tab w:val="left" w:pos="8640"/>
+        </w:tabs>
+        <w:spacing w:after="0" w:line="240" w:lineRule="auto"/>
+        <w:rPr>
+          <w:rStyle w:val="Aucun"/>
+          <w:rFonts w:asciiTheme="minorHAnsi" w:hAnsiTheme="minorHAnsi" w:cstheme="minorHAnsi"/>
+        </w:rPr>
+      </w:pPr>
+    </w:p>
+    <w:p>
+      <w:pPr>
+        <w:pStyle w:val="Corps"/>
+        <w:tabs>
+          <w:tab w:val="left" w:pos="720"/>
+          <w:tab w:val="left" w:pos="1440"/>
+          <w:tab w:val="left" w:pos="2160"/>
+          <w:tab w:val="left" w:pos="2880"/>
+          <w:tab w:val="left" w:pos="3600"/>
+          <w:tab w:val="left" w:pos="4320"/>
+          <w:tab w:val="left" w:pos="5040"/>
+          <w:tab w:val="left" w:pos="5760"/>
+          <w:tab w:val="left" w:pos="6480"/>
+          <w:tab w:val="left" w:pos="7200"/>
+          <w:tab w:val="left" w:pos="7920"/>
+          <w:tab w:val="left" w:pos="8640"/>
+        </w:tabs>
+        <w:spacing w:after="0" w:line="240" w:lineRule="auto"/>
+        <w:rPr>
+          <w:rStyle w:val="Aucun"/>
+          <w:rFonts w:asciiTheme="minorHAnsi" w:hAnsiTheme="minorHAnsi" w:cstheme="minorHAnsi"/>
+        </w:rPr>
+      </w:pPr>
+      <w:r>
+        <w:rPr>
+          <w:rStyle w:val="Aucun"/>
+          <w:rFonts w:asciiTheme="minorHAnsi" w:hAnsiTheme="minorHAnsi" w:cstheme="minorHAnsi"/>
+        </w:rPr>
+        <w:t xml:space="preserve">À la fin de celle-ci, le groupe « Oui » nous a fait un retour sur l’application </w:t>
+      </w:r>
+      <w:r>
+        <w:rPr>
+          <w:rStyle w:val="Aucun"/>
+          <w:rFonts w:asciiTheme="minorHAnsi" w:hAnsiTheme="minorHAnsi" w:cstheme="minorHAnsi"/>
+        </w:rPr>
+        <w:t>(les bons côtés</w:t>
+      </w:r>
+      <w:r>
+        <w:rPr>
+          <w:rStyle w:val="Aucun"/>
+          <w:rFonts w:asciiTheme="minorHAnsi" w:hAnsiTheme="minorHAnsi" w:cstheme="minorHAnsi"/>
+        </w:rPr>
+        <w:t xml:space="preserve">, ce </w:t>
+      </w:r>
+      <w:r>
+        <w:rPr>
+          <w:rStyle w:val="Aucun"/>
+          <w:rFonts w:asciiTheme="minorHAnsi" w:hAnsiTheme="minorHAnsi" w:cstheme="minorHAnsi"/>
+        </w:rPr>
+        <w:t>qui n’allait pas</w:t>
+      </w:r>
+      <w:r>
+        <w:rPr>
+          <w:rStyle w:val="Aucun"/>
+          <w:rFonts w:asciiTheme="minorHAnsi" w:hAnsiTheme="minorHAnsi" w:cstheme="minorHAnsi"/>
+        </w:rPr>
+        <w:t>, etc…)</w:t>
+      </w:r>
+    </w:p>
+    <w:p>
+      <w:pPr>
+        <w:pStyle w:val="Corps"/>
+        <w:tabs>
+          <w:tab w:val="left" w:pos="720"/>
+          <w:tab w:val="left" w:pos="1440"/>
+          <w:tab w:val="left" w:pos="2160"/>
+          <w:tab w:val="left" w:pos="2880"/>
+          <w:tab w:val="left" w:pos="3600"/>
+          <w:tab w:val="left" w:pos="4320"/>
+          <w:tab w:val="left" w:pos="5040"/>
+          <w:tab w:val="left" w:pos="5760"/>
+          <w:tab w:val="left" w:pos="6480"/>
+          <w:tab w:val="left" w:pos="7200"/>
+          <w:tab w:val="left" w:pos="7920"/>
+          <w:tab w:val="left" w:pos="8640"/>
+        </w:tabs>
+        <w:spacing w:after="0" w:line="240" w:lineRule="auto"/>
+        <w:rPr>
+          <w:rStyle w:val="Aucun"/>
+          <w:rFonts w:asciiTheme="minorHAnsi" w:eastAsia="Helvetica Neue" w:hAnsiTheme="minorHAnsi" w:cstheme="minorHAnsi"/>
+        </w:rPr>
+      </w:pPr>
+    </w:p>
+    <w:p>
+      <w:pPr>
+        <w:pStyle w:val="Corps"/>
+        <w:tabs>
+          <w:tab w:val="left" w:pos="720"/>
+          <w:tab w:val="left" w:pos="1440"/>
+          <w:tab w:val="left" w:pos="2160"/>
+          <w:tab w:val="left" w:pos="2880"/>
+          <w:tab w:val="left" w:pos="3600"/>
+          <w:tab w:val="left" w:pos="4320"/>
+          <w:tab w:val="left" w:pos="5040"/>
+          <w:tab w:val="left" w:pos="5760"/>
+          <w:tab w:val="left" w:pos="6480"/>
+          <w:tab w:val="left" w:pos="7200"/>
+          <w:tab w:val="left" w:pos="7920"/>
+          <w:tab w:val="left" w:pos="8640"/>
+        </w:tabs>
+        <w:spacing w:after="0" w:line="240" w:lineRule="auto"/>
+        <w:rPr>
+          <w:rStyle w:val="Aucun"/>
+          <w:rFonts w:asciiTheme="minorHAnsi" w:eastAsia="Helvetica Neue" w:hAnsiTheme="minorHAnsi" w:cstheme="minorHAnsi"/>
+        </w:rPr>
+      </w:pPr>
+      <w:r>
+        <w:rPr>
+          <w:rStyle w:val="Aucun"/>
+          <w:rFonts w:asciiTheme="minorHAnsi" w:eastAsia="Helvetica Neue" w:hAnsiTheme="minorHAnsi" w:cstheme="minorHAnsi"/>
+        </w:rPr>
+        <w:t>Nous allons donc vous expliquer les différentes remarques que nous avons eu</w:t>
+      </w:r>
+      <w:r>
+        <w:rPr>
+          <w:rStyle w:val="Aucun"/>
+          <w:rFonts w:asciiTheme="minorHAnsi" w:eastAsia="Helvetica Neue" w:hAnsiTheme="minorHAnsi" w:cstheme="minorHAnsi"/>
+        </w:rPr>
+        <w:t> :</w:t>
+      </w:r>
+    </w:p>
+    <w:p>
+      <w:pPr>
+        <w:pStyle w:val="Corps"/>
+        <w:tabs>
+          <w:tab w:val="left" w:pos="720"/>
+          <w:tab w:val="left" w:pos="1440"/>
+          <w:tab w:val="left" w:pos="2160"/>
+          <w:tab w:val="left" w:pos="2880"/>
+          <w:tab w:val="left" w:pos="3600"/>
+          <w:tab w:val="left" w:pos="4320"/>
+          <w:tab w:val="left" w:pos="5040"/>
+          <w:tab w:val="left" w:pos="5760"/>
+          <w:tab w:val="left" w:pos="6480"/>
+          <w:tab w:val="left" w:pos="7200"/>
+          <w:tab w:val="left" w:pos="7920"/>
+          <w:tab w:val="left" w:pos="8640"/>
+        </w:tabs>
+        <w:spacing w:after="0" w:line="240" w:lineRule="auto"/>
+        <w:rPr>
+          <w:rStyle w:val="Aucun"/>
+          <w:rFonts w:asciiTheme="minorHAnsi" w:eastAsia="Helvetica Neue" w:hAnsiTheme="minorHAnsi" w:cstheme="minorHAnsi"/>
+        </w:rPr>
+      </w:pPr>
+    </w:p>
+    <w:p>
+      <w:pPr>
+        <w:pStyle w:val="Corps"/>
+        <w:tabs>
+          <w:tab w:val="left" w:pos="720"/>
+          <w:tab w:val="left" w:pos="1440"/>
+          <w:tab w:val="left" w:pos="2160"/>
+          <w:tab w:val="left" w:pos="2880"/>
+          <w:tab w:val="left" w:pos="3600"/>
+          <w:tab w:val="left" w:pos="4320"/>
+          <w:tab w:val="left" w:pos="5040"/>
+          <w:tab w:val="left" w:pos="5760"/>
+          <w:tab w:val="left" w:pos="6480"/>
+          <w:tab w:val="left" w:pos="7200"/>
+          <w:tab w:val="left" w:pos="7920"/>
+          <w:tab w:val="left" w:pos="8640"/>
+        </w:tabs>
+        <w:spacing w:after="0" w:line="240" w:lineRule="auto"/>
+        <w:rPr>
+          <w:rStyle w:val="Aucun"/>
+          <w:rFonts w:asciiTheme="minorHAnsi" w:eastAsia="Helvetica Neue" w:hAnsiTheme="minorHAnsi" w:cstheme="minorHAnsi"/>
+        </w:rPr>
+      </w:pPr>
+      <w:r>
+        <w:rPr>
+          <w:rStyle w:val="Aucun"/>
+          <w:rFonts w:asciiTheme="minorHAnsi" w:eastAsia="Helvetica Neue" w:hAnsiTheme="minorHAnsi" w:cstheme="minorHAnsi"/>
+        </w:rPr>
+        <w:t xml:space="preserve">Sur le point fonctionnel, l’application répond aux besoins des différents </w:t>
+      </w:r>
+      <w:proofErr w:type="spellStart"/>
+      <w:r>
+        <w:rPr>
+          <w:rStyle w:val="Aucun"/>
+          <w:rFonts w:asciiTheme="minorHAnsi" w:eastAsia="Helvetica Neue" w:hAnsiTheme="minorHAnsi" w:cstheme="minorHAnsi"/>
+        </w:rPr>
+        <w:t>personnas</w:t>
+      </w:r>
+      <w:proofErr w:type="spellEnd"/>
+      <w:r>
+        <w:rPr>
+          <w:rStyle w:val="Aucun"/>
+          <w:rFonts w:asciiTheme="minorHAnsi" w:eastAsia="Helvetica Neue" w:hAnsiTheme="minorHAnsi" w:cstheme="minorHAnsi"/>
+        </w:rPr>
+        <w:t xml:space="preserve">. Il n’y a pas de problème particulier. On peut modifier aisément un quiz ou une question. </w:t>
+      </w:r>
+    </w:p>
+    <w:p>
+      <w:pPr>
+        <w:pStyle w:val="Corps"/>
+        <w:tabs>
+          <w:tab w:val="left" w:pos="720"/>
+          <w:tab w:val="left" w:pos="1440"/>
+          <w:tab w:val="left" w:pos="2160"/>
+          <w:tab w:val="left" w:pos="2880"/>
+          <w:tab w:val="left" w:pos="3600"/>
+          <w:tab w:val="left" w:pos="4320"/>
+          <w:tab w:val="left" w:pos="5040"/>
+          <w:tab w:val="left" w:pos="5760"/>
+          <w:tab w:val="left" w:pos="6480"/>
+          <w:tab w:val="left" w:pos="7200"/>
+          <w:tab w:val="left" w:pos="7920"/>
+          <w:tab w:val="left" w:pos="8640"/>
+        </w:tabs>
+        <w:spacing w:after="0" w:line="240" w:lineRule="auto"/>
+        <w:rPr>
+          <w:rStyle w:val="Aucun"/>
+          <w:rFonts w:asciiTheme="minorHAnsi" w:eastAsia="Helvetica Neue" w:hAnsiTheme="minorHAnsi" w:cstheme="minorHAnsi"/>
+        </w:rPr>
+      </w:pPr>
+    </w:p>
+    <w:p>
+      <w:pPr>
+        <w:pStyle w:val="Corps"/>
+        <w:tabs>
+          <w:tab w:val="left" w:pos="720"/>
+          <w:tab w:val="left" w:pos="1440"/>
+          <w:tab w:val="left" w:pos="2160"/>
+          <w:tab w:val="left" w:pos="2880"/>
+          <w:tab w:val="left" w:pos="3600"/>
+          <w:tab w:val="left" w:pos="4320"/>
+          <w:tab w:val="left" w:pos="5040"/>
+          <w:tab w:val="left" w:pos="5760"/>
+          <w:tab w:val="left" w:pos="6480"/>
+          <w:tab w:val="left" w:pos="7200"/>
+          <w:tab w:val="left" w:pos="7920"/>
+          <w:tab w:val="left" w:pos="8640"/>
+        </w:tabs>
+        <w:spacing w:after="0" w:line="240" w:lineRule="auto"/>
+        <w:rPr>
+          <w:rStyle w:val="Aucun"/>
+          <w:rFonts w:asciiTheme="minorHAnsi" w:eastAsia="Helvetica Neue" w:hAnsiTheme="minorHAnsi" w:cstheme="minorHAnsi"/>
+        </w:rPr>
+      </w:pPr>
+      <w:r>
+        <w:rPr>
+          <w:rStyle w:val="Aucun"/>
+          <w:rFonts w:asciiTheme="minorHAnsi" w:eastAsia="Helvetica Neue" w:hAnsiTheme="minorHAnsi" w:cstheme="minorHAnsi"/>
+        </w:rPr>
+        <w:t xml:space="preserve">Concernant l’IHM, l’application manque d’élément, il est certes fonctionnel, mais lorsque l’on regarde l’application, celle-ci fait « vide ». Ils ont proposé de rajouter des éléments visuels tel qu’une banderole en haut de la page pour </w:t>
+      </w:r>
+      <w:r>
+        <w:rPr>
+          <w:rStyle w:val="Aucun"/>
+          <w:rFonts w:asciiTheme="minorHAnsi" w:eastAsia="Helvetica Neue" w:hAnsiTheme="minorHAnsi" w:cstheme="minorHAnsi"/>
+        </w:rPr>
+        <w:t xml:space="preserve">combler le vide. Cependant, nous n’avons pas ajouté </w:t>
+      </w:r>
+      <w:proofErr w:type="gramStart"/>
+      <w:r>
+        <w:rPr>
+          <w:rStyle w:val="Aucun"/>
+          <w:rFonts w:asciiTheme="minorHAnsi" w:eastAsia="Helvetica Neue" w:hAnsiTheme="minorHAnsi" w:cstheme="minorHAnsi"/>
+        </w:rPr>
+        <w:t>d’ «</w:t>
+      </w:r>
+      <w:proofErr w:type="gramEnd"/>
+      <w:r>
+        <w:rPr>
+          <w:rStyle w:val="Aucun"/>
+          <w:rFonts w:asciiTheme="minorHAnsi" w:eastAsia="Helvetica Neue" w:hAnsiTheme="minorHAnsi" w:cstheme="minorHAnsi"/>
+        </w:rPr>
+        <w:t> élément » car nous voulions au maximum simplifier l’interface pour les personnes âgées en enlevant des informations non essentielles.</w:t>
+      </w:r>
+    </w:p>
+    <w:p>
+      <w:pPr>
+        <w:pStyle w:val="Corps"/>
+        <w:tabs>
+          <w:tab w:val="left" w:pos="720"/>
+          <w:tab w:val="left" w:pos="1440"/>
+          <w:tab w:val="left" w:pos="2160"/>
+          <w:tab w:val="left" w:pos="2880"/>
+          <w:tab w:val="left" w:pos="3600"/>
+          <w:tab w:val="left" w:pos="4320"/>
+          <w:tab w:val="left" w:pos="5040"/>
+          <w:tab w:val="left" w:pos="5760"/>
+          <w:tab w:val="left" w:pos="6480"/>
+          <w:tab w:val="left" w:pos="7200"/>
+          <w:tab w:val="left" w:pos="7920"/>
+          <w:tab w:val="left" w:pos="8640"/>
+        </w:tabs>
+        <w:spacing w:after="0" w:line="240" w:lineRule="auto"/>
+        <w:rPr>
+          <w:rStyle w:val="Aucun"/>
+          <w:rFonts w:asciiTheme="minorHAnsi" w:eastAsia="Helvetica Neue" w:hAnsiTheme="minorHAnsi" w:cstheme="minorHAnsi"/>
+        </w:rPr>
+      </w:pPr>
+    </w:p>
+    <w:p>
+      <w:pPr>
+        <w:pStyle w:val="Corps"/>
+        <w:tabs>
+          <w:tab w:val="left" w:pos="720"/>
+          <w:tab w:val="left" w:pos="1440"/>
+          <w:tab w:val="left" w:pos="2160"/>
+          <w:tab w:val="left" w:pos="2880"/>
+          <w:tab w:val="left" w:pos="3600"/>
+          <w:tab w:val="left" w:pos="4320"/>
+          <w:tab w:val="left" w:pos="5040"/>
+          <w:tab w:val="left" w:pos="5760"/>
+          <w:tab w:val="left" w:pos="6480"/>
+          <w:tab w:val="left" w:pos="7200"/>
+          <w:tab w:val="left" w:pos="7920"/>
+          <w:tab w:val="left" w:pos="8640"/>
+        </w:tabs>
+        <w:spacing w:after="0" w:line="240" w:lineRule="auto"/>
+        <w:rPr>
+          <w:rStyle w:val="Aucun"/>
+          <w:rFonts w:asciiTheme="minorHAnsi" w:eastAsia="Helvetica Neue" w:hAnsiTheme="minorHAnsi" w:cstheme="minorHAnsi"/>
+        </w:rPr>
+      </w:pPr>
+      <w:r>
+        <w:rPr>
+          <w:rStyle w:val="Aucun"/>
+          <w:rFonts w:asciiTheme="minorHAnsi" w:eastAsia="Helvetica Neue" w:hAnsiTheme="minorHAnsi" w:cstheme="minorHAnsi"/>
+        </w:rPr>
+        <w:t xml:space="preserve">Ils ont aussi noté </w:t>
+      </w:r>
+      <w:r>
+        <w:rPr>
+          <w:rStyle w:val="Aucun"/>
+          <w:rFonts w:asciiTheme="minorHAnsi" w:hAnsiTheme="minorHAnsi" w:cstheme="minorHAnsi"/>
+        </w:rPr>
+        <w:t>que la taille des caractères dans le pop-up qui permettent de confirmer la suppression d’un élément sur le site ne sont pas conformes à la taille que l’utilisateur a choisi dans la page de configuration mais leur taille reste fix à une taille standard</w:t>
+      </w:r>
+      <w:r>
+        <w:rPr>
+          <w:rStyle w:val="Aucun"/>
+          <w:rFonts w:asciiTheme="minorHAnsi" w:hAnsiTheme="minorHAnsi" w:cstheme="minorHAnsi"/>
+        </w:rPr>
+        <w:t xml:space="preserve"> </w:t>
+      </w:r>
+      <w:r>
+        <w:rPr>
+          <w:rStyle w:val="Aucun"/>
+          <w:rFonts w:asciiTheme="minorHAnsi" w:eastAsia="Helvetica Neue" w:hAnsiTheme="minorHAnsi" w:cstheme="minorHAnsi"/>
+        </w:rPr>
+        <w:t>comme montré ci-dessous :</w:t>
+      </w:r>
+    </w:p>
+    <w:p>
+      <w:pPr>
+        <w:pStyle w:val="Corps"/>
+        <w:tabs>
+          <w:tab w:val="left" w:pos="720"/>
+          <w:tab w:val="left" w:pos="1440"/>
+          <w:tab w:val="left" w:pos="2160"/>
+          <w:tab w:val="left" w:pos="2880"/>
+          <w:tab w:val="left" w:pos="3600"/>
+          <w:tab w:val="left" w:pos="4320"/>
+          <w:tab w:val="left" w:pos="5040"/>
+          <w:tab w:val="left" w:pos="5760"/>
+          <w:tab w:val="left" w:pos="6480"/>
+          <w:tab w:val="left" w:pos="7200"/>
+          <w:tab w:val="left" w:pos="7920"/>
+          <w:tab w:val="left" w:pos="8640"/>
+        </w:tabs>
+        <w:spacing w:after="0" w:line="240" w:lineRule="auto"/>
+        <w:rPr>
+          <w:rStyle w:val="Aucun"/>
+          <w:rFonts w:asciiTheme="minorHAnsi" w:eastAsia="Helvetica Neue" w:hAnsiTheme="minorHAnsi" w:cstheme="minorHAnsi"/>
+        </w:rPr>
+      </w:pPr>
+      <w:r>
+        <w:rPr>
+          <w:noProof/>
+        </w:rPr>
+        <w:drawing>
+          <wp:inline distT="0" distB="0" distL="0" distR="0" wp14:anchorId="03AB48EF" wp14:editId="46535B08">
+            <wp:extent cx="5760720" cy="2520950"/>
+            <wp:effectExtent l="0" t="0" r="0" b="0"/>
+            <wp:docPr id="34" name="Image 34"/>
+            <wp:cNvGraphicFramePr>
+              <a:graphicFrameLocks xmlns:a="http://schemas.openxmlformats.org/drawingml/2006/main" noChangeAspect="1"/>
+            </wp:cNvGraphicFramePr>
+            <a:graphic xmlns:a="http://schemas.openxmlformats.org/drawingml/2006/main">
+              <a:graphicData uri="http://schemas.openxmlformats.org/drawingml/2006/picture">
+                <pic:pic xmlns:pic="http://schemas.openxmlformats.org/drawingml/2006/picture">
+                  <pic:nvPicPr>
+                    <pic:cNvPr id="1" name=""/>
+                    <pic:cNvPicPr/>
+                  </pic:nvPicPr>
+                  <pic:blipFill>
+                    <a:blip r:embed="rId11"/>
+                    <a:stretch>
+                      <a:fillRect/>
+                    </a:stretch>
+                  </pic:blipFill>
+                  <pic:spPr>
+                    <a:xfrm>
+                      <a:off x="0" y="0"/>
+                      <a:ext cx="5760720" cy="2520950"/>
+                    </a:xfrm>
+                    <a:prstGeom prst="rect">
+                      <a:avLst/>
+                    </a:prstGeom>
+                  </pic:spPr>
+                </pic:pic>
+              </a:graphicData>
+            </a:graphic>
+          </wp:inline>
+        </w:drawing>
+      </w:r>
+    </w:p>
+    <w:p>
+      <w:pPr>
+        <w:pStyle w:val="Corps"/>
+        <w:tabs>
+          <w:tab w:val="left" w:pos="720"/>
+          <w:tab w:val="left" w:pos="1440"/>
+          <w:tab w:val="left" w:pos="2160"/>
+          <w:tab w:val="left" w:pos="2880"/>
+          <w:tab w:val="left" w:pos="3600"/>
+          <w:tab w:val="left" w:pos="4320"/>
+          <w:tab w:val="left" w:pos="5040"/>
+          <w:tab w:val="left" w:pos="5760"/>
+          <w:tab w:val="left" w:pos="6480"/>
+          <w:tab w:val="left" w:pos="7200"/>
+          <w:tab w:val="left" w:pos="7920"/>
+          <w:tab w:val="left" w:pos="8640"/>
+        </w:tabs>
+        <w:spacing w:after="0" w:line="240" w:lineRule="auto"/>
+        <w:rPr>
+          <w:rStyle w:val="Aucun"/>
+          <w:rFonts w:asciiTheme="minorHAnsi" w:hAnsiTheme="minorHAnsi" w:cstheme="minorHAnsi"/>
+        </w:rPr>
+      </w:pPr>
+    </w:p>
+    <w:p>
+      <w:pPr>
+        <w:pStyle w:val="Corps"/>
+        <w:tabs>
+          <w:tab w:val="left" w:pos="720"/>
+          <w:tab w:val="left" w:pos="1440"/>
+          <w:tab w:val="left" w:pos="2160"/>
+          <w:tab w:val="left" w:pos="2880"/>
+          <w:tab w:val="left" w:pos="3600"/>
+          <w:tab w:val="left" w:pos="4320"/>
+          <w:tab w:val="left" w:pos="5040"/>
+          <w:tab w:val="left" w:pos="5760"/>
+          <w:tab w:val="left" w:pos="6480"/>
+          <w:tab w:val="left" w:pos="7200"/>
+          <w:tab w:val="left" w:pos="7920"/>
+          <w:tab w:val="left" w:pos="8640"/>
+        </w:tabs>
+        <w:spacing w:after="0" w:line="240" w:lineRule="auto"/>
+        <w:rPr>
+          <w:rStyle w:val="Aucun"/>
+          <w:rFonts w:asciiTheme="minorHAnsi" w:hAnsiTheme="minorHAnsi" w:cstheme="minorHAnsi"/>
+        </w:rPr>
+      </w:pPr>
+      <w:r>
+        <w:rPr>
+          <w:rStyle w:val="Aucun"/>
+          <w:rFonts w:asciiTheme="minorHAnsi" w:hAnsiTheme="minorHAnsi" w:cstheme="minorHAnsi"/>
+        </w:rPr>
+        <w:t>Comme ce problème était rapide à résoudre, nous l’avons donc corrigé.</w:t>
+      </w:r>
+    </w:p>
+    <w:p>
+      <w:pPr>
+        <w:pStyle w:val="Corps"/>
+        <w:tabs>
+          <w:tab w:val="left" w:pos="720"/>
+          <w:tab w:val="left" w:pos="1440"/>
+          <w:tab w:val="left" w:pos="2160"/>
+          <w:tab w:val="left" w:pos="2880"/>
+          <w:tab w:val="left" w:pos="3600"/>
+          <w:tab w:val="left" w:pos="4320"/>
+          <w:tab w:val="left" w:pos="5040"/>
+          <w:tab w:val="left" w:pos="5760"/>
+          <w:tab w:val="left" w:pos="6480"/>
+          <w:tab w:val="left" w:pos="7200"/>
+          <w:tab w:val="left" w:pos="7920"/>
+          <w:tab w:val="left" w:pos="8640"/>
+        </w:tabs>
+        <w:spacing w:after="0" w:line="240" w:lineRule="auto"/>
+        <w:rPr>
+          <w:rStyle w:val="Aucun"/>
+          <w:rFonts w:asciiTheme="minorHAnsi" w:hAnsiTheme="minorHAnsi" w:cstheme="minorHAnsi"/>
+        </w:rPr>
+      </w:pPr>
+    </w:p>
+    <w:p>
+      <w:pPr>
+        <w:pStyle w:val="Corps"/>
+        <w:tabs>
+          <w:tab w:val="left" w:pos="720"/>
+          <w:tab w:val="left" w:pos="1440"/>
+          <w:tab w:val="left" w:pos="2160"/>
+          <w:tab w:val="left" w:pos="2880"/>
+          <w:tab w:val="left" w:pos="3600"/>
+          <w:tab w:val="left" w:pos="4320"/>
+          <w:tab w:val="left" w:pos="5040"/>
+          <w:tab w:val="left" w:pos="5760"/>
+          <w:tab w:val="left" w:pos="6480"/>
+          <w:tab w:val="left" w:pos="7200"/>
+          <w:tab w:val="left" w:pos="7920"/>
+          <w:tab w:val="left" w:pos="8640"/>
+        </w:tabs>
+        <w:spacing w:after="0" w:line="240" w:lineRule="auto"/>
+        <w:rPr>
+          <w:rStyle w:val="Aucun"/>
+          <w:rFonts w:asciiTheme="minorHAnsi" w:eastAsia="Helvetica Neue" w:hAnsiTheme="minorHAnsi" w:cstheme="minorHAnsi"/>
+        </w:rPr>
+      </w:pPr>
+    </w:p>
+    <w:p>
+      <w:pPr>
+        <w:pStyle w:val="Corps"/>
+        <w:tabs>
+          <w:tab w:val="left" w:pos="720"/>
+          <w:tab w:val="left" w:pos="1440"/>
+          <w:tab w:val="left" w:pos="2160"/>
+          <w:tab w:val="left" w:pos="2880"/>
+          <w:tab w:val="left" w:pos="3600"/>
+          <w:tab w:val="left" w:pos="4320"/>
+          <w:tab w:val="left" w:pos="5040"/>
+          <w:tab w:val="left" w:pos="5760"/>
+          <w:tab w:val="left" w:pos="6480"/>
+          <w:tab w:val="left" w:pos="7200"/>
+          <w:tab w:val="left" w:pos="7920"/>
+          <w:tab w:val="left" w:pos="8640"/>
+        </w:tabs>
+        <w:spacing w:after="0" w:line="240" w:lineRule="auto"/>
+        <w:rPr>
+          <w:rStyle w:val="Aucun"/>
+          <w:rFonts w:asciiTheme="minorHAnsi" w:hAnsiTheme="minorHAnsi" w:cstheme="minorHAnsi"/>
+        </w:rPr>
+      </w:pPr>
+      <w:r>
+        <w:rPr>
+          <w:rStyle w:val="Aucun"/>
+          <w:rFonts w:asciiTheme="minorHAnsi" w:hAnsiTheme="minorHAnsi" w:cstheme="minorHAnsi"/>
+        </w:rPr>
+        <w:lastRenderedPageBreak/>
+        <w:t xml:space="preserve">Nous avons </w:t>
+      </w:r>
+      <w:r>
+        <w:rPr>
+          <w:rStyle w:val="Aucun"/>
+          <w:rFonts w:asciiTheme="minorHAnsi" w:hAnsiTheme="minorHAnsi" w:cstheme="minorHAnsi"/>
+        </w:rPr>
+        <w:t xml:space="preserve">eu aussi des retours à propos de la différenciation entre les éléments cliquables et ceux </w:t>
+      </w:r>
+      <w:r>
+        <w:rPr>
+          <w:rStyle w:val="Aucun"/>
+          <w:rFonts w:asciiTheme="minorHAnsi" w:hAnsiTheme="minorHAnsi" w:cstheme="minorHAnsi"/>
+        </w:rPr>
+        <w:t>qui ne le sont pas</w:t>
+      </w:r>
+      <w:r>
+        <w:rPr>
+          <w:rStyle w:val="Aucun"/>
+          <w:rFonts w:asciiTheme="minorHAnsi" w:hAnsiTheme="minorHAnsi" w:cstheme="minorHAnsi"/>
+        </w:rPr>
+        <w:t xml:space="preserve">, et cela peut créer des confusions pour les personnes âgées alors il sera mieux de bien les guider et préciser quels sont les endroits </w:t>
+      </w:r>
+      <w:r>
+        <w:rPr>
+          <w:rStyle w:val="Aucun"/>
+          <w:rFonts w:asciiTheme="minorHAnsi" w:hAnsiTheme="minorHAnsi" w:cstheme="minorHAnsi"/>
+        </w:rPr>
+        <w:t>où</w:t>
+      </w:r>
+      <w:r>
+        <w:rPr>
+          <w:rStyle w:val="Aucun"/>
+          <w:rFonts w:asciiTheme="minorHAnsi" w:hAnsiTheme="minorHAnsi" w:cstheme="minorHAnsi"/>
+        </w:rPr>
+        <w:t xml:space="preserve"> ils doivent </w:t>
+      </w:r>
+      <w:r>
+        <w:rPr>
+          <w:rStyle w:val="Aucun"/>
+          <w:rFonts w:asciiTheme="minorHAnsi" w:hAnsiTheme="minorHAnsi" w:cstheme="minorHAnsi"/>
+        </w:rPr>
+        <w:t>cliquer.</w:t>
+      </w:r>
+      <w:r>
+        <w:rPr>
+          <w:rStyle w:val="Aucun"/>
+          <w:rFonts w:asciiTheme="minorHAnsi" w:hAnsiTheme="minorHAnsi" w:cstheme="minorHAnsi"/>
+        </w:rPr>
+        <w:t xml:space="preserve"> Comme vous pouvez le voir, la plupart de nos éléments sont dans des boites, mais quelques-unes ne sont pas cliquables. Par exemple lors du quiz, la boite où se trouve la question ne possède aucune interaction :</w:t>
+      </w:r>
+    </w:p>
+    <w:p>
+      <w:pPr>
+        <w:pStyle w:val="Corps"/>
+        <w:tabs>
+          <w:tab w:val="left" w:pos="720"/>
+          <w:tab w:val="left" w:pos="1440"/>
+          <w:tab w:val="left" w:pos="2160"/>
+          <w:tab w:val="left" w:pos="2880"/>
+          <w:tab w:val="left" w:pos="3600"/>
+          <w:tab w:val="left" w:pos="4320"/>
+          <w:tab w:val="left" w:pos="5040"/>
+          <w:tab w:val="left" w:pos="5760"/>
+          <w:tab w:val="left" w:pos="6480"/>
+          <w:tab w:val="left" w:pos="7200"/>
+          <w:tab w:val="left" w:pos="7920"/>
+          <w:tab w:val="left" w:pos="8640"/>
+        </w:tabs>
+        <w:spacing w:after="0" w:line="240" w:lineRule="auto"/>
+        <w:rPr>
+          <w:rStyle w:val="Aucun"/>
+          <w:rFonts w:asciiTheme="minorHAnsi" w:eastAsia="Helvetica Neue" w:hAnsiTheme="minorHAnsi" w:cstheme="minorHAnsi"/>
+        </w:rPr>
+      </w:pPr>
+    </w:p>
+    <w:p>
+      <w:pPr>
+        <w:pStyle w:val="Corps"/>
+        <w:tabs>
+          <w:tab w:val="left" w:pos="720"/>
+          <w:tab w:val="left" w:pos="1440"/>
+          <w:tab w:val="left" w:pos="2160"/>
+          <w:tab w:val="left" w:pos="2880"/>
+          <w:tab w:val="left" w:pos="3600"/>
+          <w:tab w:val="left" w:pos="4320"/>
+          <w:tab w:val="left" w:pos="5040"/>
+          <w:tab w:val="left" w:pos="5760"/>
+          <w:tab w:val="left" w:pos="6480"/>
+          <w:tab w:val="left" w:pos="7200"/>
+          <w:tab w:val="left" w:pos="7920"/>
+          <w:tab w:val="left" w:pos="8640"/>
+        </w:tabs>
+        <w:spacing w:after="0" w:line="240" w:lineRule="auto"/>
+        <w:rPr>
+          <w:rStyle w:val="Aucun"/>
+          <w:rFonts w:asciiTheme="minorHAnsi" w:eastAsia="Helvetica Neue" w:hAnsiTheme="minorHAnsi" w:cstheme="minorHAnsi"/>
+        </w:rPr>
+      </w:pPr>
+      <w:r>
+        <w:rPr>
+          <w:noProof/>
+        </w:rPr>
+        <w:drawing>
+          <wp:inline distT="0" distB="0" distL="0" distR="0" wp14:anchorId="2C512F68" wp14:editId="4556E89B">
+            <wp:extent cx="5760720" cy="2842895"/>
+            <wp:effectExtent l="0" t="0" r="0" b="0"/>
+            <wp:docPr id="35" name="Image 35"/>
+            <wp:cNvGraphicFramePr>
+              <a:graphicFrameLocks xmlns:a="http://schemas.openxmlformats.org/drawingml/2006/main" noChangeAspect="1"/>
+            </wp:cNvGraphicFramePr>
+            <a:graphic xmlns:a="http://schemas.openxmlformats.org/drawingml/2006/main">
+              <a:graphicData uri="http://schemas.openxmlformats.org/drawingml/2006/picture">
+                <pic:pic xmlns:pic="http://schemas.openxmlformats.org/drawingml/2006/picture">
+                  <pic:nvPicPr>
+                    <pic:cNvPr id="1" name=""/>
+                    <pic:cNvPicPr/>
+                  </pic:nvPicPr>
+                  <pic:blipFill>
+                    <a:blip r:embed="rId12"/>
+                    <a:stretch>
+                      <a:fillRect/>
+                    </a:stretch>
+                  </pic:blipFill>
+                  <pic:spPr>
+                    <a:xfrm>
+                      <a:off x="0" y="0"/>
+                      <a:ext cx="5760720" cy="2842895"/>
+                    </a:xfrm>
+                    <a:prstGeom prst="rect">
+                      <a:avLst/>
+                    </a:prstGeom>
+                  </pic:spPr>
+                </pic:pic>
+              </a:graphicData>
+            </a:graphic>
+          </wp:inline>
+        </w:drawing>
+      </w:r>
+    </w:p>
+    <w:p>
+      <w:pPr>
+        <w:pStyle w:val="Corps"/>
+        <w:tabs>
+          <w:tab w:val="left" w:pos="720"/>
+          <w:tab w:val="left" w:pos="1440"/>
+          <w:tab w:val="left" w:pos="2160"/>
+          <w:tab w:val="left" w:pos="2880"/>
+          <w:tab w:val="left" w:pos="3600"/>
+          <w:tab w:val="left" w:pos="4320"/>
+          <w:tab w:val="left" w:pos="5040"/>
+          <w:tab w:val="left" w:pos="5760"/>
+          <w:tab w:val="left" w:pos="6480"/>
+          <w:tab w:val="left" w:pos="7200"/>
+          <w:tab w:val="left" w:pos="7920"/>
+          <w:tab w:val="left" w:pos="8640"/>
+        </w:tabs>
+        <w:spacing w:after="0" w:line="240" w:lineRule="auto"/>
+        <w:rPr>
+          <w:rStyle w:val="Aucun"/>
+          <w:rFonts w:asciiTheme="minorHAnsi" w:eastAsia="Helvetica Neue" w:hAnsiTheme="minorHAnsi" w:cstheme="minorHAnsi"/>
+        </w:rPr>
+      </w:pPr>
+    </w:p>
+    <w:p>
+      <w:pPr>
+        <w:pStyle w:val="Corps"/>
+        <w:tabs>
+          <w:tab w:val="left" w:pos="720"/>
+          <w:tab w:val="left" w:pos="1440"/>
+          <w:tab w:val="left" w:pos="2160"/>
+          <w:tab w:val="left" w:pos="2880"/>
+          <w:tab w:val="left" w:pos="3600"/>
+          <w:tab w:val="left" w:pos="4320"/>
+          <w:tab w:val="left" w:pos="5040"/>
+          <w:tab w:val="left" w:pos="5760"/>
+          <w:tab w:val="left" w:pos="6480"/>
+          <w:tab w:val="left" w:pos="7200"/>
+          <w:tab w:val="left" w:pos="7920"/>
+          <w:tab w:val="left" w:pos="8640"/>
+        </w:tabs>
+        <w:spacing w:after="0" w:line="240" w:lineRule="auto"/>
+        <w:rPr>
+          <w:rStyle w:val="Aucun"/>
+          <w:rFonts w:asciiTheme="minorHAnsi" w:hAnsiTheme="minorHAnsi" w:cstheme="minorHAnsi"/>
+        </w:rPr>
+      </w:pPr>
+      <w:r>
+        <w:rPr>
+          <w:rStyle w:val="Aucun"/>
+          <w:rFonts w:asciiTheme="minorHAnsi" w:hAnsiTheme="minorHAnsi" w:cstheme="minorHAnsi"/>
+        </w:rPr>
+        <w:t>Pour palier à ce problème, il faudrait trouver un autre élément visuel qui pourrait différencier les éléments cliquables et ceux qui ne le sont pas.</w:t>
+      </w:r>
+    </w:p>
+    <w:p>
+      <w:pPr>
+        <w:pStyle w:val="Corps"/>
+        <w:tabs>
+          <w:tab w:val="left" w:pos="720"/>
+          <w:tab w:val="left" w:pos="1440"/>
+          <w:tab w:val="left" w:pos="2160"/>
+          <w:tab w:val="left" w:pos="2880"/>
+          <w:tab w:val="left" w:pos="3600"/>
+          <w:tab w:val="left" w:pos="4320"/>
+          <w:tab w:val="left" w:pos="5040"/>
+          <w:tab w:val="left" w:pos="5760"/>
+          <w:tab w:val="left" w:pos="6480"/>
+          <w:tab w:val="left" w:pos="7200"/>
+          <w:tab w:val="left" w:pos="7920"/>
+          <w:tab w:val="left" w:pos="8640"/>
+        </w:tabs>
+        <w:spacing w:after="0" w:line="240" w:lineRule="auto"/>
+        <w:rPr>
+          <w:rStyle w:val="Aucun"/>
+          <w:rFonts w:asciiTheme="minorHAnsi" w:hAnsiTheme="minorHAnsi" w:cstheme="minorHAnsi"/>
+        </w:rPr>
+      </w:pPr>
+    </w:p>
+    <w:p>
+      <w:pPr>
+        <w:pStyle w:val="Corps"/>
+        <w:tabs>
+          <w:tab w:val="left" w:pos="720"/>
+          <w:tab w:val="left" w:pos="1440"/>
+          <w:tab w:val="left" w:pos="2160"/>
+          <w:tab w:val="left" w:pos="2880"/>
+          <w:tab w:val="left" w:pos="3600"/>
+          <w:tab w:val="left" w:pos="4320"/>
+          <w:tab w:val="left" w:pos="5040"/>
+          <w:tab w:val="left" w:pos="5760"/>
+          <w:tab w:val="left" w:pos="6480"/>
+          <w:tab w:val="left" w:pos="7200"/>
+          <w:tab w:val="left" w:pos="7920"/>
+          <w:tab w:val="left" w:pos="8640"/>
+        </w:tabs>
+        <w:spacing w:after="0" w:line="240" w:lineRule="auto"/>
+        <w:rPr>
+          <w:rStyle w:val="Aucun"/>
+          <w:rFonts w:asciiTheme="minorHAnsi" w:hAnsiTheme="minorHAnsi" w:cstheme="minorHAnsi"/>
+        </w:rPr>
+      </w:pPr>
+      <w:r>
+        <w:rPr>
+          <w:rStyle w:val="Aucun"/>
+          <w:rFonts w:asciiTheme="minorHAnsi" w:hAnsiTheme="minorHAnsi" w:cstheme="minorHAnsi"/>
+        </w:rPr>
+        <w:t>Pour finir, l</w:t>
+      </w:r>
+      <w:r>
+        <w:rPr>
+          <w:rStyle w:val="Aucun"/>
+          <w:rFonts w:asciiTheme="minorHAnsi" w:hAnsiTheme="minorHAnsi" w:cstheme="minorHAnsi"/>
+        </w:rPr>
+        <w:t>a partie relecture p</w:t>
+      </w:r>
+      <w:r>
+        <w:rPr>
+          <w:rStyle w:val="Aucun"/>
+          <w:rFonts w:asciiTheme="minorHAnsi" w:hAnsiTheme="minorHAnsi" w:cstheme="minorHAnsi"/>
+        </w:rPr>
+        <w:t>ourrait</w:t>
+      </w:r>
+      <w:r>
+        <w:rPr>
+          <w:rStyle w:val="Aucun"/>
+          <w:rFonts w:asciiTheme="minorHAnsi" w:hAnsiTheme="minorHAnsi" w:cstheme="minorHAnsi"/>
+        </w:rPr>
+        <w:t xml:space="preserve"> être développé</w:t>
+      </w:r>
+      <w:r>
+        <w:rPr>
+          <w:rStyle w:val="Aucun"/>
+          <w:rFonts w:asciiTheme="minorHAnsi" w:hAnsiTheme="minorHAnsi" w:cstheme="minorHAnsi"/>
+        </w:rPr>
+        <w:t>e</w:t>
+      </w:r>
+      <w:r>
+        <w:rPr>
+          <w:rStyle w:val="Aucun"/>
+          <w:rFonts w:asciiTheme="minorHAnsi" w:hAnsiTheme="minorHAnsi" w:cstheme="minorHAnsi"/>
+        </w:rPr>
+        <w:t xml:space="preserve"> </w:t>
+      </w:r>
+      <w:r>
+        <w:rPr>
+          <w:rStyle w:val="Aucun"/>
+          <w:rFonts w:asciiTheme="minorHAnsi" w:hAnsiTheme="minorHAnsi" w:cstheme="minorHAnsi"/>
+        </w:rPr>
+        <w:t xml:space="preserve">davantage, </w:t>
+      </w:r>
+      <w:r>
+        <w:rPr>
+          <w:rStyle w:val="Aucun"/>
+          <w:rFonts w:asciiTheme="minorHAnsi" w:hAnsiTheme="minorHAnsi" w:cstheme="minorHAnsi"/>
+        </w:rPr>
+        <w:t>vu qu</w:t>
+      </w:r>
+      <w:r>
+        <w:rPr>
+          <w:rStyle w:val="Aucun"/>
+          <w:rFonts w:asciiTheme="minorHAnsi" w:hAnsiTheme="minorHAnsi" w:cstheme="minorHAnsi"/>
+        </w:rPr>
+        <w:t xml:space="preserve">e pour </w:t>
+      </w:r>
+      <w:r>
+        <w:rPr>
+          <w:rStyle w:val="Aucun"/>
+          <w:rFonts w:asciiTheme="minorHAnsi" w:hAnsiTheme="minorHAnsi" w:cstheme="minorHAnsi"/>
+        </w:rPr>
+        <w:t>l’instant</w:t>
+      </w:r>
+      <w:r>
+        <w:rPr>
+          <w:rStyle w:val="Aucun"/>
+          <w:rFonts w:asciiTheme="minorHAnsi" w:hAnsiTheme="minorHAnsi" w:cstheme="minorHAnsi"/>
+        </w:rPr>
+        <w:t>,</w:t>
+      </w:r>
+      <w:r>
+        <w:rPr>
+          <w:rStyle w:val="Aucun"/>
+          <w:rFonts w:asciiTheme="minorHAnsi" w:hAnsiTheme="minorHAnsi" w:cstheme="minorHAnsi"/>
+        </w:rPr>
+        <w:t xml:space="preserve"> </w:t>
+      </w:r>
+      <w:r>
+        <w:rPr>
+          <w:rStyle w:val="Aucun"/>
+          <w:rFonts w:asciiTheme="minorHAnsi" w:hAnsiTheme="minorHAnsi" w:cstheme="minorHAnsi"/>
+        </w:rPr>
+        <w:t>c</w:t>
+      </w:r>
+      <w:r>
+        <w:rPr>
+          <w:rStyle w:val="Aucun"/>
+          <w:rFonts w:asciiTheme="minorHAnsi" w:hAnsiTheme="minorHAnsi" w:cstheme="minorHAnsi"/>
+          <w:lang w:val="pt-PT"/>
+        </w:rPr>
+        <w:t>ela</w:t>
+      </w:r>
+      <w:r>
+        <w:rPr>
+          <w:rStyle w:val="Aucun"/>
+          <w:rFonts w:asciiTheme="minorHAnsi" w:hAnsiTheme="minorHAnsi" w:cstheme="minorHAnsi"/>
+        </w:rPr>
+        <w:t xml:space="preserve"> nous permet juste de relire toutes les questions avec les réponses correctes</w:t>
+      </w:r>
+      <w:r>
+        <w:rPr>
+          <w:rStyle w:val="Aucun"/>
+          <w:rFonts w:asciiTheme="minorHAnsi" w:hAnsiTheme="minorHAnsi" w:cstheme="minorHAnsi"/>
+        </w:rPr>
+        <w:t>.</w:t>
+      </w:r>
+    </w:p>
+    <w:p>
+      <w:pPr>
+        <w:pStyle w:val="Corps"/>
+        <w:tabs>
+          <w:tab w:val="left" w:pos="720"/>
+          <w:tab w:val="left" w:pos="1440"/>
+          <w:tab w:val="left" w:pos="2160"/>
+          <w:tab w:val="left" w:pos="2880"/>
+          <w:tab w:val="left" w:pos="3600"/>
+          <w:tab w:val="left" w:pos="4320"/>
+          <w:tab w:val="left" w:pos="5040"/>
+          <w:tab w:val="left" w:pos="5760"/>
+          <w:tab w:val="left" w:pos="6480"/>
+          <w:tab w:val="left" w:pos="7200"/>
+          <w:tab w:val="left" w:pos="7920"/>
+          <w:tab w:val="left" w:pos="8640"/>
+        </w:tabs>
+        <w:spacing w:after="0" w:line="240" w:lineRule="auto"/>
+        <w:rPr>
+          <w:rStyle w:val="Aucun"/>
+          <w:rFonts w:asciiTheme="minorHAnsi" w:eastAsia="Helvetica Neue" w:hAnsiTheme="minorHAnsi" w:cstheme="minorHAnsi"/>
+        </w:rPr>
+      </w:pPr>
+      <w:r>
+        <w:rPr>
+          <w:rStyle w:val="Aucun"/>
+          <w:rFonts w:asciiTheme="minorHAnsi" w:hAnsiTheme="minorHAnsi" w:cstheme="minorHAnsi"/>
+        </w:rPr>
+        <w:t>La piste d’amélioration serait d’ajouter la réponse de l’utilisateur et faire apparaitre une image si le choix de l’utilisateur correspond à la bonne réponse (un logo vert)</w:t>
+      </w:r>
+      <w:r>
+        <w:rPr>
+          <w:rStyle w:val="Aucun"/>
+          <w:rFonts w:asciiTheme="minorHAnsi" w:hAnsiTheme="minorHAnsi" w:cstheme="minorHAnsi"/>
+        </w:rPr>
+        <w:t xml:space="preserve"> </w:t>
+      </w:r>
+      <w:r>
+        <w:rPr>
+          <w:rStyle w:val="Aucun"/>
+          <w:rFonts w:asciiTheme="minorHAnsi" w:hAnsiTheme="minorHAnsi" w:cstheme="minorHAnsi"/>
+        </w:rPr>
+        <w:t>ou bien l’inverse (une croix rouge si cela ne correspond pas) pour chaque question du quiz.</w:t>
+      </w:r>
+    </w:p>
+    <w:p>
+      <w:pPr>
         <w:rPr>
           <w:rFonts w:ascii="Segoe UI" w:hAnsi="Segoe UI" w:cs="Segoe UI"/>
           <w:lang w:eastAsia="fr-FR"/>
@@ -8055,7 +9155,7 @@
           <w:lang w:eastAsia="fr-FR"/>
         </w:rPr>
       </w:pPr>
-      <w:bookmarkStart w:id="13" w:name="_Toc40803048"/>
+      <w:bookmarkStart w:id="13" w:name="_Toc40811069"/>
       <w:r>
         <w:rPr>
           <w:rFonts w:ascii="Segoe UI" w:hAnsi="Segoe UI" w:cs="Segoe UI"/>
@@ -8092,7 +9192,7 @@
           <w:lang w:eastAsia="fr-FR"/>
         </w:rPr>
       </w:pPr>
-      <w:bookmarkStart w:id="14" w:name="_Toc40803049"/>
+      <w:bookmarkStart w:id="14" w:name="_Toc40811070"/>
       <w:r>
         <w:rPr>
           <w:rFonts w:ascii="Segoe UI" w:hAnsi="Segoe UI" w:cs="Segoe UI"/>
@@ -8134,7 +9234,7 @@
           <w:lang w:eastAsia="fr-FR"/>
         </w:rPr>
       </w:pPr>
-      <w:bookmarkStart w:id="15" w:name="_Toc40803050"/>
+      <w:bookmarkStart w:id="15" w:name="_Toc40811071"/>
       <w:r>
         <w:rPr>
           <w:rFonts w:ascii="Segoe UI" w:hAnsi="Segoe UI" w:cs="Segoe UI"/>
@@ -8176,7 +9276,7 @@
           <w:lang w:eastAsia="fr-FR"/>
         </w:rPr>
       </w:pPr>
-      <w:bookmarkStart w:id="16" w:name="_Toc40803051"/>
+      <w:bookmarkStart w:id="16" w:name="_Toc40811072"/>
       <w:r>
         <w:rPr>
           <w:rFonts w:ascii="Segoe UI" w:hAnsi="Segoe UI" w:cs="Segoe UI"/>
@@ -8196,7 +9296,7 @@
       </w:pPr>
     </w:p>
     <w:sectPr>
-      <w:footerReference w:type="default" r:id="rId11"/>
+      <w:footerReference w:type="default" r:id="rId13"/>
       <w:pgSz w:w="11906" w:h="16838"/>
       <w:pgMar w:top="1417" w:right="1417" w:bottom="1417" w:left="1417" w:header="708" w:footer="708" w:gutter="0"/>
       <w:pgNumType w:start="0"/>
@@ -10242,6 +11342,37 @@
       <w:color w:val="2F5496" w:themeColor="accent1" w:themeShade="BF"/>
     </w:rPr>
   </w:style>
+  <w:style w:type="character" w:customStyle="1" w:styleId="Aucun">
+    <w:name w:val="Aucun"/>
+    <w:rsid w:val="00BB4513"/>
+  </w:style>
+  <w:style w:type="paragraph" w:customStyle="1" w:styleId="Corps">
+    <w:name w:val="Corps"/>
+    <w:rsid w:val="00BB4513"/>
+    <w:pPr>
+      <w:pBdr>
+        <w:top w:val="nil"/>
+        <w:left w:val="nil"/>
+        <w:bottom w:val="nil"/>
+        <w:right w:val="nil"/>
+        <w:between w:val="nil"/>
+        <w:bar w:val="nil"/>
+      </w:pBdr>
+      <w:jc w:val="both"/>
+    </w:pPr>
+    <w:rPr>
+      <w:rFonts w:ascii="Calibri" w:eastAsia="Calibri" w:hAnsi="Calibri" w:cs="Calibri"/>
+      <w:color w:val="000000"/>
+      <w:u w:color="000000"/>
+      <w:bdr w:val="nil"/>
+      <w:lang w:eastAsia="fr-FR"/>
+      <w14:textOutline w14:w="0" w14:cap="flat" w14:cmpd="sng" w14:algn="ctr">
+        <w14:noFill/>
+        <w14:prstDash w14:val="solid"/>
+        <w14:bevel/>
+      </w14:textOutline>
+    </w:rPr>
+  </w:style>
 </w:styles>
 </file>
 
@@ -10574,7 +11705,7 @@
 </file>
 
 <file path=customXml/itemProps2.xml><?xml version="1.0" encoding="utf-8"?>
-<ds:datastoreItem xmlns:ds="http://schemas.openxmlformats.org/officeDocument/2006/customXml" ds:itemID="{44878E67-26A6-46AF-B296-FCC8ED90B366}">
+<ds:datastoreItem xmlns:ds="http://schemas.openxmlformats.org/officeDocument/2006/customXml" ds:itemID="{24264862-C01A-4830-88E0-9A072152A15C}">
   <ds:schemaRefs>
     <ds:schemaRef ds:uri="http://schemas.openxmlformats.org/officeDocument/2006/bibliography"/>
   </ds:schemaRefs>

</xml_diff>

<commit_message>
saut de lignes qui servent a rien + ptites modif fin de doc
</commit_message>
<xml_diff>
--- a/report_PS6.docx
+++ b/report_PS6.docx
@@ -2459,8 +2459,18 @@
                                 <w:sz w:val="26"/>
                                 <w:szCs w:val="26"/>
                               </w:rPr>
-                              <w:t>Nom d’équipe : TooTiredToWork</w:t>
+                              <w:t xml:space="preserve">Nom d’équipe : </w:t>
                             </w:r>
+                            <w:proofErr w:type="spellStart"/>
+                            <w:r>
+                              <w:rPr>
+                                <w:rStyle w:val="Aucun"/>
+                                <w:sz w:val="26"/>
+                                <w:szCs w:val="26"/>
+                              </w:rPr>
+                              <w:t>TooTiredToWork</w:t>
+                            </w:r>
+                            <w:proofErr w:type="spellEnd"/>
                           </w:p>
                         </w:txbxContent>
                       </wps:txbx>
@@ -2489,8 +2499,18 @@
                           <w:sz w:val="26"/>
                           <w:szCs w:val="26"/>
                         </w:rPr>
-                        <w:t>Nom d’équipe : TooTiredToWork</w:t>
+                        <w:t xml:space="preserve">Nom d’équipe : </w:t>
                       </w:r>
+                      <w:proofErr w:type="spellStart"/>
+                      <w:r>
+                        <w:rPr>
+                          <w:rStyle w:val="Aucun"/>
+                          <w:sz w:val="26"/>
+                          <w:szCs w:val="26"/>
+                        </w:rPr>
+                        <w:t>TooTiredToWork</w:t>
+                      </w:r>
+                      <w:proofErr w:type="spellEnd"/>
                     </w:p>
                   </w:txbxContent>
                 </v:textbox>
@@ -2560,10 +2580,10 @@
         <mc:AlternateContent>
           <mc:Choice Requires="wps">
             <w:drawing>
-              <wp:anchor distT="0" distB="0" distL="0" distR="0" simplePos="0" relativeHeight="251661312" behindDoc="0" locked="0" layoutInCell="1" allowOverlap="1" wp14:anchorId="6303FB78" wp14:editId="2AD3263A">
+              <wp:anchor distT="0" distB="0" distL="0" distR="0" simplePos="0" relativeHeight="251661312" behindDoc="0" locked="0" layoutInCell="1" allowOverlap="1" wp14:anchorId="6303FB78" wp14:editId="1296B5B0">
                 <wp:simplePos x="0" y="0"/>
                 <wp:positionH relativeFrom="page">
-                  <wp:posOffset>3878580</wp:posOffset>
+                  <wp:posOffset>3754755</wp:posOffset>
                 </wp:positionH>
                 <wp:positionV relativeFrom="margin">
                   <wp:align>bottom</wp:align>
@@ -2702,7 +2722,7 @@
           </mc:Choice>
           <mc:Fallback>
             <w:pict>
-              <v:shape w14:anchorId="6303FB78" id="_x0000_s1028" type="#_x0000_t202" alt="Zone de texte 32" style="position:absolute;left:0;text-align:left;margin-left:305.4pt;margin-top:0;width:4in;height:66.6pt;z-index:251661312;visibility:visible;mso-wrap-style:square;mso-height-percent:0;mso-wrap-distance-left:0;mso-wrap-distance-top:0;mso-wrap-distance-right:0;mso-wrap-distance-bottom:0;mso-position-horizontal:absolute;mso-position-horizontal-relative:page;mso-position-vertical:bottom;mso-position-vertical-relative:margin;mso-height-percent:0;mso-height-relative:margin;v-text-anchor:bottom" o:gfxdata="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" filled="f" stroked="f" strokeweight="1pt">
+              <v:shape w14:anchorId="6303FB78" id="_x0000_s1028" type="#_x0000_t202" alt="Zone de texte 32" style="position:absolute;left:0;text-align:left;margin-left:295.65pt;margin-top:0;width:4in;height:66.6pt;z-index:251661312;visibility:visible;mso-wrap-style:square;mso-height-percent:0;mso-wrap-distance-left:0;mso-wrap-distance-top:0;mso-wrap-distance-right:0;mso-wrap-distance-bottom:0;mso-position-horizontal:absolute;mso-position-horizontal-relative:page;mso-position-vertical:bottom;mso-position-vertical-relative:margin;mso-height-percent:0;mso-height-relative:margin;v-text-anchor:bottom" o:gfxdata="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" filled="f" stroked="f" strokeweight="1pt">
                 <v:stroke miterlimit="4"/>
                 <v:textbox inset="0,0,0,0">
                   <w:txbxContent>
@@ -2878,7 +2898,7 @@
           <w:r>
             <w:fldChar w:fldCharType="separate"/>
           </w:r>
-          <w:hyperlink w:anchor="_Toc40893631" w:history="1">
+          <w:hyperlink w:anchor="_Toc40897996" w:history="1">
             <w:r>
               <w:rPr>
                 <w:rStyle w:val="Lienhypertexte"/>
@@ -2906,7 +2926,7 @@
                 <w:noProof/>
                 <w:webHidden/>
               </w:rPr>
-              <w:instrText xml:space="preserve"> PAGEREF _Toc40893631 \h </w:instrText>
+              <w:instrText xml:space="preserve"> PAGEREF _Toc40897996 \h </w:instrText>
             </w:r>
             <w:r>
               <w:rPr>
@@ -2947,7 +2967,7 @@
               <w:bdr w:val="none" w:sz="0" w:space="0" w:color="auto"/>
             </w:rPr>
           </w:pPr>
-          <w:hyperlink w:anchor="_Toc40893632" w:history="1">
+          <w:hyperlink w:anchor="_Toc40897997" w:history="1">
             <w:r>
               <w:rPr>
                 <w:rStyle w:val="Lienhypertexte"/>
@@ -2974,7 +2994,7 @@
                 <w:noProof/>
                 <w:webHidden/>
               </w:rPr>
-              <w:instrText xml:space="preserve"> PAGEREF _Toc40893632 \h </w:instrText>
+              <w:instrText xml:space="preserve"> PAGEREF _Toc40897997 \h </w:instrText>
             </w:r>
             <w:r>
               <w:rPr>
@@ -3015,7 +3035,7 @@
               <w:bdr w:val="none" w:sz="0" w:space="0" w:color="auto"/>
             </w:rPr>
           </w:pPr>
-          <w:hyperlink w:anchor="_Toc40893633" w:history="1">
+          <w:hyperlink w:anchor="_Toc40897998" w:history="1">
             <w:r>
               <w:rPr>
                 <w:rStyle w:val="Lienhypertexte"/>
@@ -3042,7 +3062,7 @@
                 <w:noProof/>
                 <w:webHidden/>
               </w:rPr>
-              <w:instrText xml:space="preserve"> PAGEREF _Toc40893633 \h </w:instrText>
+              <w:instrText xml:space="preserve"> PAGEREF _Toc40897998 \h </w:instrText>
             </w:r>
             <w:r>
               <w:rPr>
@@ -3083,7 +3103,7 @@
               <w:bdr w:val="none" w:sz="0" w:space="0" w:color="auto"/>
             </w:rPr>
           </w:pPr>
-          <w:hyperlink w:anchor="_Toc40893634" w:history="1">
+          <w:hyperlink w:anchor="_Toc40897999" w:history="1">
             <w:r>
               <w:rPr>
                 <w:rStyle w:val="Lienhypertexte"/>
@@ -3110,7 +3130,7 @@
                 <w:noProof/>
                 <w:webHidden/>
               </w:rPr>
-              <w:instrText xml:space="preserve"> PAGEREF _Toc40893634 \h </w:instrText>
+              <w:instrText xml:space="preserve"> PAGEREF _Toc40897999 \h </w:instrText>
             </w:r>
             <w:r>
               <w:rPr>
@@ -3151,7 +3171,7 @@
               <w:bdr w:val="none" w:sz="0" w:space="0" w:color="auto"/>
             </w:rPr>
           </w:pPr>
-          <w:hyperlink w:anchor="_Toc40893635" w:history="1">
+          <w:hyperlink w:anchor="_Toc40898000" w:history="1">
             <w:r>
               <w:rPr>
                 <w:rStyle w:val="Lienhypertexte"/>
@@ -3178,7 +3198,7 @@
                 <w:noProof/>
                 <w:webHidden/>
               </w:rPr>
-              <w:instrText xml:space="preserve"> PAGEREF _Toc40893635 \h </w:instrText>
+              <w:instrText xml:space="preserve"> PAGEREF _Toc40898000 \h </w:instrText>
             </w:r>
             <w:r>
               <w:rPr>
@@ -3198,7 +3218,7 @@
                 <w:noProof/>
                 <w:webHidden/>
               </w:rPr>
-              <w:t>4</w:t>
+              <w:t>3</w:t>
             </w:r>
             <w:r>
               <w:rPr>
@@ -3219,7 +3239,7 @@
               <w:bdr w:val="none" w:sz="0" w:space="0" w:color="auto"/>
             </w:rPr>
           </w:pPr>
-          <w:hyperlink w:anchor="_Toc40893636" w:history="1">
+          <w:hyperlink w:anchor="_Toc40898001" w:history="1">
             <w:r>
               <w:rPr>
                 <w:rStyle w:val="Lienhypertexte"/>
@@ -3246,7 +3266,7 @@
                 <w:noProof/>
                 <w:webHidden/>
               </w:rPr>
-              <w:instrText xml:space="preserve"> PAGEREF _Toc40893636 \h </w:instrText>
+              <w:instrText xml:space="preserve"> PAGEREF _Toc40898001 \h </w:instrText>
             </w:r>
             <w:r>
               <w:rPr>
@@ -3266,7 +3286,7 @@
                 <w:noProof/>
                 <w:webHidden/>
               </w:rPr>
-              <w:t>4</w:t>
+              <w:t>3</w:t>
             </w:r>
             <w:r>
               <w:rPr>
@@ -3287,7 +3307,7 @@
               <w:bdr w:val="none" w:sz="0" w:space="0" w:color="auto"/>
             </w:rPr>
           </w:pPr>
-          <w:hyperlink w:anchor="_Toc40893637" w:history="1">
+          <w:hyperlink w:anchor="_Toc40898002" w:history="1">
             <w:r>
               <w:rPr>
                 <w:rStyle w:val="Lienhypertexte"/>
@@ -3314,7 +3334,7 @@
                 <w:noProof/>
                 <w:webHidden/>
               </w:rPr>
-              <w:instrText xml:space="preserve"> PAGEREF _Toc40893637 \h </w:instrText>
+              <w:instrText xml:space="preserve"> PAGEREF _Toc40898002 \h </w:instrText>
             </w:r>
             <w:r>
               <w:rPr>
@@ -3334,7 +3354,7 @@
                 <w:noProof/>
                 <w:webHidden/>
               </w:rPr>
-              <w:t>4</w:t>
+              <w:t>3</w:t>
             </w:r>
             <w:r>
               <w:rPr>
@@ -3355,7 +3375,7 @@
               <w:bdr w:val="none" w:sz="0" w:space="0" w:color="auto"/>
             </w:rPr>
           </w:pPr>
-          <w:hyperlink w:anchor="_Toc40893638" w:history="1">
+          <w:hyperlink w:anchor="_Toc40898003" w:history="1">
             <w:r>
               <w:rPr>
                 <w:rStyle w:val="Lienhypertexte"/>
@@ -3383,7 +3403,7 @@
                 <w:noProof/>
                 <w:webHidden/>
               </w:rPr>
-              <w:instrText xml:space="preserve"> PAGEREF _Toc40893638 \h </w:instrText>
+              <w:instrText xml:space="preserve"> PAGEREF _Toc40898003 \h </w:instrText>
             </w:r>
             <w:r>
               <w:rPr>
@@ -3403,7 +3423,7 @@
                 <w:noProof/>
                 <w:webHidden/>
               </w:rPr>
-              <w:t>6</w:t>
+              <w:t>5</w:t>
             </w:r>
             <w:r>
               <w:rPr>
@@ -3424,7 +3444,7 @@
               <w:bdr w:val="none" w:sz="0" w:space="0" w:color="auto"/>
             </w:rPr>
           </w:pPr>
-          <w:hyperlink w:anchor="_Toc40893639" w:history="1">
+          <w:hyperlink w:anchor="_Toc40898004" w:history="1">
             <w:r>
               <w:rPr>
                 <w:rStyle w:val="Lienhypertexte"/>
@@ -3451,7 +3471,7 @@
                 <w:noProof/>
                 <w:webHidden/>
               </w:rPr>
-              <w:instrText xml:space="preserve"> PAGEREF _Toc40893639 \h </w:instrText>
+              <w:instrText xml:space="preserve"> PAGEREF _Toc40898004 \h </w:instrText>
             </w:r>
             <w:r>
               <w:rPr>
@@ -3471,7 +3491,7 @@
                 <w:noProof/>
                 <w:webHidden/>
               </w:rPr>
-              <w:t>6</w:t>
+              <w:t>5</w:t>
             </w:r>
             <w:r>
               <w:rPr>
@@ -3492,7 +3512,7 @@
               <w:bdr w:val="none" w:sz="0" w:space="0" w:color="auto"/>
             </w:rPr>
           </w:pPr>
-          <w:hyperlink w:anchor="_Toc40893640" w:history="1">
+          <w:hyperlink w:anchor="_Toc40898005" w:history="1">
             <w:r>
               <w:rPr>
                 <w:rStyle w:val="Lienhypertexte"/>
@@ -3519,7 +3539,7 @@
                 <w:noProof/>
                 <w:webHidden/>
               </w:rPr>
-              <w:instrText xml:space="preserve"> PAGEREF _Toc40893640 \h </w:instrText>
+              <w:instrText xml:space="preserve"> PAGEREF _Toc40898005 \h </w:instrText>
             </w:r>
             <w:r>
               <w:rPr>
@@ -3539,7 +3559,7 @@
                 <w:noProof/>
                 <w:webHidden/>
               </w:rPr>
-              <w:t>6</w:t>
+              <w:t>5</w:t>
             </w:r>
             <w:r>
               <w:rPr>
@@ -3560,7 +3580,7 @@
               <w:bdr w:val="none" w:sz="0" w:space="0" w:color="auto"/>
             </w:rPr>
           </w:pPr>
-          <w:hyperlink w:anchor="_Toc40893641" w:history="1">
+          <w:hyperlink w:anchor="_Toc40898006" w:history="1">
             <w:r>
               <w:rPr>
                 <w:rStyle w:val="Lienhypertexte"/>
@@ -3587,7 +3607,7 @@
                 <w:noProof/>
                 <w:webHidden/>
               </w:rPr>
-              <w:instrText xml:space="preserve"> PAGEREF _Toc40893641 \h </w:instrText>
+              <w:instrText xml:space="preserve"> PAGEREF _Toc40898006 \h </w:instrText>
             </w:r>
             <w:r>
               <w:rPr>
@@ -3607,7 +3627,7 @@
                 <w:noProof/>
                 <w:webHidden/>
               </w:rPr>
-              <w:t>7</w:t>
+              <w:t>6</w:t>
             </w:r>
             <w:r>
               <w:rPr>
@@ -3628,7 +3648,7 @@
               <w:bdr w:val="none" w:sz="0" w:space="0" w:color="auto"/>
             </w:rPr>
           </w:pPr>
-          <w:hyperlink w:anchor="_Toc40893642" w:history="1">
+          <w:hyperlink w:anchor="_Toc40898007" w:history="1">
             <w:r>
               <w:rPr>
                 <w:rStyle w:val="Lienhypertexte"/>
@@ -3655,7 +3675,7 @@
                 <w:noProof/>
                 <w:webHidden/>
               </w:rPr>
-              <w:instrText xml:space="preserve"> PAGEREF _Toc40893642 \h </w:instrText>
+              <w:instrText xml:space="preserve"> PAGEREF _Toc40898007 \h </w:instrText>
             </w:r>
             <w:r>
               <w:rPr>
@@ -3675,7 +3695,7 @@
                 <w:noProof/>
                 <w:webHidden/>
               </w:rPr>
-              <w:t>8</w:t>
+              <w:t>7</w:t>
             </w:r>
             <w:r>
               <w:rPr>
@@ -3696,7 +3716,7 @@
               <w:bdr w:val="none" w:sz="0" w:space="0" w:color="auto"/>
             </w:rPr>
           </w:pPr>
-          <w:hyperlink w:anchor="_Toc40893643" w:history="1">
+          <w:hyperlink w:anchor="_Toc40898008" w:history="1">
             <w:r>
               <w:rPr>
                 <w:rStyle w:val="Lienhypertexte"/>
@@ -3723,7 +3743,7 @@
                 <w:noProof/>
                 <w:webHidden/>
               </w:rPr>
-              <w:instrText xml:space="preserve"> PAGEREF _Toc40893643 \h </w:instrText>
+              <w:instrText xml:space="preserve"> PAGEREF _Toc40898008 \h </w:instrText>
             </w:r>
             <w:r>
               <w:rPr>
@@ -3743,7 +3763,7 @@
                 <w:noProof/>
                 <w:webHidden/>
               </w:rPr>
-              <w:t>8</w:t>
+              <w:t>7</w:t>
             </w:r>
             <w:r>
               <w:rPr>
@@ -3764,7 +3784,7 @@
               <w:bdr w:val="none" w:sz="0" w:space="0" w:color="auto"/>
             </w:rPr>
           </w:pPr>
-          <w:hyperlink w:anchor="_Toc40893644" w:history="1">
+          <w:hyperlink w:anchor="_Toc40898009" w:history="1">
             <w:r>
               <w:rPr>
                 <w:rStyle w:val="Lienhypertexte"/>
@@ -3791,7 +3811,7 @@
                 <w:noProof/>
                 <w:webHidden/>
               </w:rPr>
-              <w:instrText xml:space="preserve"> PAGEREF _Toc40893644 \h </w:instrText>
+              <w:instrText xml:space="preserve"> PAGEREF _Toc40898009 \h </w:instrText>
             </w:r>
             <w:r>
               <w:rPr>
@@ -3811,7 +3831,7 @@
                 <w:noProof/>
                 <w:webHidden/>
               </w:rPr>
-              <w:t>9</w:t>
+              <w:t>8</w:t>
             </w:r>
             <w:r>
               <w:rPr>
@@ -3832,7 +3852,7 @@
               <w:bdr w:val="none" w:sz="0" w:space="0" w:color="auto"/>
             </w:rPr>
           </w:pPr>
-          <w:hyperlink w:anchor="_Toc40893645" w:history="1">
+          <w:hyperlink w:anchor="_Toc40898010" w:history="1">
             <w:r>
               <w:rPr>
                 <w:rStyle w:val="Lienhypertexte"/>
@@ -3859,7 +3879,7 @@
                 <w:noProof/>
                 <w:webHidden/>
               </w:rPr>
-              <w:instrText xml:space="preserve"> PAGEREF _Toc40893645 \h </w:instrText>
+              <w:instrText xml:space="preserve"> PAGEREF _Toc40898010 \h </w:instrText>
             </w:r>
             <w:r>
               <w:rPr>
@@ -3879,7 +3899,7 @@
                 <w:noProof/>
                 <w:webHidden/>
               </w:rPr>
-              <w:t>9</w:t>
+              <w:t>8</w:t>
             </w:r>
             <w:r>
               <w:rPr>
@@ -3900,7 +3920,7 @@
               <w:bdr w:val="none" w:sz="0" w:space="0" w:color="auto"/>
             </w:rPr>
           </w:pPr>
-          <w:hyperlink w:anchor="_Toc40893646" w:history="1">
+          <w:hyperlink w:anchor="_Toc40898011" w:history="1">
             <w:r>
               <w:rPr>
                 <w:rStyle w:val="Lienhypertexte"/>
@@ -3927,7 +3947,7 @@
                 <w:noProof/>
                 <w:webHidden/>
               </w:rPr>
-              <w:instrText xml:space="preserve"> PAGEREF _Toc40893646 \h </w:instrText>
+              <w:instrText xml:space="preserve"> PAGEREF _Toc40898011 \h </w:instrText>
             </w:r>
             <w:r>
               <w:rPr>
@@ -3947,7 +3967,7 @@
                 <w:noProof/>
                 <w:webHidden/>
               </w:rPr>
-              <w:t>9</w:t>
+              <w:t>8</w:t>
             </w:r>
             <w:r>
               <w:rPr>
@@ -3968,7 +3988,7 @@
               <w:bdr w:val="none" w:sz="0" w:space="0" w:color="auto"/>
             </w:rPr>
           </w:pPr>
-          <w:hyperlink w:anchor="_Toc40893647" w:history="1">
+          <w:hyperlink w:anchor="_Toc40898012" w:history="1">
             <w:r>
               <w:rPr>
                 <w:rStyle w:val="Lienhypertexte"/>
@@ -3995,7 +4015,7 @@
                 <w:noProof/>
                 <w:webHidden/>
               </w:rPr>
-              <w:instrText xml:space="preserve"> PAGEREF _Toc40893647 \h </w:instrText>
+              <w:instrText xml:space="preserve"> PAGEREF _Toc40898012 \h </w:instrText>
             </w:r>
             <w:r>
               <w:rPr>
@@ -4015,7 +4035,7 @@
                 <w:noProof/>
                 <w:webHidden/>
               </w:rPr>
-              <w:t>10</w:t>
+              <w:t>9</w:t>
             </w:r>
             <w:r>
               <w:rPr>
@@ -4036,7 +4056,7 @@
               <w:bdr w:val="none" w:sz="0" w:space="0" w:color="auto"/>
             </w:rPr>
           </w:pPr>
-          <w:hyperlink w:anchor="_Toc40893648" w:history="1">
+          <w:hyperlink w:anchor="_Toc40898013" w:history="1">
             <w:r>
               <w:rPr>
                 <w:rStyle w:val="Lienhypertexte"/>
@@ -4064,7 +4084,7 @@
                 <w:noProof/>
                 <w:webHidden/>
               </w:rPr>
-              <w:instrText xml:space="preserve"> PAGEREF _Toc40893648 \h </w:instrText>
+              <w:instrText xml:space="preserve"> PAGEREF _Toc40898013 \h </w:instrText>
             </w:r>
             <w:r>
               <w:rPr>
@@ -4084,7 +4104,7 @@
                 <w:noProof/>
                 <w:webHidden/>
               </w:rPr>
-              <w:t>12</w:t>
+              <w:t>11</w:t>
             </w:r>
             <w:r>
               <w:rPr>
@@ -4105,7 +4125,7 @@
               <w:bdr w:val="none" w:sz="0" w:space="0" w:color="auto"/>
             </w:rPr>
           </w:pPr>
-          <w:hyperlink w:anchor="_Toc40893649" w:history="1">
+          <w:hyperlink w:anchor="_Toc40898014" w:history="1">
             <w:r>
               <w:rPr>
                 <w:rStyle w:val="Lienhypertexte"/>
@@ -4133,7 +4153,7 @@
                 <w:noProof/>
                 <w:webHidden/>
               </w:rPr>
-              <w:instrText xml:space="preserve"> PAGEREF _Toc40893649 \h </w:instrText>
+              <w:instrText xml:space="preserve"> PAGEREF _Toc40898014 \h </w:instrText>
             </w:r>
             <w:r>
               <w:rPr>
@@ -4153,7 +4173,7 @@
                 <w:noProof/>
                 <w:webHidden/>
               </w:rPr>
-              <w:t>14</w:t>
+              <w:t>13</w:t>
             </w:r>
             <w:r>
               <w:rPr>
@@ -4174,14 +4194,14 @@
               <w:bdr w:val="none" w:sz="0" w:space="0" w:color="auto"/>
             </w:rPr>
           </w:pPr>
-          <w:hyperlink w:anchor="_Toc40893650" w:history="1">
+          <w:hyperlink w:anchor="_Toc40898015" w:history="1">
             <w:r>
               <w:rPr>
                 <w:rStyle w:val="Lienhypertexte"/>
                 <w:rFonts w:ascii="Segoe UI" w:eastAsia="Segoe UI" w:hAnsi="Segoe UI" w:cs="Segoe UI"/>
                 <w:noProof/>
               </w:rPr>
-              <w:t>Annexes</w:t>
+              <w:t>Répartition des tâches dans l’équipe</w:t>
             </w:r>
             <w:r>
               <w:rPr>
@@ -4202,7 +4222,7 @@
                 <w:noProof/>
                 <w:webHidden/>
               </w:rPr>
-              <w:instrText xml:space="preserve"> PAGEREF _Toc40893650 \h </w:instrText>
+              <w:instrText xml:space="preserve"> PAGEREF _Toc40898015 \h </w:instrText>
             </w:r>
             <w:r>
               <w:rPr>
@@ -4222,145 +4242,7 @@
                 <w:noProof/>
                 <w:webHidden/>
               </w:rPr>
-              <w:t>15</w:t>
-            </w:r>
-            <w:r>
-              <w:rPr>
-                <w:noProof/>
-                <w:webHidden/>
-              </w:rPr>
-              <w:fldChar w:fldCharType="end"/>
-            </w:r>
-          </w:hyperlink>
-        </w:p>
-        <w:p>
-          <w:pPr>
-            <w:pStyle w:val="TM1"/>
-            <w:rPr>
-              <w:rFonts w:asciiTheme="minorHAnsi" w:eastAsiaTheme="minorEastAsia" w:hAnsiTheme="minorHAnsi" w:cstheme="minorBidi"/>
-              <w:noProof/>
-              <w:color w:val="auto"/>
-              <w:bdr w:val="none" w:sz="0" w:space="0" w:color="auto"/>
-            </w:rPr>
-          </w:pPr>
-          <w:hyperlink w:anchor="_Toc40893651" w:history="1">
-            <w:r>
-              <w:rPr>
-                <w:rStyle w:val="Lienhypertexte"/>
-                <w:rFonts w:ascii="Segoe UI" w:eastAsia="Segoe UI" w:hAnsi="Segoe UI" w:cs="Segoe UI"/>
-                <w:noProof/>
-              </w:rPr>
-              <w:t>Répartition des tâches dans l’équipe</w:t>
-            </w:r>
-            <w:r>
-              <w:rPr>
-                <w:noProof/>
-                <w:webHidden/>
-              </w:rPr>
-              <w:tab/>
-            </w:r>
-            <w:r>
-              <w:rPr>
-                <w:noProof/>
-                <w:webHidden/>
-              </w:rPr>
-              <w:fldChar w:fldCharType="begin"/>
-            </w:r>
-            <w:r>
-              <w:rPr>
-                <w:noProof/>
-                <w:webHidden/>
-              </w:rPr>
-              <w:instrText xml:space="preserve"> PAGEREF _Toc40893651 \h </w:instrText>
-            </w:r>
-            <w:r>
-              <w:rPr>
-                <w:noProof/>
-                <w:webHidden/>
-              </w:rPr>
-            </w:r>
-            <w:r>
-              <w:rPr>
-                <w:noProof/>
-                <w:webHidden/>
-              </w:rPr>
-              <w:fldChar w:fldCharType="separate"/>
-            </w:r>
-            <w:r>
-              <w:rPr>
-                <w:noProof/>
-                <w:webHidden/>
-              </w:rPr>
-              <w:t>16</w:t>
-            </w:r>
-            <w:r>
-              <w:rPr>
-                <w:noProof/>
-                <w:webHidden/>
-              </w:rPr>
-              <w:fldChar w:fldCharType="end"/>
-            </w:r>
-          </w:hyperlink>
-        </w:p>
-        <w:p>
-          <w:pPr>
-            <w:pStyle w:val="TM1"/>
-            <w:rPr>
-              <w:rFonts w:asciiTheme="minorHAnsi" w:eastAsiaTheme="minorEastAsia" w:hAnsiTheme="minorHAnsi" w:cstheme="minorBidi"/>
-              <w:noProof/>
-              <w:color w:val="auto"/>
-              <w:bdr w:val="none" w:sz="0" w:space="0" w:color="auto"/>
-            </w:rPr>
-          </w:pPr>
-          <w:hyperlink w:anchor="_Toc40893652" w:history="1">
-            <w:r>
-              <w:rPr>
-                <w:rStyle w:val="Lienhypertexte"/>
-                <w:rFonts w:ascii="Segoe UI" w:eastAsia="Segoe UI" w:hAnsi="Segoe UI" w:cs="Segoe UI"/>
-                <w:noProof/>
-              </w:rPr>
-              <w:t>Vidéo de démonstration finale</w:t>
-            </w:r>
-            <w:r>
-              <w:rPr>
-                <w:noProof/>
-                <w:webHidden/>
-              </w:rPr>
-              <w:tab/>
-            </w:r>
-            <w:r>
-              <w:rPr>
-                <w:noProof/>
-                <w:webHidden/>
-              </w:rPr>
-              <w:fldChar w:fldCharType="begin"/>
-            </w:r>
-            <w:r>
-              <w:rPr>
-                <w:noProof/>
-                <w:webHidden/>
-              </w:rPr>
-              <w:instrText xml:space="preserve"> PAGEREF _Toc40893652 \h </w:instrText>
-            </w:r>
-            <w:r>
-              <w:rPr>
-                <w:noProof/>
-                <w:webHidden/>
-              </w:rPr>
-            </w:r>
-            <w:r>
-              <w:rPr>
-                <w:noProof/>
-                <w:webHidden/>
-              </w:rPr>
-              <w:fldChar w:fldCharType="separate"/>
-            </w:r>
-            <w:r>
-              <w:rPr>
-                <w:noProof/>
-                <w:webHidden/>
-              </w:rPr>
-              <w:t>17</w:t>
+              <w:t>14</w:t>
             </w:r>
             <w:r>
               <w:rPr>
@@ -4457,14 +4339,30 @@
         </w:rPr>
       </w:pPr>
       <w:bookmarkStart w:id="0" w:name="_Toc"/>
-      <w:bookmarkStart w:id="1" w:name="_Toc40893631"/>
+      <w:bookmarkStart w:id="1" w:name="_Toc40897996"/>
       <w:r>
         <w:rPr>
           <w:rStyle w:val="Aucun"/>
           <w:rFonts w:ascii="Segoe UI" w:eastAsia="Segoe UI" w:hAnsi="Segoe UI" w:cs="Segoe UI"/>
         </w:rPr>
         <w:lastRenderedPageBreak/>
-        <w:t>Les Personas et leurs scénarios</w:t>
+        <w:t xml:space="preserve">Les </w:t>
+      </w:r>
+      <w:proofErr w:type="spellStart"/>
+      <w:r>
+        <w:rPr>
+          <w:rStyle w:val="Aucun"/>
+          <w:rFonts w:ascii="Segoe UI" w:eastAsia="Segoe UI" w:hAnsi="Segoe UI" w:cs="Segoe UI"/>
+        </w:rPr>
+        <w:t>Personas</w:t>
+      </w:r>
+      <w:proofErr w:type="spellEnd"/>
+      <w:r>
+        <w:rPr>
+          <w:rStyle w:val="Aucun"/>
+          <w:rFonts w:ascii="Segoe UI" w:eastAsia="Segoe UI" w:hAnsi="Segoe UI" w:cs="Segoe UI"/>
+        </w:rPr>
+        <w:t xml:space="preserve"> et leurs scénarios</w:t>
       </w:r>
       <w:bookmarkEnd w:id="0"/>
       <w:bookmarkEnd w:id="1"/>
@@ -4494,7 +4392,21 @@
         <w:rPr>
           <w:rStyle w:val="AucunA"/>
         </w:rPr>
-        <w:t>Pour mener ce projet à bien, nous avons utilisé des personas ayant chacun un scénario</w:t>
+        <w:t xml:space="preserve">Pour mener ce projet à bien, nous avons utilisé des </w:t>
+      </w:r>
+      <w:proofErr w:type="spellStart"/>
+      <w:r>
+        <w:rPr>
+          <w:rStyle w:val="AucunA"/>
+        </w:rPr>
+        <w:t>personas</w:t>
+      </w:r>
+      <w:proofErr w:type="spellEnd"/>
+      <w:r>
+        <w:rPr>
+          <w:rStyle w:val="AucunA"/>
+        </w:rPr>
+        <w:t xml:space="preserve"> ayant chacun un scénario</w:t>
       </w:r>
       <w:r>
         <w:rPr>
@@ -4507,7 +4419,21 @@
         <w:rPr>
           <w:rStyle w:val="AucunA"/>
         </w:rPr>
-        <w:t>. Nous avons à notre actif 3 personas différents. Une aide-soignante, et deux personnes âgées ayant des problèmes de vue différents.</w:t>
+        <w:t xml:space="preserve">. Nous avons à notre actif 3 </w:t>
+      </w:r>
+      <w:proofErr w:type="spellStart"/>
+      <w:r>
+        <w:rPr>
+          <w:rStyle w:val="AucunA"/>
+        </w:rPr>
+        <w:t>personas</w:t>
+      </w:r>
+      <w:proofErr w:type="spellEnd"/>
+      <w:r>
+        <w:rPr>
+          <w:rStyle w:val="AucunA"/>
+        </w:rPr>
+        <w:t xml:space="preserve"> différents. Une aide-soignante, et deux personnes âgées ayant des problèmes de vue différents.</w:t>
       </w:r>
     </w:p>
     <w:p>
@@ -4518,7 +4444,8 @@
         </w:rPr>
       </w:pPr>
       <w:bookmarkStart w:id="2" w:name="_Toc1"/>
-      <w:bookmarkStart w:id="3" w:name="_Toc40893632"/>
+      <w:bookmarkStart w:id="3" w:name="_Toc40897997"/>
+      <w:proofErr w:type="spellStart"/>
       <w:r>
         <w:rPr>
           <w:rStyle w:val="AucunA"/>
@@ -4527,11 +4454,10 @@
       </w:r>
       <w:bookmarkEnd w:id="2"/>
       <w:bookmarkEnd w:id="3"/>
-    </w:p>
-    <w:p>
-      <w:pPr>
-        <w:pStyle w:val="Corps"/>
-      </w:pPr>
+      <w:proofErr w:type="spellEnd"/>
+    </w:p>
+    <w:p>
+      <w:proofErr w:type="spellStart"/>
       <w:r>
         <w:rPr>
           <w:rStyle w:val="AucunA"/>
@@ -4542,7 +4468,14 @@
         <w:rPr>
           <w:rStyle w:val="AucunA"/>
         </w:rPr>
-        <w:t>éa a 38 ans, elle est aide-soignante et s’occupe des personnes âgées dans le centre. Elle est en charge de créer les quiz et/ou de les maintenir. Comme elle est très occupée, elle aimerait une création simple et rapide du quizz. Elle aimerait aussi pouvoir modifier ou supprimer un quizz si celui-ci est erroné ou n’est plus utile.</w:t>
+        <w:t>éa</w:t>
+      </w:r>
+      <w:proofErr w:type="spellEnd"/>
+      <w:r>
+        <w:rPr>
+          <w:rStyle w:val="AucunA"/>
+        </w:rPr>
+        <w:t> a 38 ans, elle est aide-soignante et s’occupe des personnes âgées dans le centre. Elle est en charge de créer les quiz et/ou de les maintenir. Comme elle est très occupée, elle aimerait une création simple et rapide du quizz. Elle aimerait aussi pouvoir modifier ou supprimer un quizz si celui-ci est erroné ou n’est plus utile.</w:t>
       </w:r>
     </w:p>
     <w:p>
@@ -4553,7 +4486,7 @@
         </w:rPr>
       </w:pPr>
       <w:bookmarkStart w:id="4" w:name="_Toc2"/>
-      <w:bookmarkStart w:id="5" w:name="_Toc40893633"/>
+      <w:bookmarkStart w:id="5" w:name="_Toc40897998"/>
       <w:r>
         <w:rPr>
           <w:rStyle w:val="AucunA"/>
@@ -4762,7 +4695,7 @@
         <w:pStyle w:val="Titre2"/>
       </w:pPr>
       <w:bookmarkStart w:id="6" w:name="_Toc3"/>
-      <w:bookmarkStart w:id="7" w:name="_Toc40893634"/>
+      <w:bookmarkStart w:id="7" w:name="_Toc40897999"/>
       <w:r>
         <w:rPr>
           <w:rStyle w:val="AucunA"/>
@@ -4829,7 +4762,7 @@
         <w:pStyle w:val="Titre3"/>
       </w:pPr>
       <w:bookmarkStart w:id="8" w:name="_Toc4"/>
-      <w:bookmarkStart w:id="9" w:name="_Toc40893635"/>
+      <w:bookmarkStart w:id="9" w:name="_Toc40898000"/>
       <w:r>
         <w:rPr>
           <w:rStyle w:val="AucunA"/>
@@ -4959,8 +4892,17 @@
           <w:rStyle w:val="AucunA"/>
           <w:lang w:val="de-DE"/>
         </w:rPr>
-        <w:t>La reine des neiges</w:t>
-      </w:r>
+        <w:t xml:space="preserve">La reine des </w:t>
+      </w:r>
+      <w:proofErr w:type="spellStart"/>
+      <w:r>
+        <w:rPr>
+          <w:rStyle w:val="AucunA"/>
+          <w:lang w:val="de-DE"/>
+        </w:rPr>
+        <w:t>neiges</w:t>
+      </w:r>
+      <w:proofErr w:type="spellEnd"/>
       <w:r>
         <w:rPr>
           <w:rStyle w:val="AucunA"/>
@@ -5089,7 +5031,7 @@
         <w:pStyle w:val="Titre2"/>
       </w:pPr>
       <w:bookmarkStart w:id="10" w:name="_Toc5"/>
-      <w:bookmarkStart w:id="11" w:name="_Toc40893636"/>
+      <w:bookmarkStart w:id="11" w:name="_Toc40898001"/>
       <w:r>
         <w:rPr>
           <w:rStyle w:val="AucunA"/>
@@ -5107,8 +5049,16 @@
         <w:rPr>
           <w:rStyle w:val="AucunA"/>
         </w:rPr>
-        <w:t>Baudoin a 88 ans, ses petits-enfants lui ont appris à utiliser les nouvelles technologies. Il aime faire des quizz pour se détendre, et apprendre de nouvelles choses sur des sujets qu’il ne connait pas forcément. Il a du mal à lire de prè</w:t>
-      </w:r>
+        <w:t xml:space="preserve">Baudoin a 88 ans, ses petits-enfants lui ont appris à utiliser les nouvelles technologies. Il aime faire des quizz pour se détendre, et apprendre de nouvelles choses sur des sujets qu’il ne connait pas forcément. Il a du mal à lire de </w:t>
+      </w:r>
+      <w:proofErr w:type="spellStart"/>
+      <w:r>
+        <w:rPr>
+          <w:rStyle w:val="AucunA"/>
+        </w:rPr>
+        <w:t>prè</w:t>
+      </w:r>
+      <w:proofErr w:type="spellEnd"/>
       <w:r>
         <w:rPr>
           <w:rStyle w:val="AucunA"/>
@@ -5116,11 +5066,19 @@
         </w:rPr>
         <w:t>s. Il poss</w:t>
       </w:r>
-      <w:r>
-        <w:rPr>
-          <w:rStyle w:val="AucunA"/>
-        </w:rPr>
-        <w:t>ède aussi une cataracte</w:t>
+      <w:proofErr w:type="spellStart"/>
+      <w:r>
+        <w:rPr>
+          <w:rStyle w:val="AucunA"/>
+        </w:rPr>
+        <w:t>ède</w:t>
+      </w:r>
+      <w:proofErr w:type="spellEnd"/>
+      <w:r>
+        <w:rPr>
+          <w:rStyle w:val="AucunA"/>
+        </w:rPr>
+        <w:t xml:space="preserve"> aussi une cataracte</w:t>
       </w:r>
       <w:r>
         <w:rPr>
@@ -5142,7 +5100,7 @@
         <w:pStyle w:val="Titre3"/>
       </w:pPr>
       <w:bookmarkStart w:id="12" w:name="_Toc6"/>
-      <w:bookmarkStart w:id="13" w:name="_Toc40893637"/>
+      <w:bookmarkStart w:id="13" w:name="_Toc40898002"/>
       <w:r>
         <w:rPr>
           <w:rStyle w:val="AucunA"/>
@@ -5279,7 +5237,7 @@
         </w:rPr>
       </w:pPr>
       <w:bookmarkStart w:id="14" w:name="_Toc7"/>
-      <w:bookmarkStart w:id="15" w:name="_Toc40893638"/>
+      <w:bookmarkStart w:id="15" w:name="_Toc40898003"/>
       <w:r>
         <w:rPr>
           <w:rStyle w:val="Aucun"/>
@@ -5302,7 +5260,21 @@
         <w:rPr>
           <w:rStyle w:val="AucunA"/>
         </w:rPr>
-        <w:t>Ce site a été réalisé dans un cadre d’apprentissage. Aussi, nous avons eu des cours sous formes de travaux pratiques pour prendre en main et comprendre le fonctionnement de la technologie utilisé : Angular. Lors de ceux-ci, nous avons vu qu’un</w:t>
+        <w:t xml:space="preserve">Ce site a été réalisé dans un cadre d’apprentissage. Aussi, nous avons eu des cours sous formes de travaux pratiques pour prendre en main et comprendre le fonctionnement de la technologie utilisé : </w:t>
+      </w:r>
+      <w:proofErr w:type="spellStart"/>
+      <w:r>
+        <w:rPr>
+          <w:rStyle w:val="AucunA"/>
+        </w:rPr>
+        <w:t>Angular</w:t>
+      </w:r>
+      <w:proofErr w:type="spellEnd"/>
+      <w:r>
+        <w:rPr>
+          <w:rStyle w:val="AucunA"/>
+        </w:rPr>
+        <w:t>. Lors de ceux-ci, nous avons vu qu’un</w:t>
       </w:r>
       <w:r>
         <w:rPr>
@@ -5380,7 +5352,7 @@
         </w:rPr>
       </w:pPr>
       <w:bookmarkStart w:id="16" w:name="_Toc8"/>
-      <w:bookmarkStart w:id="17" w:name="_Toc40893639"/>
+      <w:bookmarkStart w:id="17" w:name="_Toc40898004"/>
       <w:r>
         <w:rPr>
           <w:rStyle w:val="AucunA"/>
@@ -5401,7 +5373,91 @@
         <w:rPr>
           <w:rStyle w:val="AucunA"/>
         </w:rPr>
-        <w:t>La partie front est entièrement réalisé avec le framework Angular en langage Typescript. L’un des principaux éléments majeurs d’Angular est le Component. Ce dernier est simplement un élément graphique qui fonctionne grossièrement avec un système vu – contrôleur. La vue est représentée par une page html (et une feuille de style css) et le contrôleur est représenté par une classe Typescript.</w:t>
+        <w:t xml:space="preserve">La partie front est entièrement réalisé avec le </w:t>
+      </w:r>
+      <w:proofErr w:type="spellStart"/>
+      <w:r>
+        <w:rPr>
+          <w:rStyle w:val="AucunA"/>
+        </w:rPr>
+        <w:t>framework</w:t>
+      </w:r>
+      <w:proofErr w:type="spellEnd"/>
+      <w:r>
+        <w:rPr>
+          <w:rStyle w:val="AucunA"/>
+        </w:rPr>
+        <w:t xml:space="preserve"> </w:t>
+      </w:r>
+      <w:proofErr w:type="spellStart"/>
+      <w:r>
+        <w:rPr>
+          <w:rStyle w:val="AucunA"/>
+        </w:rPr>
+        <w:t>Angular</w:t>
+      </w:r>
+      <w:proofErr w:type="spellEnd"/>
+      <w:r>
+        <w:rPr>
+          <w:rStyle w:val="AucunA"/>
+        </w:rPr>
+        <w:t xml:space="preserve"> en langage </w:t>
+      </w:r>
+      <w:proofErr w:type="spellStart"/>
+      <w:r>
+        <w:rPr>
+          <w:rStyle w:val="AucunA"/>
+        </w:rPr>
+        <w:t>Typescript</w:t>
+      </w:r>
+      <w:proofErr w:type="spellEnd"/>
+      <w:r>
+        <w:rPr>
+          <w:rStyle w:val="AucunA"/>
+        </w:rPr>
+        <w:t>. L’un des principaux éléments majeurs d’</w:t>
+      </w:r>
+      <w:proofErr w:type="spellStart"/>
+      <w:r>
+        <w:rPr>
+          <w:rStyle w:val="AucunA"/>
+        </w:rPr>
+        <w:t>Angular</w:t>
+      </w:r>
+      <w:proofErr w:type="spellEnd"/>
+      <w:r>
+        <w:rPr>
+          <w:rStyle w:val="AucunA"/>
+        </w:rPr>
+        <w:t xml:space="preserve"> est le Component. Ce dernier est simplement un élément graphique qui fonctionne grossièrement avec un système vu – contrôleur. La vue est représentée par une page html (et une feuille de style </w:t>
+      </w:r>
+      <w:proofErr w:type="spellStart"/>
+      <w:r>
+        <w:rPr>
+          <w:rStyle w:val="AucunA"/>
+        </w:rPr>
+        <w:t>css</w:t>
+      </w:r>
+      <w:proofErr w:type="spellEnd"/>
+      <w:r>
+        <w:rPr>
+          <w:rStyle w:val="AucunA"/>
+        </w:rPr>
+        <w:t xml:space="preserve">) et le contrôleur est représenté par une classe </w:t>
+      </w:r>
+      <w:proofErr w:type="spellStart"/>
+      <w:r>
+        <w:rPr>
+          <w:rStyle w:val="AucunA"/>
+        </w:rPr>
+        <w:t>Typescript</w:t>
+      </w:r>
+      <w:proofErr w:type="spellEnd"/>
+      <w:r>
+        <w:rPr>
+          <w:rStyle w:val="AucunA"/>
+        </w:rPr>
+        <w:t>.</w:t>
       </w:r>
     </w:p>
     <w:p>
@@ -5448,8 +5504,17 @@
           <w:rStyle w:val="AucunA"/>
           <w:lang w:val="es-ES_tradnl"/>
         </w:rPr>
-        <w:t>es en entrée</w:t>
-      </w:r>
+        <w:t xml:space="preserve">es en </w:t>
+      </w:r>
+      <w:proofErr w:type="spellStart"/>
+      <w:r>
+        <w:rPr>
+          <w:rStyle w:val="AucunA"/>
+          <w:lang w:val="es-ES_tradnl"/>
+        </w:rPr>
+        <w:t>entrée</w:t>
+      </w:r>
+      <w:proofErr w:type="spellEnd"/>
       <w:r>
         <w:rPr>
           <w:rStyle w:val="AucunA"/>
@@ -5468,7 +5533,21 @@
         <w:rPr>
           <w:rStyle w:val="AucunA"/>
         </w:rPr>
-        <w:t>Enfin, il nous faut aussi parler des services. Ce sont des classes Typescript, qui ne sont instanciées qu’une fois et qui sont données aux components du site. Ils permettent de partager des données et des méthodes entre plusieurs component. Ainsi, une opération réalisée par un component A sera visible sur un component B.</w:t>
+        <w:t xml:space="preserve">Enfin, il nous faut aussi parler des services. Ce sont des classes </w:t>
+      </w:r>
+      <w:proofErr w:type="spellStart"/>
+      <w:r>
+        <w:rPr>
+          <w:rStyle w:val="AucunA"/>
+        </w:rPr>
+        <w:t>Typescript</w:t>
+      </w:r>
+      <w:proofErr w:type="spellEnd"/>
+      <w:r>
+        <w:rPr>
+          <w:rStyle w:val="AucunA"/>
+        </w:rPr>
+        <w:t>, qui ne sont instanciées qu’une fois et qui sont données aux components du site. Ils permettent de partager des données et des méthodes entre plusieurs component. Ainsi, une opération réalisée par un component A sera visible sur un component B.</w:t>
       </w:r>
     </w:p>
     <w:p>
@@ -5493,7 +5572,7 @@
         </w:rPr>
       </w:pPr>
       <w:bookmarkStart w:id="18" w:name="_Toc9"/>
-      <w:bookmarkStart w:id="19" w:name="_Toc40893640"/>
+      <w:bookmarkStart w:id="19" w:name="_Toc40898005"/>
       <w:r>
         <w:rPr>
           <w:rStyle w:val="AucunA"/>
@@ -5570,15 +5649,38 @@
         <w:rPr>
           <w:rStyle w:val="AucunA"/>
         </w:rPr>
-        <w:t>Le ConfigurationComponent n’</w:t>
+        <w:t xml:space="preserve">Le </w:t>
+      </w:r>
+      <w:proofErr w:type="spellStart"/>
+      <w:r>
+        <w:rPr>
+          <w:rStyle w:val="AucunA"/>
+        </w:rPr>
+        <w:t>ConfigurationComponent</w:t>
+      </w:r>
+      <w:proofErr w:type="spellEnd"/>
+      <w:r>
+        <w:rPr>
+          <w:rStyle w:val="AucunA"/>
+        </w:rPr>
+        <w:t xml:space="preserve"> n’</w:t>
       </w:r>
       <w:r>
         <w:rPr>
           <w:rStyle w:val="AucunA"/>
           <w:lang w:val="es-ES_tradnl"/>
         </w:rPr>
-        <w:t>a qu</w:t>
-      </w:r>
+        <w:t xml:space="preserve">a </w:t>
+      </w:r>
+      <w:proofErr w:type="spellStart"/>
+      <w:r>
+        <w:rPr>
+          <w:rStyle w:val="AucunA"/>
+          <w:lang w:val="es-ES_tradnl"/>
+        </w:rPr>
+        <w:t>qu</w:t>
+      </w:r>
+      <w:proofErr w:type="spellEnd"/>
       <w:r>
         <w:rPr>
           <w:rStyle w:val="AucunA"/>
@@ -5596,8 +5698,44 @@
         <w:rPr>
           <w:rStyle w:val="AucunA"/>
         </w:rPr>
-        <w:t>(slider, color picker</w:t>
-      </w:r>
+        <w:t>(</w:t>
+      </w:r>
+      <w:proofErr w:type="spellStart"/>
+      <w:r>
+        <w:rPr>
+          <w:rStyle w:val="AucunA"/>
+        </w:rPr>
+        <w:t>slider</w:t>
+      </w:r>
+      <w:proofErr w:type="spellEnd"/>
+      <w:r>
+        <w:rPr>
+          <w:rStyle w:val="AucunA"/>
+        </w:rPr>
+        <w:t xml:space="preserve">, </w:t>
+      </w:r>
+      <w:proofErr w:type="spellStart"/>
+      <w:r>
+        <w:rPr>
+          <w:rStyle w:val="AucunA"/>
+        </w:rPr>
+        <w:t>color</w:t>
+      </w:r>
+      <w:proofErr w:type="spellEnd"/>
+      <w:r>
+        <w:rPr>
+          <w:rStyle w:val="AucunA"/>
+        </w:rPr>
+        <w:t xml:space="preserve"> </w:t>
+      </w:r>
+      <w:proofErr w:type="spellStart"/>
+      <w:r>
+        <w:rPr>
+          <w:rStyle w:val="AucunA"/>
+        </w:rPr>
+        <w:t>picker</w:t>
+      </w:r>
+      <w:proofErr w:type="spellEnd"/>
       <w:r>
         <w:rPr>
           <w:rStyle w:val="AucunA"/>
@@ -5658,7 +5796,35 @@
         <w:rPr>
           <w:rStyle w:val="AucunA"/>
         </w:rPr>
-        <w:t>Le ConfigurationService est le service qui accompagne le ConfigurationComponent. Il est simple et a uniquement pour rôle de stocker la configuration courante.</w:t>
+        <w:t xml:space="preserve">Le </w:t>
+      </w:r>
+      <w:proofErr w:type="spellStart"/>
+      <w:r>
+        <w:rPr>
+          <w:rStyle w:val="AucunA"/>
+        </w:rPr>
+        <w:t>ConfigurationService</w:t>
+      </w:r>
+      <w:proofErr w:type="spellEnd"/>
+      <w:r>
+        <w:rPr>
+          <w:rStyle w:val="AucunA"/>
+        </w:rPr>
+        <w:t xml:space="preserve"> est le service qui accompagne le </w:t>
+      </w:r>
+      <w:proofErr w:type="spellStart"/>
+      <w:r>
+        <w:rPr>
+          <w:rStyle w:val="AucunA"/>
+        </w:rPr>
+        <w:t>ConfigurationComponent</w:t>
+      </w:r>
+      <w:proofErr w:type="spellEnd"/>
+      <w:r>
+        <w:rPr>
+          <w:rStyle w:val="AucunA"/>
+        </w:rPr>
+        <w:t>. Il est simple et a uniquement pour rôle de stocker la configuration courante.</w:t>
       </w:r>
     </w:p>
     <w:p>
@@ -5681,11 +5847,19 @@
         </w:rPr>
         <w:t>cup</w:t>
       </w:r>
-      <w:r>
-        <w:rPr>
-          <w:rStyle w:val="AucunA"/>
-        </w:rPr>
-        <w:t>érer les valeurs de configuration pour pouvoir les appliquer.</w:t>
+      <w:proofErr w:type="spellStart"/>
+      <w:r>
+        <w:rPr>
+          <w:rStyle w:val="AucunA"/>
+        </w:rPr>
+        <w:t>érer</w:t>
+      </w:r>
+      <w:proofErr w:type="spellEnd"/>
+      <w:r>
+        <w:rPr>
+          <w:rStyle w:val="AucunA"/>
+        </w:rPr>
+        <w:t xml:space="preserve"> les valeurs de configuration pour pouvoir les appliquer.</w:t>
       </w:r>
     </w:p>
     <w:p>
@@ -5696,15 +5870,23 @@
         </w:rPr>
       </w:pPr>
       <w:bookmarkStart w:id="20" w:name="_Toc10"/>
-      <w:bookmarkStart w:id="21" w:name="_Toc40893641"/>
-      <w:r>
-        <w:rPr>
-          <w:rStyle w:val="AucunA"/>
-        </w:rPr>
-        <w:t>Page ThemeList</w:t>
+      <w:bookmarkStart w:id="21" w:name="_Toc40898006"/>
+      <w:r>
+        <w:rPr>
+          <w:rStyle w:val="AucunA"/>
+        </w:rPr>
+        <w:t xml:space="preserve">Page </w:t>
+      </w:r>
+      <w:proofErr w:type="spellStart"/>
+      <w:r>
+        <w:rPr>
+          <w:rStyle w:val="AucunA"/>
+        </w:rPr>
+        <w:t>ThemeList</w:t>
       </w:r>
       <w:bookmarkEnd w:id="20"/>
       <w:bookmarkEnd w:id="21"/>
+      <w:proofErr w:type="spellEnd"/>
     </w:p>
     <w:p>
       <w:pPr>
@@ -5717,8 +5899,30 @@
         <w:rPr>
           <w:rStyle w:val="AucunA"/>
         </w:rPr>
-        <w:t>La page ThemeList est, comme son nom l’indique, la page qui liste les thè</w:t>
-      </w:r>
+        <w:t xml:space="preserve">La page </w:t>
+      </w:r>
+      <w:proofErr w:type="spellStart"/>
+      <w:r>
+        <w:rPr>
+          <w:rStyle w:val="AucunA"/>
+        </w:rPr>
+        <w:t>ThemeList</w:t>
+      </w:r>
+      <w:proofErr w:type="spellEnd"/>
+      <w:r>
+        <w:rPr>
+          <w:rStyle w:val="AucunA"/>
+        </w:rPr>
+        <w:t xml:space="preserve"> est, comme son nom l’indique, la page qui liste les </w:t>
+      </w:r>
+      <w:proofErr w:type="spellStart"/>
+      <w:r>
+        <w:rPr>
+          <w:rStyle w:val="AucunA"/>
+        </w:rPr>
+        <w:t>thè</w:t>
+      </w:r>
+      <w:proofErr w:type="spellEnd"/>
       <w:r>
         <w:rPr>
           <w:rStyle w:val="AucunA"/>
@@ -5779,12 +5983,14 @@
           <w:rStyle w:val="AucunA"/>
         </w:rPr>
       </w:pPr>
+      <w:proofErr w:type="spellStart"/>
       <w:r>
         <w:rPr>
           <w:rStyle w:val="AucunA"/>
         </w:rPr>
         <w:t>ThemeListComponent</w:t>
       </w:r>
+      <w:proofErr w:type="spellEnd"/>
     </w:p>
     <w:p>
       <w:pPr>
@@ -5797,7 +6003,21 @@
         <w:rPr>
           <w:rStyle w:val="AucunA"/>
         </w:rPr>
-        <w:t>Le ThemeListComponent, est un component de « liste ». Il y en a plusieurs dans l’architecture de notre projet et ont tous un fonctionnement globalement similaire.</w:t>
+        <w:t xml:space="preserve">Le </w:t>
+      </w:r>
+      <w:proofErr w:type="spellStart"/>
+      <w:r>
+        <w:rPr>
+          <w:rStyle w:val="AucunA"/>
+        </w:rPr>
+        <w:t>ThemeListComponent</w:t>
+      </w:r>
+      <w:proofErr w:type="spellEnd"/>
+      <w:r>
+        <w:rPr>
+          <w:rStyle w:val="AucunA"/>
+        </w:rPr>
+        <w:t>, est un component de « liste ». Il y en a plusieurs dans l’architecture de notre projet et ont tous un fonctionnement globalement similaire.</w:t>
       </w:r>
     </w:p>
     <w:p>
@@ -5876,7 +6096,21 @@
         <w:rPr>
           <w:rStyle w:val="AucunA"/>
         </w:rPr>
-        <w:t>qui est ici ThemeComponent.</w:t>
+        <w:t xml:space="preserve">qui est ici </w:t>
+      </w:r>
+      <w:proofErr w:type="spellStart"/>
+      <w:r>
+        <w:rPr>
+          <w:rStyle w:val="AucunA"/>
+        </w:rPr>
+        <w:t>ThemeComponent</w:t>
+      </w:r>
+      <w:proofErr w:type="spellEnd"/>
+      <w:r>
+        <w:rPr>
+          <w:rStyle w:val="AucunA"/>
+        </w:rPr>
+        <w:t>.</w:t>
       </w:r>
     </w:p>
     <w:p>
@@ -5890,7 +6124,21 @@
         <w:rPr>
           <w:rStyle w:val="AucunA"/>
         </w:rPr>
-        <w:t>Nous avons fait le choix de supprimer les scroll bar de notre site, nous avons veillé et fait de notre maximum pour qu’il n’y ait jamais besoin de faire défiler la page de manière verticale ou horizontale. Pour réaliser cela, nous avons eu recours à ce que l’on appelle un Carousel.</w:t>
+        <w:t xml:space="preserve">Nous avons fait le choix de supprimer les scroll bar de notre site, nous avons veillé et fait de notre maximum pour qu’il n’y ait jamais besoin de faire défiler la page de manière verticale ou horizontale. Pour réaliser cela, nous avons eu recours à ce que l’on appelle un </w:t>
+      </w:r>
+      <w:proofErr w:type="spellStart"/>
+      <w:r>
+        <w:rPr>
+          <w:rStyle w:val="AucunA"/>
+        </w:rPr>
+        <w:t>Carousel</w:t>
+      </w:r>
+      <w:proofErr w:type="spellEnd"/>
+      <w:r>
+        <w:rPr>
+          <w:rStyle w:val="AucunA"/>
+        </w:rPr>
+        <w:t>.</w:t>
       </w:r>
     </w:p>
     <w:p>
@@ -5930,7 +6178,21 @@
         <w:rPr>
           <w:rStyle w:val="AucunA"/>
         </w:rPr>
-        <w:t xml:space="preserve"> un carousel, il convient donc d’en parler.</w:t>
+        <w:t xml:space="preserve"> un </w:t>
+      </w:r>
+      <w:proofErr w:type="spellStart"/>
+      <w:r>
+        <w:rPr>
+          <w:rStyle w:val="AucunA"/>
+        </w:rPr>
+        <w:t>carousel</w:t>
+      </w:r>
+      <w:proofErr w:type="spellEnd"/>
+      <w:r>
+        <w:rPr>
+          <w:rStyle w:val="AucunA"/>
+        </w:rPr>
+        <w:t>, il convient donc d’en parler.</w:t>
       </w:r>
     </w:p>
     <w:p>
@@ -5940,12 +6202,14 @@
           <w:rStyle w:val="AucunA"/>
         </w:rPr>
       </w:pPr>
+      <w:proofErr w:type="spellStart"/>
       <w:r>
         <w:rPr>
           <w:rStyle w:val="AucunA"/>
         </w:rPr>
         <w:t>CarouselComponent</w:t>
       </w:r>
+      <w:proofErr w:type="spellEnd"/>
     </w:p>
     <w:p>
       <w:pPr>
@@ -5958,7 +6222,21 @@
         <w:rPr>
           <w:rStyle w:val="AucunA"/>
         </w:rPr>
-        <w:t>Le CarouselComponent est assurément le component le plus complexe de notre projet et celui qui nous a demandé le plus de temps à réaliser.</w:t>
+        <w:t xml:space="preserve">Le </w:t>
+      </w:r>
+      <w:proofErr w:type="spellStart"/>
+      <w:r>
+        <w:rPr>
+          <w:rStyle w:val="AucunA"/>
+        </w:rPr>
+        <w:t>CarouselComponent</w:t>
+      </w:r>
+      <w:proofErr w:type="spellEnd"/>
+      <w:r>
+        <w:rPr>
+          <w:rStyle w:val="AucunA"/>
+        </w:rPr>
+        <w:t xml:space="preserve"> est assurément le component le plus complexe de notre projet et celui qui nous a demandé le plus de temps à réaliser.</w:t>
       </w:r>
     </w:p>
     <w:p>
@@ -6027,33 +6305,25 @@
       <w:r>
         <w:t xml:space="preserve">Figure </w:t>
       </w:r>
-      <w:r>
-        <w:fldChar w:fldCharType="begin"/>
-      </w:r>
-      <w:r>
-        <w:instrText xml:space="preserve"> SEQ Figure \* ARABIC </w:instrText>
-      </w:r>
-      <w:r>
-        <w:fldChar w:fldCharType="separate"/>
-      </w:r>
-      <w:r>
-        <w:rPr>
-          <w:noProof/>
-        </w:rPr>
-        <w:t>1</w:t>
-      </w:r>
-      <w:r>
-        <w:rPr>
-          <w:noProof/>
-        </w:rPr>
-        <w:fldChar w:fldCharType="end"/>
-      </w:r>
+      <w:fldSimple w:instr=" SEQ Figure \* ARABIC ">
+        <w:r>
+          <w:rPr>
+            <w:noProof/>
+          </w:rPr>
+          <w:t>1</w:t>
+        </w:r>
+      </w:fldSimple>
       <w:r>
         <w:t xml:space="preserve"> - </w:t>
       </w:r>
       <w:r>
-        <w:t>Schéma représentant le fonctionnement d'un carousel</w:t>
-      </w:r>
+        <w:t xml:space="preserve">Schéma représentant le fonctionnement d'un </w:t>
+      </w:r>
+      <w:proofErr w:type="spellStart"/>
+      <w:r>
+        <w:t>carousel</w:t>
+      </w:r>
+      <w:proofErr w:type="spellEnd"/>
     </w:p>
     <w:p>
       <w:pPr>
@@ -6067,7 +6337,21 @@
           <w:rStyle w:val="AucunA"/>
         </w:rPr>
         <w:lastRenderedPageBreak/>
-        <w:t>Un carousel est un composant « classique</w:t>
+        <w:t xml:space="preserve">Un </w:t>
+      </w:r>
+      <w:proofErr w:type="spellStart"/>
+      <w:r>
+        <w:rPr>
+          <w:rStyle w:val="AucunA"/>
+        </w:rPr>
+        <w:t>carousel</w:t>
+      </w:r>
+      <w:proofErr w:type="spellEnd"/>
+      <w:r>
+        <w:rPr>
+          <w:rStyle w:val="AucunA"/>
+        </w:rPr>
+        <w:t xml:space="preserve"> est un composant « classique</w:t>
       </w:r>
       <w:r>
         <w:rPr>
@@ -6182,7 +6466,21 @@
         <w:rPr>
           <w:rStyle w:val="AucunA"/>
         </w:rPr>
-        <w:t>Le fonctionnement du CarouselComponent est assez complexe et il ne sera pas détaillé ici, seulement, ce qui le différencie de ce que l’on vient de voir, c’est qu’au lieu d’afficher une liste d’éléments il affiche en réalité une liste de liste d’éléments.</w:t>
+        <w:t xml:space="preserve">Le fonctionnement du </w:t>
+      </w:r>
+      <w:proofErr w:type="spellStart"/>
+      <w:r>
+        <w:rPr>
+          <w:rStyle w:val="AucunA"/>
+        </w:rPr>
+        <w:t>CarouselComponent</w:t>
+      </w:r>
+      <w:proofErr w:type="spellEnd"/>
+      <w:r>
+        <w:rPr>
+          <w:rStyle w:val="AucunA"/>
+        </w:rPr>
+        <w:t xml:space="preserve"> est assez complexe et il ne sera pas détaillé ici, seulement, ce qui le différencie de ce que l’on vient de voir, c’est qu’au lieu d’afficher une liste d’éléments il affiche en réalité une liste de liste d’éléments.</w:t>
       </w:r>
     </w:p>
     <w:p>
@@ -6319,7 +6617,7 @@
           <w:rStyle w:val="AucunA"/>
         </w:rPr>
       </w:pPr>
-      <w:bookmarkStart w:id="22" w:name="_Toc40893642"/>
+      <w:bookmarkStart w:id="22" w:name="_Toc40898007"/>
       <w:r>
         <w:rPr>
           <w:rStyle w:val="AucunA"/>
@@ -6360,7 +6658,23 @@
         <w:pStyle w:val="Corps"/>
       </w:pPr>
       <w:r>
-        <w:t>Le QuizGameComponent est le component de la page quizgame. Il a pour rôle d’afficher, une par une, les différentes questions d’un quiz donné avec leurs réponses. Il va donc afficher dans l’ordre les questions, et, chaque fois que l’utilisateur répond à une question, afficher la suivante.</w:t>
+        <w:t xml:space="preserve">Le </w:t>
+      </w:r>
+      <w:proofErr w:type="spellStart"/>
+      <w:r>
+        <w:t>QuizGameComponent</w:t>
+      </w:r>
+      <w:proofErr w:type="spellEnd"/>
+      <w:r>
+        <w:t xml:space="preserve"> est le component de la page </w:t>
+      </w:r>
+      <w:proofErr w:type="spellStart"/>
+      <w:r>
+        <w:t>quizgame</w:t>
+      </w:r>
+      <w:proofErr w:type="spellEnd"/>
+      <w:r>
+        <w:t>. Il a pour rôle d’afficher, une par une, les différentes questions d’un quiz donné avec leurs réponses. Il va donc afficher dans l’ordre les questions, et, chaque fois que l’utilisateur répond à une question, afficher la suivante.</w:t>
       </w:r>
     </w:p>
     <w:p>
@@ -6390,14 +6704,30 @@
         <w:pStyle w:val="Corps"/>
       </w:pPr>
       <w:r>
-        <w:t>Le GameService est le service qui accompagne le QuizGameComponent. Là encore, son rôle est très simple, il doit uniquement conserver la partie courante (le quiz et les réponses de l’utilisateurs). Nous avons utilisé ce service pour ne pas avoir à donner la partie dans l’url de la page de résultat. C’est donc pour cette dernière que ce service existe.</w:t>
+        <w:t xml:space="preserve">Le </w:t>
+      </w:r>
+      <w:proofErr w:type="spellStart"/>
+      <w:r>
+        <w:t>GameService</w:t>
+      </w:r>
+      <w:proofErr w:type="spellEnd"/>
+      <w:r>
+        <w:t xml:space="preserve"> est le service qui accompagne le </w:t>
+      </w:r>
+      <w:proofErr w:type="spellStart"/>
+      <w:r>
+        <w:t>QuizGameComponent</w:t>
+      </w:r>
+      <w:proofErr w:type="spellEnd"/>
+      <w:r>
+        <w:t>. Là encore, son rôle est très simple, il doit uniquement conserver la partie courante (le quiz et les réponses de l’utilisateurs). Nous avons utilisé ce service pour ne pas avoir à donner la partie dans l’url de la page de résultat. C’est donc pour cette dernière que ce service existe.</w:t>
       </w:r>
     </w:p>
     <w:p>
       <w:pPr>
         <w:pStyle w:val="Titre3"/>
       </w:pPr>
-      <w:bookmarkStart w:id="23" w:name="_Toc40893643"/>
+      <w:bookmarkStart w:id="23" w:name="_Toc40898008"/>
       <w:r>
         <w:t>Page de résultat</w:t>
       </w:r>
@@ -6415,10 +6745,15 @@
       <w:pPr>
         <w:pStyle w:val="Titre3"/>
       </w:pPr>
-      <w:bookmarkStart w:id="24" w:name="_Toc40893644"/>
+      <w:bookmarkStart w:id="24" w:name="_Toc40898009"/>
+      <w:proofErr w:type="spellStart"/>
       <w:r>
         <w:lastRenderedPageBreak/>
-        <w:t>Result Component</w:t>
+        <w:t>Result</w:t>
+      </w:r>
+      <w:proofErr w:type="spellEnd"/>
+      <w:r>
+        <w:t xml:space="preserve"> Component</w:t>
       </w:r>
       <w:bookmarkEnd w:id="24"/>
     </w:p>
@@ -6427,14 +6762,22 @@
         <w:pStyle w:val="Corps"/>
       </w:pPr>
       <w:r>
-        <w:t>Il n’y pas beaucoup de choses à dire sur ce Component qui n’a pas déjà été dit. C’est un composant simple qui comme dit précédemment fonctionne avec le GameService duquel il va récupérer les informations de la partie courante pour pouvoir en afficher le score.</w:t>
+        <w:t xml:space="preserve">Il n’y pas beaucoup de choses à dire sur ce Component qui n’a pas déjà été dit. C’est un composant simple qui comme dit précédemment fonctionne avec le </w:t>
+      </w:r>
+      <w:proofErr w:type="spellStart"/>
+      <w:r>
+        <w:t>GameService</w:t>
+      </w:r>
+      <w:proofErr w:type="spellEnd"/>
+      <w:r>
+        <w:t xml:space="preserve"> duquel il va récupérer les informations de la partie courante pour pouvoir en afficher le score.</w:t>
       </w:r>
     </w:p>
     <w:p>
       <w:pPr>
         <w:pStyle w:val="Titre3"/>
       </w:pPr>
-      <w:bookmarkStart w:id="25" w:name="_Toc40893645"/>
+      <w:bookmarkStart w:id="25" w:name="_Toc40898010"/>
       <w:r>
         <w:t>Autres pages et components</w:t>
       </w:r>
@@ -6512,27 +6855,14 @@
       <w:r>
         <w:t xml:space="preserve">Figure </w:t>
       </w:r>
-      <w:r>
-        <w:fldChar w:fldCharType="begin"/>
-      </w:r>
-      <w:r>
-        <w:instrText xml:space="preserve"> SEQ Figure \* ARABIC </w:instrText>
-      </w:r>
-      <w:r>
-        <w:fldChar w:fldCharType="separate"/>
-      </w:r>
-      <w:r>
-        <w:rPr>
-          <w:noProof/>
-        </w:rPr>
-        <w:t>2</w:t>
-      </w:r>
-      <w:r>
-        <w:rPr>
-          <w:noProof/>
-        </w:rPr>
-        <w:fldChar w:fldCharType="end"/>
-      </w:r>
+      <w:fldSimple w:instr=" SEQ Figure \* ARABIC ">
+        <w:r>
+          <w:rPr>
+            <w:noProof/>
+          </w:rPr>
+          <w:t>2</w:t>
+        </w:r>
+      </w:fldSimple>
       <w:r>
         <w:t xml:space="preserve"> - Arborescence du site</w:t>
       </w:r>
@@ -6562,7 +6892,7 @@
       <w:pPr>
         <w:pStyle w:val="Titre3"/>
       </w:pPr>
-      <w:bookmarkStart w:id="26" w:name="_Toc40893646"/>
+      <w:bookmarkStart w:id="26" w:name="_Toc40898011"/>
       <w:r>
         <w:t>Quiz Service</w:t>
       </w:r>
@@ -6581,13 +6911,29 @@
         <w:pStyle w:val="Corps"/>
       </w:pPr>
       <w:r>
-        <w:t>Le QuizService est au cœur du fonctionnement du notre projet, c’est lui qui communique avec le back pour récupérer, mettre à jour ou insérer des données. Il a aussi pour rôle de garder les sélections courantes de l’utilisateur. Par exemple, si l’utilisateur va dans le mode création, choisi</w:t>
+        <w:t xml:space="preserve">Le </w:t>
+      </w:r>
+      <w:proofErr w:type="spellStart"/>
+      <w:r>
+        <w:t>QuizService</w:t>
+      </w:r>
+      <w:proofErr w:type="spellEnd"/>
+      <w:r>
+        <w:t xml:space="preserve"> est au cœur du fonctionnement du notre projet, c’est lui qui communique avec le back pour récupérer, mettre à jour ou insérer des données. Il a aussi pour rôle de garder les sélections courantes de l’utilisateur. Par exemple, si l’utilisateur va dans le mode création, choisi</w:t>
       </w:r>
       <w:r>
         <w:t>t</w:t>
       </w:r>
       <w:r>
-        <w:t xml:space="preserve"> un thème A et édite un quiz B, le QuizService stockera ces deux éléments et la page d’édition de quiz n’aura qu’à les </w:t>
+        <w:t xml:space="preserve"> un thème A et édite un quiz B, le </w:t>
+      </w:r>
+      <w:proofErr w:type="spellStart"/>
+      <w:r>
+        <w:t>QuizService</w:t>
+      </w:r>
+      <w:proofErr w:type="spellEnd"/>
+      <w:r>
+        <w:t xml:space="preserve"> stockera ces deux éléments et la page d’édition de quiz n’aura qu’à les </w:t>
       </w:r>
       <w:r>
         <w:lastRenderedPageBreak/>
@@ -6602,7 +6948,7 @@
           <w:rStyle w:val="AucunA"/>
         </w:rPr>
       </w:pPr>
-      <w:bookmarkStart w:id="28" w:name="_Toc40893647"/>
+      <w:bookmarkStart w:id="28" w:name="_Toc40898012"/>
       <w:r>
         <w:rPr>
           <w:rStyle w:val="AucunA"/>
@@ -6686,11 +7032,19 @@
         </w:rPr>
         <w:t>cup</w:t>
       </w:r>
-      <w:r>
-        <w:rPr>
-          <w:rStyle w:val="AucunA"/>
-        </w:rPr>
-        <w:t>érer les données, il faut spécifier dans la requête GET, les données de l’élément que nous voulons. Par exemple, si nous voulons ré</w:t>
+      <w:proofErr w:type="spellStart"/>
+      <w:r>
+        <w:rPr>
+          <w:rStyle w:val="AucunA"/>
+        </w:rPr>
+        <w:t>érer</w:t>
+      </w:r>
+      <w:proofErr w:type="spellEnd"/>
+      <w:r>
+        <w:rPr>
+          <w:rStyle w:val="AucunA"/>
+        </w:rPr>
+        <w:t xml:space="preserve"> les données, il faut spécifier dans la requête GET, les données de l’élément que nous voulons. Par exemple, si nous voulons ré</w:t>
       </w:r>
       <w:r>
         <w:rPr>
@@ -6699,11 +7053,19 @@
         </w:rPr>
         <w:t>cup</w:t>
       </w:r>
-      <w:r>
-        <w:rPr>
-          <w:rStyle w:val="AucunA"/>
-        </w:rPr>
-        <w:t>érer tous les quiz d’</w:t>
+      <w:proofErr w:type="spellStart"/>
+      <w:r>
+        <w:rPr>
+          <w:rStyle w:val="AucunA"/>
+        </w:rPr>
+        <w:t>érer</w:t>
+      </w:r>
+      <w:proofErr w:type="spellEnd"/>
+      <w:r>
+        <w:rPr>
+          <w:rStyle w:val="AucunA"/>
+        </w:rPr>
+        <w:t xml:space="preserve"> tous les quiz d’</w:t>
       </w:r>
       <w:r>
         <w:rPr>
@@ -6730,21 +7092,21 @@
         <w:rPr>
           <w:rStyle w:val="AucunA"/>
         </w:rPr>
-        <w:t>/theme</w:t>
-      </w:r>
-      <w:proofErr w:type="gramStart"/>
-      <w:r>
-        <w:rPr>
-          <w:rStyle w:val="AucunA"/>
-        </w:rPr>
-        <w:t>/:</w:t>
-      </w:r>
-      <w:proofErr w:type="gramEnd"/>
-      <w:r>
-        <w:rPr>
-          <w:rStyle w:val="AucunA"/>
-        </w:rPr>
-        <w:t>id</w:t>
+        <w:t>/</w:t>
+      </w:r>
+      <w:proofErr w:type="spellStart"/>
+      <w:r>
+        <w:rPr>
+          <w:rStyle w:val="AucunA"/>
+        </w:rPr>
+        <w:t>theme</w:t>
+      </w:r>
+      <w:proofErr w:type="spellEnd"/>
+      <w:r>
+        <w:rPr>
+          <w:rStyle w:val="AucunA"/>
+        </w:rPr>
+        <w:t>/:id</w:t>
       </w:r>
     </w:p>
     <w:p>
@@ -6782,14 +7144,20 @@
           <w:rStyle w:val="AucunA"/>
         </w:rPr>
       </w:pPr>
-      <w:proofErr w:type="gramStart"/>
-      <w:r>
-        <w:rPr>
-          <w:rStyle w:val="AucunA"/>
-        </w:rPr>
-        <w:t>/:theme</w:t>
-      </w:r>
-      <w:proofErr w:type="gramEnd"/>
+      <w:r>
+        <w:rPr>
+          <w:rStyle w:val="AucunA"/>
+        </w:rPr>
+        <w:t>/:</w:t>
+      </w:r>
+      <w:proofErr w:type="spellStart"/>
+      <w:r>
+        <w:rPr>
+          <w:rStyle w:val="AucunA"/>
+        </w:rPr>
+        <w:t>theme</w:t>
+      </w:r>
+      <w:proofErr w:type="spellEnd"/>
       <w:r>
         <w:rPr>
           <w:rStyle w:val="AucunA"/>
@@ -6808,22 +7176,22 @@
         <w:rPr>
           <w:rStyle w:val="AucunA"/>
         </w:rPr>
-        <w:t>Avec «</w:t>
-      </w:r>
-      <w:proofErr w:type="gramStart"/>
-      <w:r>
-        <w:rPr>
-          <w:rStyle w:val="AucunA"/>
-        </w:rPr>
-        <w:t> </w:t>
-      </w:r>
-      <w:r>
-        <w:rPr>
-          <w:rStyle w:val="AucunA"/>
-        </w:rPr>
-        <w:t>:theme</w:t>
-      </w:r>
-      <w:proofErr w:type="gramEnd"/>
+        <w:t>Avec « </w:t>
+      </w:r>
+      <w:r>
+        <w:rPr>
+          <w:rStyle w:val="AucunA"/>
+        </w:rPr>
+        <w:t>:</w:t>
+      </w:r>
+      <w:proofErr w:type="spellStart"/>
+      <w:r>
+        <w:rPr>
+          <w:rStyle w:val="AucunA"/>
+        </w:rPr>
+        <w:t>theme</w:t>
+      </w:r>
+      <w:proofErr w:type="spellEnd"/>
       <w:r>
         <w:rPr>
           <w:rStyle w:val="AucunA"/>
@@ -6885,11 +7253,19 @@
         </w:rPr>
         <w:t>cup</w:t>
       </w:r>
-      <w:r>
-        <w:rPr>
-          <w:rStyle w:val="AucunA"/>
-        </w:rPr>
-        <w:t>érer de question, en effet, le front a besoin uniquement du quiz voulu et ré</w:t>
+      <w:proofErr w:type="spellStart"/>
+      <w:r>
+        <w:rPr>
+          <w:rStyle w:val="AucunA"/>
+        </w:rPr>
+        <w:t>érer</w:t>
+      </w:r>
+      <w:proofErr w:type="spellEnd"/>
+      <w:r>
+        <w:rPr>
+          <w:rStyle w:val="AucunA"/>
+        </w:rPr>
+        <w:t xml:space="preserve"> de question, en effet, le front a besoin uniquement du quiz voulu et ré</w:t>
       </w:r>
       <w:r>
         <w:rPr>
@@ -6898,11 +7274,19 @@
         </w:rPr>
         <w:t>cup</w:t>
       </w:r>
-      <w:r>
-        <w:rPr>
-          <w:rStyle w:val="AucunA"/>
-        </w:rPr>
-        <w:t>èrera les questions via le quiz.</w:t>
+      <w:proofErr w:type="spellStart"/>
+      <w:r>
+        <w:rPr>
+          <w:rStyle w:val="AucunA"/>
+        </w:rPr>
+        <w:t>èrera</w:t>
+      </w:r>
+      <w:proofErr w:type="spellEnd"/>
+      <w:r>
+        <w:rPr>
+          <w:rStyle w:val="AucunA"/>
+        </w:rPr>
+        <w:t xml:space="preserve"> les questions via le quiz.</w:t>
       </w:r>
     </w:p>
     <w:p>
@@ -6930,7 +7314,21 @@
         <w:rPr>
           <w:rStyle w:val="AucunA"/>
         </w:rPr>
-        <w:t>Il suffira d’utiliser le suffixe « /add » à la fin de la route. Par exemple, si nous voulons ajouter un nouveau thème, la route utilisée sera :</w:t>
+        <w:t>Il suffira d’utiliser le suffixe « /</w:t>
+      </w:r>
+      <w:proofErr w:type="spellStart"/>
+      <w:r>
+        <w:rPr>
+          <w:rStyle w:val="AucunA"/>
+        </w:rPr>
+        <w:t>add</w:t>
+      </w:r>
+      <w:proofErr w:type="spellEnd"/>
+      <w:r>
+        <w:rPr>
+          <w:rStyle w:val="AucunA"/>
+        </w:rPr>
+        <w:t> » à la fin de la route. Par exemple, si nous voulons ajouter un nouveau thème, la route utilisée sera :</w:t>
       </w:r>
     </w:p>
     <w:p>
@@ -6945,8 +7343,16 @@
         <w:rPr>
           <w:rStyle w:val="AucunA"/>
         </w:rPr>
-        <w:t>/add</w:t>
-      </w:r>
+        <w:t>/</w:t>
+      </w:r>
+      <w:proofErr w:type="spellStart"/>
+      <w:r>
+        <w:rPr>
+          <w:rStyle w:val="AucunA"/>
+        </w:rPr>
+        <w:t>add</w:t>
+      </w:r>
+      <w:proofErr w:type="spellEnd"/>
     </w:p>
     <w:p>
       <w:pPr>
@@ -6968,11 +7374,19 @@
         </w:rPr>
         <w:t>es. Par cons</w:t>
       </w:r>
-      <w:r>
-        <w:rPr>
-          <w:rStyle w:val="AucunA"/>
-        </w:rPr>
-        <w:t>équent, nous avons juste besoin de rajouter dans les donné</w:t>
+      <w:proofErr w:type="spellStart"/>
+      <w:r>
+        <w:rPr>
+          <w:rStyle w:val="AucunA"/>
+        </w:rPr>
+        <w:t>équent</w:t>
+      </w:r>
+      <w:proofErr w:type="spellEnd"/>
+      <w:r>
+        <w:rPr>
+          <w:rStyle w:val="AucunA"/>
+        </w:rPr>
+        <w:t>, nous avons juste besoin de rajouter dans les donné</w:t>
       </w:r>
       <w:r>
         <w:rPr>
@@ -6984,8 +7398,16 @@
         <w:rPr>
           <w:rStyle w:val="AucunA"/>
         </w:rPr>
-        <w:t>ème crée se trouvant dans le corps de la requê</w:t>
-      </w:r>
+        <w:t xml:space="preserve">ème crée se trouvant dans le corps de la </w:t>
+      </w:r>
+      <w:proofErr w:type="spellStart"/>
+      <w:r>
+        <w:rPr>
+          <w:rStyle w:val="AucunA"/>
+        </w:rPr>
+        <w:t>requê</w:t>
+      </w:r>
+      <w:proofErr w:type="spellEnd"/>
       <w:r>
         <w:rPr>
           <w:rStyle w:val="AucunA"/>
@@ -7029,20 +7451,34 @@
           <w:rStyle w:val="AucunA"/>
         </w:rPr>
       </w:pPr>
-      <w:proofErr w:type="gramStart"/>
-      <w:r>
-        <w:rPr>
-          <w:rStyle w:val="AucunA"/>
-        </w:rPr>
-        <w:t>/:theme</w:t>
-      </w:r>
-      <w:proofErr w:type="gramEnd"/>
-      <w:r>
-        <w:rPr>
-          <w:rStyle w:val="AucunA"/>
-        </w:rPr>
-        <w:t>/add</w:t>
-      </w:r>
+      <w:r>
+        <w:rPr>
+          <w:rStyle w:val="AucunA"/>
+        </w:rPr>
+        <w:t>/:</w:t>
+      </w:r>
+      <w:proofErr w:type="spellStart"/>
+      <w:r>
+        <w:rPr>
+          <w:rStyle w:val="AucunA"/>
+        </w:rPr>
+        <w:t>theme</w:t>
+      </w:r>
+      <w:proofErr w:type="spellEnd"/>
+      <w:r>
+        <w:rPr>
+          <w:rStyle w:val="AucunA"/>
+        </w:rPr>
+        <w:t>/</w:t>
+      </w:r>
+      <w:proofErr w:type="spellStart"/>
+      <w:r>
+        <w:rPr>
+          <w:rStyle w:val="AucunA"/>
+        </w:rPr>
+        <w:t>add</w:t>
+      </w:r>
+      <w:proofErr w:type="spellEnd"/>
     </w:p>
     <w:p>
       <w:pPr>
@@ -7055,22 +7491,22 @@
         <w:rPr>
           <w:rStyle w:val="AucunA"/>
         </w:rPr>
-        <w:t>Avec «</w:t>
-      </w:r>
-      <w:proofErr w:type="gramStart"/>
-      <w:r>
-        <w:rPr>
-          <w:rStyle w:val="AucunA"/>
-        </w:rPr>
-        <w:t> </w:t>
-      </w:r>
-      <w:r>
-        <w:rPr>
-          <w:rStyle w:val="AucunA"/>
-        </w:rPr>
-        <w:t>:theme</w:t>
-      </w:r>
-      <w:proofErr w:type="gramEnd"/>
+        <w:t>Avec « </w:t>
+      </w:r>
+      <w:r>
+        <w:rPr>
+          <w:rStyle w:val="AucunA"/>
+        </w:rPr>
+        <w:t>:</w:t>
+      </w:r>
+      <w:proofErr w:type="spellStart"/>
+      <w:r>
+        <w:rPr>
+          <w:rStyle w:val="AucunA"/>
+        </w:rPr>
+        <w:t>theme</w:t>
+      </w:r>
+      <w:proofErr w:type="spellEnd"/>
       <w:r>
         <w:rPr>
           <w:rStyle w:val="AucunA"/>
@@ -7082,8 +7518,16 @@
         <w:rPr>
           <w:rStyle w:val="AucunA"/>
         </w:rPr>
-        <w:t>qui correspond au nom du thè</w:t>
-      </w:r>
+        <w:t xml:space="preserve">qui correspond au nom du </w:t>
+      </w:r>
+      <w:proofErr w:type="spellStart"/>
+      <w:r>
+        <w:rPr>
+          <w:rStyle w:val="AucunA"/>
+        </w:rPr>
+        <w:t>thè</w:t>
+      </w:r>
+      <w:proofErr w:type="spellEnd"/>
       <w:r>
         <w:rPr>
           <w:rStyle w:val="AucunA"/>
@@ -7132,16 +7576,16 @@
         <w:rPr>
           <w:rStyle w:val="AucunA"/>
         </w:rPr>
-        <w:t>/</w:t>
-      </w:r>
-      <w:proofErr w:type="gramStart"/>
-      <w:r>
-        <w:rPr>
-          <w:rStyle w:val="AucunA"/>
-        </w:rPr>
-        <w:t> :theme</w:t>
-      </w:r>
-      <w:proofErr w:type="gramEnd"/>
+        <w:t>/ :</w:t>
+      </w:r>
+      <w:proofErr w:type="spellStart"/>
+      <w:r>
+        <w:rPr>
+          <w:rStyle w:val="AucunA"/>
+        </w:rPr>
+        <w:t>theme</w:t>
+      </w:r>
+      <w:proofErr w:type="spellEnd"/>
       <w:r>
         <w:rPr>
           <w:rStyle w:val="AucunA"/>
@@ -7183,14 +7627,20 @@
           <w:rStyle w:val="AucunA"/>
         </w:rPr>
       </w:pPr>
-      <w:proofErr w:type="gramStart"/>
-      <w:r>
-        <w:rPr>
-          <w:rStyle w:val="AucunA"/>
-        </w:rPr>
-        <w:t>/:theme</w:t>
-      </w:r>
-      <w:proofErr w:type="gramEnd"/>
+      <w:r>
+        <w:rPr>
+          <w:rStyle w:val="AucunA"/>
+        </w:rPr>
+        <w:t>/:</w:t>
+      </w:r>
+      <w:proofErr w:type="spellStart"/>
+      <w:r>
+        <w:rPr>
+          <w:rStyle w:val="AucunA"/>
+        </w:rPr>
+        <w:t>theme</w:t>
+      </w:r>
+      <w:proofErr w:type="spellEnd"/>
       <w:r>
         <w:rPr>
           <w:rStyle w:val="AucunA"/>
@@ -7248,14 +7698,20 @@
           <w:rStyle w:val="AucunA"/>
         </w:rPr>
       </w:pPr>
-      <w:proofErr w:type="gramStart"/>
-      <w:r>
-        <w:rPr>
-          <w:rStyle w:val="AucunA"/>
-        </w:rPr>
-        <w:t>/:theme</w:t>
-      </w:r>
-      <w:proofErr w:type="gramEnd"/>
+      <w:r>
+        <w:rPr>
+          <w:rStyle w:val="AucunA"/>
+        </w:rPr>
+        <w:t>/:</w:t>
+      </w:r>
+      <w:proofErr w:type="spellStart"/>
+      <w:r>
+        <w:rPr>
+          <w:rStyle w:val="AucunA"/>
+        </w:rPr>
+        <w:t>theme</w:t>
+      </w:r>
+      <w:proofErr w:type="spellEnd"/>
       <w:r>
         <w:rPr>
           <w:rStyle w:val="AucunA"/>
@@ -7276,6 +7732,7 @@
         </w:rPr>
         <w:t>Le « </w:t>
       </w:r>
+      <w:proofErr w:type="spellStart"/>
       <w:r>
         <w:rPr>
           <w:rStyle w:val="AucunA"/>
@@ -7283,6 +7740,7 @@
         </w:rPr>
         <w:t>label</w:t>
       </w:r>
+      <w:proofErr w:type="spellEnd"/>
       <w:r>
         <w:rPr>
           <w:rStyle w:val="AucunA"/>
@@ -7313,22 +7771,22 @@
         <w:rPr>
           <w:rStyle w:val="AucunA"/>
         </w:rPr>
-        <w:t>se trouvant dans le thème de nom «</w:t>
-      </w:r>
-      <w:proofErr w:type="gramStart"/>
-      <w:r>
-        <w:rPr>
-          <w:rStyle w:val="AucunA"/>
-        </w:rPr>
-        <w:t> </w:t>
-      </w:r>
-      <w:r>
-        <w:rPr>
-          <w:rStyle w:val="AucunA"/>
-        </w:rPr>
-        <w:t>:theme</w:t>
-      </w:r>
-      <w:proofErr w:type="gramEnd"/>
+        <w:t>se trouvant dans le thème de nom « </w:t>
+      </w:r>
+      <w:r>
+        <w:rPr>
+          <w:rStyle w:val="AucunA"/>
+        </w:rPr>
+        <w:t>:</w:t>
+      </w:r>
+      <w:proofErr w:type="spellStart"/>
+      <w:r>
+        <w:rPr>
+          <w:rStyle w:val="AucunA"/>
+        </w:rPr>
+        <w:t>theme</w:t>
+      </w:r>
+      <w:proofErr w:type="spellEnd"/>
       <w:r>
         <w:rPr>
           <w:rStyle w:val="AucunA"/>
@@ -7478,6 +7936,12 @@
         <w:rPr>
           <w:rStyle w:val="AucunA"/>
         </w:rPr>
+        <w:t xml:space="preserve"> </w:t>
+      </w:r>
+      <w:r>
+        <w:rPr>
+          <w:rStyle w:val="AucunA"/>
+        </w:rPr>
         <w:t>- Modèle de l'objet Thème</w:t>
       </w:r>
     </w:p>
@@ -7492,8 +7956,16 @@
         <w:rPr>
           <w:rStyle w:val="AucunA"/>
         </w:rPr>
-        <w:t>Comme on peut le voir, l’objet Thè</w:t>
-      </w:r>
+        <w:t xml:space="preserve">Comme on peut le voir, l’objet </w:t>
+      </w:r>
+      <w:proofErr w:type="spellStart"/>
+      <w:r>
+        <w:rPr>
+          <w:rStyle w:val="AucunA"/>
+        </w:rPr>
+        <w:t>Thè</w:t>
+      </w:r>
+      <w:proofErr w:type="spellEnd"/>
       <w:r>
         <w:rPr>
           <w:rStyle w:val="AucunA"/>
@@ -7534,6 +8006,7 @@
         </w:rPr>
         <w:t>Une question est composée d’un « </w:t>
       </w:r>
+      <w:proofErr w:type="spellStart"/>
       <w:r>
         <w:rPr>
           <w:rStyle w:val="AucunA"/>
@@ -7541,6 +8014,7 @@
         </w:rPr>
         <w:t>label</w:t>
       </w:r>
+      <w:proofErr w:type="spellEnd"/>
       <w:r>
         <w:rPr>
           <w:rStyle w:val="AucunA"/>
@@ -7589,11 +8063,33 @@
         </w:rPr>
         <w:t>cup</w:t>
       </w:r>
-      <w:r>
-        <w:rPr>
-          <w:rStyle w:val="AucunA"/>
-        </w:rPr>
-        <w:t>érons dans le corps de la requête un objet quiz, et c’est avec le modèle du quiz que l’on peut voir s’il y a eu un changement sur le quiz. Que se soit le niveau de difficulté, un ajout de question, ou autre.</w:t>
+      <w:proofErr w:type="spellStart"/>
+      <w:r>
+        <w:rPr>
+          <w:rStyle w:val="AucunA"/>
+        </w:rPr>
+        <w:t>érons</w:t>
+      </w:r>
+      <w:proofErr w:type="spellEnd"/>
+      <w:r>
+        <w:rPr>
+          <w:rStyle w:val="AucunA"/>
+        </w:rPr>
+        <w:t xml:space="preserve"> dans le corps de la requête un objet quiz, et c’est avec le modèle du quiz que l’on peut voir s’il y a eu un changement sur le quiz. Que </w:t>
+      </w:r>
+      <w:proofErr w:type="spellStart"/>
+      <w:r>
+        <w:rPr>
+          <w:rStyle w:val="AucunA"/>
+        </w:rPr>
+        <w:t>se</w:t>
+      </w:r>
+      <w:proofErr w:type="spellEnd"/>
+      <w:r>
+        <w:rPr>
+          <w:rStyle w:val="AucunA"/>
+        </w:rPr>
+        <w:t xml:space="preserve"> soit le niveau de difficulté, un ajout de question, ou autre.</w:t>
       </w:r>
     </w:p>
     <w:p>
@@ -7613,12 +8109,28 @@
         </w:rPr>
         <w:t>cup</w:t>
       </w:r>
-      <w:r>
-        <w:rPr>
-          <w:rStyle w:val="AucunA"/>
-        </w:rPr>
-        <w:t>érer l’information d’une autre maniè</w:t>
-      </w:r>
+      <w:proofErr w:type="spellStart"/>
+      <w:r>
+        <w:rPr>
+          <w:rStyle w:val="AucunA"/>
+        </w:rPr>
+        <w:t>érer</w:t>
+      </w:r>
+      <w:proofErr w:type="spellEnd"/>
+      <w:r>
+        <w:rPr>
+          <w:rStyle w:val="AucunA"/>
+        </w:rPr>
+        <w:t xml:space="preserve"> l’information d’une autre </w:t>
+      </w:r>
+      <w:proofErr w:type="spellStart"/>
+      <w:r>
+        <w:rPr>
+          <w:rStyle w:val="AucunA"/>
+        </w:rPr>
+        <w:t>maniè</w:t>
+      </w:r>
+      <w:proofErr w:type="spellEnd"/>
       <w:r>
         <w:rPr>
           <w:rStyle w:val="AucunA"/>
@@ -7637,32 +8149,23 @@
     <w:p>
       <w:pPr>
         <w:pStyle w:val="Titre1"/>
+        <w:rPr>
+          <w:rStyle w:val="AucunA"/>
+          <w:rFonts w:ascii="Segoe UI" w:eastAsia="Segoe UI" w:hAnsi="Segoe UI" w:cs="Segoe UI"/>
+        </w:rPr>
+      </w:pPr>
+      <w:bookmarkStart w:id="29" w:name="_Toc12"/>
+      <w:bookmarkStart w:id="30" w:name="_Toc40898013"/>
+      <w:r>
         <w:rPr>
           <w:rStyle w:val="Aucun"/>
           <w:rFonts w:ascii="Segoe UI" w:eastAsia="Segoe UI" w:hAnsi="Segoe UI" w:cs="Segoe UI"/>
         </w:rPr>
-      </w:pPr>
-      <w:bookmarkStart w:id="29" w:name="_Toc12"/>
-      <w:bookmarkStart w:id="30" w:name="_Toc40893648"/>
-      <w:r>
-        <w:rPr>
-          <w:rStyle w:val="Aucun"/>
-          <w:rFonts w:ascii="Segoe UI" w:eastAsia="Segoe UI" w:hAnsi="Segoe UI" w:cs="Segoe UI"/>
-        </w:rPr>
         <w:lastRenderedPageBreak/>
         <w:t>Présentation de l’évaluation croisée et analyse des résultats obtenus</w:t>
       </w:r>
       <w:bookmarkEnd w:id="29"/>
       <w:bookmarkEnd w:id="30"/>
-    </w:p>
-    <w:p>
-      <w:pPr>
-        <w:pStyle w:val="Corps"/>
-        <w:rPr>
-          <w:rStyle w:val="AucunA"/>
-          <w:rFonts w:ascii="Segoe UI" w:eastAsia="Segoe UI" w:hAnsi="Segoe UI" w:cs="Segoe UI"/>
-        </w:rPr>
-      </w:pPr>
     </w:p>
     <w:p>
       <w:pPr>
@@ -7875,7 +8378,21 @@
         <w:rPr>
           <w:rStyle w:val="AucunA"/>
         </w:rPr>
-        <w:t xml:space="preserve">Sur le point fonctionnel, l’application répond aux besoins des différents personnas. Il n’y a pas de problème particulier. On peut modifier aisément un quiz ou une question. </w:t>
+        <w:t xml:space="preserve">Sur le point fonctionnel, l’application répond aux besoins des différents </w:t>
+      </w:r>
+      <w:proofErr w:type="spellStart"/>
+      <w:r>
+        <w:rPr>
+          <w:rStyle w:val="AucunA"/>
+        </w:rPr>
+        <w:t>personnas</w:t>
+      </w:r>
+      <w:proofErr w:type="spellEnd"/>
+      <w:r>
+        <w:rPr>
+          <w:rStyle w:val="AucunA"/>
+        </w:rPr>
+        <w:t xml:space="preserve">. Il n’y a pas de problème particulier. On peut modifier aisément un quiz ou une question. </w:t>
       </w:r>
     </w:p>
     <w:p>
@@ -7927,21 +8444,7 @@
         <w:rPr>
           <w:rStyle w:val="AucunA"/>
         </w:rPr>
-        <w:t xml:space="preserve">Concernant l’IHM, l’application manque d’élément, il est certes fonctionnel, mais lorsque l’on regarde l’application, celle-ci fait « vide ». Ils ont proposé de rajouter des éléments visuels tel qu’une banderole en haut de la page pour combler le vide. Cependant, nous n’avons pas ajouté </w:t>
-      </w:r>
-      <w:proofErr w:type="gramStart"/>
-      <w:r>
-        <w:rPr>
-          <w:rStyle w:val="AucunA"/>
-        </w:rPr>
-        <w:t>d’ «</w:t>
-      </w:r>
-      <w:proofErr w:type="gramEnd"/>
-      <w:r>
-        <w:rPr>
-          <w:rStyle w:val="AucunA"/>
-        </w:rPr>
-        <w:t> élément » car nous voulions au maximum simplifier l’interface pour les personnes âgées en enlevant des informations non essentielles.</w:t>
+        <w:t>Concernant l’IHM, l’application manque d’élément, il est certes fonctionnel, mais lorsque l’on regarde l’application, celle-ci fait « vide ». Ils ont proposé de rajouter des éléments visuels tel qu’une banderole en haut de la page pour combler le vide. Cependant, nous n’avons pas ajouté d’ « élément » car nous voulions au maximum simplifier l’interface pour les personnes âgées en enlevant des informations non essentielles.</w:t>
       </w:r>
     </w:p>
     <w:p>
@@ -8189,8 +8692,14 @@
         <w:rPr>
           <w:rStyle w:val="AucunA"/>
         </w:rPr>
+        <w:t xml:space="preserve">Nous avons eu aussi des retours à propos de la différenciation entre les éléments cliquables et ceux qui ne le sont pas, et cela peut créer des confusions pour les personnes âgées alors il sera mieux de </w:t>
+      </w:r>
+      <w:r>
+        <w:rPr>
+          <w:rStyle w:val="AucunA"/>
+        </w:rPr>
         <w:lastRenderedPageBreak/>
-        <w:t>Nous avons eu aussi des retours à propos de la différenciation entre les éléments cliquables et ceux qui ne le sont pas, et cela peut créer des confusions pour les personnes âgées alors il sera mieux de bien les guider et préciser quels sont les endroits où ils doivent cliquer. Comme vous pouvez le voir, la plupart de nos éléments sont dans des boites, mais quelques-unes ne sont pas cliquables. Par exemple lors du quiz, la boite où se trouve la question ne possède aucune interaction :</w:t>
+        <w:t>bien les guider et préciser quels sont les endroits où ils doivent cliquer. Comme vous pouvez le voir, la plupart de nos éléments sont dans des boites, mais quelques-unes ne sont pas cliquables. Par exemple lors du quiz, la boite où se trouve la question ne possède aucune interaction :</w:t>
       </w:r>
     </w:p>
     <w:p>
@@ -8452,7 +8961,7 @@
         </w:rPr>
       </w:pPr>
       <w:bookmarkStart w:id="31" w:name="_Toc13"/>
-      <w:bookmarkStart w:id="32" w:name="_Toc40893649"/>
+      <w:bookmarkStart w:id="32" w:name="_Toc40898014"/>
       <w:r>
         <w:rPr>
           <w:rStyle w:val="Aucun"/>
@@ -8472,44 +8981,40 @@
           <w:rFonts w:asciiTheme="minorHAnsi" w:eastAsia="Segoe UI" w:hAnsiTheme="minorHAnsi" w:cstheme="minorHAnsi"/>
         </w:rPr>
       </w:pPr>
-    </w:p>
-    <w:p>
-      <w:pPr>
-        <w:pStyle w:val="Corps"/>
+      <w:r>
         <w:rPr>
           <w:rStyle w:val="Aucun"/>
           <w:rFonts w:asciiTheme="minorHAnsi" w:eastAsia="Segoe UI" w:hAnsiTheme="minorHAnsi" w:cstheme="minorHAnsi"/>
         </w:rPr>
-      </w:pPr>
+        <w:t>Nous avons réussi, à travers ce semestre, à créer un site de quiz pour des personnes âgées. Nous sommes plutôt contents du résultat que nous avons pu produir</w:t>
+      </w:r>
       <w:r>
         <w:rPr>
           <w:rStyle w:val="Aucun"/>
           <w:rFonts w:asciiTheme="minorHAnsi" w:eastAsia="Segoe UI" w:hAnsiTheme="minorHAnsi" w:cstheme="minorHAnsi"/>
         </w:rPr>
-        <w:t>Nous avons réussi, à travers ce semestre, à créer un site de quiz pour des personnes âgées. Nous sommes plutôt contents du résultat que nous avons pu produire lors de ce semestre. Cependant, il y a bien sûr des fonctionnalités que nous aurions voulu ajouter mais qui étaient présente dans notre périmètre du projet.</w:t>
-      </w:r>
-    </w:p>
-    <w:p>
-      <w:pPr>
-        <w:pStyle w:val="Corps"/>
+        <w:t>e</w:t>
+      </w:r>
+      <w:r>
         <w:rPr>
           <w:rStyle w:val="Aucun"/>
           <w:rFonts w:asciiTheme="minorHAnsi" w:eastAsia="Segoe UI" w:hAnsiTheme="minorHAnsi" w:cstheme="minorHAnsi"/>
         </w:rPr>
-      </w:pPr>
+        <w:t xml:space="preserve">. Cependant, il y a bien sûr des fonctionnalités que nous aurions voulu ajouter </w:t>
+      </w:r>
       <w:r>
         <w:rPr>
           <w:rStyle w:val="Aucun"/>
           <w:rFonts w:asciiTheme="minorHAnsi" w:eastAsia="Segoe UI" w:hAnsiTheme="minorHAnsi" w:cstheme="minorHAnsi"/>
         </w:rPr>
-        <w:t>Dans le cas d’une poursuite de ce projet, nous aurions ajouté un système de profil pour chaque patient de l’établissement, cela pourra servir à sauvegarder les paramètres de préférences de l’utilisateur (sa taille de police, la couleur de fond, …). En plus de cela se rajoute un système de statistique</w:t>
+        <w:t>et</w:t>
       </w:r>
       <w:r>
         <w:rPr>
           <w:rStyle w:val="Aucun"/>
           <w:rFonts w:asciiTheme="minorHAnsi" w:eastAsia="Segoe UI" w:hAnsiTheme="minorHAnsi" w:cstheme="minorHAnsi"/>
         </w:rPr>
-        <w:t>, qui permettrait de connaitre les scores précédents que nous avons fait sur un même quiz.</w:t>
+        <w:t xml:space="preserve"> qui étaient présente dans notre périmètre du projet.</w:t>
       </w:r>
     </w:p>
     <w:p>
@@ -8525,55 +9030,189 @@
           <w:rStyle w:val="Aucun"/>
           <w:rFonts w:asciiTheme="minorHAnsi" w:eastAsia="Segoe UI" w:hAnsiTheme="minorHAnsi" w:cstheme="minorHAnsi"/>
         </w:rPr>
-        <w:t>Concernant le backend, il aurait subi un refactor de l’architecture, tout se fait autour du modèle quiz, ainsi que les fonctions. Nous voudrions que celui-ci soit séparé en plusieurs catégorie. Par exemple, si on veut modifier une question, alors on utilise le modèle question et les fonctions qui vont avec.</w:t>
-      </w:r>
-    </w:p>
-    <w:p>
-      <w:pPr>
-        <w:pStyle w:val="Corps"/>
+        <w:t>Dans le cas d’une poursuite de ce projet, nous aurions ajouté un système de profil pour chaque patient de l’établissement, cela pourra servir à sauvegarder les paramètres de préférences de l’utilisateur (sa taille de police, la couleur de fond</w:t>
+      </w:r>
+      <w:r>
         <w:rPr>
           <w:rStyle w:val="Aucun"/>
           <w:rFonts w:asciiTheme="minorHAnsi" w:eastAsia="Segoe UI" w:hAnsiTheme="minorHAnsi" w:cstheme="minorHAnsi"/>
         </w:rPr>
-      </w:pPr>
-    </w:p>
-    <w:p>
-      <w:pPr>
-        <w:pStyle w:val="Corps"/>
+        <w:t>, etc.</w:t>
+      </w:r>
+      <w:r>
         <w:rPr>
           <w:rStyle w:val="Aucun"/>
           <w:rFonts w:asciiTheme="minorHAnsi" w:eastAsia="Segoe UI" w:hAnsiTheme="minorHAnsi" w:cstheme="minorHAnsi"/>
         </w:rPr>
-      </w:pPr>
+        <w:t>). En plus de cela se rajoute un système de statistique</w:t>
+      </w:r>
       <w:r>
         <w:rPr>
           <w:rStyle w:val="Aucun"/>
           <w:rFonts w:asciiTheme="minorHAnsi" w:eastAsia="Segoe UI" w:hAnsiTheme="minorHAnsi" w:cstheme="minorHAnsi"/>
         </w:rPr>
-        <w:t xml:space="preserve">Au final le projet était un bon outil pour assimiler les connaissances et développer nos capacités au niveau d’Angular et aussi de viser à créer un produit centré </w:t>
-      </w:r>
-      <w:r>
+        <w:t>, qui permettrait de connaitre les scores précédents que nous avons fait sur un même quiz.</w:t>
+      </w:r>
+    </w:p>
+    <w:p>
+      <w:pPr>
+        <w:pStyle w:val="Corps"/>
         <w:rPr>
           <w:rStyle w:val="Aucun"/>
           <w:rFonts w:asciiTheme="minorHAnsi" w:eastAsia="Segoe UI" w:hAnsiTheme="minorHAnsi" w:cstheme="minorHAnsi"/>
         </w:rPr>
-        <w:t>utilisateur.</w:t>
-      </w:r>
-    </w:p>
-    <w:p>
-      <w:pPr>
-        <w:pStyle w:val="Corps"/>
+      </w:pPr>
+      <w:r>
         <w:rPr>
           <w:rStyle w:val="Aucun"/>
           <w:rFonts w:asciiTheme="minorHAnsi" w:eastAsia="Segoe UI" w:hAnsiTheme="minorHAnsi" w:cstheme="minorHAnsi"/>
         </w:rPr>
-      </w:pPr>
+        <w:t xml:space="preserve">Concernant le backend, il aurait subi un </w:t>
+      </w:r>
+      <w:proofErr w:type="spellStart"/>
       <w:r>
         <w:rPr>
           <w:rStyle w:val="Aucun"/>
           <w:rFonts w:asciiTheme="minorHAnsi" w:eastAsia="Segoe UI" w:hAnsiTheme="minorHAnsi" w:cstheme="minorHAnsi"/>
         </w:rPr>
-        <w:t>Ce projet nous a aussi permis d’apprendre à respecter les besoins des utilisateurs, nous ne codons pas une application pour nous, mais pour un client. Ici, nos clients étaient des persoones agées, donc nous avons dû réfléchir aux solutions en tenant compte les utilisateurs qui allaient utiliser notre application de quiz.</w:t>
+        <w:t>refactor</w:t>
+      </w:r>
+      <w:proofErr w:type="spellEnd"/>
+      <w:r>
+        <w:rPr>
+          <w:rStyle w:val="Aucun"/>
+          <w:rFonts w:asciiTheme="minorHAnsi" w:eastAsia="Segoe UI" w:hAnsiTheme="minorHAnsi" w:cstheme="minorHAnsi"/>
+        </w:rPr>
+        <w:t xml:space="preserve"> de l’architecture</w:t>
+      </w:r>
+      <w:r>
+        <w:rPr>
+          <w:rStyle w:val="Aucun"/>
+          <w:rFonts w:asciiTheme="minorHAnsi" w:eastAsia="Segoe UI" w:hAnsiTheme="minorHAnsi" w:cstheme="minorHAnsi"/>
+        </w:rPr>
+        <w:t>.</w:t>
+      </w:r>
+      <w:r>
+        <w:rPr>
+          <w:rStyle w:val="Aucun"/>
+          <w:rFonts w:asciiTheme="minorHAnsi" w:eastAsia="Segoe UI" w:hAnsiTheme="minorHAnsi" w:cstheme="minorHAnsi"/>
+        </w:rPr>
+        <w:t xml:space="preserve"> </w:t>
+      </w:r>
+      <w:r>
+        <w:rPr>
+          <w:rStyle w:val="Aucun"/>
+          <w:rFonts w:asciiTheme="minorHAnsi" w:eastAsia="Segoe UI" w:hAnsiTheme="minorHAnsi" w:cstheme="minorHAnsi"/>
+        </w:rPr>
+        <w:t>T</w:t>
+      </w:r>
+      <w:r>
+        <w:rPr>
+          <w:rStyle w:val="Aucun"/>
+          <w:rFonts w:asciiTheme="minorHAnsi" w:eastAsia="Segoe UI" w:hAnsiTheme="minorHAnsi" w:cstheme="minorHAnsi"/>
+        </w:rPr>
+        <w:t>out se fait autour du modèle quiz, ainsi que les fonctions</w:t>
+      </w:r>
+      <w:r>
+        <w:rPr>
+          <w:rStyle w:val="Aucun"/>
+          <w:rFonts w:asciiTheme="minorHAnsi" w:eastAsia="Segoe UI" w:hAnsiTheme="minorHAnsi" w:cstheme="minorHAnsi"/>
+        </w:rPr>
+        <w:t>, n</w:t>
+      </w:r>
+      <w:r>
+        <w:rPr>
+          <w:rStyle w:val="Aucun"/>
+          <w:rFonts w:asciiTheme="minorHAnsi" w:eastAsia="Segoe UI" w:hAnsiTheme="minorHAnsi" w:cstheme="minorHAnsi"/>
+        </w:rPr>
+        <w:t>ous voudrions que celui-ci soit séparé en plusieurs catégorie. Par exemple, si on veut modifier une question, alors on utilise le modèle question et les fonctions qui vont avec.</w:t>
+      </w:r>
+    </w:p>
+    <w:p>
+      <w:pPr>
+        <w:pStyle w:val="Corps"/>
+        <w:rPr>
+          <w:rStyle w:val="Aucun"/>
+          <w:rFonts w:asciiTheme="minorHAnsi" w:eastAsia="Segoe UI" w:hAnsiTheme="minorHAnsi" w:cstheme="minorHAnsi"/>
+        </w:rPr>
+      </w:pPr>
+      <w:r>
+        <w:rPr>
+          <w:rStyle w:val="Aucun"/>
+          <w:rFonts w:asciiTheme="minorHAnsi" w:eastAsia="Segoe UI" w:hAnsiTheme="minorHAnsi" w:cstheme="minorHAnsi"/>
+        </w:rPr>
+        <w:t>Au final le projet était un bon outil pour assimiler les connaissances et développer nos capacités au niveau d’</w:t>
+      </w:r>
+      <w:proofErr w:type="spellStart"/>
+      <w:r>
+        <w:rPr>
+          <w:rStyle w:val="Aucun"/>
+          <w:rFonts w:asciiTheme="minorHAnsi" w:eastAsia="Segoe UI" w:hAnsiTheme="minorHAnsi" w:cstheme="minorHAnsi"/>
+        </w:rPr>
+        <w:t>Angular</w:t>
+      </w:r>
+      <w:proofErr w:type="spellEnd"/>
+      <w:r>
+        <w:rPr>
+          <w:rStyle w:val="Aucun"/>
+          <w:rFonts w:asciiTheme="minorHAnsi" w:eastAsia="Segoe UI" w:hAnsiTheme="minorHAnsi" w:cstheme="minorHAnsi"/>
+        </w:rPr>
+        <w:t xml:space="preserve"> et aussi de viser à créer un produit centré </w:t>
+      </w:r>
+      <w:r>
+        <w:rPr>
+          <w:rStyle w:val="Aucun"/>
+          <w:rFonts w:asciiTheme="minorHAnsi" w:eastAsia="Segoe UI" w:hAnsiTheme="minorHAnsi" w:cstheme="minorHAnsi"/>
+        </w:rPr>
+        <w:t>utilisateur.</w:t>
+      </w:r>
+    </w:p>
+    <w:p>
+      <w:pPr>
+        <w:pStyle w:val="Corps"/>
+        <w:rPr>
+          <w:rStyle w:val="Aucun"/>
+          <w:rFonts w:asciiTheme="minorHAnsi" w:eastAsia="Segoe UI" w:hAnsiTheme="minorHAnsi" w:cstheme="minorHAnsi"/>
+        </w:rPr>
+      </w:pPr>
+      <w:r>
+        <w:rPr>
+          <w:rStyle w:val="Aucun"/>
+          <w:rFonts w:asciiTheme="minorHAnsi" w:eastAsia="Segoe UI" w:hAnsiTheme="minorHAnsi" w:cstheme="minorHAnsi"/>
+        </w:rPr>
+        <w:t xml:space="preserve">Ce projet nous a aussi permis d’apprendre à respecter les besoins des utilisateurs, nous ne codons pas une application pour nous, mais pour un client. Ici, nos clients étaient des </w:t>
+      </w:r>
+      <w:proofErr w:type="spellStart"/>
+      <w:r>
+        <w:rPr>
+          <w:rStyle w:val="Aucun"/>
+          <w:rFonts w:asciiTheme="minorHAnsi" w:eastAsia="Segoe UI" w:hAnsiTheme="minorHAnsi" w:cstheme="minorHAnsi"/>
+        </w:rPr>
+        <w:t>persoones</w:t>
+      </w:r>
+      <w:proofErr w:type="spellEnd"/>
+      <w:r>
+        <w:rPr>
+          <w:rStyle w:val="Aucun"/>
+          <w:rFonts w:asciiTheme="minorHAnsi" w:eastAsia="Segoe UI" w:hAnsiTheme="minorHAnsi" w:cstheme="minorHAnsi"/>
+        </w:rPr>
+        <w:t xml:space="preserve"> </w:t>
+      </w:r>
+      <w:proofErr w:type="spellStart"/>
+      <w:r>
+        <w:rPr>
+          <w:rStyle w:val="Aucun"/>
+          <w:rFonts w:asciiTheme="minorHAnsi" w:eastAsia="Segoe UI" w:hAnsiTheme="minorHAnsi" w:cstheme="minorHAnsi"/>
+        </w:rPr>
+        <w:t>agées</w:t>
+      </w:r>
+      <w:proofErr w:type="spellEnd"/>
+      <w:r>
+        <w:rPr>
+          <w:rStyle w:val="Aucun"/>
+          <w:rFonts w:asciiTheme="minorHAnsi" w:eastAsia="Segoe UI" w:hAnsiTheme="minorHAnsi" w:cstheme="minorHAnsi"/>
+        </w:rPr>
+        <w:t>, donc nous avons dû réfléchir aux solutions en tenant compte les utilisateurs qui allaient utiliser notre application de quiz.</w:t>
       </w:r>
     </w:p>
     <w:p>
@@ -8592,17 +9231,17 @@
       <w:pPr>
         <w:pStyle w:val="Titre1"/>
         <w:rPr>
+          <w:rStyle w:val="AucunA"/>
+          <w:rFonts w:ascii="Segoe UI" w:eastAsia="Segoe UI" w:hAnsi="Segoe UI" w:cs="Segoe UI"/>
+        </w:rPr>
+      </w:pPr>
+      <w:bookmarkStart w:id="33" w:name="_Toc15"/>
+      <w:bookmarkStart w:id="34" w:name="_Toc40898015"/>
+      <w:r>
+        <w:rPr>
           <w:rStyle w:val="Aucun"/>
           <w:rFonts w:ascii="Segoe UI" w:eastAsia="Segoe UI" w:hAnsi="Segoe UI" w:cs="Segoe UI"/>
         </w:rPr>
-      </w:pPr>
-      <w:bookmarkStart w:id="33" w:name="_Toc15"/>
-      <w:bookmarkStart w:id="34" w:name="_Toc40893651"/>
-      <w:r>
-        <w:rPr>
-          <w:rStyle w:val="Aucun"/>
-          <w:rFonts w:ascii="Segoe UI" w:eastAsia="Segoe UI" w:hAnsi="Segoe UI" w:cs="Segoe UI"/>
-        </w:rPr>
         <w:lastRenderedPageBreak/>
         <w:t>Répartition des tâches dans l’équipe</w:t>
       </w:r>
@@ -8612,18 +9251,23 @@
     <w:p>
       <w:pPr>
         <w:pStyle w:val="Corps"/>
-        <w:rPr>
-          <w:rStyle w:val="AucunA"/>
-          <w:rFonts w:ascii="Segoe UI" w:eastAsia="Segoe UI" w:hAnsi="Segoe UI" w:cs="Segoe UI"/>
-        </w:rPr>
-      </w:pPr>
+      </w:pPr>
+      <w:r>
+        <w:t>La répartition des tâches du projet a été la suivante :</w:t>
+      </w:r>
     </w:p>
     <w:p>
       <w:pPr>
         <w:pStyle w:val="Corps"/>
       </w:pPr>
       <w:r>
-        <w:t>La répartition des tâches du projet a été la suivante :</w:t>
+        <w:t xml:space="preserve">Pour le </w:t>
+      </w:r>
+      <w:r>
+        <w:t>backend</w:t>
+      </w:r>
+      <w:r>
+        <w:t>, la majorité du travail a été effectué par Vivian. Thomas et Hamza ont légèrement touché au back lorsqu’ils devaient le changer rapidement par rapport à des modifications sur les requêtes du front.</w:t>
       </w:r>
     </w:p>
     <w:p>
@@ -8631,44 +9275,63 @@
         <w:pStyle w:val="Corps"/>
       </w:pPr>
       <w:r>
-        <w:t xml:space="preserve">Pour le </w:t>
-      </w:r>
-      <w:r>
-        <w:t>backend</w:t>
-      </w:r>
-      <w:r>
-        <w:t>, la majorité du travail a été effectué par Vivian. Thomas et Hamza ont légèrement touché au back lorsqu’ils devaient le changer rapidement par rapport à des modifications sur les requêtes du front.</w:t>
+        <w:t xml:space="preserve">Pour la partie du frontend, Thomas s’est occupé de la structure </w:t>
+      </w:r>
+      <w:r>
+        <w:t>globale (</w:t>
+      </w:r>
+      <w:r>
+        <w:t>p</w:t>
+      </w:r>
+      <w:r>
+        <w:t xml:space="preserve">remière version et principaux components). </w:t>
+      </w:r>
+      <w:r>
+        <w:t>Il s’est également occupé en grande partie du CSS général du site. Il a aussi fait la structure de la majorité des pages web (le html).</w:t>
+      </w:r>
+      <w:r>
+        <w:t xml:space="preserve"> Enfin, il s’est occupé </w:t>
+      </w:r>
+      <w:r>
+        <w:t xml:space="preserve">du component du </w:t>
+      </w:r>
+      <w:proofErr w:type="spellStart"/>
+      <w:r>
+        <w:t>carousel</w:t>
+      </w:r>
+      <w:proofErr w:type="spellEnd"/>
+      <w:r>
+        <w:t xml:space="preserve"> qui compose certaines pages de notre site</w:t>
+      </w:r>
+      <w:r>
+        <w:t xml:space="preserve"> (et il en est fier).</w:t>
+      </w:r>
+      <w:r>
+        <w:t xml:space="preserve"> </w:t>
       </w:r>
     </w:p>
     <w:p>
       <w:pPr>
         <w:pStyle w:val="Corps"/>
       </w:pPr>
+      <w:r>
+        <w:t xml:space="preserve">Vivian s’est occupé de la page de configuration sauf du paramètre des marges. Il s’est aussi occupé du component </w:t>
+      </w:r>
+      <w:proofErr w:type="spellStart"/>
+      <w:r>
+        <w:t>color-picker</w:t>
+      </w:r>
+      <w:proofErr w:type="spellEnd"/>
+      <w:r>
+        <w:t xml:space="preserve"> présent dans la page de configuration. Il a également participé au CSS.</w:t>
+      </w:r>
     </w:p>
     <w:p>
       <w:pPr>
         <w:pStyle w:val="Corps"/>
       </w:pPr>
       <w:r>
-        <w:t>Pour la partie du front</w:t>
-      </w:r>
-      <w:r>
-        <w:t>end</w:t>
-      </w:r>
-      <w:r>
-        <w:t xml:space="preserve">, Thomas s’est occupé du component du carrousel qui compose </w:t>
-      </w:r>
-      <w:r>
-        <w:t xml:space="preserve">certaines pages de notre site. Il s’est également occupé en grande partie du CSS général du site. Il a aussi fait la structure de la majorité des pages web </w:t>
-      </w:r>
-      <w:r>
-        <w:t>(le</w:t>
-      </w:r>
-      <w:r>
-        <w:t xml:space="preserve"> html)</w:t>
-      </w:r>
-      <w:r>
-        <w:t>.</w:t>
+        <w:t>Hamza s’est occupé de la partie relecture lors de la fin d’un quiz ainsi que du paramètre de marge dans la page de configuration.</w:t>
       </w:r>
     </w:p>
     <w:p>
@@ -8676,37 +9339,11 @@
         <w:pStyle w:val="Corps"/>
       </w:pPr>
       <w:r>
-        <w:t>Vivian s’est occupé de la page de configuration sauf du paramètre des marges. Il s’est aussi occupé du component color-picker présent dans la page de configuration. Il a également participé au CSS.</w:t>
-      </w:r>
-    </w:p>
-    <w:p>
-      <w:pPr>
-        <w:pStyle w:val="Corps"/>
-      </w:pPr>
-      <w:r>
-        <w:t>Hamza s’est occupé de la partie relecture lors de la fin d’un quiz ainsi que du paramètre de marge dans la page de configuration.</w:t>
-      </w:r>
-    </w:p>
-    <w:p>
-      <w:pPr>
-        <w:pStyle w:val="Corps"/>
-      </w:pPr>
-    </w:p>
-    <w:p>
-      <w:pPr>
-        <w:pStyle w:val="Corps"/>
-      </w:pPr>
-      <w:r>
         <w:t>Évidemment, il est difficile de dire précisément qui a fait quoi. Par exemple</w:t>
       </w:r>
       <w:r>
         <w:t>, pour les services, tout le monde l’a touché et il est difficile de dire quelle partie a été faite par personne. De même, certaines tâches faites par un membre de l’équipe ont été modifiée par un autre membre. Notamment dans le cas des pages web.</w:t>
       </w:r>
-    </w:p>
-    <w:p>
-      <w:pPr>
-        <w:pStyle w:val="Corps"/>
-      </w:pPr>
     </w:p>
     <w:p>
       <w:pPr>
@@ -8771,8 +9408,13 @@
           <w:numId w:val="9"/>
         </w:numPr>
       </w:pPr>
-      <w:r>
-        <w:t>Hiba : 0%</w:t>
+      <w:proofErr w:type="spellStart"/>
+      <w:r>
+        <w:t>Hiba</w:t>
+      </w:r>
+      <w:proofErr w:type="spellEnd"/>
+      <w:r>
+        <w:t> : 0%</w:t>
       </w:r>
     </w:p>
     <w:p>
@@ -8827,8 +9469,13 @@
           <w:numId w:val="10"/>
         </w:numPr>
       </w:pPr>
-      <w:r>
-        <w:t>Hiba : 0%</w:t>
+      <w:proofErr w:type="spellStart"/>
+      <w:r>
+        <w:t>Hiba</w:t>
+      </w:r>
+      <w:proofErr w:type="spellEnd"/>
+      <w:r>
+        <w:t> : 0%</w:t>
       </w:r>
     </w:p>
     <w:sectPr>
@@ -9000,21 +9647,7 @@
         <w:rPr>
           <w:rStyle w:val="AucunA"/>
         </w:rPr>
-        <w:t xml:space="preserve"> La cataracte est l'opacification partielle ou totale du cristallin, lentille convergente située à l'intérieur de l'œil. Cette opacification est responsable d'une baisse progressive de la vue, </w:t>
-      </w:r>
-      <w:proofErr w:type="gramStart"/>
-      <w:r>
-        <w:rPr>
-          <w:rStyle w:val="AucunA"/>
-        </w:rPr>
-        <w:t>au début accompagnée</w:t>
-      </w:r>
-      <w:proofErr w:type="gramEnd"/>
-      <w:r>
-        <w:rPr>
-          <w:rStyle w:val="AucunA"/>
-        </w:rPr>
-        <w:t xml:space="preserve"> de gêne à la lumière (photophobie). (</w:t>
+        <w:t xml:space="preserve"> La cataracte est l'opacification partielle ou totale du cristallin, lentille convergente située à l'intérieur de l'œil. Cette opacification est responsable d'une baisse progressive de la vue, au début accompagnée de gêne à la lumière (photophobie). (</w:t>
       </w:r>
       <w:hyperlink r:id="rId2" w:history="1">
         <w:r>

</xml_diff>

<commit_message>
dernier commit du projet
</commit_message>
<xml_diff>
--- a/report_PS6.docx
+++ b/report_PS6.docx
@@ -2459,18 +2459,8 @@
                                 <w:sz w:val="26"/>
                                 <w:szCs w:val="26"/>
                               </w:rPr>
-                              <w:t xml:space="preserve">Nom d’équipe : </w:t>
+                              <w:t>Nom d’équipe : TooTiredToWork</w:t>
                             </w:r>
-                            <w:proofErr w:type="spellStart"/>
-                            <w:r>
-                              <w:rPr>
-                                <w:rStyle w:val="Aucun"/>
-                                <w:sz w:val="26"/>
-                                <w:szCs w:val="26"/>
-                              </w:rPr>
-                              <w:t>TooTiredToWork</w:t>
-                            </w:r>
-                            <w:proofErr w:type="spellEnd"/>
                           </w:p>
                         </w:txbxContent>
                       </wps:txbx>
@@ -2499,18 +2489,8 @@
                           <w:sz w:val="26"/>
                           <w:szCs w:val="26"/>
                         </w:rPr>
-                        <w:t xml:space="preserve">Nom d’équipe : </w:t>
+                        <w:t>Nom d’équipe : TooTiredToWork</w:t>
                       </w:r>
-                      <w:proofErr w:type="spellStart"/>
-                      <w:r>
-                        <w:rPr>
-                          <w:rStyle w:val="Aucun"/>
-                          <w:sz w:val="26"/>
-                          <w:szCs w:val="26"/>
-                        </w:rPr>
-                        <w:t>TooTiredToWork</w:t>
-                      </w:r>
-                      <w:proofErr w:type="spellEnd"/>
                     </w:p>
                   </w:txbxContent>
                 </v:textbox>
@@ -2898,7 +2878,7 @@
           <w:r>
             <w:fldChar w:fldCharType="separate"/>
           </w:r>
-          <w:hyperlink w:anchor="_Toc40897996" w:history="1">
+          <w:hyperlink w:anchor="_Toc40898854" w:history="1">
             <w:r>
               <w:rPr>
                 <w:rStyle w:val="Lienhypertexte"/>
@@ -2926,7 +2906,7 @@
                 <w:noProof/>
                 <w:webHidden/>
               </w:rPr>
-              <w:instrText xml:space="preserve"> PAGEREF _Toc40897996 \h </w:instrText>
+              <w:instrText xml:space="preserve"> PAGEREF _Toc40898854 \h </w:instrText>
             </w:r>
             <w:r>
               <w:rPr>
@@ -2967,7 +2947,7 @@
               <w:bdr w:val="none" w:sz="0" w:space="0" w:color="auto"/>
             </w:rPr>
           </w:pPr>
-          <w:hyperlink w:anchor="_Toc40897997" w:history="1">
+          <w:hyperlink w:anchor="_Toc40898855" w:history="1">
             <w:r>
               <w:rPr>
                 <w:rStyle w:val="Lienhypertexte"/>
@@ -2994,7 +2974,7 @@
                 <w:noProof/>
                 <w:webHidden/>
               </w:rPr>
-              <w:instrText xml:space="preserve"> PAGEREF _Toc40897997 \h </w:instrText>
+              <w:instrText xml:space="preserve"> PAGEREF _Toc40898855 \h </w:instrText>
             </w:r>
             <w:r>
               <w:rPr>
@@ -3035,7 +3015,7 @@
               <w:bdr w:val="none" w:sz="0" w:space="0" w:color="auto"/>
             </w:rPr>
           </w:pPr>
-          <w:hyperlink w:anchor="_Toc40897998" w:history="1">
+          <w:hyperlink w:anchor="_Toc40898856" w:history="1">
             <w:r>
               <w:rPr>
                 <w:rStyle w:val="Lienhypertexte"/>
@@ -3062,7 +3042,7 @@
                 <w:noProof/>
                 <w:webHidden/>
               </w:rPr>
-              <w:instrText xml:space="preserve"> PAGEREF _Toc40897998 \h </w:instrText>
+              <w:instrText xml:space="preserve"> PAGEREF _Toc40898856 \h </w:instrText>
             </w:r>
             <w:r>
               <w:rPr>
@@ -3103,7 +3083,7 @@
               <w:bdr w:val="none" w:sz="0" w:space="0" w:color="auto"/>
             </w:rPr>
           </w:pPr>
-          <w:hyperlink w:anchor="_Toc40897999" w:history="1">
+          <w:hyperlink w:anchor="_Toc40898857" w:history="1">
             <w:r>
               <w:rPr>
                 <w:rStyle w:val="Lienhypertexte"/>
@@ -3130,7 +3110,7 @@
                 <w:noProof/>
                 <w:webHidden/>
               </w:rPr>
-              <w:instrText xml:space="preserve"> PAGEREF _Toc40897999 \h </w:instrText>
+              <w:instrText xml:space="preserve"> PAGEREF _Toc40898857 \h </w:instrText>
             </w:r>
             <w:r>
               <w:rPr>
@@ -3171,7 +3151,7 @@
               <w:bdr w:val="none" w:sz="0" w:space="0" w:color="auto"/>
             </w:rPr>
           </w:pPr>
-          <w:hyperlink w:anchor="_Toc40898000" w:history="1">
+          <w:hyperlink w:anchor="_Toc40898858" w:history="1">
             <w:r>
               <w:rPr>
                 <w:rStyle w:val="Lienhypertexte"/>
@@ -3198,7 +3178,7 @@
                 <w:noProof/>
                 <w:webHidden/>
               </w:rPr>
-              <w:instrText xml:space="preserve"> PAGEREF _Toc40898000 \h </w:instrText>
+              <w:instrText xml:space="preserve"> PAGEREF _Toc40898858 \h </w:instrText>
             </w:r>
             <w:r>
               <w:rPr>
@@ -3239,7 +3219,7 @@
               <w:bdr w:val="none" w:sz="0" w:space="0" w:color="auto"/>
             </w:rPr>
           </w:pPr>
-          <w:hyperlink w:anchor="_Toc40898001" w:history="1">
+          <w:hyperlink w:anchor="_Toc40898859" w:history="1">
             <w:r>
               <w:rPr>
                 <w:rStyle w:val="Lienhypertexte"/>
@@ -3266,7 +3246,7 @@
                 <w:noProof/>
                 <w:webHidden/>
               </w:rPr>
-              <w:instrText xml:space="preserve"> PAGEREF _Toc40898001 \h </w:instrText>
+              <w:instrText xml:space="preserve"> PAGEREF _Toc40898859 \h </w:instrText>
             </w:r>
             <w:r>
               <w:rPr>
@@ -3307,7 +3287,7 @@
               <w:bdr w:val="none" w:sz="0" w:space="0" w:color="auto"/>
             </w:rPr>
           </w:pPr>
-          <w:hyperlink w:anchor="_Toc40898002" w:history="1">
+          <w:hyperlink w:anchor="_Toc40898860" w:history="1">
             <w:r>
               <w:rPr>
                 <w:rStyle w:val="Lienhypertexte"/>
@@ -3334,7 +3314,7 @@
                 <w:noProof/>
                 <w:webHidden/>
               </w:rPr>
-              <w:instrText xml:space="preserve"> PAGEREF _Toc40898002 \h </w:instrText>
+              <w:instrText xml:space="preserve"> PAGEREF _Toc40898860 \h </w:instrText>
             </w:r>
             <w:r>
               <w:rPr>
@@ -3375,7 +3355,7 @@
               <w:bdr w:val="none" w:sz="0" w:space="0" w:color="auto"/>
             </w:rPr>
           </w:pPr>
-          <w:hyperlink w:anchor="_Toc40898003" w:history="1">
+          <w:hyperlink w:anchor="_Toc40898861" w:history="1">
             <w:r>
               <w:rPr>
                 <w:rStyle w:val="Lienhypertexte"/>
@@ -3403,7 +3383,7 @@
                 <w:noProof/>
                 <w:webHidden/>
               </w:rPr>
-              <w:instrText xml:space="preserve"> PAGEREF _Toc40898003 \h </w:instrText>
+              <w:instrText xml:space="preserve"> PAGEREF _Toc40898861 \h </w:instrText>
             </w:r>
             <w:r>
               <w:rPr>
@@ -3444,7 +3424,7 @@
               <w:bdr w:val="none" w:sz="0" w:space="0" w:color="auto"/>
             </w:rPr>
           </w:pPr>
-          <w:hyperlink w:anchor="_Toc40898004" w:history="1">
+          <w:hyperlink w:anchor="_Toc40898862" w:history="1">
             <w:r>
               <w:rPr>
                 <w:rStyle w:val="Lienhypertexte"/>
@@ -3471,7 +3451,7 @@
                 <w:noProof/>
                 <w:webHidden/>
               </w:rPr>
-              <w:instrText xml:space="preserve"> PAGEREF _Toc40898004 \h </w:instrText>
+              <w:instrText xml:space="preserve"> PAGEREF _Toc40898862 \h </w:instrText>
             </w:r>
             <w:r>
               <w:rPr>
@@ -3512,7 +3492,7 @@
               <w:bdr w:val="none" w:sz="0" w:space="0" w:color="auto"/>
             </w:rPr>
           </w:pPr>
-          <w:hyperlink w:anchor="_Toc40898005" w:history="1">
+          <w:hyperlink w:anchor="_Toc40898863" w:history="1">
             <w:r>
               <w:rPr>
                 <w:rStyle w:val="Lienhypertexte"/>
@@ -3539,7 +3519,7 @@
                 <w:noProof/>
                 <w:webHidden/>
               </w:rPr>
-              <w:instrText xml:space="preserve"> PAGEREF _Toc40898005 \h </w:instrText>
+              <w:instrText xml:space="preserve"> PAGEREF _Toc40898863 \h </w:instrText>
             </w:r>
             <w:r>
               <w:rPr>
@@ -3580,7 +3560,7 @@
               <w:bdr w:val="none" w:sz="0" w:space="0" w:color="auto"/>
             </w:rPr>
           </w:pPr>
-          <w:hyperlink w:anchor="_Toc40898006" w:history="1">
+          <w:hyperlink w:anchor="_Toc40898864" w:history="1">
             <w:r>
               <w:rPr>
                 <w:rStyle w:val="Lienhypertexte"/>
@@ -3607,7 +3587,7 @@
                 <w:noProof/>
                 <w:webHidden/>
               </w:rPr>
-              <w:instrText xml:space="preserve"> PAGEREF _Toc40898006 \h </w:instrText>
+              <w:instrText xml:space="preserve"> PAGEREF _Toc40898864 \h </w:instrText>
             </w:r>
             <w:r>
               <w:rPr>
@@ -3648,7 +3628,7 @@
               <w:bdr w:val="none" w:sz="0" w:space="0" w:color="auto"/>
             </w:rPr>
           </w:pPr>
-          <w:hyperlink w:anchor="_Toc40898007" w:history="1">
+          <w:hyperlink w:anchor="_Toc40898865" w:history="1">
             <w:r>
               <w:rPr>
                 <w:rStyle w:val="Lienhypertexte"/>
@@ -3675,7 +3655,7 @@
                 <w:noProof/>
                 <w:webHidden/>
               </w:rPr>
-              <w:instrText xml:space="preserve"> PAGEREF _Toc40898007 \h </w:instrText>
+              <w:instrText xml:space="preserve"> PAGEREF _Toc40898865 \h </w:instrText>
             </w:r>
             <w:r>
               <w:rPr>
@@ -3716,7 +3696,7 @@
               <w:bdr w:val="none" w:sz="0" w:space="0" w:color="auto"/>
             </w:rPr>
           </w:pPr>
-          <w:hyperlink w:anchor="_Toc40898008" w:history="1">
+          <w:hyperlink w:anchor="_Toc40898866" w:history="1">
             <w:r>
               <w:rPr>
                 <w:rStyle w:val="Lienhypertexte"/>
@@ -3743,7 +3723,7 @@
                 <w:noProof/>
                 <w:webHidden/>
               </w:rPr>
-              <w:instrText xml:space="preserve"> PAGEREF _Toc40898008 \h </w:instrText>
+              <w:instrText xml:space="preserve"> PAGEREF _Toc40898866 \h </w:instrText>
             </w:r>
             <w:r>
               <w:rPr>
@@ -3784,7 +3764,7 @@
               <w:bdr w:val="none" w:sz="0" w:space="0" w:color="auto"/>
             </w:rPr>
           </w:pPr>
-          <w:hyperlink w:anchor="_Toc40898009" w:history="1">
+          <w:hyperlink w:anchor="_Toc40898867" w:history="1">
             <w:r>
               <w:rPr>
                 <w:rStyle w:val="Lienhypertexte"/>
@@ -3811,7 +3791,7 @@
                 <w:noProof/>
                 <w:webHidden/>
               </w:rPr>
-              <w:instrText xml:space="preserve"> PAGEREF _Toc40898009 \h </w:instrText>
+              <w:instrText xml:space="preserve"> PAGEREF _Toc40898867 \h </w:instrText>
             </w:r>
             <w:r>
               <w:rPr>
@@ -3852,7 +3832,7 @@
               <w:bdr w:val="none" w:sz="0" w:space="0" w:color="auto"/>
             </w:rPr>
           </w:pPr>
-          <w:hyperlink w:anchor="_Toc40898010" w:history="1">
+          <w:hyperlink w:anchor="_Toc40898868" w:history="1">
             <w:r>
               <w:rPr>
                 <w:rStyle w:val="Lienhypertexte"/>
@@ -3879,7 +3859,7 @@
                 <w:noProof/>
                 <w:webHidden/>
               </w:rPr>
-              <w:instrText xml:space="preserve"> PAGEREF _Toc40898010 \h </w:instrText>
+              <w:instrText xml:space="preserve"> PAGEREF _Toc40898868 \h </w:instrText>
             </w:r>
             <w:r>
               <w:rPr>
@@ -3920,7 +3900,7 @@
               <w:bdr w:val="none" w:sz="0" w:space="0" w:color="auto"/>
             </w:rPr>
           </w:pPr>
-          <w:hyperlink w:anchor="_Toc40898011" w:history="1">
+          <w:hyperlink w:anchor="_Toc40898869" w:history="1">
             <w:r>
               <w:rPr>
                 <w:rStyle w:val="Lienhypertexte"/>
@@ -3947,7 +3927,7 @@
                 <w:noProof/>
                 <w:webHidden/>
               </w:rPr>
-              <w:instrText xml:space="preserve"> PAGEREF _Toc40898011 \h </w:instrText>
+              <w:instrText xml:space="preserve"> PAGEREF _Toc40898869 \h </w:instrText>
             </w:r>
             <w:r>
               <w:rPr>
@@ -3988,7 +3968,7 @@
               <w:bdr w:val="none" w:sz="0" w:space="0" w:color="auto"/>
             </w:rPr>
           </w:pPr>
-          <w:hyperlink w:anchor="_Toc40898012" w:history="1">
+          <w:hyperlink w:anchor="_Toc40898870" w:history="1">
             <w:r>
               <w:rPr>
                 <w:rStyle w:val="Lienhypertexte"/>
@@ -4015,7 +3995,7 @@
                 <w:noProof/>
                 <w:webHidden/>
               </w:rPr>
-              <w:instrText xml:space="preserve"> PAGEREF _Toc40898012 \h </w:instrText>
+              <w:instrText xml:space="preserve"> PAGEREF _Toc40898870 \h </w:instrText>
             </w:r>
             <w:r>
               <w:rPr>
@@ -4056,7 +4036,7 @@
               <w:bdr w:val="none" w:sz="0" w:space="0" w:color="auto"/>
             </w:rPr>
           </w:pPr>
-          <w:hyperlink w:anchor="_Toc40898013" w:history="1">
+          <w:hyperlink w:anchor="_Toc40898871" w:history="1">
             <w:r>
               <w:rPr>
                 <w:rStyle w:val="Lienhypertexte"/>
@@ -4084,7 +4064,7 @@
                 <w:noProof/>
                 <w:webHidden/>
               </w:rPr>
-              <w:instrText xml:space="preserve"> PAGEREF _Toc40898013 \h </w:instrText>
+              <w:instrText xml:space="preserve"> PAGEREF _Toc40898871 \h </w:instrText>
             </w:r>
             <w:r>
               <w:rPr>
@@ -4125,7 +4105,7 @@
               <w:bdr w:val="none" w:sz="0" w:space="0" w:color="auto"/>
             </w:rPr>
           </w:pPr>
-          <w:hyperlink w:anchor="_Toc40898014" w:history="1">
+          <w:hyperlink w:anchor="_Toc40898872" w:history="1">
             <w:r>
               <w:rPr>
                 <w:rStyle w:val="Lienhypertexte"/>
@@ -4153,7 +4133,7 @@
                 <w:noProof/>
                 <w:webHidden/>
               </w:rPr>
-              <w:instrText xml:space="preserve"> PAGEREF _Toc40898014 \h </w:instrText>
+              <w:instrText xml:space="preserve"> PAGEREF _Toc40898872 \h </w:instrText>
             </w:r>
             <w:r>
               <w:rPr>
@@ -4194,7 +4174,7 @@
               <w:bdr w:val="none" w:sz="0" w:space="0" w:color="auto"/>
             </w:rPr>
           </w:pPr>
-          <w:hyperlink w:anchor="_Toc40898015" w:history="1">
+          <w:hyperlink w:anchor="_Toc40898873" w:history="1">
             <w:r>
               <w:rPr>
                 <w:rStyle w:val="Lienhypertexte"/>
@@ -4222,7 +4202,7 @@
                 <w:noProof/>
                 <w:webHidden/>
               </w:rPr>
-              <w:instrText xml:space="preserve"> PAGEREF _Toc40898015 \h </w:instrText>
+              <w:instrText xml:space="preserve"> PAGEREF _Toc40898873 \h </w:instrText>
             </w:r>
             <w:r>
               <w:rPr>
@@ -4339,30 +4319,14 @@
         </w:rPr>
       </w:pPr>
       <w:bookmarkStart w:id="0" w:name="_Toc"/>
-      <w:bookmarkStart w:id="1" w:name="_Toc40897996"/>
+      <w:bookmarkStart w:id="1" w:name="_Toc40898854"/>
       <w:r>
         <w:rPr>
           <w:rStyle w:val="Aucun"/>
           <w:rFonts w:ascii="Segoe UI" w:eastAsia="Segoe UI" w:hAnsi="Segoe UI" w:cs="Segoe UI"/>
         </w:rPr>
         <w:lastRenderedPageBreak/>
-        <w:t xml:space="preserve">Les </w:t>
-      </w:r>
-      <w:proofErr w:type="spellStart"/>
-      <w:r>
-        <w:rPr>
-          <w:rStyle w:val="Aucun"/>
-          <w:rFonts w:ascii="Segoe UI" w:eastAsia="Segoe UI" w:hAnsi="Segoe UI" w:cs="Segoe UI"/>
-        </w:rPr>
-        <w:t>Personas</w:t>
-      </w:r>
-      <w:proofErr w:type="spellEnd"/>
-      <w:r>
-        <w:rPr>
-          <w:rStyle w:val="Aucun"/>
-          <w:rFonts w:ascii="Segoe UI" w:eastAsia="Segoe UI" w:hAnsi="Segoe UI" w:cs="Segoe UI"/>
-        </w:rPr>
-        <w:t xml:space="preserve"> et leurs scénarios</w:t>
+        <w:t>Les Personas et leurs scénarios</w:t>
       </w:r>
       <w:bookmarkEnd w:id="0"/>
       <w:bookmarkEnd w:id="1"/>
@@ -4392,21 +4356,7 @@
         <w:rPr>
           <w:rStyle w:val="AucunA"/>
         </w:rPr>
-        <w:t xml:space="preserve">Pour mener ce projet à bien, nous avons utilisé des </w:t>
-      </w:r>
-      <w:proofErr w:type="spellStart"/>
-      <w:r>
-        <w:rPr>
-          <w:rStyle w:val="AucunA"/>
-        </w:rPr>
-        <w:t>personas</w:t>
-      </w:r>
-      <w:proofErr w:type="spellEnd"/>
-      <w:r>
-        <w:rPr>
-          <w:rStyle w:val="AucunA"/>
-        </w:rPr>
-        <w:t xml:space="preserve"> ayant chacun un scénario</w:t>
+        <w:t>Pour mener ce projet à bien, nous avons utilisé des personas ayant chacun un scénario</w:t>
       </w:r>
       <w:r>
         <w:rPr>
@@ -4419,21 +4369,7 @@
         <w:rPr>
           <w:rStyle w:val="AucunA"/>
         </w:rPr>
-        <w:t xml:space="preserve">. Nous avons à notre actif 3 </w:t>
-      </w:r>
-      <w:proofErr w:type="spellStart"/>
-      <w:r>
-        <w:rPr>
-          <w:rStyle w:val="AucunA"/>
-        </w:rPr>
-        <w:t>personas</w:t>
-      </w:r>
-      <w:proofErr w:type="spellEnd"/>
-      <w:r>
-        <w:rPr>
-          <w:rStyle w:val="AucunA"/>
-        </w:rPr>
-        <w:t xml:space="preserve"> différents. Une aide-soignante, et deux personnes âgées ayant des problèmes de vue différents.</w:t>
+        <w:t>. Nous avons à notre actif 3 personas différents. Une aide-soignante, et deux personnes âgées ayant des problèmes de vue différents.</w:t>
       </w:r>
     </w:p>
     <w:p>
@@ -4444,8 +4380,7 @@
         </w:rPr>
       </w:pPr>
       <w:bookmarkStart w:id="2" w:name="_Toc1"/>
-      <w:bookmarkStart w:id="3" w:name="_Toc40897997"/>
-      <w:proofErr w:type="spellStart"/>
+      <w:bookmarkStart w:id="3" w:name="_Toc40898855"/>
       <w:r>
         <w:rPr>
           <w:rStyle w:val="AucunA"/>
@@ -4454,10 +4389,8 @@
       </w:r>
       <w:bookmarkEnd w:id="2"/>
       <w:bookmarkEnd w:id="3"/>
-      <w:proofErr w:type="spellEnd"/>
-    </w:p>
-    <w:p>
-      <w:proofErr w:type="spellStart"/>
+    </w:p>
+    <w:p>
       <w:r>
         <w:rPr>
           <w:rStyle w:val="AucunA"/>
@@ -4468,14 +4401,7 @@
         <w:rPr>
           <w:rStyle w:val="AucunA"/>
         </w:rPr>
-        <w:t>éa</w:t>
-      </w:r>
-      <w:proofErr w:type="spellEnd"/>
-      <w:r>
-        <w:rPr>
-          <w:rStyle w:val="AucunA"/>
-        </w:rPr>
-        <w:t> a 38 ans, elle est aide-soignante et s’occupe des personnes âgées dans le centre. Elle est en charge de créer les quiz et/ou de les maintenir. Comme elle est très occupée, elle aimerait une création simple et rapide du quizz. Elle aimerait aussi pouvoir modifier ou supprimer un quizz si celui-ci est erroné ou n’est plus utile.</w:t>
+        <w:t>éa a 38 ans, elle est aide-soignante et s’occupe des personnes âgées dans le centre. Elle est en charge de créer les quiz et/ou de les maintenir. Comme elle est très occupée, elle aimerait une création simple et rapide du quizz. Elle aimerait aussi pouvoir modifier ou supprimer un quizz si celui-ci est erroné ou n’est plus utile.</w:t>
       </w:r>
     </w:p>
     <w:p>
@@ -4486,7 +4412,7 @@
         </w:rPr>
       </w:pPr>
       <w:bookmarkStart w:id="4" w:name="_Toc2"/>
-      <w:bookmarkStart w:id="5" w:name="_Toc40897998"/>
+      <w:bookmarkStart w:id="5" w:name="_Toc40898856"/>
       <w:r>
         <w:rPr>
           <w:rStyle w:val="AucunA"/>
@@ -4695,7 +4621,7 @@
         <w:pStyle w:val="Titre2"/>
       </w:pPr>
       <w:bookmarkStart w:id="6" w:name="_Toc3"/>
-      <w:bookmarkStart w:id="7" w:name="_Toc40897999"/>
+      <w:bookmarkStart w:id="7" w:name="_Toc40898857"/>
       <w:r>
         <w:rPr>
           <w:rStyle w:val="AucunA"/>
@@ -4762,7 +4688,7 @@
         <w:pStyle w:val="Titre3"/>
       </w:pPr>
       <w:bookmarkStart w:id="8" w:name="_Toc4"/>
-      <w:bookmarkStart w:id="9" w:name="_Toc40898000"/>
+      <w:bookmarkStart w:id="9" w:name="_Toc40898858"/>
       <w:r>
         <w:rPr>
           <w:rStyle w:val="AucunA"/>
@@ -4892,17 +4818,8 @@
           <w:rStyle w:val="AucunA"/>
           <w:lang w:val="de-DE"/>
         </w:rPr>
-        <w:t xml:space="preserve">La reine des </w:t>
-      </w:r>
-      <w:proofErr w:type="spellStart"/>
-      <w:r>
-        <w:rPr>
-          <w:rStyle w:val="AucunA"/>
-          <w:lang w:val="de-DE"/>
-        </w:rPr>
-        <w:t>neiges</w:t>
-      </w:r>
-      <w:proofErr w:type="spellEnd"/>
+        <w:t>La reine des neiges</w:t>
+      </w:r>
       <w:r>
         <w:rPr>
           <w:rStyle w:val="AucunA"/>
@@ -5031,7 +4948,7 @@
         <w:pStyle w:val="Titre2"/>
       </w:pPr>
       <w:bookmarkStart w:id="10" w:name="_Toc5"/>
-      <w:bookmarkStart w:id="11" w:name="_Toc40898001"/>
+      <w:bookmarkStart w:id="11" w:name="_Toc40898859"/>
       <w:r>
         <w:rPr>
           <w:rStyle w:val="AucunA"/>
@@ -5049,16 +4966,8 @@
         <w:rPr>
           <w:rStyle w:val="AucunA"/>
         </w:rPr>
-        <w:t xml:space="preserve">Baudoin a 88 ans, ses petits-enfants lui ont appris à utiliser les nouvelles technologies. Il aime faire des quizz pour se détendre, et apprendre de nouvelles choses sur des sujets qu’il ne connait pas forcément. Il a du mal à lire de </w:t>
-      </w:r>
-      <w:proofErr w:type="spellStart"/>
-      <w:r>
-        <w:rPr>
-          <w:rStyle w:val="AucunA"/>
-        </w:rPr>
-        <w:t>prè</w:t>
-      </w:r>
-      <w:proofErr w:type="spellEnd"/>
+        <w:t>Baudoin a 88 ans, ses petits-enfants lui ont appris à utiliser les nouvelles technologies. Il aime faire des quizz pour se détendre, et apprendre de nouvelles choses sur des sujets qu’il ne connait pas forcément. Il a du mal à lire de prè</w:t>
+      </w:r>
       <w:r>
         <w:rPr>
           <w:rStyle w:val="AucunA"/>
@@ -5066,19 +4975,11 @@
         </w:rPr>
         <w:t>s. Il poss</w:t>
       </w:r>
-      <w:proofErr w:type="spellStart"/>
-      <w:r>
-        <w:rPr>
-          <w:rStyle w:val="AucunA"/>
-        </w:rPr>
-        <w:t>ède</w:t>
-      </w:r>
-      <w:proofErr w:type="spellEnd"/>
-      <w:r>
-        <w:rPr>
-          <w:rStyle w:val="AucunA"/>
-        </w:rPr>
-        <w:t xml:space="preserve"> aussi une cataracte</w:t>
+      <w:r>
+        <w:rPr>
+          <w:rStyle w:val="AucunA"/>
+        </w:rPr>
+        <w:t>ède aussi une cataracte</w:t>
       </w:r>
       <w:r>
         <w:rPr>
@@ -5100,7 +5001,7 @@
         <w:pStyle w:val="Titre3"/>
       </w:pPr>
       <w:bookmarkStart w:id="12" w:name="_Toc6"/>
-      <w:bookmarkStart w:id="13" w:name="_Toc40898002"/>
+      <w:bookmarkStart w:id="13" w:name="_Toc40898860"/>
       <w:r>
         <w:rPr>
           <w:rStyle w:val="AucunA"/>
@@ -5237,7 +5138,7 @@
         </w:rPr>
       </w:pPr>
       <w:bookmarkStart w:id="14" w:name="_Toc7"/>
-      <w:bookmarkStart w:id="15" w:name="_Toc40898003"/>
+      <w:bookmarkStart w:id="15" w:name="_Toc40898861"/>
       <w:r>
         <w:rPr>
           <w:rStyle w:val="Aucun"/>
@@ -5260,21 +5161,7 @@
         <w:rPr>
           <w:rStyle w:val="AucunA"/>
         </w:rPr>
-        <w:t xml:space="preserve">Ce site a été réalisé dans un cadre d’apprentissage. Aussi, nous avons eu des cours sous formes de travaux pratiques pour prendre en main et comprendre le fonctionnement de la technologie utilisé : </w:t>
-      </w:r>
-      <w:proofErr w:type="spellStart"/>
-      <w:r>
-        <w:rPr>
-          <w:rStyle w:val="AucunA"/>
-        </w:rPr>
-        <w:t>Angular</w:t>
-      </w:r>
-      <w:proofErr w:type="spellEnd"/>
-      <w:r>
-        <w:rPr>
-          <w:rStyle w:val="AucunA"/>
-        </w:rPr>
-        <w:t>. Lors de ceux-ci, nous avons vu qu’un</w:t>
+        <w:t>Ce site a été réalisé dans un cadre d’apprentissage. Aussi, nous avons eu des cours sous formes de travaux pratiques pour prendre en main et comprendre le fonctionnement de la technologie utilisé : Angular. Lors de ceux-ci, nous avons vu qu’un</w:t>
       </w:r>
       <w:r>
         <w:rPr>
@@ -5352,7 +5239,7 @@
         </w:rPr>
       </w:pPr>
       <w:bookmarkStart w:id="16" w:name="_Toc8"/>
-      <w:bookmarkStart w:id="17" w:name="_Toc40898004"/>
+      <w:bookmarkStart w:id="17" w:name="_Toc40898862"/>
       <w:r>
         <w:rPr>
           <w:rStyle w:val="AucunA"/>
@@ -5373,91 +5260,7 @@
         <w:rPr>
           <w:rStyle w:val="AucunA"/>
         </w:rPr>
-        <w:t xml:space="preserve">La partie front est entièrement réalisé avec le </w:t>
-      </w:r>
-      <w:proofErr w:type="spellStart"/>
-      <w:r>
-        <w:rPr>
-          <w:rStyle w:val="AucunA"/>
-        </w:rPr>
-        <w:t>framework</w:t>
-      </w:r>
-      <w:proofErr w:type="spellEnd"/>
-      <w:r>
-        <w:rPr>
-          <w:rStyle w:val="AucunA"/>
-        </w:rPr>
-        <w:t xml:space="preserve"> </w:t>
-      </w:r>
-      <w:proofErr w:type="spellStart"/>
-      <w:r>
-        <w:rPr>
-          <w:rStyle w:val="AucunA"/>
-        </w:rPr>
-        <w:t>Angular</w:t>
-      </w:r>
-      <w:proofErr w:type="spellEnd"/>
-      <w:r>
-        <w:rPr>
-          <w:rStyle w:val="AucunA"/>
-        </w:rPr>
-        <w:t xml:space="preserve"> en langage </w:t>
-      </w:r>
-      <w:proofErr w:type="spellStart"/>
-      <w:r>
-        <w:rPr>
-          <w:rStyle w:val="AucunA"/>
-        </w:rPr>
-        <w:t>Typescript</w:t>
-      </w:r>
-      <w:proofErr w:type="spellEnd"/>
-      <w:r>
-        <w:rPr>
-          <w:rStyle w:val="AucunA"/>
-        </w:rPr>
-        <w:t>. L’un des principaux éléments majeurs d’</w:t>
-      </w:r>
-      <w:proofErr w:type="spellStart"/>
-      <w:r>
-        <w:rPr>
-          <w:rStyle w:val="AucunA"/>
-        </w:rPr>
-        <w:t>Angular</w:t>
-      </w:r>
-      <w:proofErr w:type="spellEnd"/>
-      <w:r>
-        <w:rPr>
-          <w:rStyle w:val="AucunA"/>
-        </w:rPr>
-        <w:t xml:space="preserve"> est le Component. Ce dernier est simplement un élément graphique qui fonctionne grossièrement avec un système vu – contrôleur. La vue est représentée par une page html (et une feuille de style </w:t>
-      </w:r>
-      <w:proofErr w:type="spellStart"/>
-      <w:r>
-        <w:rPr>
-          <w:rStyle w:val="AucunA"/>
-        </w:rPr>
-        <w:t>css</w:t>
-      </w:r>
-      <w:proofErr w:type="spellEnd"/>
-      <w:r>
-        <w:rPr>
-          <w:rStyle w:val="AucunA"/>
-        </w:rPr>
-        <w:t xml:space="preserve">) et le contrôleur est représenté par une classe </w:t>
-      </w:r>
-      <w:proofErr w:type="spellStart"/>
-      <w:r>
-        <w:rPr>
-          <w:rStyle w:val="AucunA"/>
-        </w:rPr>
-        <w:t>Typescript</w:t>
-      </w:r>
-      <w:proofErr w:type="spellEnd"/>
-      <w:r>
-        <w:rPr>
-          <w:rStyle w:val="AucunA"/>
-        </w:rPr>
-        <w:t>.</w:t>
+        <w:t>La partie front est entièrement réalisé avec le framework Angular en langage Typescript. L’un des principaux éléments majeurs d’Angular est le Component. Ce dernier est simplement un élément graphique qui fonctionne grossièrement avec un système vu – contrôleur. La vue est représentée par une page html (et une feuille de style css) et le contrôleur est représenté par une classe Typescript.</w:t>
       </w:r>
     </w:p>
     <w:p>
@@ -5504,17 +5307,8 @@
           <w:rStyle w:val="AucunA"/>
           <w:lang w:val="es-ES_tradnl"/>
         </w:rPr>
-        <w:t xml:space="preserve">es en </w:t>
-      </w:r>
-      <w:proofErr w:type="spellStart"/>
-      <w:r>
-        <w:rPr>
-          <w:rStyle w:val="AucunA"/>
-          <w:lang w:val="es-ES_tradnl"/>
-        </w:rPr>
-        <w:t>entrée</w:t>
-      </w:r>
-      <w:proofErr w:type="spellEnd"/>
+        <w:t>es en entrée</w:t>
+      </w:r>
       <w:r>
         <w:rPr>
           <w:rStyle w:val="AucunA"/>
@@ -5533,21 +5327,7 @@
         <w:rPr>
           <w:rStyle w:val="AucunA"/>
         </w:rPr>
-        <w:t xml:space="preserve">Enfin, il nous faut aussi parler des services. Ce sont des classes </w:t>
-      </w:r>
-      <w:proofErr w:type="spellStart"/>
-      <w:r>
-        <w:rPr>
-          <w:rStyle w:val="AucunA"/>
-        </w:rPr>
-        <w:t>Typescript</w:t>
-      </w:r>
-      <w:proofErr w:type="spellEnd"/>
-      <w:r>
-        <w:rPr>
-          <w:rStyle w:val="AucunA"/>
-        </w:rPr>
-        <w:t>, qui ne sont instanciées qu’une fois et qui sont données aux components du site. Ils permettent de partager des données et des méthodes entre plusieurs component. Ainsi, une opération réalisée par un component A sera visible sur un component B.</w:t>
+        <w:t>Enfin, il nous faut aussi parler des services. Ce sont des classes Typescript, qui ne sont instanciées qu’une fois et qui sont données aux components du site. Ils permettent de partager des données et des méthodes entre plusieurs component. Ainsi, une opération réalisée par un component A sera visible sur un component B.</w:t>
       </w:r>
     </w:p>
     <w:p>
@@ -5572,7 +5352,7 @@
         </w:rPr>
       </w:pPr>
       <w:bookmarkStart w:id="18" w:name="_Toc9"/>
-      <w:bookmarkStart w:id="19" w:name="_Toc40898005"/>
+      <w:bookmarkStart w:id="19" w:name="_Toc40898863"/>
       <w:r>
         <w:rPr>
           <w:rStyle w:val="AucunA"/>
@@ -5649,38 +5429,15 @@
         <w:rPr>
           <w:rStyle w:val="AucunA"/>
         </w:rPr>
-        <w:t xml:space="preserve">Le </w:t>
-      </w:r>
-      <w:proofErr w:type="spellStart"/>
-      <w:r>
-        <w:rPr>
-          <w:rStyle w:val="AucunA"/>
-        </w:rPr>
-        <w:t>ConfigurationComponent</w:t>
-      </w:r>
-      <w:proofErr w:type="spellEnd"/>
-      <w:r>
-        <w:rPr>
-          <w:rStyle w:val="AucunA"/>
-        </w:rPr>
-        <w:t xml:space="preserve"> n’</w:t>
+        <w:t>Le ConfigurationComponent n’</w:t>
       </w:r>
       <w:r>
         <w:rPr>
           <w:rStyle w:val="AucunA"/>
           <w:lang w:val="es-ES_tradnl"/>
         </w:rPr>
-        <w:t xml:space="preserve">a </w:t>
-      </w:r>
-      <w:proofErr w:type="spellStart"/>
-      <w:r>
-        <w:rPr>
-          <w:rStyle w:val="AucunA"/>
-          <w:lang w:val="es-ES_tradnl"/>
-        </w:rPr>
-        <w:t>qu</w:t>
-      </w:r>
-      <w:proofErr w:type="spellEnd"/>
+        <w:t>a qu</w:t>
+      </w:r>
       <w:r>
         <w:rPr>
           <w:rStyle w:val="AucunA"/>
@@ -5698,44 +5455,8 @@
         <w:rPr>
           <w:rStyle w:val="AucunA"/>
         </w:rPr>
-        <w:t>(</w:t>
-      </w:r>
-      <w:proofErr w:type="spellStart"/>
-      <w:r>
-        <w:rPr>
-          <w:rStyle w:val="AucunA"/>
-        </w:rPr>
-        <w:t>slider</w:t>
-      </w:r>
-      <w:proofErr w:type="spellEnd"/>
-      <w:r>
-        <w:rPr>
-          <w:rStyle w:val="AucunA"/>
-        </w:rPr>
-        <w:t xml:space="preserve">, </w:t>
-      </w:r>
-      <w:proofErr w:type="spellStart"/>
-      <w:r>
-        <w:rPr>
-          <w:rStyle w:val="AucunA"/>
-        </w:rPr>
-        <w:t>color</w:t>
-      </w:r>
-      <w:proofErr w:type="spellEnd"/>
-      <w:r>
-        <w:rPr>
-          <w:rStyle w:val="AucunA"/>
-        </w:rPr>
-        <w:t xml:space="preserve"> </w:t>
-      </w:r>
-      <w:proofErr w:type="spellStart"/>
-      <w:r>
-        <w:rPr>
-          <w:rStyle w:val="AucunA"/>
-        </w:rPr>
-        <w:t>picker</w:t>
-      </w:r>
-      <w:proofErr w:type="spellEnd"/>
+        <w:t>(slider, color picker</w:t>
+      </w:r>
       <w:r>
         <w:rPr>
           <w:rStyle w:val="AucunA"/>
@@ -5796,35 +5517,7 @@
         <w:rPr>
           <w:rStyle w:val="AucunA"/>
         </w:rPr>
-        <w:t xml:space="preserve">Le </w:t>
-      </w:r>
-      <w:proofErr w:type="spellStart"/>
-      <w:r>
-        <w:rPr>
-          <w:rStyle w:val="AucunA"/>
-        </w:rPr>
-        <w:t>ConfigurationService</w:t>
-      </w:r>
-      <w:proofErr w:type="spellEnd"/>
-      <w:r>
-        <w:rPr>
-          <w:rStyle w:val="AucunA"/>
-        </w:rPr>
-        <w:t xml:space="preserve"> est le service qui accompagne le </w:t>
-      </w:r>
-      <w:proofErr w:type="spellStart"/>
-      <w:r>
-        <w:rPr>
-          <w:rStyle w:val="AucunA"/>
-        </w:rPr>
-        <w:t>ConfigurationComponent</w:t>
-      </w:r>
-      <w:proofErr w:type="spellEnd"/>
-      <w:r>
-        <w:rPr>
-          <w:rStyle w:val="AucunA"/>
-        </w:rPr>
-        <w:t>. Il est simple et a uniquement pour rôle de stocker la configuration courante.</w:t>
+        <w:t>Le ConfigurationService est le service qui accompagne le ConfigurationComponent. Il est simple et a uniquement pour rôle de stocker la configuration courante.</w:t>
       </w:r>
     </w:p>
     <w:p>
@@ -5847,19 +5540,11 @@
         </w:rPr>
         <w:t>cup</w:t>
       </w:r>
-      <w:proofErr w:type="spellStart"/>
-      <w:r>
-        <w:rPr>
-          <w:rStyle w:val="AucunA"/>
-        </w:rPr>
-        <w:t>érer</w:t>
-      </w:r>
-      <w:proofErr w:type="spellEnd"/>
-      <w:r>
-        <w:rPr>
-          <w:rStyle w:val="AucunA"/>
-        </w:rPr>
-        <w:t xml:space="preserve"> les valeurs de configuration pour pouvoir les appliquer.</w:t>
+      <w:r>
+        <w:rPr>
+          <w:rStyle w:val="AucunA"/>
+        </w:rPr>
+        <w:t>érer les valeurs de configuration pour pouvoir les appliquer.</w:t>
       </w:r>
     </w:p>
     <w:p>
@@ -5870,23 +5555,15 @@
         </w:rPr>
       </w:pPr>
       <w:bookmarkStart w:id="20" w:name="_Toc10"/>
-      <w:bookmarkStart w:id="21" w:name="_Toc40898006"/>
-      <w:r>
-        <w:rPr>
-          <w:rStyle w:val="AucunA"/>
-        </w:rPr>
-        <w:t xml:space="preserve">Page </w:t>
-      </w:r>
-      <w:proofErr w:type="spellStart"/>
-      <w:r>
-        <w:rPr>
-          <w:rStyle w:val="AucunA"/>
-        </w:rPr>
-        <w:t>ThemeList</w:t>
+      <w:bookmarkStart w:id="21" w:name="_Toc40898864"/>
+      <w:r>
+        <w:rPr>
+          <w:rStyle w:val="AucunA"/>
+        </w:rPr>
+        <w:t>Page ThemeList</w:t>
       </w:r>
       <w:bookmarkEnd w:id="20"/>
       <w:bookmarkEnd w:id="21"/>
-      <w:proofErr w:type="spellEnd"/>
     </w:p>
     <w:p>
       <w:pPr>
@@ -5899,30 +5576,8 @@
         <w:rPr>
           <w:rStyle w:val="AucunA"/>
         </w:rPr>
-        <w:t xml:space="preserve">La page </w:t>
-      </w:r>
-      <w:proofErr w:type="spellStart"/>
-      <w:r>
-        <w:rPr>
-          <w:rStyle w:val="AucunA"/>
-        </w:rPr>
-        <w:t>ThemeList</w:t>
-      </w:r>
-      <w:proofErr w:type="spellEnd"/>
-      <w:r>
-        <w:rPr>
-          <w:rStyle w:val="AucunA"/>
-        </w:rPr>
-        <w:t xml:space="preserve"> est, comme son nom l’indique, la page qui liste les </w:t>
-      </w:r>
-      <w:proofErr w:type="spellStart"/>
-      <w:r>
-        <w:rPr>
-          <w:rStyle w:val="AucunA"/>
-        </w:rPr>
-        <w:t>thè</w:t>
-      </w:r>
-      <w:proofErr w:type="spellEnd"/>
+        <w:t>La page ThemeList est, comme son nom l’indique, la page qui liste les thè</w:t>
+      </w:r>
       <w:r>
         <w:rPr>
           <w:rStyle w:val="AucunA"/>
@@ -5983,14 +5638,12 @@
           <w:rStyle w:val="AucunA"/>
         </w:rPr>
       </w:pPr>
-      <w:proofErr w:type="spellStart"/>
       <w:r>
         <w:rPr>
           <w:rStyle w:val="AucunA"/>
         </w:rPr>
         <w:t>ThemeListComponent</w:t>
       </w:r>
-      <w:proofErr w:type="spellEnd"/>
     </w:p>
     <w:p>
       <w:pPr>
@@ -6003,21 +5656,7 @@
         <w:rPr>
           <w:rStyle w:val="AucunA"/>
         </w:rPr>
-        <w:t xml:space="preserve">Le </w:t>
-      </w:r>
-      <w:proofErr w:type="spellStart"/>
-      <w:r>
-        <w:rPr>
-          <w:rStyle w:val="AucunA"/>
-        </w:rPr>
-        <w:t>ThemeListComponent</w:t>
-      </w:r>
-      <w:proofErr w:type="spellEnd"/>
-      <w:r>
-        <w:rPr>
-          <w:rStyle w:val="AucunA"/>
-        </w:rPr>
-        <w:t>, est un component de « liste ». Il y en a plusieurs dans l’architecture de notre projet et ont tous un fonctionnement globalement similaire.</w:t>
+        <w:t>Le ThemeListComponent, est un component de « liste ». Il y en a plusieurs dans l’architecture de notre projet et ont tous un fonctionnement globalement similaire.</w:t>
       </w:r>
     </w:p>
     <w:p>
@@ -6096,21 +5735,7 @@
         <w:rPr>
           <w:rStyle w:val="AucunA"/>
         </w:rPr>
-        <w:t xml:space="preserve">qui est ici </w:t>
-      </w:r>
-      <w:proofErr w:type="spellStart"/>
-      <w:r>
-        <w:rPr>
-          <w:rStyle w:val="AucunA"/>
-        </w:rPr>
-        <w:t>ThemeComponent</w:t>
-      </w:r>
-      <w:proofErr w:type="spellEnd"/>
-      <w:r>
-        <w:rPr>
-          <w:rStyle w:val="AucunA"/>
-        </w:rPr>
-        <w:t>.</w:t>
+        <w:t>qui est ici ThemeComponent.</w:t>
       </w:r>
     </w:p>
     <w:p>
@@ -6124,21 +5749,7 @@
         <w:rPr>
           <w:rStyle w:val="AucunA"/>
         </w:rPr>
-        <w:t xml:space="preserve">Nous avons fait le choix de supprimer les scroll bar de notre site, nous avons veillé et fait de notre maximum pour qu’il n’y ait jamais besoin de faire défiler la page de manière verticale ou horizontale. Pour réaliser cela, nous avons eu recours à ce que l’on appelle un </w:t>
-      </w:r>
-      <w:proofErr w:type="spellStart"/>
-      <w:r>
-        <w:rPr>
-          <w:rStyle w:val="AucunA"/>
-        </w:rPr>
-        <w:t>Carousel</w:t>
-      </w:r>
-      <w:proofErr w:type="spellEnd"/>
-      <w:r>
-        <w:rPr>
-          <w:rStyle w:val="AucunA"/>
-        </w:rPr>
-        <w:t>.</w:t>
+        <w:t>Nous avons fait le choix de supprimer les scroll bar de notre site, nous avons veillé et fait de notre maximum pour qu’il n’y ait jamais besoin de faire défiler la page de manière verticale ou horizontale. Pour réaliser cela, nous avons eu recours à ce que l’on appelle un Carousel.</w:t>
       </w:r>
     </w:p>
     <w:p>
@@ -6178,21 +5789,7 @@
         <w:rPr>
           <w:rStyle w:val="AucunA"/>
         </w:rPr>
-        <w:t xml:space="preserve"> un </w:t>
-      </w:r>
-      <w:proofErr w:type="spellStart"/>
-      <w:r>
-        <w:rPr>
-          <w:rStyle w:val="AucunA"/>
-        </w:rPr>
-        <w:t>carousel</w:t>
-      </w:r>
-      <w:proofErr w:type="spellEnd"/>
-      <w:r>
-        <w:rPr>
-          <w:rStyle w:val="AucunA"/>
-        </w:rPr>
-        <w:t>, il convient donc d’en parler.</w:t>
+        <w:t xml:space="preserve"> un carousel, il convient donc d’en parler.</w:t>
       </w:r>
     </w:p>
     <w:p>
@@ -6202,14 +5799,12 @@
           <w:rStyle w:val="AucunA"/>
         </w:rPr>
       </w:pPr>
-      <w:proofErr w:type="spellStart"/>
       <w:r>
         <w:rPr>
           <w:rStyle w:val="AucunA"/>
         </w:rPr>
         <w:t>CarouselComponent</w:t>
       </w:r>
-      <w:proofErr w:type="spellEnd"/>
     </w:p>
     <w:p>
       <w:pPr>
@@ -6222,21 +5817,7 @@
         <w:rPr>
           <w:rStyle w:val="AucunA"/>
         </w:rPr>
-        <w:t xml:space="preserve">Le </w:t>
-      </w:r>
-      <w:proofErr w:type="spellStart"/>
-      <w:r>
-        <w:rPr>
-          <w:rStyle w:val="AucunA"/>
-        </w:rPr>
-        <w:t>CarouselComponent</w:t>
-      </w:r>
-      <w:proofErr w:type="spellEnd"/>
-      <w:r>
-        <w:rPr>
-          <w:rStyle w:val="AucunA"/>
-        </w:rPr>
-        <w:t xml:space="preserve"> est assurément le component le plus complexe de notre projet et celui qui nous a demandé le plus de temps à réaliser.</w:t>
+        <w:t>Le CarouselComponent est assurément le component le plus complexe de notre projet et celui qui nous a demandé le plus de temps à réaliser.</w:t>
       </w:r>
     </w:p>
     <w:p>
@@ -6317,13 +5898,8 @@
         <w:t xml:space="preserve"> - </w:t>
       </w:r>
       <w:r>
-        <w:t xml:space="preserve">Schéma représentant le fonctionnement d'un </w:t>
-      </w:r>
-      <w:proofErr w:type="spellStart"/>
-      <w:r>
-        <w:t>carousel</w:t>
-      </w:r>
-      <w:proofErr w:type="spellEnd"/>
+        <w:t>Schéma représentant le fonctionnement d'un carousel</w:t>
+      </w:r>
     </w:p>
     <w:p>
       <w:pPr>
@@ -6337,21 +5913,7 @@
           <w:rStyle w:val="AucunA"/>
         </w:rPr>
         <w:lastRenderedPageBreak/>
-        <w:t xml:space="preserve">Un </w:t>
-      </w:r>
-      <w:proofErr w:type="spellStart"/>
-      <w:r>
-        <w:rPr>
-          <w:rStyle w:val="AucunA"/>
-        </w:rPr>
-        <w:t>carousel</w:t>
-      </w:r>
-      <w:proofErr w:type="spellEnd"/>
-      <w:r>
-        <w:rPr>
-          <w:rStyle w:val="AucunA"/>
-        </w:rPr>
-        <w:t xml:space="preserve"> est un composant « classique</w:t>
+        <w:t>Un carousel est un composant « classique</w:t>
       </w:r>
       <w:r>
         <w:rPr>
@@ -6466,21 +6028,7 @@
         <w:rPr>
           <w:rStyle w:val="AucunA"/>
         </w:rPr>
-        <w:t xml:space="preserve">Le fonctionnement du </w:t>
-      </w:r>
-      <w:proofErr w:type="spellStart"/>
-      <w:r>
-        <w:rPr>
-          <w:rStyle w:val="AucunA"/>
-        </w:rPr>
-        <w:t>CarouselComponent</w:t>
-      </w:r>
-      <w:proofErr w:type="spellEnd"/>
-      <w:r>
-        <w:rPr>
-          <w:rStyle w:val="AucunA"/>
-        </w:rPr>
-        <w:t xml:space="preserve"> est assez complexe et il ne sera pas détaillé ici, seulement, ce qui le différencie de ce que l’on vient de voir, c’est qu’au lieu d’afficher une liste d’éléments il affiche en réalité une liste de liste d’éléments.</w:t>
+        <w:t>Le fonctionnement du CarouselComponent est assez complexe et il ne sera pas détaillé ici, seulement, ce qui le différencie de ce que l’on vient de voir, c’est qu’au lieu d’afficher une liste d’éléments il affiche en réalité une liste de liste d’éléments.</w:t>
       </w:r>
     </w:p>
     <w:p>
@@ -6617,7 +6165,7 @@
           <w:rStyle w:val="AucunA"/>
         </w:rPr>
       </w:pPr>
-      <w:bookmarkStart w:id="22" w:name="_Toc40898007"/>
+      <w:bookmarkStart w:id="22" w:name="_Toc40898865"/>
       <w:r>
         <w:rPr>
           <w:rStyle w:val="AucunA"/>
@@ -6658,23 +6206,7 @@
         <w:pStyle w:val="Corps"/>
       </w:pPr>
       <w:r>
-        <w:t xml:space="preserve">Le </w:t>
-      </w:r>
-      <w:proofErr w:type="spellStart"/>
-      <w:r>
-        <w:t>QuizGameComponent</w:t>
-      </w:r>
-      <w:proofErr w:type="spellEnd"/>
-      <w:r>
-        <w:t xml:space="preserve"> est le component de la page </w:t>
-      </w:r>
-      <w:proofErr w:type="spellStart"/>
-      <w:r>
-        <w:t>quizgame</w:t>
-      </w:r>
-      <w:proofErr w:type="spellEnd"/>
-      <w:r>
-        <w:t>. Il a pour rôle d’afficher, une par une, les différentes questions d’un quiz donné avec leurs réponses. Il va donc afficher dans l’ordre les questions, et, chaque fois que l’utilisateur répond à une question, afficher la suivante.</w:t>
+        <w:t>Le QuizGameComponent est le component de la page quizgame. Il a pour rôle d’afficher, une par une, les différentes questions d’un quiz donné avec leurs réponses. Il va donc afficher dans l’ordre les questions, et, chaque fois que l’utilisateur répond à une question, afficher la suivante.</w:t>
       </w:r>
     </w:p>
     <w:p>
@@ -6704,30 +6236,14 @@
         <w:pStyle w:val="Corps"/>
       </w:pPr>
       <w:r>
-        <w:t xml:space="preserve">Le </w:t>
-      </w:r>
-      <w:proofErr w:type="spellStart"/>
-      <w:r>
-        <w:t>GameService</w:t>
-      </w:r>
-      <w:proofErr w:type="spellEnd"/>
-      <w:r>
-        <w:t xml:space="preserve"> est le service qui accompagne le </w:t>
-      </w:r>
-      <w:proofErr w:type="spellStart"/>
-      <w:r>
-        <w:t>QuizGameComponent</w:t>
-      </w:r>
-      <w:proofErr w:type="spellEnd"/>
-      <w:r>
-        <w:t>. Là encore, son rôle est très simple, il doit uniquement conserver la partie courante (le quiz et les réponses de l’utilisateurs). Nous avons utilisé ce service pour ne pas avoir à donner la partie dans l’url de la page de résultat. C’est donc pour cette dernière que ce service existe.</w:t>
+        <w:t>Le GameService est le service qui accompagne le QuizGameComponent. Là encore, son rôle est très simple, il doit uniquement conserver la partie courante (le quiz et les réponses de l’utilisateurs). Nous avons utilisé ce service pour ne pas avoir à donner la partie dans l’url de la page de résultat. C’est donc pour cette dernière que ce service existe.</w:t>
       </w:r>
     </w:p>
     <w:p>
       <w:pPr>
         <w:pStyle w:val="Titre3"/>
       </w:pPr>
-      <w:bookmarkStart w:id="23" w:name="_Toc40898008"/>
+      <w:bookmarkStart w:id="23" w:name="_Toc40898866"/>
       <w:r>
         <w:t>Page de résultat</w:t>
       </w:r>
@@ -6745,15 +6261,10 @@
       <w:pPr>
         <w:pStyle w:val="Titre3"/>
       </w:pPr>
-      <w:bookmarkStart w:id="24" w:name="_Toc40898009"/>
-      <w:proofErr w:type="spellStart"/>
+      <w:bookmarkStart w:id="24" w:name="_Toc40898867"/>
       <w:r>
         <w:lastRenderedPageBreak/>
-        <w:t>Result</w:t>
-      </w:r>
-      <w:proofErr w:type="spellEnd"/>
-      <w:r>
-        <w:t xml:space="preserve"> Component</w:t>
+        <w:t>Result Component</w:t>
       </w:r>
       <w:bookmarkEnd w:id="24"/>
     </w:p>
@@ -6762,22 +6273,14 @@
         <w:pStyle w:val="Corps"/>
       </w:pPr>
       <w:r>
-        <w:t xml:space="preserve">Il n’y pas beaucoup de choses à dire sur ce Component qui n’a pas déjà été dit. C’est un composant simple qui comme dit précédemment fonctionne avec le </w:t>
-      </w:r>
-      <w:proofErr w:type="spellStart"/>
-      <w:r>
-        <w:t>GameService</w:t>
-      </w:r>
-      <w:proofErr w:type="spellEnd"/>
-      <w:r>
-        <w:t xml:space="preserve"> duquel il va récupérer les informations de la partie courante pour pouvoir en afficher le score.</w:t>
+        <w:t>Il n’y pas beaucoup de choses à dire sur ce Component qui n’a pas déjà été dit. C’est un composant simple qui comme dit précédemment fonctionne avec le GameService duquel il va récupérer les informations de la partie courante pour pouvoir en afficher le score.</w:t>
       </w:r>
     </w:p>
     <w:p>
       <w:pPr>
         <w:pStyle w:val="Titre3"/>
       </w:pPr>
-      <w:bookmarkStart w:id="25" w:name="_Toc40898010"/>
+      <w:bookmarkStart w:id="25" w:name="_Toc40898868"/>
       <w:r>
         <w:t>Autres pages et components</w:t>
       </w:r>
@@ -6892,7 +6395,7 @@
       <w:pPr>
         <w:pStyle w:val="Titre3"/>
       </w:pPr>
-      <w:bookmarkStart w:id="26" w:name="_Toc40898011"/>
+      <w:bookmarkStart w:id="26" w:name="_Toc40898869"/>
       <w:r>
         <w:t>Quiz Service</w:t>
       </w:r>
@@ -6911,29 +6414,13 @@
         <w:pStyle w:val="Corps"/>
       </w:pPr>
       <w:r>
-        <w:t xml:space="preserve">Le </w:t>
-      </w:r>
-      <w:proofErr w:type="spellStart"/>
-      <w:r>
-        <w:t>QuizService</w:t>
-      </w:r>
-      <w:proofErr w:type="spellEnd"/>
-      <w:r>
-        <w:t xml:space="preserve"> est au cœur du fonctionnement du notre projet, c’est lui qui communique avec le back pour récupérer, mettre à jour ou insérer des données. Il a aussi pour rôle de garder les sélections courantes de l’utilisateur. Par exemple, si l’utilisateur va dans le mode création, choisi</w:t>
+        <w:t>Le QuizService est au cœur du fonctionnement du notre projet, c’est lui qui communique avec le back pour récupérer, mettre à jour ou insérer des données. Il a aussi pour rôle de garder les sélections courantes de l’utilisateur. Par exemple, si l’utilisateur va dans le mode création, choisi</w:t>
       </w:r>
       <w:r>
         <w:t>t</w:t>
       </w:r>
       <w:r>
-        <w:t xml:space="preserve"> un thème A et édite un quiz B, le </w:t>
-      </w:r>
-      <w:proofErr w:type="spellStart"/>
-      <w:r>
-        <w:t>QuizService</w:t>
-      </w:r>
-      <w:proofErr w:type="spellEnd"/>
-      <w:r>
-        <w:t xml:space="preserve"> stockera ces deux éléments et la page d’édition de quiz n’aura qu’à les </w:t>
+        <w:t xml:space="preserve"> un thème A et édite un quiz B, le QuizService stockera ces deux éléments et la page d’édition de quiz n’aura qu’à les </w:t>
       </w:r>
       <w:r>
         <w:lastRenderedPageBreak/>
@@ -6948,7 +6435,7 @@
           <w:rStyle w:val="AucunA"/>
         </w:rPr>
       </w:pPr>
-      <w:bookmarkStart w:id="28" w:name="_Toc40898012"/>
+      <w:bookmarkStart w:id="28" w:name="_Toc40898870"/>
       <w:r>
         <w:rPr>
           <w:rStyle w:val="AucunA"/>
@@ -7032,19 +6519,11 @@
         </w:rPr>
         <w:t>cup</w:t>
       </w:r>
-      <w:proofErr w:type="spellStart"/>
-      <w:r>
-        <w:rPr>
-          <w:rStyle w:val="AucunA"/>
-        </w:rPr>
-        <w:t>érer</w:t>
-      </w:r>
-      <w:proofErr w:type="spellEnd"/>
-      <w:r>
-        <w:rPr>
-          <w:rStyle w:val="AucunA"/>
-        </w:rPr>
-        <w:t xml:space="preserve"> les données, il faut spécifier dans la requête GET, les données de l’élément que nous voulons. Par exemple, si nous voulons ré</w:t>
+      <w:r>
+        <w:rPr>
+          <w:rStyle w:val="AucunA"/>
+        </w:rPr>
+        <w:t>érer les données, il faut spécifier dans la requête GET, les données de l’élément que nous voulons. Par exemple, si nous voulons ré</w:t>
       </w:r>
       <w:r>
         <w:rPr>
@@ -7053,19 +6532,11 @@
         </w:rPr>
         <w:t>cup</w:t>
       </w:r>
-      <w:proofErr w:type="spellStart"/>
-      <w:r>
-        <w:rPr>
-          <w:rStyle w:val="AucunA"/>
-        </w:rPr>
-        <w:t>érer</w:t>
-      </w:r>
-      <w:proofErr w:type="spellEnd"/>
-      <w:r>
-        <w:rPr>
-          <w:rStyle w:val="AucunA"/>
-        </w:rPr>
-        <w:t xml:space="preserve"> tous les quiz d’</w:t>
+      <w:r>
+        <w:rPr>
+          <w:rStyle w:val="AucunA"/>
+        </w:rPr>
+        <w:t>érer tous les quiz d’</w:t>
       </w:r>
       <w:r>
         <w:rPr>
@@ -7092,21 +6563,7 @@
         <w:rPr>
           <w:rStyle w:val="AucunA"/>
         </w:rPr>
-        <w:t>/</w:t>
-      </w:r>
-      <w:proofErr w:type="spellStart"/>
-      <w:r>
-        <w:rPr>
-          <w:rStyle w:val="AucunA"/>
-        </w:rPr>
-        <w:t>theme</w:t>
-      </w:r>
-      <w:proofErr w:type="spellEnd"/>
-      <w:r>
-        <w:rPr>
-          <w:rStyle w:val="AucunA"/>
-        </w:rPr>
-        <w:t>/:id</w:t>
+        <w:t>/theme/:id</w:t>
       </w:r>
     </w:p>
     <w:p>
@@ -7148,21 +6605,7 @@
         <w:rPr>
           <w:rStyle w:val="AucunA"/>
         </w:rPr>
-        <w:t>/:</w:t>
-      </w:r>
-      <w:proofErr w:type="spellStart"/>
-      <w:r>
-        <w:rPr>
-          <w:rStyle w:val="AucunA"/>
-        </w:rPr>
-        <w:t>theme</w:t>
-      </w:r>
-      <w:proofErr w:type="spellEnd"/>
-      <w:r>
-        <w:rPr>
-          <w:rStyle w:val="AucunA"/>
-        </w:rPr>
-        <w:t>/:id</w:t>
+        <w:t>/:theme/:id</w:t>
       </w:r>
     </w:p>
     <w:p>
@@ -7182,16 +6625,8 @@
         <w:rPr>
           <w:rStyle w:val="AucunA"/>
         </w:rPr>
-        <w:t>:</w:t>
-      </w:r>
-      <w:proofErr w:type="spellStart"/>
-      <w:r>
-        <w:rPr>
-          <w:rStyle w:val="AucunA"/>
-        </w:rPr>
-        <w:t>theme</w:t>
-      </w:r>
-      <w:proofErr w:type="spellEnd"/>
+        <w:t>:theme</w:t>
+      </w:r>
       <w:r>
         <w:rPr>
           <w:rStyle w:val="AucunA"/>
@@ -7253,19 +6688,11 @@
         </w:rPr>
         <w:t>cup</w:t>
       </w:r>
-      <w:proofErr w:type="spellStart"/>
-      <w:r>
-        <w:rPr>
-          <w:rStyle w:val="AucunA"/>
-        </w:rPr>
-        <w:t>érer</w:t>
-      </w:r>
-      <w:proofErr w:type="spellEnd"/>
-      <w:r>
-        <w:rPr>
-          <w:rStyle w:val="AucunA"/>
-        </w:rPr>
-        <w:t xml:space="preserve"> de question, en effet, le front a besoin uniquement du quiz voulu et ré</w:t>
+      <w:r>
+        <w:rPr>
+          <w:rStyle w:val="AucunA"/>
+        </w:rPr>
+        <w:t>érer de question, en effet, le front a besoin uniquement du quiz voulu et ré</w:t>
       </w:r>
       <w:r>
         <w:rPr>
@@ -7274,19 +6701,11 @@
         </w:rPr>
         <w:t>cup</w:t>
       </w:r>
-      <w:proofErr w:type="spellStart"/>
-      <w:r>
-        <w:rPr>
-          <w:rStyle w:val="AucunA"/>
-        </w:rPr>
-        <w:t>èrera</w:t>
-      </w:r>
-      <w:proofErr w:type="spellEnd"/>
-      <w:r>
-        <w:rPr>
-          <w:rStyle w:val="AucunA"/>
-        </w:rPr>
-        <w:t xml:space="preserve"> les questions via le quiz.</w:t>
+      <w:r>
+        <w:rPr>
+          <w:rStyle w:val="AucunA"/>
+        </w:rPr>
+        <w:t>èrera les questions via le quiz.</w:t>
       </w:r>
     </w:p>
     <w:p>
@@ -7314,21 +6733,7 @@
         <w:rPr>
           <w:rStyle w:val="AucunA"/>
         </w:rPr>
-        <w:t>Il suffira d’utiliser le suffixe « /</w:t>
-      </w:r>
-      <w:proofErr w:type="spellStart"/>
-      <w:r>
-        <w:rPr>
-          <w:rStyle w:val="AucunA"/>
-        </w:rPr>
-        <w:t>add</w:t>
-      </w:r>
-      <w:proofErr w:type="spellEnd"/>
-      <w:r>
-        <w:rPr>
-          <w:rStyle w:val="AucunA"/>
-        </w:rPr>
-        <w:t> » à la fin de la route. Par exemple, si nous voulons ajouter un nouveau thème, la route utilisée sera :</w:t>
+        <w:t>Il suffira d’utiliser le suffixe « /add » à la fin de la route. Par exemple, si nous voulons ajouter un nouveau thème, la route utilisée sera :</w:t>
       </w:r>
     </w:p>
     <w:p>
@@ -7343,16 +6748,8 @@
         <w:rPr>
           <w:rStyle w:val="AucunA"/>
         </w:rPr>
-        <w:t>/</w:t>
-      </w:r>
-      <w:proofErr w:type="spellStart"/>
-      <w:r>
-        <w:rPr>
-          <w:rStyle w:val="AucunA"/>
-        </w:rPr>
-        <w:t>add</w:t>
-      </w:r>
-      <w:proofErr w:type="spellEnd"/>
+        <w:t>/add</w:t>
+      </w:r>
     </w:p>
     <w:p>
       <w:pPr>
@@ -7374,19 +6771,11 @@
         </w:rPr>
         <w:t>es. Par cons</w:t>
       </w:r>
-      <w:proofErr w:type="spellStart"/>
-      <w:r>
-        <w:rPr>
-          <w:rStyle w:val="AucunA"/>
-        </w:rPr>
-        <w:t>équent</w:t>
-      </w:r>
-      <w:proofErr w:type="spellEnd"/>
-      <w:r>
-        <w:rPr>
-          <w:rStyle w:val="AucunA"/>
-        </w:rPr>
-        <w:t>, nous avons juste besoin de rajouter dans les donné</w:t>
+      <w:r>
+        <w:rPr>
+          <w:rStyle w:val="AucunA"/>
+        </w:rPr>
+        <w:t>équent, nous avons juste besoin de rajouter dans les donné</w:t>
       </w:r>
       <w:r>
         <w:rPr>
@@ -7398,16 +6787,8 @@
         <w:rPr>
           <w:rStyle w:val="AucunA"/>
         </w:rPr>
-        <w:t xml:space="preserve">ème crée se trouvant dans le corps de la </w:t>
-      </w:r>
-      <w:proofErr w:type="spellStart"/>
-      <w:r>
-        <w:rPr>
-          <w:rStyle w:val="AucunA"/>
-        </w:rPr>
-        <w:t>requê</w:t>
-      </w:r>
-      <w:proofErr w:type="spellEnd"/>
+        <w:t>ème crée se trouvant dans le corps de la requê</w:t>
+      </w:r>
       <w:r>
         <w:rPr>
           <w:rStyle w:val="AucunA"/>
@@ -7455,30 +6836,8 @@
         <w:rPr>
           <w:rStyle w:val="AucunA"/>
         </w:rPr>
-        <w:t>/:</w:t>
-      </w:r>
-      <w:proofErr w:type="spellStart"/>
-      <w:r>
-        <w:rPr>
-          <w:rStyle w:val="AucunA"/>
-        </w:rPr>
-        <w:t>theme</w:t>
-      </w:r>
-      <w:proofErr w:type="spellEnd"/>
-      <w:r>
-        <w:rPr>
-          <w:rStyle w:val="AucunA"/>
-        </w:rPr>
-        <w:t>/</w:t>
-      </w:r>
-      <w:proofErr w:type="spellStart"/>
-      <w:r>
-        <w:rPr>
-          <w:rStyle w:val="AucunA"/>
-        </w:rPr>
-        <w:t>add</w:t>
-      </w:r>
-      <w:proofErr w:type="spellEnd"/>
+        <w:t>/:theme/add</w:t>
+      </w:r>
     </w:p>
     <w:p>
       <w:pPr>
@@ -7497,16 +6856,8 @@
         <w:rPr>
           <w:rStyle w:val="AucunA"/>
         </w:rPr>
-        <w:t>:</w:t>
-      </w:r>
-      <w:proofErr w:type="spellStart"/>
-      <w:r>
-        <w:rPr>
-          <w:rStyle w:val="AucunA"/>
-        </w:rPr>
-        <w:t>theme</w:t>
-      </w:r>
-      <w:proofErr w:type="spellEnd"/>
+        <w:t>:theme</w:t>
+      </w:r>
       <w:r>
         <w:rPr>
           <w:rStyle w:val="AucunA"/>
@@ -7518,16 +6869,8 @@
         <w:rPr>
           <w:rStyle w:val="AucunA"/>
         </w:rPr>
-        <w:t xml:space="preserve">qui correspond au nom du </w:t>
-      </w:r>
-      <w:proofErr w:type="spellStart"/>
-      <w:r>
-        <w:rPr>
-          <w:rStyle w:val="AucunA"/>
-        </w:rPr>
-        <w:t>thè</w:t>
-      </w:r>
-      <w:proofErr w:type="spellEnd"/>
+        <w:t>qui correspond au nom du thè</w:t>
+      </w:r>
       <w:r>
         <w:rPr>
           <w:rStyle w:val="AucunA"/>
@@ -7576,21 +6919,7 @@
         <w:rPr>
           <w:rStyle w:val="AucunA"/>
         </w:rPr>
-        <w:t>/ :</w:t>
-      </w:r>
-      <w:proofErr w:type="spellStart"/>
-      <w:r>
-        <w:rPr>
-          <w:rStyle w:val="AucunA"/>
-        </w:rPr>
-        <w:t>theme</w:t>
-      </w:r>
-      <w:proofErr w:type="spellEnd"/>
-      <w:r>
-        <w:rPr>
-          <w:rStyle w:val="AucunA"/>
-        </w:rPr>
-        <w:t>/</w:t>
+        <w:t>/ :theme/</w:t>
       </w:r>
     </w:p>
     <w:p>
@@ -7631,21 +6960,7 @@
         <w:rPr>
           <w:rStyle w:val="AucunA"/>
         </w:rPr>
-        <w:t>/:</w:t>
-      </w:r>
-      <w:proofErr w:type="spellStart"/>
-      <w:r>
-        <w:rPr>
-          <w:rStyle w:val="AucunA"/>
-        </w:rPr>
-        <w:t>theme</w:t>
-      </w:r>
-      <w:proofErr w:type="spellEnd"/>
-      <w:r>
-        <w:rPr>
-          <w:rStyle w:val="AucunA"/>
-        </w:rPr>
-        <w:t>/:id</w:t>
+        <w:t>/:theme/:id</w:t>
       </w:r>
     </w:p>
     <w:p>
@@ -7702,21 +7017,7 @@
         <w:rPr>
           <w:rStyle w:val="AucunA"/>
         </w:rPr>
-        <w:t>/:</w:t>
-      </w:r>
-      <w:proofErr w:type="spellStart"/>
-      <w:r>
-        <w:rPr>
-          <w:rStyle w:val="AucunA"/>
-        </w:rPr>
-        <w:t>theme</w:t>
-      </w:r>
-      <w:proofErr w:type="spellEnd"/>
-      <w:r>
-        <w:rPr>
-          <w:rStyle w:val="AucunA"/>
-        </w:rPr>
-        <w:t>/:id/:label</w:t>
+        <w:t>/:theme/:id/:label</w:t>
       </w:r>
     </w:p>
     <w:p>
@@ -7732,7 +7033,6 @@
         </w:rPr>
         <w:t>Le « </w:t>
       </w:r>
-      <w:proofErr w:type="spellStart"/>
       <w:r>
         <w:rPr>
           <w:rStyle w:val="AucunA"/>
@@ -7740,7 +7040,6 @@
         </w:rPr>
         <w:t>label</w:t>
       </w:r>
-      <w:proofErr w:type="spellEnd"/>
       <w:r>
         <w:rPr>
           <w:rStyle w:val="AucunA"/>
@@ -7777,16 +7076,8 @@
         <w:rPr>
           <w:rStyle w:val="AucunA"/>
         </w:rPr>
-        <w:t>:</w:t>
-      </w:r>
-      <w:proofErr w:type="spellStart"/>
-      <w:r>
-        <w:rPr>
-          <w:rStyle w:val="AucunA"/>
-        </w:rPr>
-        <w:t>theme</w:t>
-      </w:r>
-      <w:proofErr w:type="spellEnd"/>
+        <w:t>:theme</w:t>
+      </w:r>
       <w:r>
         <w:rPr>
           <w:rStyle w:val="AucunA"/>
@@ -7956,16 +7247,8 @@
         <w:rPr>
           <w:rStyle w:val="AucunA"/>
         </w:rPr>
-        <w:t xml:space="preserve">Comme on peut le voir, l’objet </w:t>
-      </w:r>
-      <w:proofErr w:type="spellStart"/>
-      <w:r>
-        <w:rPr>
-          <w:rStyle w:val="AucunA"/>
-        </w:rPr>
-        <w:t>Thè</w:t>
-      </w:r>
-      <w:proofErr w:type="spellEnd"/>
+        <w:t>Comme on peut le voir, l’objet Thè</w:t>
+      </w:r>
       <w:r>
         <w:rPr>
           <w:rStyle w:val="AucunA"/>
@@ -8006,7 +7289,6 @@
         </w:rPr>
         <w:t>Une question est composée d’un « </w:t>
       </w:r>
-      <w:proofErr w:type="spellStart"/>
       <w:r>
         <w:rPr>
           <w:rStyle w:val="AucunA"/>
@@ -8014,7 +7296,6 @@
         </w:rPr>
         <w:t>label</w:t>
       </w:r>
-      <w:proofErr w:type="spellEnd"/>
       <w:r>
         <w:rPr>
           <w:rStyle w:val="AucunA"/>
@@ -8063,33 +7344,11 @@
         </w:rPr>
         <w:t>cup</w:t>
       </w:r>
-      <w:proofErr w:type="spellStart"/>
-      <w:r>
-        <w:rPr>
-          <w:rStyle w:val="AucunA"/>
-        </w:rPr>
-        <w:t>érons</w:t>
-      </w:r>
-      <w:proofErr w:type="spellEnd"/>
-      <w:r>
-        <w:rPr>
-          <w:rStyle w:val="AucunA"/>
-        </w:rPr>
-        <w:t xml:space="preserve"> dans le corps de la requête un objet quiz, et c’est avec le modèle du quiz que l’on peut voir s’il y a eu un changement sur le quiz. Que </w:t>
-      </w:r>
-      <w:proofErr w:type="spellStart"/>
-      <w:r>
-        <w:rPr>
-          <w:rStyle w:val="AucunA"/>
-        </w:rPr>
-        <w:t>se</w:t>
-      </w:r>
-      <w:proofErr w:type="spellEnd"/>
-      <w:r>
-        <w:rPr>
-          <w:rStyle w:val="AucunA"/>
-        </w:rPr>
-        <w:t xml:space="preserve"> soit le niveau de difficulté, un ajout de question, ou autre.</w:t>
+      <w:r>
+        <w:rPr>
+          <w:rStyle w:val="AucunA"/>
+        </w:rPr>
+        <w:t>érons dans le corps de la requête un objet quiz, et c’est avec le modèle du quiz que l’on peut voir s’il y a eu un changement sur le quiz. Que se soit le niveau de difficulté, un ajout de question, ou autre.</w:t>
       </w:r>
     </w:p>
     <w:p>
@@ -8109,28 +7368,12 @@
         </w:rPr>
         <w:t>cup</w:t>
       </w:r>
-      <w:proofErr w:type="spellStart"/>
-      <w:r>
-        <w:rPr>
-          <w:rStyle w:val="AucunA"/>
-        </w:rPr>
-        <w:t>érer</w:t>
-      </w:r>
-      <w:proofErr w:type="spellEnd"/>
-      <w:r>
-        <w:rPr>
-          <w:rStyle w:val="AucunA"/>
-        </w:rPr>
-        <w:t xml:space="preserve"> l’information d’une autre </w:t>
-      </w:r>
-      <w:proofErr w:type="spellStart"/>
-      <w:r>
-        <w:rPr>
-          <w:rStyle w:val="AucunA"/>
-        </w:rPr>
-        <w:t>maniè</w:t>
-      </w:r>
-      <w:proofErr w:type="spellEnd"/>
+      <w:r>
+        <w:rPr>
+          <w:rStyle w:val="AucunA"/>
+        </w:rPr>
+        <w:t>érer l’information d’une autre maniè</w:t>
+      </w:r>
       <w:r>
         <w:rPr>
           <w:rStyle w:val="AucunA"/>
@@ -8155,7 +7398,7 @@
         </w:rPr>
       </w:pPr>
       <w:bookmarkStart w:id="29" w:name="_Toc12"/>
-      <w:bookmarkStart w:id="30" w:name="_Toc40898013"/>
+      <w:bookmarkStart w:id="30" w:name="_Toc40898871"/>
       <w:r>
         <w:rPr>
           <w:rStyle w:val="Aucun"/>
@@ -8378,21 +7621,7 @@
         <w:rPr>
           <w:rStyle w:val="AucunA"/>
         </w:rPr>
-        <w:t xml:space="preserve">Sur le point fonctionnel, l’application répond aux besoins des différents </w:t>
-      </w:r>
-      <w:proofErr w:type="spellStart"/>
-      <w:r>
-        <w:rPr>
-          <w:rStyle w:val="AucunA"/>
-        </w:rPr>
-        <w:t>personnas</w:t>
-      </w:r>
-      <w:proofErr w:type="spellEnd"/>
-      <w:r>
-        <w:rPr>
-          <w:rStyle w:val="AucunA"/>
-        </w:rPr>
-        <w:t xml:space="preserve">. Il n’y a pas de problème particulier. On peut modifier aisément un quiz ou une question. </w:t>
+        <w:t xml:space="preserve">Sur le point fonctionnel, l’application répond aux besoins des différents personnas. Il n’y a pas de problème particulier. On peut modifier aisément un quiz ou une question. </w:t>
       </w:r>
     </w:p>
     <w:p>
@@ -8502,6 +7731,7 @@
     <w:p>
       <w:pPr>
         <w:pStyle w:val="CorpsA"/>
+        <w:keepNext/>
         <w:tabs>
           <w:tab w:val="left" w:pos="720"/>
           <w:tab w:val="left" w:pos="1440"/>
@@ -8517,9 +7747,6 @@
           <w:tab w:val="left" w:pos="8566"/>
         </w:tabs>
         <w:spacing w:after="0" w:line="240" w:lineRule="auto"/>
-        <w:rPr>
-          <w:rStyle w:val="AucunA"/>
-        </w:rPr>
       </w:pPr>
       <w:r>
         <w:rPr>
@@ -8527,9 +7754,9 @@
           <w:noProof/>
         </w:rPr>
         <w:drawing>
-          <wp:inline distT="0" distB="0" distL="0" distR="0" wp14:anchorId="35EFFF43" wp14:editId="5320733F">
+          <wp:inline distT="0" distB="0" distL="0" distR="0" wp14:anchorId="35EFFF43" wp14:editId="3CBE936C">
             <wp:extent cx="5760721" cy="2520950"/>
-            <wp:effectExtent l="0" t="0" r="0" b="0"/>
+            <wp:effectExtent l="152400" t="152400" r="354330" b="355600"/>
             <wp:docPr id="1073741859" name="officeArt object"/>
             <wp:cNvGraphicFramePr/>
             <a:graphic xmlns:a="http://schemas.openxmlformats.org/drawingml/2006/main">
@@ -8555,17 +7782,34 @@
                     <a:prstGeom prst="rect">
                       <a:avLst/>
                     </a:prstGeom>
-                    <a:ln w="12700" cap="flat">
+                    <a:ln>
                       <a:noFill/>
-                      <a:miter lim="400000"/>
                     </a:ln>
-                    <a:effectLst/>
+                    <a:effectLst>
+                      <a:outerShdw blurRad="292100" dist="139700" dir="2700000" algn="tl" rotWithShape="0">
+                        <a:srgbClr val="333333">
+                          <a:alpha val="65000"/>
+                        </a:srgbClr>
+                      </a:outerShdw>
+                    </a:effectLst>
                   </pic:spPr>
                 </pic:pic>
               </a:graphicData>
             </a:graphic>
           </wp:inline>
         </w:drawing>
+      </w:r>
+    </w:p>
+    <w:p>
+      <w:pPr>
+        <w:pStyle w:val="Lgende"/>
+        <w:jc w:val="center"/>
+        <w:rPr>
+          <w:rStyle w:val="AucunA"/>
+        </w:rPr>
+      </w:pPr>
+      <w:r>
+        <w:t>Figure 4- Problème de taille de police du pop-up</w:t>
       </w:r>
     </w:p>
     <w:p>
@@ -8692,14 +7936,7 @@
         <w:rPr>
           <w:rStyle w:val="AucunA"/>
         </w:rPr>
-        <w:t xml:space="preserve">Nous avons eu aussi des retours à propos de la différenciation entre les éléments cliquables et ceux qui ne le sont pas, et cela peut créer des confusions pour les personnes âgées alors il sera mieux de </w:t>
-      </w:r>
-      <w:r>
-        <w:rPr>
-          <w:rStyle w:val="AucunA"/>
-        </w:rPr>
-        <w:lastRenderedPageBreak/>
-        <w:t>bien les guider et préciser quels sont les endroits où ils doivent cliquer. Comme vous pouvez le voir, la plupart de nos éléments sont dans des boites, mais quelques-unes ne sont pas cliquables. Par exemple lors du quiz, la boite où se trouve la question ne possède aucune interaction :</w:t>
+        <w:t>Nous avons eu aussi des retours à propos de la différenciation entre les éléments cliquables et ceux qui ne le sont pas, et cela peut créer des confusions pour les personnes âgées alors il sera mieux de bien les guider et préciser quels sont les endroits où ils doivent cliquer. Comme vous pouvez le voir, la plupart de nos éléments sont dans des boites, mais quelques-unes ne sont pas cliquables. Par exemple lors du quiz, la boite où se trouve la question ne possède aucune interaction :</w:t>
       </w:r>
     </w:p>
     <w:p>
@@ -8728,6 +7965,7 @@
     <w:p>
       <w:pPr>
         <w:pStyle w:val="CorpsA"/>
+        <w:keepNext/>
         <w:tabs>
           <w:tab w:val="left" w:pos="720"/>
           <w:tab w:val="left" w:pos="1440"/>
@@ -8743,9 +7981,6 @@
           <w:tab w:val="left" w:pos="8566"/>
         </w:tabs>
         <w:spacing w:after="0" w:line="240" w:lineRule="auto"/>
-        <w:rPr>
-          <w:rStyle w:val="AucunA"/>
-        </w:rPr>
       </w:pPr>
       <w:r>
         <w:rPr>
@@ -8753,9 +7988,9 @@
           <w:noProof/>
         </w:rPr>
         <w:drawing>
-          <wp:inline distT="0" distB="0" distL="0" distR="0" wp14:anchorId="1EF223C9" wp14:editId="4A539F13">
+          <wp:inline distT="0" distB="0" distL="0" distR="0" wp14:anchorId="1EF223C9" wp14:editId="5377BD62">
             <wp:extent cx="5760721" cy="2842896"/>
-            <wp:effectExtent l="0" t="0" r="0" b="0"/>
+            <wp:effectExtent l="152400" t="152400" r="354330" b="357505"/>
             <wp:docPr id="1073741860" name="officeArt object"/>
             <wp:cNvGraphicFramePr/>
             <a:graphic xmlns:a="http://schemas.openxmlformats.org/drawingml/2006/main">
@@ -8781,17 +8016,34 @@
                     <a:prstGeom prst="rect">
                       <a:avLst/>
                     </a:prstGeom>
-                    <a:ln w="12700" cap="flat">
+                    <a:ln>
                       <a:noFill/>
-                      <a:miter lim="400000"/>
                     </a:ln>
-                    <a:effectLst/>
+                    <a:effectLst>
+                      <a:outerShdw blurRad="292100" dist="139700" dir="2700000" algn="tl" rotWithShape="0">
+                        <a:srgbClr val="333333">
+                          <a:alpha val="65000"/>
+                        </a:srgbClr>
+                      </a:outerShdw>
+                    </a:effectLst>
                   </pic:spPr>
                 </pic:pic>
               </a:graphicData>
             </a:graphic>
           </wp:inline>
         </w:drawing>
+      </w:r>
+    </w:p>
+    <w:p>
+      <w:pPr>
+        <w:pStyle w:val="Lgende"/>
+        <w:jc w:val="center"/>
+        <w:rPr>
+          <w:rStyle w:val="AucunA"/>
+        </w:rPr>
+      </w:pPr>
+      <w:r>
+        <w:t>Figure 5- Page du jeu du quiz</w:t>
       </w:r>
     </w:p>
     <w:p>
@@ -8961,7 +8213,7 @@
         </w:rPr>
       </w:pPr>
       <w:bookmarkStart w:id="31" w:name="_Toc13"/>
-      <w:bookmarkStart w:id="32" w:name="_Toc40898014"/>
+      <w:bookmarkStart w:id="32" w:name="_Toc40898872"/>
       <w:r>
         <w:rPr>
           <w:rStyle w:val="Aucun"/>
@@ -9067,152 +8319,88 @@
           <w:rStyle w:val="Aucun"/>
           <w:rFonts w:asciiTheme="minorHAnsi" w:eastAsia="Segoe UI" w:hAnsiTheme="minorHAnsi" w:cstheme="minorHAnsi"/>
         </w:rPr>
-        <w:t xml:space="preserve">Concernant le backend, il aurait subi un </w:t>
-      </w:r>
-      <w:proofErr w:type="spellStart"/>
+        <w:t>Concernant le backend, il aurait subi un refactor de l’architecture</w:t>
+      </w:r>
       <w:r>
         <w:rPr>
           <w:rStyle w:val="Aucun"/>
           <w:rFonts w:asciiTheme="minorHAnsi" w:eastAsia="Segoe UI" w:hAnsiTheme="minorHAnsi" w:cstheme="minorHAnsi"/>
         </w:rPr>
-        <w:t>refactor</w:t>
-      </w:r>
-      <w:proofErr w:type="spellEnd"/>
+        <w:t>.</w:t>
+      </w:r>
       <w:r>
         <w:rPr>
           <w:rStyle w:val="Aucun"/>
           <w:rFonts w:asciiTheme="minorHAnsi" w:eastAsia="Segoe UI" w:hAnsiTheme="minorHAnsi" w:cstheme="minorHAnsi"/>
         </w:rPr>
-        <w:t xml:space="preserve"> de l’architecture</w:t>
+        <w:t xml:space="preserve"> </w:t>
       </w:r>
       <w:r>
         <w:rPr>
           <w:rStyle w:val="Aucun"/>
           <w:rFonts w:asciiTheme="minorHAnsi" w:eastAsia="Segoe UI" w:hAnsiTheme="minorHAnsi" w:cstheme="minorHAnsi"/>
         </w:rPr>
-        <w:t>.</w:t>
+        <w:t>T</w:t>
       </w:r>
       <w:r>
         <w:rPr>
           <w:rStyle w:val="Aucun"/>
           <w:rFonts w:asciiTheme="minorHAnsi" w:eastAsia="Segoe UI" w:hAnsiTheme="minorHAnsi" w:cstheme="minorHAnsi"/>
         </w:rPr>
-        <w:t xml:space="preserve"> </w:t>
+        <w:t>out se fait autour du modèle quiz, ainsi que les fonctions</w:t>
       </w:r>
       <w:r>
         <w:rPr>
           <w:rStyle w:val="Aucun"/>
           <w:rFonts w:asciiTheme="minorHAnsi" w:eastAsia="Segoe UI" w:hAnsiTheme="minorHAnsi" w:cstheme="minorHAnsi"/>
         </w:rPr>
-        <w:t>T</w:t>
+        <w:t>, n</w:t>
       </w:r>
       <w:r>
         <w:rPr>
           <w:rStyle w:val="Aucun"/>
           <w:rFonts w:asciiTheme="minorHAnsi" w:eastAsia="Segoe UI" w:hAnsiTheme="minorHAnsi" w:cstheme="minorHAnsi"/>
         </w:rPr>
-        <w:t>out se fait autour du modèle quiz, ainsi que les fonctions</w:t>
-      </w:r>
-      <w:r>
+        <w:t>ous voudrions que celui-ci soit séparé en plusieurs catégorie. Par exemple, si on veut modifier une question, alors on utilise le modèle question et les fonctions qui vont avec.</w:t>
+      </w:r>
+    </w:p>
+    <w:p>
+      <w:pPr>
+        <w:pStyle w:val="Corps"/>
         <w:rPr>
           <w:rStyle w:val="Aucun"/>
           <w:rFonts w:asciiTheme="minorHAnsi" w:eastAsia="Segoe UI" w:hAnsiTheme="minorHAnsi" w:cstheme="minorHAnsi"/>
         </w:rPr>
-        <w:t>, n</w:t>
-      </w:r>
+      </w:pPr>
       <w:r>
         <w:rPr>
           <w:rStyle w:val="Aucun"/>
           <w:rFonts w:asciiTheme="minorHAnsi" w:eastAsia="Segoe UI" w:hAnsiTheme="minorHAnsi" w:cstheme="minorHAnsi"/>
         </w:rPr>
-        <w:t>ous voudrions que celui-ci soit séparé en plusieurs catégorie. Par exemple, si on veut modifier une question, alors on utilise le modèle question et les fonctions qui vont avec.</w:t>
-      </w:r>
-    </w:p>
-    <w:p>
-      <w:pPr>
-        <w:pStyle w:val="Corps"/>
+        <w:t xml:space="preserve">Au final le projet était un bon outil pour assimiler les connaissances et développer nos capacités au niveau d’Angular et aussi de viser à créer un produit centré </w:t>
+      </w:r>
+      <w:r>
         <w:rPr>
           <w:rStyle w:val="Aucun"/>
           <w:rFonts w:asciiTheme="minorHAnsi" w:eastAsia="Segoe UI" w:hAnsiTheme="minorHAnsi" w:cstheme="minorHAnsi"/>
         </w:rPr>
-      </w:pPr>
-      <w:r>
+        <w:t>utilisateur.</w:t>
+      </w:r>
+    </w:p>
+    <w:p>
+      <w:pPr>
+        <w:pStyle w:val="Corps"/>
         <w:rPr>
           <w:rStyle w:val="Aucun"/>
           <w:rFonts w:asciiTheme="minorHAnsi" w:eastAsia="Segoe UI" w:hAnsiTheme="minorHAnsi" w:cstheme="minorHAnsi"/>
         </w:rPr>
-        <w:t>Au final le projet était un bon outil pour assimiler les connaissances et développer nos capacités au niveau d’</w:t>
-      </w:r>
-      <w:proofErr w:type="spellStart"/>
+      </w:pPr>
       <w:r>
         <w:rPr>
           <w:rStyle w:val="Aucun"/>
           <w:rFonts w:asciiTheme="minorHAnsi" w:eastAsia="Segoe UI" w:hAnsiTheme="minorHAnsi" w:cstheme="minorHAnsi"/>
         </w:rPr>
-        <w:t>Angular</w:t>
-      </w:r>
-      <w:proofErr w:type="spellEnd"/>
-      <w:r>
-        <w:rPr>
-          <w:rStyle w:val="Aucun"/>
-          <w:rFonts w:asciiTheme="minorHAnsi" w:eastAsia="Segoe UI" w:hAnsiTheme="minorHAnsi" w:cstheme="minorHAnsi"/>
-        </w:rPr>
-        <w:t xml:space="preserve"> et aussi de viser à créer un produit centré </w:t>
-      </w:r>
-      <w:r>
-        <w:rPr>
-          <w:rStyle w:val="Aucun"/>
-          <w:rFonts w:asciiTheme="minorHAnsi" w:eastAsia="Segoe UI" w:hAnsiTheme="minorHAnsi" w:cstheme="minorHAnsi"/>
-        </w:rPr>
-        <w:t>utilisateur.</w:t>
-      </w:r>
-    </w:p>
-    <w:p>
-      <w:pPr>
-        <w:pStyle w:val="Corps"/>
-        <w:rPr>
-          <w:rStyle w:val="Aucun"/>
-          <w:rFonts w:asciiTheme="minorHAnsi" w:eastAsia="Segoe UI" w:hAnsiTheme="minorHAnsi" w:cstheme="minorHAnsi"/>
-        </w:rPr>
-      </w:pPr>
-      <w:r>
-        <w:rPr>
-          <w:rStyle w:val="Aucun"/>
-          <w:rFonts w:asciiTheme="minorHAnsi" w:eastAsia="Segoe UI" w:hAnsiTheme="minorHAnsi" w:cstheme="minorHAnsi"/>
-        </w:rPr>
-        <w:t xml:space="preserve">Ce projet nous a aussi permis d’apprendre à respecter les besoins des utilisateurs, nous ne codons pas une application pour nous, mais pour un client. Ici, nos clients étaient des </w:t>
-      </w:r>
-      <w:proofErr w:type="spellStart"/>
-      <w:r>
-        <w:rPr>
-          <w:rStyle w:val="Aucun"/>
-          <w:rFonts w:asciiTheme="minorHAnsi" w:eastAsia="Segoe UI" w:hAnsiTheme="minorHAnsi" w:cstheme="minorHAnsi"/>
-        </w:rPr>
-        <w:t>persoones</w:t>
-      </w:r>
-      <w:proofErr w:type="spellEnd"/>
-      <w:r>
-        <w:rPr>
-          <w:rStyle w:val="Aucun"/>
-          <w:rFonts w:asciiTheme="minorHAnsi" w:eastAsia="Segoe UI" w:hAnsiTheme="minorHAnsi" w:cstheme="minorHAnsi"/>
-        </w:rPr>
-        <w:t xml:space="preserve"> </w:t>
-      </w:r>
-      <w:proofErr w:type="spellStart"/>
-      <w:r>
-        <w:rPr>
-          <w:rStyle w:val="Aucun"/>
-          <w:rFonts w:asciiTheme="minorHAnsi" w:eastAsia="Segoe UI" w:hAnsiTheme="minorHAnsi" w:cstheme="minorHAnsi"/>
-        </w:rPr>
-        <w:t>agées</w:t>
-      </w:r>
-      <w:proofErr w:type="spellEnd"/>
-      <w:r>
-        <w:rPr>
-          <w:rStyle w:val="Aucun"/>
-          <w:rFonts w:asciiTheme="minorHAnsi" w:eastAsia="Segoe UI" w:hAnsiTheme="minorHAnsi" w:cstheme="minorHAnsi"/>
-        </w:rPr>
-        <w:t>, donc nous avons dû réfléchir aux solutions en tenant compte les utilisateurs qui allaient utiliser notre application de quiz.</w:t>
+        <w:t>Ce projet nous a aussi permis d’apprendre à respecter les besoins des utilisateurs, nous ne codons pas une application pour nous, mais pour un client. Ici, nos clients étaient des persoones agées, donc nous avons dû réfléchir aux solutions en tenant compte les utilisateurs qui allaient utiliser notre application de quiz.</w:t>
       </w:r>
     </w:p>
     <w:p>
@@ -9236,7 +8424,7 @@
         </w:rPr>
       </w:pPr>
       <w:bookmarkStart w:id="33" w:name="_Toc15"/>
-      <w:bookmarkStart w:id="34" w:name="_Toc40898015"/>
+      <w:bookmarkStart w:id="34" w:name="_Toc40898873"/>
       <w:r>
         <w:rPr>
           <w:rStyle w:val="Aucun"/>
@@ -9284,27 +8472,7 @@
         <w:t>p</w:t>
       </w:r>
       <w:r>
-        <w:t xml:space="preserve">remière version et principaux components). </w:t>
-      </w:r>
-      <w:r>
-        <w:t>Il s’est également occupé en grande partie du CSS général du site. Il a aussi fait la structure de la majorité des pages web (le html).</w:t>
-      </w:r>
-      <w:r>
-        <w:t xml:space="preserve"> Enfin, il s’est occupé </w:t>
-      </w:r>
-      <w:r>
-        <w:t xml:space="preserve">du component du </w:t>
-      </w:r>
-      <w:proofErr w:type="spellStart"/>
-      <w:r>
-        <w:t>carousel</w:t>
-      </w:r>
-      <w:proofErr w:type="spellEnd"/>
-      <w:r>
-        <w:t xml:space="preserve"> qui compose certaines pages de notre site</w:t>
-      </w:r>
-      <w:r>
-        <w:t xml:space="preserve"> (et il en est fier).</w:t>
+        <w:t>remière version et principaux components). Il s’est également occupé en grande partie du CSS général du site. Il a aussi fait la structure de la majorité des pages web (le html). Enfin, il s’est occupé du component du carousel qui compose certaines pages de notre site (et il en est fier).</w:t>
       </w:r>
       <w:r>
         <w:t xml:space="preserve"> </w:t>
@@ -9315,15 +8483,7 @@
         <w:pStyle w:val="Corps"/>
       </w:pPr>
       <w:r>
-        <w:t xml:space="preserve">Vivian s’est occupé de la page de configuration sauf du paramètre des marges. Il s’est aussi occupé du component </w:t>
-      </w:r>
-      <w:proofErr w:type="spellStart"/>
-      <w:r>
-        <w:t>color-picker</w:t>
-      </w:r>
-      <w:proofErr w:type="spellEnd"/>
-      <w:r>
-        <w:t xml:space="preserve"> présent dans la page de configuration. Il a également participé au CSS.</w:t>
+        <w:t>Vivian s’est occupé de la page de configuration sauf du paramètre des marges. Il s’est aussi occupé du component color-picker présent dans la page de configuration. Il a également participé au CSS.</w:t>
       </w:r>
     </w:p>
     <w:p>
@@ -9348,135 +8508,8 @@
     <w:p>
       <w:pPr>
         <w:pStyle w:val="Corps"/>
-      </w:pPr>
-      <w:r>
-        <w:t>Cependant, si nous devions mettre un pourcentage d’implication dans le projet</w:t>
-      </w:r>
-      <w:r>
-        <w:t>, nous aurions les résultats suivants :</w:t>
-      </w:r>
-    </w:p>
-    <w:p>
-      <w:pPr>
-        <w:pStyle w:val="Corps"/>
-      </w:pPr>
-      <w:r>
-        <w:t>Pour le backend :</w:t>
-      </w:r>
-    </w:p>
-    <w:p>
-      <w:pPr>
-        <w:pStyle w:val="Corps"/>
-        <w:numPr>
-          <w:ilvl w:val="0"/>
-          <w:numId w:val="9"/>
-        </w:numPr>
-      </w:pPr>
-      <w:r>
-        <w:t>Vivian : 95%</w:t>
-      </w:r>
-    </w:p>
-    <w:p>
-      <w:pPr>
-        <w:pStyle w:val="Corps"/>
-        <w:numPr>
-          <w:ilvl w:val="0"/>
-          <w:numId w:val="9"/>
-        </w:numPr>
-      </w:pPr>
-      <w:r>
-        <w:t>Thomas : 2,5%</w:t>
-      </w:r>
-    </w:p>
-    <w:p>
-      <w:pPr>
-        <w:pStyle w:val="Corps"/>
-        <w:numPr>
-          <w:ilvl w:val="0"/>
-          <w:numId w:val="9"/>
-        </w:numPr>
-      </w:pPr>
-      <w:r>
-        <w:t>Hamza : 2,5%</w:t>
-      </w:r>
-    </w:p>
-    <w:p>
-      <w:pPr>
-        <w:pStyle w:val="Corps"/>
-        <w:numPr>
-          <w:ilvl w:val="0"/>
-          <w:numId w:val="9"/>
-        </w:numPr>
-      </w:pPr>
-      <w:proofErr w:type="spellStart"/>
-      <w:r>
-        <w:t>Hiba</w:t>
-      </w:r>
-      <w:proofErr w:type="spellEnd"/>
-      <w:r>
-        <w:t> : 0%</w:t>
-      </w:r>
-    </w:p>
-    <w:p>
-      <w:pPr>
-        <w:pStyle w:val="Corps"/>
-      </w:pPr>
-      <w:r>
-        <w:t>Pour le frontend :</w:t>
-      </w:r>
-    </w:p>
-    <w:p>
-      <w:pPr>
-        <w:pStyle w:val="Corps"/>
-        <w:numPr>
-          <w:ilvl w:val="0"/>
-          <w:numId w:val="10"/>
-        </w:numPr>
-      </w:pPr>
-      <w:r>
-        <w:t>Vivian : 25%</w:t>
-      </w:r>
-    </w:p>
-    <w:p>
-      <w:pPr>
-        <w:pStyle w:val="Corps"/>
-        <w:numPr>
-          <w:ilvl w:val="0"/>
-          <w:numId w:val="10"/>
-        </w:numPr>
-      </w:pPr>
-      <w:r>
-        <w:t>Thomas : 70%</w:t>
-      </w:r>
-    </w:p>
-    <w:p>
-      <w:pPr>
-        <w:pStyle w:val="Corps"/>
-        <w:numPr>
-          <w:ilvl w:val="0"/>
-          <w:numId w:val="10"/>
-        </w:numPr>
-      </w:pPr>
-      <w:r>
-        <w:t>Hamza : 5 %</w:t>
-      </w:r>
-    </w:p>
-    <w:p>
-      <w:pPr>
-        <w:pStyle w:val="Corps"/>
-        <w:numPr>
-          <w:ilvl w:val="0"/>
-          <w:numId w:val="10"/>
-        </w:numPr>
-      </w:pPr>
-      <w:proofErr w:type="spellStart"/>
-      <w:r>
-        <w:t>Hiba</w:t>
-      </w:r>
-      <w:proofErr w:type="spellEnd"/>
-      <w:r>
-        <w:t> : 0%</w:t>
-      </w:r>
+        <w:ind w:left="720"/>
+      </w:pPr>
     </w:p>
     <w:sectPr>
       <w:headerReference w:type="default" r:id="rId12"/>

</xml_diff>